<commit_message>
Isla has updated the preregistration document
</commit_message>
<xml_diff>
--- a/documents/OSF Prereg Template_SAS_edit.docx
+++ b/documents/OSF Prereg Template_SAS_edit.docx
@@ -20,6 +20,7 @@
           <w:docPartUnique/>
         </w:docPartObj>
       </w:sdtPr>
+      <w:sdtEndPr/>
       <w:sdtContent>
         <w:p>
           <w:pPr>
@@ -237,27 +238,7 @@
           <w:bCs/>
           <w:lang w:val="en-US"/>
         </w:rPr>
-        <w:t xml:space="preserve">Can </w:t>
-      </w:r>
-      <w:proofErr w:type="gramStart"/>
-      <w:r>
-        <w:rPr>
-          <w:rFonts w:ascii="Helvetica" w:hAnsi="Helvetica"/>
-          <w:b/>
-          <w:bCs/>
-          <w:lang w:val="en-US"/>
-        </w:rPr>
-        <w:t>Remotely-Sensed</w:t>
-      </w:r>
-      <w:proofErr w:type="gramEnd"/>
-      <w:r>
-        <w:rPr>
-          <w:rFonts w:ascii="Helvetica" w:hAnsi="Helvetica"/>
-          <w:b/>
-          <w:bCs/>
-          <w:lang w:val="en-US"/>
-        </w:rPr>
-        <w:t xml:space="preserve"> Spectral Data Capture Arctic Plant Biodiversity?</w:t>
+        <w:t>Can Remotely-Sensed Spectral Data Capture Arctic Plant Biodiversity?</w:t>
       </w:r>
     </w:p>
     <w:p>
@@ -630,27 +611,7 @@
           <w:szCs w:val="24"/>
           <w:lang w:val="en-US"/>
         </w:rPr>
-        <w:t xml:space="preserve">3: Can </w:t>
-      </w:r>
-      <w:proofErr w:type="gramStart"/>
-      <w:r>
-        <w:rPr>
-          <w:rFonts w:ascii="Helvetica" w:eastAsia="Times New Roman" w:hAnsi="Helvetica" w:cs="Times New Roman"/>
-          <w:sz w:val="24"/>
-          <w:szCs w:val="24"/>
-          <w:lang w:val="en-US"/>
-        </w:rPr>
-        <w:t>remotely-sensed</w:t>
-      </w:r>
-      <w:proofErr w:type="gramEnd"/>
-      <w:r>
-        <w:rPr>
-          <w:rFonts w:ascii="Helvetica" w:eastAsia="Times New Roman" w:hAnsi="Helvetica" w:cs="Times New Roman"/>
-          <w:sz w:val="24"/>
-          <w:szCs w:val="24"/>
-          <w:lang w:val="en-US"/>
-        </w:rPr>
-        <w:t xml:space="preserve"> spectral diversity be used to identify vegetation types?</w:t>
+        <w:t>3: Can remotely-sensed spectral diversity be used to identify vegetation types?</w:t>
       </w:r>
       <w:commentRangeEnd w:id="1"/>
       <w:r>
@@ -1281,26 +1242,25 @@
           <w:b/>
           <w:bCs/>
         </w:rPr>
-        <w:t xml:space="preserve">: Can remotely </w:t>
-      </w:r>
-      <w:proofErr w:type="spellStart"/>
+        <w:t xml:space="preserve">: </w:t>
+      </w:r>
       <w:r>
         <w:rPr>
           <w:rFonts w:ascii="Helvetica" w:hAnsi="Helvetica"/>
           <w:b/>
           <w:bCs/>
         </w:rPr>
-        <w:t>sensed</w:t>
-      </w:r>
-      <w:proofErr w:type="spellEnd"/>
-      <w:r>
+        <w:t>What parts of the full spectrum best discriminate vegetation types? What plant traits (structural versus chemical) are most related to those spectral bands?</w:t>
+      </w:r>
+    </w:p>
+    <w:p>
+      <w:pPr>
         <w:rPr>
           <w:rFonts w:ascii="Helvetica" w:hAnsi="Helvetica"/>
           <w:b/>
           <w:bCs/>
         </w:rPr>
-        <w:t xml:space="preserve"> spectral diversity be used to identify vegetation types?</w:t>
-      </w:r>
+      </w:pPr>
     </w:p>
     <w:p>
       <w:pPr>
@@ -1310,6 +1270,171 @@
           <w:bCs/>
         </w:rPr>
       </w:pPr>
+      <w:r>
+        <w:rPr>
+          <w:rFonts w:ascii="Helvetica" w:hAnsi="Helvetica"/>
+        </w:rPr>
+        <w:t>4:</w:t>
+      </w:r>
+      <w:r>
+        <w:rPr>
+          <w:rFonts w:ascii="Helvetica" w:hAnsi="Helvetica"/>
+          <w:b/>
+          <w:bCs/>
+        </w:rPr>
+        <w:t xml:space="preserve"> Are closer measurements more similar than more distant measurements? What is the distance at which measurements are no longer spatially autocorrelated?</w:t>
+      </w:r>
+    </w:p>
+    <w:p>
+      <w:pPr>
+        <w:rPr>
+          <w:rFonts w:ascii="Helvetica" w:hAnsi="Helvetica"/>
+          <w:b/>
+          <w:bCs/>
+        </w:rPr>
+      </w:pPr>
+    </w:p>
+    <w:p>
+      <w:pPr>
+        <w:rPr>
+          <w:rFonts w:ascii="Helvetica" w:hAnsi="Helvetica"/>
+          <w:b/>
+          <w:bCs/>
+        </w:rPr>
+      </w:pPr>
+      <w:r>
+        <w:rPr>
+          <w:rFonts w:ascii="Helvetica" w:hAnsi="Helvetica"/>
+        </w:rPr>
+        <w:t xml:space="preserve">5: </w:t>
+      </w:r>
+      <w:r>
+        <w:rPr>
+          <w:rFonts w:ascii="Helvetica" w:hAnsi="Helvetica"/>
+          <w:b/>
+          <w:bCs/>
+        </w:rPr>
+        <w:t>Do plot and airborne spectra differ?</w:t>
+      </w:r>
+      <w:r>
+        <w:rPr>
+          <w:rFonts w:ascii="Helvetica" w:hAnsi="Helvetica"/>
+        </w:rPr>
+        <w:t xml:space="preserve">  </w:t>
+      </w:r>
+      <w:r>
+        <w:rPr>
+          <w:rFonts w:ascii="Helvetica" w:hAnsi="Helvetica"/>
+          <w:b/>
+          <w:bCs/>
+        </w:rPr>
+        <w:t>Does plot or airborne spectra show more variation among vegetation types?</w:t>
+      </w:r>
+    </w:p>
+    <w:p>
+      <w:pPr>
+        <w:rPr>
+          <w:rFonts w:ascii="Helvetica" w:hAnsi="Helvetica"/>
+          <w:b/>
+          <w:bCs/>
+        </w:rPr>
+      </w:pPr>
+    </w:p>
+    <w:p>
+      <w:pPr>
+        <w:rPr>
+          <w:rFonts w:ascii="Helvetica" w:hAnsi="Helvetica"/>
+          <w:b/>
+          <w:bCs/>
+        </w:rPr>
+      </w:pPr>
+      <w:r>
+        <w:rPr>
+          <w:rFonts w:ascii="Helvetica" w:hAnsi="Helvetica"/>
+        </w:rPr>
+        <w:t>6</w:t>
+      </w:r>
+      <w:r>
+        <w:rPr>
+          <w:rFonts w:ascii="Helvetica" w:hAnsi="Helvetica"/>
+        </w:rPr>
+        <w:t>:</w:t>
+      </w:r>
+      <w:r>
+        <w:rPr>
+          <w:rFonts w:ascii="Helvetica" w:hAnsi="Helvetica"/>
+          <w:b/>
+          <w:bCs/>
+        </w:rPr>
+        <w:t xml:space="preserve"> </w:t>
+      </w:r>
+      <w:r>
+        <w:rPr>
+          <w:rFonts w:ascii="Helvetica" w:hAnsi="Helvetica"/>
+          <w:b/>
+          <w:bCs/>
+        </w:rPr>
+        <w:t>Can</w:t>
+      </w:r>
+      <w:r>
+        <w:rPr>
+          <w:rFonts w:ascii="Helvetica" w:hAnsi="Helvetica"/>
+          <w:b/>
+          <w:bCs/>
+        </w:rPr>
+        <w:t xml:space="preserve"> airborne</w:t>
+      </w:r>
+      <w:r>
+        <w:rPr>
+          <w:rFonts w:ascii="Helvetica" w:hAnsi="Helvetica"/>
+          <w:b/>
+          <w:bCs/>
+        </w:rPr>
+        <w:t xml:space="preserve"> remotely</w:t>
+      </w:r>
+      <w:r>
+        <w:rPr>
+          <w:rFonts w:ascii="Helvetica" w:hAnsi="Helvetica"/>
+          <w:b/>
+          <w:bCs/>
+        </w:rPr>
+        <w:t>-</w:t>
+      </w:r>
+      <w:r>
+        <w:rPr>
+          <w:rFonts w:ascii="Helvetica" w:hAnsi="Helvetica"/>
+          <w:b/>
+          <w:bCs/>
+        </w:rPr>
+        <w:t>sensed spectral diversity be used to identify vegetation types</w:t>
+      </w:r>
+      <w:r>
+        <w:rPr>
+          <w:rFonts w:ascii="Helvetica" w:hAnsi="Helvetica"/>
+          <w:b/>
+          <w:bCs/>
+        </w:rPr>
+        <w:t xml:space="preserve"> at the island scale</w:t>
+      </w:r>
+      <w:bookmarkStart w:id="3" w:name="_GoBack"/>
+      <w:bookmarkEnd w:id="3"/>
+      <w:r>
+        <w:rPr>
+          <w:rFonts w:ascii="Helvetica" w:hAnsi="Helvetica"/>
+          <w:b/>
+          <w:bCs/>
+        </w:rPr>
+        <w:t>?</w:t>
+      </w:r>
+    </w:p>
+    <w:p>
+      <w:pPr>
+        <w:rPr>
+          <w:rFonts w:ascii="Helvetica" w:hAnsi="Helvetica"/>
+          <w:b/>
+          <w:bCs/>
+        </w:rPr>
+      </w:pPr>
     </w:p>
     <w:p>
       <w:pPr>
@@ -1329,23 +1454,33 @@
         </w:rPr>
         <w:t>Vegetation type will significantly affect remotely sensed spectral diversity (H3a). Remotely sensed spectral diversity will correspond with the topographic variables of elevation (H3b), slope (H3c), aspect (H3d) and soil wetness (H3e</w:t>
       </w:r>
-      <w:commentRangeStart w:id="3"/>
-      <w:r>
-        <w:rPr>
-          <w:rFonts w:ascii="Helvetica" w:eastAsia="Times New Roman" w:hAnsi="Helvetica" w:cs="Times New Roman"/>
-          <w:sz w:val="24"/>
-          <w:szCs w:val="24"/>
-          <w:lang w:val="en-US"/>
-        </w:rPr>
-        <w:t>). Soil background cover will have the strongest positive influence on spectral diversity (H3f).</w:t>
-      </w:r>
-      <w:commentRangeEnd w:id="3"/>
+      <w:commentRangeStart w:id="4"/>
+      <w:r>
+        <w:rPr>
+          <w:rFonts w:ascii="Helvetica" w:eastAsia="Times New Roman" w:hAnsi="Helvetica" w:cs="Times New Roman"/>
+          <w:sz w:val="24"/>
+          <w:szCs w:val="24"/>
+          <w:lang w:val="en-US"/>
+        </w:rPr>
+        <w:t xml:space="preserve">). Soil background </w:t>
+      </w:r>
+      <w:r>
+        <w:rPr>
+          <w:rFonts w:ascii="Helvetica" w:eastAsia="Times New Roman" w:hAnsi="Helvetica" w:cs="Times New Roman"/>
+          <w:sz w:val="24"/>
+          <w:szCs w:val="24"/>
+          <w:lang w:val="en-US"/>
+        </w:rPr>
+        <w:lastRenderedPageBreak/>
+        <w:t>cover will have the strongest positive influence on spectral diversity (H3f).</w:t>
+      </w:r>
+      <w:commentRangeEnd w:id="4"/>
       <w:r>
         <w:rPr>
           <w:rStyle w:val="CommentReference"/>
           <w:rFonts w:ascii="Helvetica" w:hAnsi="Helvetica"/>
         </w:rPr>
-        <w:commentReference w:id="3"/>
+        <w:commentReference w:id="4"/>
       </w:r>
       <w:r>
         <w:rPr>
@@ -1436,15 +1571,7 @@
           <w:rFonts w:ascii="Helvetica" w:hAnsi="Helvetica"/>
           <w:lang w:val="en-US"/>
         </w:rPr>
-        <w:t xml:space="preserve">. Furthermore, topology influences microclimatic factors, such as surface energy balance, surface temperatures, potential </w:t>
-      </w:r>
-      <w:r>
-        <w:rPr>
-          <w:rFonts w:ascii="Helvetica" w:hAnsi="Helvetica"/>
-          <w:lang w:val="en-US"/>
-        </w:rPr>
-        <w:lastRenderedPageBreak/>
-        <w:t xml:space="preserve">evapotranspiration, and soil moister content, which all influence vegetation type distribution </w:t>
+        <w:t xml:space="preserve">. Furthermore, topology influences microclimatic factors, such as surface energy balance, surface temperatures, potential evapotranspiration, and soil moister content, which all influence vegetation type distribution </w:t>
       </w:r>
       <w:r>
         <w:rPr>
@@ -1493,23 +1620,7 @@
           <w:rFonts w:ascii="Helvetica" w:hAnsi="Helvetica"/>
           <w:lang w:val="en-US"/>
         </w:rPr>
-        <w:t xml:space="preserve"> Categorical spectral classifications will be created and applied to remotely sensed spectral data to create a predictive map of the spatial distributions of vegetation types across </w:t>
-      </w:r>
-      <w:proofErr w:type="spellStart"/>
-      <w:r>
-        <w:rPr>
-          <w:rFonts w:ascii="Helvetica" w:hAnsi="Helvetica"/>
-          <w:lang w:val="en-US"/>
-        </w:rPr>
-        <w:t>Qikiqtaruk</w:t>
-      </w:r>
-      <w:proofErr w:type="spellEnd"/>
-      <w:r>
-        <w:rPr>
-          <w:rFonts w:ascii="Helvetica" w:hAnsi="Helvetica"/>
-          <w:lang w:val="en-US"/>
-        </w:rPr>
-        <w:t>- Herschel Island.</w:t>
+        <w:t xml:space="preserve"> Categorical spectral classifications will be created and applied to remotely sensed spectral data to create a predictive map of the spatial distributions of vegetation types across Qikiqtaruk- Herschel Island.</w:t>
       </w:r>
       <w:r>
         <w:rPr>
@@ -1551,23 +1662,7 @@
           <w:rFonts w:ascii="Helvetica" w:hAnsi="Helvetica"/>
           <w:lang w:val="en-US"/>
         </w:rPr>
-        <w:t>(</w:t>
-      </w:r>
-      <w:proofErr w:type="spellStart"/>
-      <w:r>
-        <w:rPr>
-          <w:rFonts w:ascii="Helvetica" w:hAnsi="Helvetica"/>
-          <w:lang w:val="en-US"/>
-        </w:rPr>
-        <w:t>Obu</w:t>
-      </w:r>
-      <w:proofErr w:type="spellEnd"/>
-      <w:r>
-        <w:rPr>
-          <w:rFonts w:ascii="Helvetica" w:hAnsi="Helvetica"/>
-          <w:lang w:val="en-US"/>
-        </w:rPr>
-        <w:t xml:space="preserve"> et al., 2017)</w:t>
+        <w:t>(Obu et al., 2017)</w:t>
       </w:r>
       <w:r>
         <w:rPr>
@@ -1591,8 +1686,8 @@
           <w:rFonts w:ascii="Helvetica" w:hAnsi="Helvetica"/>
         </w:rPr>
       </w:pPr>
-      <w:bookmarkStart w:id="4" w:name="_4mzf79vx2q6j" w:colFirst="0" w:colLast="0"/>
-      <w:bookmarkEnd w:id="4"/>
+      <w:bookmarkStart w:id="5" w:name="_4mzf79vx2q6j" w:colFirst="0" w:colLast="0"/>
+      <w:bookmarkEnd w:id="5"/>
       <w:r>
         <w:rPr>
           <w:rFonts w:ascii="Helvetica" w:hAnsi="Helvetica"/>
@@ -1764,23 +1859,8 @@
           <w:rFonts w:ascii="Helvetica" w:hAnsi="Helvetica"/>
           <w:lang w:val="en-US"/>
         </w:rPr>
-        <w:t xml:space="preserve">The analysis conducted will rely on plot level, as well as remotely sensed data collected team shrub in previous years of field work on </w:t>
-      </w:r>
-      <w:proofErr w:type="spellStart"/>
-      <w:r>
-        <w:rPr>
-          <w:rFonts w:ascii="Helvetica" w:hAnsi="Helvetica"/>
-          <w:lang w:val="en-US"/>
-        </w:rPr>
-        <w:t>Qikiqtaruk</w:t>
-      </w:r>
-      <w:proofErr w:type="spellEnd"/>
-      <w:r>
-        <w:rPr>
-          <w:rFonts w:ascii="Helvetica" w:hAnsi="Helvetica"/>
-          <w:lang w:val="en-US"/>
-        </w:rPr>
-        <w:t xml:space="preserve">-Herschel Island. </w:t>
+        <w:lastRenderedPageBreak/>
+        <w:t xml:space="preserve">The analysis conducted will rely on plot level, as well as remotely sensed data collected team shrub in previous years of field work on Qikiqtaruk-Herschel Island. </w:t>
       </w:r>
       <w:r>
         <w:rPr>
@@ -1872,80 +1952,133 @@
           <w:rFonts w:ascii="Helvetica" w:hAnsi="Helvetica"/>
           <w:lang w:val="en-GB"/>
         </w:rPr>
-        <w:t xml:space="preserve">. It will be aimed to identify Herschel and </w:t>
-      </w:r>
-      <w:proofErr w:type="spellStart"/>
+        <w:t xml:space="preserve">. It will be aimed to identify Herschel and Komakuk vegetation types based on the mean and variance in spectral signatures. This will use spectral data gathered from a regional field survey on the two vegetation types.  Detailed data obtained from long-term plot monitoring, will be used to build a linear model that predicts how </w:t>
+      </w:r>
+      <w:r>
+        <w:rPr>
+          <w:rFonts w:ascii="Helvetica" w:hAnsi="Helvetica"/>
+          <w:lang w:val="en-US"/>
+        </w:rPr>
+        <w:t>species richness, evenness, canopy cover, and soil-background influence spectral diversity.</w:t>
+      </w:r>
+      <w:r>
+        <w:rPr>
+          <w:rFonts w:ascii="Helvetica" w:hAnsi="Helvetica"/>
+          <w:lang w:val="en-US"/>
+        </w:rPr>
+        <w:t xml:space="preserve"> U</w:t>
+      </w:r>
+      <w:r>
+        <w:rPr>
+          <w:rFonts w:ascii="Helvetica" w:hAnsi="Helvetica"/>
+          <w:lang w:val="en-US"/>
+        </w:rPr>
+        <w:t>sing hyperspectral data obtained at a plane scale</w:t>
+      </w:r>
+      <w:r>
+        <w:rPr>
+          <w:rFonts w:ascii="Helvetica" w:hAnsi="Helvetica"/>
+          <w:lang w:val="en-US"/>
+        </w:rPr>
+        <w:t xml:space="preserve">, </w:t>
+      </w:r>
+      <w:r>
+        <w:rPr>
+          <w:rFonts w:ascii="Helvetica" w:hAnsi="Helvetica"/>
+          <w:lang w:val="en-US"/>
+        </w:rPr>
+        <w:t xml:space="preserve">I aim to identify vegetation types using remote sensing data. </w:t>
+      </w:r>
+      <w:r>
+        <w:rPr>
+          <w:rFonts w:ascii="Helvetica" w:hAnsi="Helvetica"/>
+          <w:lang w:val="en-US"/>
+        </w:rPr>
+        <w:t xml:space="preserve">An existing </w:t>
+      </w:r>
+      <w:r>
+        <w:rPr>
+          <w:rFonts w:ascii="Helvetica" w:hAnsi="Helvetica"/>
+          <w:lang w:val="en-US"/>
+        </w:rPr>
+        <w:t xml:space="preserve"> digital elevation model </w:t>
+      </w:r>
+      <w:r>
+        <w:rPr>
+          <w:rFonts w:ascii="Helvetica" w:hAnsi="Helvetica"/>
+          <w:lang w:val="en-US"/>
+        </w:rPr>
+        <w:fldChar w:fldCharType="begin"/>
+      </w:r>
+      <w:r>
+        <w:rPr>
+          <w:rFonts w:ascii="Helvetica" w:hAnsi="Helvetica"/>
+          <w:lang w:val="en-US"/>
+        </w:rPr>
+        <w:instrText xml:space="preserve"> ADDIN ZOTERO_ITEM CSL_CITATION {"citationID":"pYNXCaAI","properties":{"formattedCitation":"(\\uc0\\u8220{}ArcticDEM\\uc0\\u8221{}, 2018)","plainCitation":"(“ArcticDEM”, 2018)","dontUpdate":true,"noteIndex":0},"citationItems":[{"id":527,"uris":["http://zotero.org/users/local/8RirLiuI/items/Q6HLXUYF"],"uri":["http://zotero.org/users/local/8RirLiuI/items/Q6HLXUYF"],"itemData":{"id":527,"type":"webpage","title":"ArcticDEM","URL":"https://www.arcgis.com/apps/webappviewer/index.html?id=aff5fa8f5d5548c6bff44cc8be385f61","accessed":{"date-parts":[["2020",1,22]]},"issued":{"date-parts":[["2018"]]}}}],"schema":"https://github.com/citation-style-language/schema/raw/master/csl-citation.json"} </w:instrText>
+      </w:r>
+      <w:r>
+        <w:rPr>
+          <w:rFonts w:ascii="Helvetica" w:hAnsi="Helvetica"/>
+          <w:lang w:val="en-US"/>
+        </w:rPr>
+        <w:fldChar w:fldCharType="separate"/>
+      </w:r>
       <w:r>
         <w:rPr>
           <w:rFonts w:ascii="Helvetica" w:hAnsi="Helvetica"/>
           <w:lang w:val="en-GB"/>
         </w:rPr>
-        <w:t>Komakuk</w:t>
-      </w:r>
-      <w:proofErr w:type="spellEnd"/>
-      <w:r>
-        <w:rPr>
-          <w:rFonts w:ascii="Helvetica" w:hAnsi="Helvetica"/>
-          <w:lang w:val="en-GB"/>
-        </w:rPr>
-        <w:t xml:space="preserve"> vegetation types based on the </w:t>
-      </w:r>
-      <w:r>
-        <w:rPr>
-          <w:rFonts w:ascii="Helvetica" w:hAnsi="Helvetica"/>
-          <w:lang w:val="en-GB"/>
-        </w:rPr>
-        <w:lastRenderedPageBreak/>
-        <w:t xml:space="preserve">mean and variance in spectral signatures. This will use spectral data gathered from a regional field survey on the two vegetation types.  Detailed data obtained from long-term plot monitoring, will be used to build a linear model that predicts how </w:t>
-      </w:r>
-      <w:r>
-        <w:rPr>
-          <w:rFonts w:ascii="Helvetica" w:hAnsi="Helvetica"/>
-          <w:lang w:val="en-US"/>
-        </w:rPr>
-        <w:t>species richness, evenness, canopy cover, and soil-background influence spectral diversity.</w:t>
-      </w:r>
-      <w:r>
-        <w:rPr>
-          <w:rFonts w:ascii="Helvetica" w:hAnsi="Helvetica"/>
-          <w:lang w:val="en-US"/>
-        </w:rPr>
-        <w:t xml:space="preserve"> U</w:t>
-      </w:r>
-      <w:r>
-        <w:rPr>
-          <w:rFonts w:ascii="Helvetica" w:hAnsi="Helvetica"/>
-          <w:lang w:val="en-US"/>
-        </w:rPr>
-        <w:t>sing hyperspectral data obtained at a plane scale</w:t>
-      </w:r>
-      <w:r>
-        <w:rPr>
-          <w:rFonts w:ascii="Helvetica" w:hAnsi="Helvetica"/>
-          <w:lang w:val="en-US"/>
-        </w:rPr>
-        <w:t xml:space="preserve">, </w:t>
-      </w:r>
-      <w:r>
-        <w:rPr>
-          <w:rFonts w:ascii="Helvetica" w:hAnsi="Helvetica"/>
-          <w:lang w:val="en-US"/>
-        </w:rPr>
-        <w:t xml:space="preserve">I aim to identify vegetation types using remote sensing data. </w:t>
-      </w:r>
-      <w:r>
-        <w:rPr>
-          <w:rFonts w:ascii="Helvetica" w:hAnsi="Helvetica"/>
-          <w:lang w:val="en-US"/>
-        </w:rPr>
-        <w:t xml:space="preserve">An existing </w:t>
-      </w:r>
-      <w:r>
-        <w:rPr>
-          <w:rFonts w:ascii="Helvetica" w:hAnsi="Helvetica"/>
-          <w:lang w:val="en-US"/>
-        </w:rPr>
-        <w:t xml:space="preserve"> digital elevation model </w:t>
+        <w:t>(ArcticDEM, 2018)</w:t>
+      </w:r>
+      <w:r>
+        <w:rPr>
+          <w:rFonts w:ascii="Helvetica" w:hAnsi="Helvetica"/>
+          <w:lang w:val="en-US"/>
+        </w:rPr>
+        <w:fldChar w:fldCharType="end"/>
+      </w:r>
+      <w:r>
+        <w:rPr>
+          <w:rFonts w:ascii="Helvetica" w:hAnsi="Helvetica"/>
+          <w:lang w:val="en-US"/>
+        </w:rPr>
+        <w:t xml:space="preserve"> will</w:t>
+      </w:r>
+      <w:r>
+        <w:rPr>
+          <w:rFonts w:ascii="Helvetica" w:hAnsi="Helvetica"/>
+          <w:lang w:val="en-US"/>
+        </w:rPr>
+        <w:t>,</w:t>
+      </w:r>
+      <w:r>
+        <w:rPr>
+          <w:rFonts w:ascii="Helvetica" w:hAnsi="Helvetica"/>
+          <w:lang w:val="en-US"/>
+        </w:rPr>
+        <w:t xml:space="preserve"> be </w:t>
+      </w:r>
+      <w:r>
+        <w:rPr>
+          <w:rFonts w:ascii="Helvetica" w:hAnsi="Helvetica"/>
+          <w:lang w:val="en-US"/>
+        </w:rPr>
+        <w:t>used to interpolate other relevant variables</w:t>
+      </w:r>
+      <w:r>
+        <w:rPr>
+          <w:rFonts w:ascii="Helvetica" w:hAnsi="Helvetica"/>
+          <w:lang w:val="en-US"/>
+        </w:rPr>
+        <w:t xml:space="preserve"> for</w:t>
+      </w:r>
+      <w:r>
+        <w:rPr>
+          <w:rFonts w:ascii="Helvetica" w:hAnsi="Helvetica"/>
+          <w:lang w:val="en-US"/>
+        </w:rPr>
+        <w:t xml:space="preserve"> determining microclimatic conditions, such as slope, aspect, and wetness (TWI) </w:t>
       </w:r>
       <w:r>
         <w:rPr>
@@ -1959,7 +2092,7 @@
           <w:rFonts w:ascii="Helvetica" w:hAnsi="Helvetica"/>
           <w:lang w:val="en-US"/>
         </w:rPr>
-        <w:instrText xml:space="preserve"> ADDIN ZOTERO_ITEM CSL_CITATION {"citationID":"pYNXCaAI","properties":{"formattedCitation":"(\\uc0\\u8220{}ArcticDEM\\uc0\\u8221{}, 2018)","plainCitation":"(“ArcticDEM”, 2018)","dontUpdate":true,"noteIndex":0},"citationItems":[{"id":527,"uris":["http://zotero.org/users/local/8RirLiuI/items/Q6HLXUYF"],"uri":["http://zotero.org/users/local/8RirLiuI/items/Q6HLXUYF"],"itemData":{"id":527,"type":"webpage","title":"ArcticDEM","URL":"https://www.arcgis.com/apps/webappviewer/index.html?id=aff5fa8f5d5548c6bff44cc8be385f61","accessed":{"date-parts":[["2020",1,22]]},"issued":{"date-parts":[["2018"]]}}}],"schema":"https://github.com/citation-style-language/schema/raw/master/csl-citation.json"} </w:instrText>
+        <w:instrText xml:space="preserve"> ADDIN ZOTERO_ITEM CSL_CITATION {"citationID":"AJgzzwQM","properties":{"formattedCitation":"(Bennie et al., 2008)","plainCitation":"(Bennie et al., 2008)","noteIndex":0},"citationItems":[{"id":582,"uris":["http://zotero.org/users/local/8RirLiuI/items/23U7AA7H"],"uri":["http://zotero.org/users/local/8RirLiuI/items/23U7AA7H"],"itemData":{"id":582,"type":"article-journal","abstract":"The slope and aspect of a vegetated surface strongly affects the amount of solar radiation intercepted by that surface. Solar radiation is the dominant component of the surface energy balance and influences ecologically critical factors of microclimate, including near-surface temperatures, evaporative demand and soil moisture content. It also determines the exposure of vegetation to photosynthetically active and ultra-violet wavelengths. Spatial variation in slope and aspect is therefore a key determinant of vegetation pattern, species distribution and ecosystem processes in many environments. Slope and aspect angle may vary considerably over distances of a few metres, and fine-scale species’ distribution patterns frequently follow these topographic patterns. The availability of suitable microclimate at such scales may be critical for the response of species distributions to climatic change at much larger spatial scales. However, quantifying the relevant microclimatic gradients is not straightforward, as the potential variation in solar radiation flux under clear-sky conditions is modified by local and regional variations in cloud cover, and interacts with long-wave radiation exchange, local meteorology and surface characteristics. We tested simple models of near-surface temperature and potential evapotranspiration driven by meteorological data with the incoming solar radiation flux adjusted for topography against measurements of temperature and soil moisture at two chalk grassland field sites in contrasting regional climates of the United Kingdom. We then estimated the cumulative distribution function of three key ecological variables (monthly temperature sums above 5 and 30°C, plus potential evapotranspiration) across areas of complex topography at each site using two separate approaches: a spatially explicit and a spatially implicit method. The spatially explicit method uses digital elevation models of the sites to calculate the solar radiation at each grid cell and hence determines the spatial distribution of environmental variables. The second, less computationally intensive, method uses estimated statistical distributions of slope and aspect within the field sites to calculate the proportion of the surface area of each site predicted to exceed a given threshold of temperature sum or potential evapotranspiration. The spatially implicit model reproduces the range of the explicit model reasonably well but is limited by the parameterisation of slope and aspect, underlining the importance of variation in topography in determining the microclimatic conditions of a site.","container-title":"Ecological Modelling","DOI":"10.1016/j.ecolmodel.2008.04.010","ISSN":"0304-3800","issue":"1","journalAbbreviation":"Ecological Modelling","language":"en","page":"47-59","source":"ScienceDirect","title":"Slope, aspect and climate: Spatially explicit and implicit models of topographic microclimate in chalk grassland","title-short":"Slope, aspect and climate","volume":"216","author":[{"family":"Bennie","given":"Jonathan"},{"family":"Huntley","given":"Brian"},{"family":"Wiltshire","given":"Andrew"},{"family":"Hill","given":"Mark O."},{"family":"Baxter","given":"Robert"}],"issued":{"date-parts":[["2008",8,10]]}}}],"schema":"https://github.com/citation-style-language/schema/raw/master/csl-citation.json"} </w:instrText>
       </w:r>
       <w:r>
         <w:rPr>
@@ -1971,25 +2104,10 @@
       <w:r>
         <w:rPr>
           <w:rFonts w:ascii="Helvetica" w:hAnsi="Helvetica"/>
-          <w:lang w:val="en-GB"/>
-        </w:rPr>
-        <w:t>(</w:t>
-      </w:r>
-      <w:proofErr w:type="spellStart"/>
-      <w:r>
-        <w:rPr>
-          <w:rFonts w:ascii="Helvetica" w:hAnsi="Helvetica"/>
-          <w:lang w:val="en-GB"/>
-        </w:rPr>
-        <w:t>ArcticDEM</w:t>
-      </w:r>
-      <w:proofErr w:type="spellEnd"/>
-      <w:r>
-        <w:rPr>
-          <w:rFonts w:ascii="Helvetica" w:hAnsi="Helvetica"/>
-          <w:lang w:val="en-GB"/>
-        </w:rPr>
-        <w:t>, 2018)</w:t>
+          <w:noProof/>
+          <w:lang w:val="en-US"/>
+        </w:rPr>
+        <w:t>(Bennie et al., 2008)</w:t>
       </w:r>
       <w:r>
         <w:rPr>
@@ -2003,42 +2121,7 @@
           <w:rFonts w:ascii="Helvetica" w:hAnsi="Helvetica"/>
           <w:lang w:val="en-US"/>
         </w:rPr>
-        <w:t xml:space="preserve"> will</w:t>
-      </w:r>
-      <w:r>
-        <w:rPr>
-          <w:rFonts w:ascii="Helvetica" w:hAnsi="Helvetica"/>
-          <w:lang w:val="en-US"/>
-        </w:rPr>
-        <w:t>,</w:t>
-      </w:r>
-      <w:r>
-        <w:rPr>
-          <w:rFonts w:ascii="Helvetica" w:hAnsi="Helvetica"/>
-          <w:lang w:val="en-US"/>
-        </w:rPr>
-        <w:t xml:space="preserve"> be </w:t>
-      </w:r>
-      <w:r>
-        <w:rPr>
-          <w:rFonts w:ascii="Helvetica" w:hAnsi="Helvetica"/>
-          <w:lang w:val="en-US"/>
-        </w:rPr>
-        <w:t>used to interpolate other relevant variables</w:t>
-      </w:r>
-      <w:r>
-        <w:rPr>
-          <w:rFonts w:ascii="Helvetica" w:hAnsi="Helvetica"/>
-          <w:lang w:val="en-US"/>
-        </w:rPr>
-        <w:t xml:space="preserve"> for</w:t>
-      </w:r>
-      <w:r>
-        <w:rPr>
-          <w:rFonts w:ascii="Helvetica" w:hAnsi="Helvetica"/>
-          <w:lang w:val="en-US"/>
-        </w:rPr>
-        <w:t xml:space="preserve"> determining microclimatic conditions, such as slope, aspect, and wetness (TWI) </w:t>
+        <w:t xml:space="preserve">, as these may be predictors of vegetation type </w:t>
       </w:r>
       <w:r>
         <w:rPr>
@@ -2052,7 +2135,7 @@
           <w:rFonts w:ascii="Helvetica" w:hAnsi="Helvetica"/>
           <w:lang w:val="en-US"/>
         </w:rPr>
-        <w:instrText xml:space="preserve"> ADDIN ZOTERO_ITEM CSL_CITATION {"citationID":"AJgzzwQM","properties":{"formattedCitation":"(Bennie et al., 2008)","plainCitation":"(Bennie et al., 2008)","noteIndex":0},"citationItems":[{"id":582,"uris":["http://zotero.org/users/local/8RirLiuI/items/23U7AA7H"],"uri":["http://zotero.org/users/local/8RirLiuI/items/23U7AA7H"],"itemData":{"id":582,"type":"article-journal","abstract":"The slope and aspect of a vegetated surface strongly affects the amount of solar radiation intercepted by that surface. Solar radiation is the dominant component of the surface energy balance and influences ecologically critical factors of microclimate, including near-surface temperatures, evaporative demand and soil moisture content. It also determines the exposure of vegetation to photosynthetically active and ultra-violet wavelengths. Spatial variation in slope and aspect is therefore a key determinant of vegetation pattern, species distribution and ecosystem processes in many environments. Slope and aspect angle may vary considerably over distances of a few metres, and fine-scale species’ distribution patterns frequently follow these topographic patterns. The availability of suitable microclimate at such scales may be critical for the response of species distributions to climatic change at much larger spatial scales. However, quantifying the relevant microclimatic gradients is not straightforward, as the potential variation in solar radiation flux under clear-sky conditions is modified by local and regional variations in cloud cover, and interacts with long-wave radiation exchange, local meteorology and surface characteristics. We tested simple models of near-surface temperature and potential evapotranspiration driven by meteorological data with the incoming solar radiation flux adjusted for topography against measurements of temperature and soil moisture at two chalk grassland field sites in contrasting regional climates of the United Kingdom. We then estimated the cumulative distribution function of three key ecological variables (monthly temperature sums above 5 and 30°C, plus potential evapotranspiration) across areas of complex topography at each site using two separate approaches: a spatially explicit and a spatially implicit method. The spatially explicit method uses digital elevation models of the sites to calculate the solar radiation at each grid cell and hence determines the spatial distribution of environmental variables. The second, less computationally intensive, method uses estimated statistical distributions of slope and aspect within the field sites to calculate the proportion of the surface area of each site predicted to exceed a given threshold of temperature sum or potential evapotranspiration. The spatially implicit model reproduces the range of the explicit model reasonably well but is limited by the parameterisation of slope and aspect, underlining the importance of variation in topography in determining the microclimatic conditions of a site.","container-title":"Ecological Modelling","DOI":"10.1016/j.ecolmodel.2008.04.010","ISSN":"0304-3800","issue":"1","journalAbbreviation":"Ecological Modelling","language":"en","page":"47-59","source":"ScienceDirect","title":"Slope, aspect and climate: Spatially explicit and implicit models of topographic microclimate in chalk grassland","title-short":"Slope, aspect and climate","volume":"216","author":[{"family":"Bennie","given":"Jonathan"},{"family":"Huntley","given":"Brian"},{"family":"Wiltshire","given":"Andrew"},{"family":"Hill","given":"Mark O."},{"family":"Baxter","given":"Robert"}],"issued":{"date-parts":[["2008",8,10]]}}}],"schema":"https://github.com/citation-style-language/schema/raw/master/csl-citation.json"} </w:instrText>
+        <w:instrText xml:space="preserve"> ADDIN ZOTERO_ITEM CSL_CITATION {"citationID":"VIuSSxnK","properties":{"formattedCitation":"(Moeslund et al., 2013)","plainCitation":"(Moeslund et al., 2013)","noteIndex":0},"citationItems":[{"id":585,"uris":["http://zotero.org/users/local/8RirLiuI/items/HT5LIFIX"],"uri":["http://zotero.org/users/local/8RirLiuI/items/HT5LIFIX"],"itemData":{"id":585,"type":"article-journal","abstract":"Grasslands are recognized as biodiversity hotspots in Europe. However, protection and management of these habitats are currently constrained by a limited understanding of what determines local grassland plant diversity patterns. Here, we combined vegetation records (8,639 inventory plots) from 258 semi-natural grasslands with fine-resolution topographic data based on light detection and ranging technology to investigate the importance of topography—particularly topographically controlled soil moisture—for local and regional grassland plant diversity patterns across a 43,000 km2 lowland region (Denmark). Specifically, we examined the relationships between five vegetation measures representing species composition and richness as well as functional composition (Ellenberg indicator values) and four functional topographic factors representing topographic wetness, potential solar radiation, heat balance and wind exposure. Topography emerged as an important determinant of diversity patterns in both wet and dry grasslands throughout the study region, with topographic wetness being the strongest correlate of the main local (within-site) and regional (among-sites) gradients in species composition and species’ average preferences for soil moisture. Accordingly, topography plays an important role in shaping grassland plant diversity patterns both locally and regionally throughout this lowland European region, with this role mainly driven by topographically controlled soil moisture. These findings suggest hydrology to be important to consider in the planning and management of European grasslands.","container-title":"Biodiversity and Conservation","DOI":"10.1007/s10531-013-0442-3","ISSN":"1572-9710","issue":"10","journalAbbreviation":"Biodivers Conserv","language":"en","page":"2151-2166","source":"Springer Link","title":"Topographically controlled soil moisture drives plant diversity patterns within grasslands","volume":"22","author":[{"family":"Moeslund","given":"Jesper Erenskjold"},{"family":"Arge","given":"Lars"},{"family":"Bøcher","given":"Peder Klith"},{"family":"Dalgaard","given":"Tommy"},{"family":"Ejrnæs","given":"Rasmus"},{"family":"Odgaard","given":"Mette Vestergaard"},{"family":"Svenning","given":"Jens-Christian"}],"issued":{"date-parts":[["2013",9,1]]}}}],"schema":"https://github.com/citation-style-language/schema/raw/master/csl-citation.json"} </w:instrText>
       </w:r>
       <w:r>
         <w:rPr>
@@ -2067,7 +2150,7 @@
           <w:noProof/>
           <w:lang w:val="en-US"/>
         </w:rPr>
-        <w:t>(Bennie et al., 2008)</w:t>
+        <w:t>(Moeslund et al., 2013)</w:t>
       </w:r>
       <w:r>
         <w:rPr>
@@ -2081,49 +2164,6 @@
           <w:rFonts w:ascii="Helvetica" w:hAnsi="Helvetica"/>
           <w:lang w:val="en-US"/>
         </w:rPr>
-        <w:t xml:space="preserve">, as these may be predictors of vegetation type </w:t>
-      </w:r>
-      <w:r>
-        <w:rPr>
-          <w:rFonts w:ascii="Helvetica" w:hAnsi="Helvetica"/>
-          <w:lang w:val="en-US"/>
-        </w:rPr>
-        <w:fldChar w:fldCharType="begin"/>
-      </w:r>
-      <w:r>
-        <w:rPr>
-          <w:rFonts w:ascii="Helvetica" w:hAnsi="Helvetica"/>
-          <w:lang w:val="en-US"/>
-        </w:rPr>
-        <w:instrText xml:space="preserve"> ADDIN ZOTERO_ITEM CSL_CITATION {"citationID":"VIuSSxnK","properties":{"formattedCitation":"(Moeslund et al., 2013)","plainCitation":"(Moeslund et al., 2013)","noteIndex":0},"citationItems":[{"id":585,"uris":["http://zotero.org/users/local/8RirLiuI/items/HT5LIFIX"],"uri":["http://zotero.org/users/local/8RirLiuI/items/HT5LIFIX"],"itemData":{"id":585,"type":"article-journal","abstract":"Grasslands are recognized as biodiversity hotspots in Europe. However, protection and management of these habitats are currently constrained by a limited understanding of what determines local grassland plant diversity patterns. Here, we combined vegetation records (8,639 inventory plots) from 258 semi-natural grasslands with fine-resolution topographic data based on light detection and ranging technology to investigate the importance of topography—particularly topographically controlled soil moisture—for local and regional grassland plant diversity patterns across a 43,000 km2 lowland region (Denmark). Specifically, we examined the relationships between five vegetation measures representing species composition and richness as well as functional composition (Ellenberg indicator values) and four functional topographic factors representing topographic wetness, potential solar radiation, heat balance and wind exposure. Topography emerged as an important determinant of diversity patterns in both wet and dry grasslands throughout the study region, with topographic wetness being the strongest correlate of the main local (within-site) and regional (among-sites) gradients in species composition and species’ average preferences for soil moisture. Accordingly, topography plays an important role in shaping grassland plant diversity patterns both locally and regionally throughout this lowland European region, with this role mainly driven by topographically controlled soil moisture. These findings suggest hydrology to be important to consider in the planning and management of European grasslands.","container-title":"Biodiversity and Conservation","DOI":"10.1007/s10531-013-0442-3","ISSN":"1572-9710","issue":"10","journalAbbreviation":"Biodivers Conserv","language":"en","page":"2151-2166","source":"Springer Link","title":"Topographically controlled soil moisture drives plant diversity patterns within grasslands","volume":"22","author":[{"family":"Moeslund","given":"Jesper Erenskjold"},{"family":"Arge","given":"Lars"},{"family":"Bøcher","given":"Peder Klith"},{"family":"Dalgaard","given":"Tommy"},{"family":"Ejrnæs","given":"Rasmus"},{"family":"Odgaard","given":"Mette Vestergaard"},{"family":"Svenning","given":"Jens-Christian"}],"issued":{"date-parts":[["2013",9,1]]}}}],"schema":"https://github.com/citation-style-language/schema/raw/master/csl-citation.json"} </w:instrText>
-      </w:r>
-      <w:r>
-        <w:rPr>
-          <w:rFonts w:ascii="Helvetica" w:hAnsi="Helvetica"/>
-          <w:lang w:val="en-US"/>
-        </w:rPr>
-        <w:fldChar w:fldCharType="separate"/>
-      </w:r>
-      <w:r>
-        <w:rPr>
-          <w:rFonts w:ascii="Helvetica" w:hAnsi="Helvetica"/>
-          <w:noProof/>
-          <w:lang w:val="en-US"/>
-        </w:rPr>
-        <w:t>(Moeslund et al., 2013)</w:t>
-      </w:r>
-      <w:r>
-        <w:rPr>
-          <w:rFonts w:ascii="Helvetica" w:hAnsi="Helvetica"/>
-          <w:lang w:val="en-US"/>
-        </w:rPr>
-        <w:fldChar w:fldCharType="end"/>
-      </w:r>
-      <w:r>
-        <w:rPr>
-          <w:rFonts w:ascii="Helvetica" w:hAnsi="Helvetica"/>
-          <w:lang w:val="en-US"/>
-        </w:rPr>
         <w:t xml:space="preserve">. </w:t>
       </w:r>
       <w:r>
@@ -2131,23 +2171,7 @@
           <w:rFonts w:ascii="Helvetica" w:hAnsi="Helvetica"/>
           <w:lang w:val="en-US"/>
         </w:rPr>
-        <w:t xml:space="preserve">Categorical spectral classifications will be created and applied to remotely sensed spectral data to create a predictive map of the spatial distributions of vegetation types across </w:t>
-      </w:r>
-      <w:proofErr w:type="spellStart"/>
-      <w:r>
-        <w:rPr>
-          <w:rFonts w:ascii="Helvetica" w:hAnsi="Helvetica"/>
-          <w:lang w:val="en-US"/>
-        </w:rPr>
-        <w:t>Qikiqtaruk</w:t>
-      </w:r>
-      <w:proofErr w:type="spellEnd"/>
-      <w:r>
-        <w:rPr>
-          <w:rFonts w:ascii="Helvetica" w:hAnsi="Helvetica"/>
-          <w:lang w:val="en-US"/>
-        </w:rPr>
-        <w:t>- Herschel Island.</w:t>
+        <w:t>Categorical spectral classifications will be created and applied to remotely sensed spectral data to create a predictive map of the spatial distributions of vegetation types across Qikiqtaruk- Herschel Island.</w:t>
       </w:r>
       <w:r>
         <w:rPr>
@@ -2172,8 +2196,8 @@
           <w:rFonts w:ascii="Helvetica" w:hAnsi="Helvetica"/>
         </w:rPr>
       </w:pPr>
-      <w:bookmarkStart w:id="5" w:name="_hu8o0vkz41nk" w:colFirst="0" w:colLast="0"/>
-      <w:bookmarkEnd w:id="5"/>
+      <w:bookmarkStart w:id="6" w:name="_hu8o0vkz41nk" w:colFirst="0" w:colLast="0"/>
+      <w:bookmarkEnd w:id="6"/>
       <w:r>
         <w:rPr>
           <w:rFonts w:ascii="Helvetica" w:hAnsi="Helvetica"/>
@@ -2270,6 +2294,7 @@
           <w:szCs w:val="24"/>
           <w:lang w:val="en-US"/>
         </w:rPr>
+        <w:lastRenderedPageBreak/>
         <w:t xml:space="preserve">My study relies on pre-existing data, that was compiled by other researches in previous years of field work and open access data </w:t>
       </w:r>
       <w:r>
@@ -2305,59 +2330,23 @@
           <w:sz w:val="24"/>
           <w:lang w:val="en-GB"/>
         </w:rPr>
-        <w:t>(“</w:t>
-      </w:r>
-      <w:proofErr w:type="spellStart"/>
+        <w:t xml:space="preserve">(“ArcticDEM”, 2018; “JPL | AVIRIS”, </w:t>
+      </w:r>
       <w:r>
         <w:rPr>
           <w:rFonts w:ascii="Helvetica" w:hAnsi="Helvetica" w:cs="Times New Roman"/>
           <w:sz w:val="24"/>
           <w:lang w:val="en-GB"/>
         </w:rPr>
-        <w:t>ArcticDEM</w:t>
-      </w:r>
-      <w:proofErr w:type="spellEnd"/>
+        <w:t>2019</w:t>
+      </w:r>
       <w:r>
         <w:rPr>
           <w:rFonts w:ascii="Helvetica" w:hAnsi="Helvetica" w:cs="Times New Roman"/>
           <w:sz w:val="24"/>
           <w:lang w:val="en-GB"/>
         </w:rPr>
-        <w:t xml:space="preserve">”, 2018; “JPL | AVIRIS”, </w:t>
-      </w:r>
-      <w:r>
-        <w:rPr>
-          <w:rFonts w:ascii="Helvetica" w:hAnsi="Helvetica" w:cs="Times New Roman"/>
-          <w:sz w:val="24"/>
-          <w:lang w:val="en-GB"/>
-        </w:rPr>
-        <w:t>2019</w:t>
-      </w:r>
-      <w:r>
-        <w:rPr>
-          <w:rFonts w:ascii="Helvetica" w:hAnsi="Helvetica" w:cs="Times New Roman"/>
-          <w:sz w:val="24"/>
-          <w:lang w:val="en-GB"/>
-        </w:rPr>
-        <w:t xml:space="preserve">; </w:t>
-      </w:r>
-      <w:proofErr w:type="spellStart"/>
-      <w:r>
-        <w:rPr>
-          <w:rFonts w:ascii="Helvetica" w:hAnsi="Helvetica" w:cs="Times New Roman"/>
-          <w:sz w:val="24"/>
-          <w:lang w:val="en-GB"/>
-        </w:rPr>
-        <w:t>Obu</w:t>
-      </w:r>
-      <w:proofErr w:type="spellEnd"/>
-      <w:r>
-        <w:rPr>
-          <w:rFonts w:ascii="Helvetica" w:hAnsi="Helvetica" w:cs="Times New Roman"/>
-          <w:sz w:val="24"/>
-          <w:lang w:val="en-GB"/>
-        </w:rPr>
-        <w:t xml:space="preserve"> et al., 2016)</w:t>
+        <w:t>; Obu et al., 2016)</w:t>
       </w:r>
       <w:r>
         <w:rPr>
@@ -2393,17 +2382,7 @@
           <w:szCs w:val="24"/>
           <w:lang w:val="en-US"/>
         </w:rPr>
-        <w:t xml:space="preserve">given by one of my supervisors, I have been made aware that the variability within spectral </w:t>
-      </w:r>
-      <w:proofErr w:type="gramStart"/>
-      <w:r>
-        <w:rPr>
-          <w:rFonts w:ascii="Helvetica" w:eastAsia="Times New Roman" w:hAnsi="Helvetica" w:cs="Times New Roman"/>
-          <w:sz w:val="24"/>
-          <w:szCs w:val="24"/>
-          <w:lang w:val="en-US"/>
-        </w:rPr>
-        <w:t>signatures</w:t>
+        <w:t>given by one of my supervisors, I have been made aware that the variability within spectral signatures</w:t>
       </w:r>
       <w:r>
         <w:rPr>
@@ -2421,17 +2400,7 @@
           <w:szCs w:val="24"/>
           <w:lang w:val="en-US"/>
         </w:rPr>
-        <w:t xml:space="preserve"> tend</w:t>
-      </w:r>
-      <w:proofErr w:type="gramEnd"/>
-      <w:r>
-        <w:rPr>
-          <w:rFonts w:ascii="Helvetica" w:eastAsia="Times New Roman" w:hAnsi="Helvetica" w:cs="Times New Roman"/>
-          <w:sz w:val="24"/>
-          <w:szCs w:val="24"/>
-          <w:lang w:val="en-US"/>
-        </w:rPr>
-        <w:t xml:space="preserve"> to be better at discriminating vegetation types than difference in means. </w:t>
+        <w:t xml:space="preserve"> tend to be better at discriminating vegetation types than difference in means. </w:t>
       </w:r>
     </w:p>
     <w:p>
@@ -2479,7 +2448,6 @@
         <w:rPr>
           <w:rFonts w:ascii="Helvetica" w:hAnsi="Helvetica"/>
         </w:rPr>
-        <w:lastRenderedPageBreak/>
         <w:t xml:space="preserve">If you indicate that you will be using some data that already exist in this study, please describe the steps you have taken to assure that you are unaware of any patterns or summary statistics in the data. This may include an explanation of how access to the data has been limited, who has observed the data, or how you have avoided observing any analysis of the specific data you will use in your study. </w:t>
       </w:r>
     </w:p>
@@ -2537,72 +2505,24 @@
           <w:rFonts w:ascii="Helvetica" w:hAnsi="Helvetica"/>
           <w:lang w:val="en-US"/>
         </w:rPr>
-        <w:t xml:space="preserve">The analysis conducted will rely on plot level, as well as remotely sensed data collected team shrub in previous years of field work (2018-19) on </w:t>
-      </w:r>
-      <w:proofErr w:type="spellStart"/>
-      <w:r>
-        <w:rPr>
-          <w:rFonts w:ascii="Helvetica" w:hAnsi="Helvetica"/>
-          <w:lang w:val="en-US"/>
-        </w:rPr>
-        <w:t>Qikiqtaruk</w:t>
-      </w:r>
-      <w:proofErr w:type="spellEnd"/>
-      <w:r>
-        <w:rPr>
-          <w:rFonts w:ascii="Helvetica" w:hAnsi="Helvetica"/>
-          <w:lang w:val="en-US"/>
-        </w:rPr>
-        <w:t>-Herschel Island. 6 (1x1 m) long-term monitory plots have been established - each of the two vegetation communities (</w:t>
-      </w:r>
-      <w:proofErr w:type="spellStart"/>
-      <w:r>
-        <w:rPr>
-          <w:rFonts w:ascii="Helvetica" w:hAnsi="Helvetica"/>
-          <w:lang w:val="en-US"/>
-        </w:rPr>
-        <w:t>Komakuk</w:t>
-      </w:r>
-      <w:proofErr w:type="spellEnd"/>
-      <w:r>
-        <w:rPr>
-          <w:rFonts w:ascii="Helvetica" w:hAnsi="Helvetica"/>
-          <w:lang w:val="en-US"/>
-        </w:rPr>
-        <w:t xml:space="preserve"> and Herschel type). No blinding or randomization took place during the data collation process, as my analysis exclusively relied of previously collected data. From this existing data, point-framing data, canopy cover and percent bare ground can be obtained. During point-framing sampling, present species are also recorded, which can be used to calculate the species biodiversity metrics of species richness and evenness. Regional plot scale hyperspectral data exists for both vegetation types. Vegetation type A is partitioned into plots and has data from both 2018 &amp; 2019, while vegetation type B only has data available for 2019, obtained from a greater region without plot subdivision. Multi-spectral imagery (400-1000 nm), as well as percent </w:t>
-      </w:r>
-      <w:commentRangeStart w:id="6"/>
-      <w:r>
-        <w:rPr>
-          <w:rFonts w:ascii="Helvetica" w:hAnsi="Helvetica"/>
-          <w:lang w:val="en-US"/>
-        </w:rPr>
-        <w:t xml:space="preserve">ground cover data across </w:t>
-      </w:r>
-      <w:proofErr w:type="spellStart"/>
-      <w:r>
-        <w:rPr>
-          <w:rFonts w:ascii="Helvetica" w:hAnsi="Helvetica"/>
-          <w:lang w:val="en-US"/>
-        </w:rPr>
-        <w:t>Qikiqtaruk</w:t>
-      </w:r>
-      <w:proofErr w:type="spellEnd"/>
-      <w:r>
-        <w:rPr>
-          <w:rFonts w:ascii="Helvetica" w:hAnsi="Helvetica"/>
-          <w:lang w:val="en-US"/>
-        </w:rPr>
-        <w:t xml:space="preserve"> exists at a drone scale of observation</w:t>
-      </w:r>
-      <w:commentRangeEnd w:id="6"/>
+        <w:t xml:space="preserve">The analysis conducted will rely on plot level, as well as remotely sensed data collected team shrub in previous years of field work (2018-19) on Qikiqtaruk-Herschel Island. 6 (1x1 m) long-term monitory plots have been established - each of the two vegetation communities (Komakuk and Herschel type). No blinding or randomization took place during the data collation process, as my analysis exclusively relied of previously collected data. From this existing data, point-framing data, canopy cover and percent bare ground can be obtained. During point-framing sampling, present species are also recorded, which can be used to calculate the species biodiversity metrics of species richness and evenness. Regional plot scale hyperspectral data exists for both vegetation types. Vegetation type A is partitioned into plots and has data from both 2018 &amp; 2019, while vegetation type B only has data available for 2019, obtained from a greater region without plot subdivision. Multi-spectral imagery (400-1000 nm), as well as percent </w:t>
+      </w:r>
+      <w:commentRangeStart w:id="7"/>
+      <w:r>
+        <w:rPr>
+          <w:rFonts w:ascii="Helvetica" w:hAnsi="Helvetica"/>
+          <w:lang w:val="en-US"/>
+        </w:rPr>
+        <w:t>ground cover data across Qikiqtaruk exists at a drone scale of observation</w:t>
+      </w:r>
+      <w:commentRangeEnd w:id="7"/>
       <w:r>
         <w:rPr>
           <w:rStyle w:val="CommentReference"/>
           <w:rFonts w:ascii="Helvetica" w:eastAsia="Arial" w:hAnsi="Helvetica" w:cs="Arial"/>
           <w:lang w:val="en"/>
         </w:rPr>
-        <w:commentReference w:id="6"/>
+        <w:commentReference w:id="7"/>
       </w:r>
       <w:r>
         <w:rPr>
@@ -2616,17 +2536,8 @@
           <w:rFonts w:ascii="Helvetica" w:hAnsi="Helvetica"/>
           <w:lang w:val="en-US"/>
         </w:rPr>
-        <w:t xml:space="preserve"> </w:t>
-      </w:r>
-      <w:proofErr w:type="spellStart"/>
-      <w:r>
-        <w:rPr>
-          <w:rFonts w:ascii="Helvetica" w:hAnsi="Helvetica"/>
-          <w:lang w:val="en-US"/>
-        </w:rPr>
-        <w:t>Qikiqtaruk</w:t>
-      </w:r>
-      <w:proofErr w:type="spellEnd"/>
+        <w:t xml:space="preserve"> Qikiqtaruk</w:t>
+      </w:r>
       <w:r>
         <w:rPr>
           <w:rFonts w:ascii="Helvetica" w:eastAsiaTheme="minorHAnsi" w:hAnsi="Helvetica" w:cstheme="minorHAnsi"/>
@@ -2702,7 +2613,7 @@
         </w:rPr>
         <w:t xml:space="preserve"> Each plot was partitioned into 9 squares, with 2 replicate spectral measurements occurring in each using </w:t>
       </w:r>
-      <w:commentRangeStart w:id="7"/>
+      <w:commentRangeStart w:id="8"/>
       <w:r>
         <w:rPr>
           <w:rFonts w:ascii="Helvetica" w:eastAsia="Times New Roman" w:hAnsi="Helvetica" w:cs="Times New Roman"/>
@@ -2721,12 +2632,12 @@
         </w:rPr>
         <w:t>device name)</w:t>
       </w:r>
-      <w:commentRangeEnd w:id="7"/>
+      <w:commentRangeEnd w:id="8"/>
       <w:r>
         <w:rPr>
           <w:rStyle w:val="CommentReference"/>
         </w:rPr>
-        <w:commentReference w:id="7"/>
+        <w:commentReference w:id="8"/>
       </w:r>
       <w:r>
         <w:rPr>
@@ -2789,17 +2700,7 @@
           <w:szCs w:val="24"/>
           <w:lang w:val="en-US"/>
         </w:rPr>
-        <w:t xml:space="preserve">data available for 2019, </w:t>
-      </w:r>
-      <w:r>
-        <w:rPr>
-          <w:rFonts w:ascii="Helvetica" w:eastAsia="Times New Roman" w:hAnsi="Helvetica" w:cs="Times New Roman"/>
-          <w:sz w:val="24"/>
-          <w:szCs w:val="24"/>
-          <w:lang w:val="en-US"/>
-        </w:rPr>
-        <w:lastRenderedPageBreak/>
-        <w:t>obtained from</w:t>
+        <w:t>data available for 2019, obtained from</w:t>
       </w:r>
       <w:r>
         <w:rPr>
@@ -2853,27 +2754,7 @@
           <w:szCs w:val="24"/>
           <w:lang w:val="en-US"/>
         </w:rPr>
-        <w:t xml:space="preserve">Remotely sensed hyperspectral data span across </w:t>
-      </w:r>
-      <w:proofErr w:type="spellStart"/>
-      <w:r>
-        <w:rPr>
-          <w:rFonts w:ascii="Helvetica" w:eastAsia="Times New Roman" w:hAnsi="Helvetica" w:cs="Times New Roman"/>
-          <w:sz w:val="24"/>
-          <w:szCs w:val="24"/>
-          <w:lang w:val="en-US"/>
-        </w:rPr>
-        <w:t>Qikiqtaruk</w:t>
-      </w:r>
-      <w:proofErr w:type="spellEnd"/>
-      <w:r>
-        <w:rPr>
-          <w:rFonts w:ascii="Helvetica" w:eastAsia="Times New Roman" w:hAnsi="Helvetica" w:cs="Times New Roman"/>
-          <w:sz w:val="24"/>
-          <w:szCs w:val="24"/>
-          <w:lang w:val="en-US"/>
-        </w:rPr>
-        <w:t>-Herschel Island</w:t>
+        <w:t>Remotely sensed hyperspectral data span across Qikiqtaruk-Herschel Island</w:t>
       </w:r>
       <w:r>
         <w:rPr>
@@ -3011,8 +2892,8 @@
           <w:rFonts w:ascii="Helvetica" w:hAnsi="Helvetica"/>
         </w:rPr>
       </w:pPr>
-      <w:bookmarkStart w:id="8" w:name="_pec3rgxfolor" w:colFirst="0" w:colLast="0"/>
-      <w:bookmarkEnd w:id="8"/>
+      <w:bookmarkStart w:id="9" w:name="_pec3rgxfolor" w:colFirst="0" w:colLast="0"/>
+      <w:bookmarkEnd w:id="9"/>
       <w:r>
         <w:rPr>
           <w:rFonts w:ascii="Helvetica" w:hAnsi="Helvetica"/>
@@ -3146,6 +3027,7 @@
         <w:rPr>
           <w:rFonts w:ascii="Helvetica" w:hAnsi="Helvetica"/>
         </w:rPr>
+        <w:lastRenderedPageBreak/>
         <w:t xml:space="preserve">Spectral reflectance (CV): </w:t>
       </w:r>
       <w:r>
@@ -3221,21 +3103,7 @@
         <w:rPr>
           <w:rFonts w:ascii="Helvetica" w:hAnsi="Helvetica"/>
         </w:rPr>
-        <w:t xml:space="preserve">Vegetation type: If the vegetation corresponds with Herschel or </w:t>
-      </w:r>
-      <w:proofErr w:type="spellStart"/>
-      <w:r>
-        <w:rPr>
-          <w:rFonts w:ascii="Helvetica" w:hAnsi="Helvetica"/>
-        </w:rPr>
-        <w:t>Komakuk</w:t>
-      </w:r>
-      <w:proofErr w:type="spellEnd"/>
-      <w:r>
-        <w:rPr>
-          <w:rFonts w:ascii="Helvetica" w:hAnsi="Helvetica"/>
-        </w:rPr>
-        <w:t xml:space="preserve"> type </w:t>
+        <w:t xml:space="preserve">Vegetation type: If the vegetation corresponds with Herschel or Komakuk type </w:t>
       </w:r>
       <w:r>
         <w:rPr>
@@ -3325,7 +3193,6 @@
         <w:rPr>
           <w:rFonts w:ascii="Helvetica" w:hAnsi="Helvetica"/>
         </w:rPr>
-        <w:lastRenderedPageBreak/>
         <w:t>Exposed bare ground</w:t>
       </w:r>
       <w:r>
@@ -3680,7 +3547,7 @@
           <m:f>
             <m:fPr>
               <m:ctrlPr>
-                <w:ins w:id="9" w:author="Unknown" w:date="2020-01-30T08:54:00Z">
+                <w:ins w:id="10" w:author="Unknown" w:date="2020-01-30T08:54:00Z">
                   <w:rPr>
                     <w:rFonts w:ascii="Cambria Math" w:hAnsi="Cambria Math" w:cstheme="minorHAnsi"/>
                     <w:i/>
@@ -3697,7 +3564,7 @@
                   <m:chr m:val="∑"/>
                   <m:limLoc m:val="undOvr"/>
                   <m:ctrlPr>
-                    <w:ins w:id="10" w:author="Unknown" w:date="2020-01-30T08:54:00Z">
+                    <w:ins w:id="11" w:author="Unknown" w:date="2020-01-30T08:54:00Z">
                       <w:rPr>
                         <w:rFonts w:ascii="Cambria Math" w:hAnsi="Cambria Math" w:cstheme="minorHAnsi"/>
                         <w:i/>
@@ -3794,20 +3661,20 @@
           <w:lang w:val="en-GB"/>
         </w:rPr>
       </w:pPr>
-      <w:commentRangeStart w:id="11"/>
+      <w:commentRangeStart w:id="12"/>
       <w:r>
         <w:rPr>
           <w:rFonts w:ascii="Helvetica" w:hAnsi="Helvetica"/>
         </w:rPr>
         <w:t>Spectral variance (band coefficient of variance</w:t>
       </w:r>
-      <w:commentRangeEnd w:id="11"/>
+      <w:commentRangeEnd w:id="12"/>
       <w:r>
         <w:rPr>
           <w:rStyle w:val="CommentReference"/>
           <w:rFonts w:ascii="Helvetica" w:hAnsi="Helvetica"/>
         </w:rPr>
-        <w:commentReference w:id="11"/>
+        <w:commentReference w:id="12"/>
       </w:r>
       <w:r>
         <w:rPr>
@@ -3918,7 +3785,7 @@
           <m:sSub>
             <m:sSubPr>
               <m:ctrlPr>
-                <w:ins w:id="12" w:author="Unknown" w:date="2020-01-30T08:54:00Z">
+                <w:ins w:id="13" w:author="Unknown" w:date="2020-01-30T08:54:00Z">
                   <w:rPr>
                     <w:rFonts w:ascii="Cambria Math" w:hAnsi="Cambria Math" w:cstheme="minorHAnsi"/>
                     <w:i/>
@@ -3964,7 +3831,7 @@
           <m:f>
             <m:fPr>
               <m:ctrlPr>
-                <w:ins w:id="13" w:author="Unknown" w:date="2020-01-30T08:54:00Z">
+                <w:ins w:id="14" w:author="Unknown" w:date="2020-01-30T08:54:00Z">
                   <w:rPr>
                     <w:rFonts w:ascii="Cambria Math" w:hAnsi="Cambria Math" w:cstheme="minorHAnsi"/>
                     <w:i/>
@@ -3981,7 +3848,7 @@
                   <m:chr m:val="∑"/>
                   <m:limLoc m:val="undOvr"/>
                   <m:ctrlPr>
-                    <w:ins w:id="14" w:author="Unknown" w:date="2020-01-30T08:54:00Z">
+                    <w:ins w:id="15" w:author="Unknown" w:date="2020-01-30T08:54:00Z">
                       <w:rPr>
                         <w:rFonts w:ascii="Cambria Math" w:hAnsi="Cambria Math" w:cstheme="minorHAnsi"/>
                         <w:i/>
@@ -4027,7 +3894,7 @@
                   <m:f>
                     <m:fPr>
                       <m:ctrlPr>
-                        <w:ins w:id="15" w:author="Unknown" w:date="2020-01-30T08:54:00Z">
+                        <w:ins w:id="16" w:author="Unknown" w:date="2020-01-30T08:54:00Z">
                           <w:rPr>
                             <w:rFonts w:ascii="Cambria Math" w:hAnsi="Cambria Math" w:cstheme="minorHAnsi"/>
                             <w:i/>
@@ -4263,31 +4130,7 @@
           <w:szCs w:val="20"/>
           <w:lang w:val="en-GB"/>
         </w:rPr>
-        <w:t xml:space="preserve">(Wang, </w:t>
-      </w:r>
-      <w:proofErr w:type="spellStart"/>
-      <w:r>
-        <w:rPr>
-          <w:rFonts w:ascii="Helvetica" w:hAnsi="Helvetica" w:cstheme="minorHAnsi"/>
-          <w:i/>
-          <w:iCs/>
-          <w:sz w:val="20"/>
-          <w:szCs w:val="20"/>
-          <w:lang w:val="en-GB"/>
-        </w:rPr>
-        <w:t>Gamon</w:t>
-      </w:r>
-      <w:proofErr w:type="spellEnd"/>
-      <w:r>
-        <w:rPr>
-          <w:rFonts w:ascii="Helvetica" w:hAnsi="Helvetica" w:cstheme="minorHAnsi"/>
-          <w:i/>
-          <w:iCs/>
-          <w:sz w:val="20"/>
-          <w:szCs w:val="20"/>
-          <w:lang w:val="en-GB"/>
-        </w:rPr>
-        <w:t>, Cavender-Bares, et al., 2018b)</w:t>
+        <w:t>(Wang, Gamon, Cavender-Bares, et al., 2018b)</w:t>
       </w:r>
       <w:r>
         <w:rPr>
@@ -4430,7 +4273,7 @@
         </w:rPr>
       </w:pPr>
     </w:p>
-    <w:commentRangeStart w:id="16"/>
+    <w:commentRangeStart w:id="17"/>
     <w:p>
       <w:pPr>
         <w:spacing w:line="360" w:lineRule="auto"/>
@@ -4447,7 +4290,7 @@
           <m:sSub>
             <m:sSubPr>
               <m:ctrlPr>
-                <w:ins w:id="17" w:author="Unknown" w:date="2020-01-30T08:54:00Z">
+                <w:ins w:id="18" w:author="Unknown" w:date="2020-01-30T08:54:00Z">
                   <w:rPr>
                     <w:rFonts w:ascii="Cambria Math" w:hAnsi="Cambria Math" w:cstheme="minorHAnsi"/>
                     <w:i/>
@@ -4493,7 +4336,7 @@
           <m:f>
             <m:fPr>
               <m:ctrlPr>
-                <w:ins w:id="18" w:author="Unknown" w:date="2020-01-30T08:54:00Z">
+                <w:ins w:id="19" w:author="Unknown" w:date="2020-01-30T08:54:00Z">
                   <w:rPr>
                     <w:rFonts w:ascii="Cambria Math" w:hAnsi="Cambria Math" w:cstheme="minorHAnsi"/>
                     <w:i/>
@@ -4510,7 +4353,7 @@
                   <m:chr m:val="∑"/>
                   <m:limLoc m:val="undOvr"/>
                   <m:ctrlPr>
-                    <w:ins w:id="19" w:author="Unknown" w:date="2020-01-30T08:54:00Z">
+                    <w:ins w:id="20" w:author="Unknown" w:date="2020-01-30T08:54:00Z">
                       <w:rPr>
                         <w:rFonts w:ascii="Cambria Math" w:hAnsi="Cambria Math" w:cstheme="minorHAnsi"/>
                         <w:i/>
@@ -4556,7 +4399,7 @@
                   <m:f>
                     <m:fPr>
                       <m:ctrlPr>
-                        <w:ins w:id="20" w:author="Unknown" w:date="2020-01-30T08:54:00Z">
+                        <w:ins w:id="21" w:author="Unknown" w:date="2020-01-30T08:54:00Z">
                           <w:rPr>
                             <w:rFonts w:ascii="Cambria Math" w:hAnsi="Cambria Math" w:cstheme="minorHAnsi"/>
                             <w:i/>
@@ -4636,7 +4479,7 @@
               </m:r>
             </m:den>
           </m:f>
-          <w:commentRangeEnd w:id="16"/>
+          <w:commentRangeEnd w:id="17"/>
           <m:r>
             <m:rPr>
               <m:sty m:val="p"/>
@@ -4645,7 +4488,7 @@
               <w:rStyle w:val="CommentReference"/>
               <w:rFonts w:ascii="Cambria Math" w:hAnsi="Cambria Math"/>
             </w:rPr>
-            <w:commentReference w:id="16"/>
+            <w:commentReference w:id="17"/>
           </m:r>
         </m:oMath>
       </m:oMathPara>
@@ -4791,31 +4634,7 @@
           <w:szCs w:val="20"/>
           <w:lang w:val="en-GB"/>
         </w:rPr>
-        <w:t xml:space="preserve">(Wang, </w:t>
-      </w:r>
-      <w:proofErr w:type="spellStart"/>
-      <w:r>
-        <w:rPr>
-          <w:rFonts w:ascii="Helvetica" w:hAnsi="Helvetica" w:cstheme="minorHAnsi"/>
-          <w:i/>
-          <w:iCs/>
-          <w:sz w:val="20"/>
-          <w:szCs w:val="20"/>
-          <w:lang w:val="en-GB"/>
-        </w:rPr>
-        <w:t>Gamon</w:t>
-      </w:r>
-      <w:proofErr w:type="spellEnd"/>
-      <w:r>
-        <w:rPr>
-          <w:rFonts w:ascii="Helvetica" w:hAnsi="Helvetica" w:cstheme="minorHAnsi"/>
-          <w:i/>
-          <w:iCs/>
-          <w:sz w:val="20"/>
-          <w:szCs w:val="20"/>
-          <w:lang w:val="en-GB"/>
-        </w:rPr>
-        <w:t>, Cavender-Bares, et al., 2018b)</w:t>
+        <w:t>(Wang, Gamon, Cavender-Bares, et al., 2018b)</w:t>
       </w:r>
       <w:r>
         <w:rPr>
@@ -5332,22 +5151,8 @@
           <w:vertAlign w:val="subscript"/>
           <w:lang w:val="en-GB"/>
         </w:rPr>
-        <w:t>mean,</w:t>
-      </w:r>
-      <w:proofErr w:type="gramStart"/>
-      <w:r>
-        <w:rPr>
-          <w:rFonts w:ascii="Helvetica" w:hAnsi="Helvetica" w:cstheme="minorHAnsi"/>
-          <w:i/>
-          <w:iCs/>
-          <w:sz w:val="20"/>
-          <w:szCs w:val="20"/>
-          <w:vertAlign w:val="subscript"/>
-          <w:lang w:val="en-GB"/>
-        </w:rPr>
-        <w:t>1,i</w:t>
-      </w:r>
-      <w:proofErr w:type="gramEnd"/>
+        <w:t>mean,1,i</w:t>
+      </w:r>
       <w:r>
         <w:rPr>
           <w:rFonts w:ascii="Helvetica" w:hAnsi="Helvetica" w:cstheme="minorHAnsi"/>
@@ -5989,8 +5794,8 @@
           <w:rFonts w:ascii="Helvetica" w:hAnsi="Helvetica"/>
         </w:rPr>
       </w:pPr>
-      <w:bookmarkStart w:id="21" w:name="_3mtn7m44krsg" w:colFirst="0" w:colLast="0"/>
-      <w:bookmarkEnd w:id="21"/>
+      <w:bookmarkStart w:id="22" w:name="_3mtn7m44krsg" w:colFirst="0" w:colLast="0"/>
+      <w:bookmarkEnd w:id="22"/>
       <w:r>
         <w:rPr>
           <w:rFonts w:ascii="Helvetica" w:hAnsi="Helvetica"/>
@@ -6274,6 +6079,7 @@
           <w:szCs w:val="24"/>
           <w:lang w:val="en-US"/>
         </w:rPr>
+        <w:lastRenderedPageBreak/>
         <w:t>Spectral variance (</w:t>
       </w:r>
       <w:proofErr w:type="spellStart"/>
@@ -6449,7 +6255,6 @@
           <w:szCs w:val="24"/>
           <w:lang w:val="en-US"/>
         </w:rPr>
-        <w:lastRenderedPageBreak/>
         <w:t>2: How does spectral diversity relate to species richness, evenness, canopy cover, and soil-background?</w:t>
       </w:r>
     </w:p>
@@ -6514,7 +6319,7 @@
         </w:rPr>
         <w:t xml:space="preserve">Spectral diversity (CV) ~ </w:t>
       </w:r>
-      <w:commentRangeStart w:id="22"/>
+      <w:commentRangeStart w:id="23"/>
       <w:r>
         <w:rPr>
           <w:rFonts w:ascii="Helvetica" w:eastAsia="Times New Roman" w:hAnsi="Helvetica" w:cs="Times New Roman"/>
@@ -6524,13 +6329,13 @@
         </w:rPr>
         <w:t>vegetation type</w:t>
       </w:r>
-      <w:commentRangeEnd w:id="22"/>
+      <w:commentRangeEnd w:id="23"/>
       <w:r>
         <w:rPr>
           <w:rStyle w:val="CommentReference"/>
           <w:rFonts w:ascii="Helvetica" w:hAnsi="Helvetica"/>
         </w:rPr>
-        <w:commentReference w:id="22"/>
+        <w:commentReference w:id="23"/>
       </w:r>
       <w:r>
         <w:rPr>
@@ -6724,7 +6529,7 @@
         </w:rPr>
         <w:t xml:space="preserve">Spectral diversity (CV) ~ vegetation type + elevation + slope + aspect + wetness + </w:t>
       </w:r>
-      <w:commentRangeStart w:id="23"/>
+      <w:commentRangeStart w:id="24"/>
       <w:r>
         <w:rPr>
           <w:rFonts w:ascii="Helvetica" w:eastAsia="Times New Roman" w:hAnsi="Helvetica" w:cs="Times New Roman"/>
@@ -6734,13 +6539,13 @@
         </w:rPr>
         <w:t>soil background</w:t>
       </w:r>
-      <w:commentRangeEnd w:id="23"/>
+      <w:commentRangeEnd w:id="24"/>
       <w:r>
         <w:rPr>
           <w:rStyle w:val="CommentReference"/>
           <w:rFonts w:ascii="Helvetica" w:hAnsi="Helvetica"/>
         </w:rPr>
-        <w:commentReference w:id="23"/>
+        <w:commentReference w:id="24"/>
       </w:r>
     </w:p>
     <w:p>
@@ -6868,6 +6673,7 @@
         <w:rPr>
           <w:rFonts w:ascii="Helvetica" w:hAnsi="Helvetica"/>
         </w:rPr>
+        <w:lastRenderedPageBreak/>
         <w:t>Variables in linear models</w:t>
       </w:r>
       <w:r>
@@ -6956,7 +6762,6 @@
         <w:rPr>
           <w:rFonts w:ascii="Helvetica" w:hAnsi="Helvetica"/>
         </w:rPr>
-        <w:lastRenderedPageBreak/>
         <w:t xml:space="preserve">All relevant available field data will we used in data analysis, with additional meta-data such as year being used when appropriate. </w:t>
       </w:r>
     </w:p>
@@ -6971,7 +6776,7 @@
       <w:pPr>
         <w:rPr>
           <w:rFonts w:ascii="Helvetica" w:hAnsi="Helvetica"/>
-          <w:lang w:val="en-DE"/>
+          <w:lang/>
         </w:rPr>
       </w:pPr>
     </w:p>
@@ -7215,23 +7020,7 @@
           <w:rFonts w:ascii="Helvetica" w:hAnsi="Helvetica"/>
           <w:lang w:val="en-US"/>
         </w:rPr>
-        <w:t xml:space="preserve"> Categorical spectral classifications will be created and applied to remotely sensed spectral data to create a predictive map of the spatial distributions of vegetation types across </w:t>
-      </w:r>
-      <w:proofErr w:type="spellStart"/>
-      <w:r>
-        <w:rPr>
-          <w:rFonts w:ascii="Helvetica" w:hAnsi="Helvetica"/>
-          <w:lang w:val="en-US"/>
-        </w:rPr>
-        <w:t>Qikiqtaruk</w:t>
-      </w:r>
-      <w:proofErr w:type="spellEnd"/>
-      <w:r>
-        <w:rPr>
-          <w:rFonts w:ascii="Helvetica" w:hAnsi="Helvetica"/>
-          <w:lang w:val="en-US"/>
-        </w:rPr>
-        <w:t>- Herschel Island.</w:t>
+        <w:t xml:space="preserve"> Categorical spectral classifications will be created and applied to remotely sensed spectral data to create a predictive map of the spatial distributions of vegetation types across Qikiqtaruk- Herschel Island.</w:t>
       </w:r>
       <w:r>
         <w:rPr>
@@ -7255,16 +7044,7 @@
           <w:rFonts w:ascii="Helvetica" w:hAnsi="Helvetica"/>
           <w:lang w:val="en-US"/>
         </w:rPr>
-        <w:t>Data may be checked for spatial autocorrelation using the INLA package for</w:t>
-      </w:r>
-      <w:bookmarkStart w:id="24" w:name="_GoBack"/>
-      <w:bookmarkEnd w:id="24"/>
-      <w:r>
-        <w:rPr>
-          <w:rFonts w:ascii="Helvetica" w:hAnsi="Helvetica"/>
-          <w:lang w:val="en-US"/>
-        </w:rPr>
-        <w:t xml:space="preserve"> R. </w:t>
+        <w:t xml:space="preserve">Data may be checked for spatial autocorrelation using the INLA package for R. </w:t>
       </w:r>
     </w:p>
     <w:p>
@@ -7324,6 +7104,7 @@
           <w:rFonts w:ascii="Helvetica" w:hAnsi="Helvetica"/>
           <w:u w:val="single"/>
         </w:rPr>
+        <w:lastRenderedPageBreak/>
         <w:t>References</w:t>
       </w:r>
       <w:r>
@@ -7355,7 +7136,7 @@
           <w:rFonts w:ascii="Helvetica" w:eastAsia="Times New Roman" w:hAnsi="Helvetica" w:cs="Times New Roman"/>
           <w:sz w:val="24"/>
           <w:szCs w:val="24"/>
-          <w:lang w:val="en-DE"/>
+          <w:lang/>
         </w:rPr>
         <w:t>“ArcticDEM”. (2018), , available at:</w:t>
       </w:r>
@@ -7381,7 +7162,7 @@
           <w:rFonts w:ascii="Helvetica" w:eastAsia="Times New Roman" w:hAnsi="Helvetica" w:cs="Times New Roman"/>
           <w:sz w:val="24"/>
           <w:szCs w:val="24"/>
-          <w:lang w:val="en-DE"/>
+          <w:lang/>
         </w:rPr>
         <w:t>https://www.arcgis.com/apps/webappviewer/index.html?id=aff5fa8f5d5548c6bff44cc8be385f61 (accessed 22 January 2020).</w:t>
       </w:r>
@@ -7393,15 +7174,15 @@
           <w:rFonts w:ascii="Helvetica" w:eastAsia="Times New Roman" w:hAnsi="Helvetica" w:cs="Times New Roman"/>
           <w:sz w:val="24"/>
           <w:szCs w:val="24"/>
-          <w:lang w:val="en-DE"/>
-        </w:rPr>
-      </w:pPr>
-      <w:r>
-        <w:rPr>
-          <w:rFonts w:ascii="Helvetica" w:eastAsia="Times New Roman" w:hAnsi="Helvetica" w:cs="Times New Roman"/>
-          <w:sz w:val="24"/>
-          <w:szCs w:val="24"/>
-          <w:lang w:val="en-DE"/>
+          <w:lang/>
+        </w:rPr>
+      </w:pPr>
+      <w:r>
+        <w:rPr>
+          <w:rFonts w:ascii="Helvetica" w:eastAsia="Times New Roman" w:hAnsi="Helvetica" w:cs="Times New Roman"/>
+          <w:sz w:val="24"/>
+          <w:szCs w:val="24"/>
+          <w:lang/>
         </w:rPr>
         <w:t xml:space="preserve">Bennie, J., Huntley, B., Wiltshire, A., Hill, M.O. and Baxter, R. (2008), “Slope, aspect </w:t>
       </w:r>
@@ -7414,15 +7195,15 @@
           <w:rFonts w:ascii="Helvetica" w:eastAsia="Times New Roman" w:hAnsi="Helvetica" w:cs="Times New Roman"/>
           <w:sz w:val="24"/>
           <w:szCs w:val="24"/>
-          <w:lang w:val="en-DE"/>
-        </w:rPr>
-      </w:pPr>
-      <w:r>
-        <w:rPr>
-          <w:rFonts w:ascii="Helvetica" w:eastAsia="Times New Roman" w:hAnsi="Helvetica" w:cs="Times New Roman"/>
-          <w:sz w:val="24"/>
-          <w:szCs w:val="24"/>
-          <w:lang w:val="en-DE"/>
+          <w:lang/>
+        </w:rPr>
+      </w:pPr>
+      <w:r>
+        <w:rPr>
+          <w:rFonts w:ascii="Helvetica" w:eastAsia="Times New Roman" w:hAnsi="Helvetica" w:cs="Times New Roman"/>
+          <w:sz w:val="24"/>
+          <w:szCs w:val="24"/>
+          <w:lang/>
         </w:rPr>
         <w:t xml:space="preserve">and climate: Spatially explicit and implicit models of topographic microclimate in chalk grassland”, </w:t>
       </w:r>
@@ -7433,7 +7214,7 @@
           <w:iCs/>
           <w:sz w:val="24"/>
           <w:szCs w:val="24"/>
-          <w:lang w:val="en-DE"/>
+          <w:lang/>
         </w:rPr>
         <w:t>Ecological Modelling</w:t>
       </w:r>
@@ -7442,7 +7223,7 @@
           <w:rFonts w:ascii="Helvetica" w:eastAsia="Times New Roman" w:hAnsi="Helvetica" w:cs="Times New Roman"/>
           <w:sz w:val="24"/>
           <w:szCs w:val="24"/>
-          <w:lang w:val="en-DE"/>
+          <w:lang/>
         </w:rPr>
         <w:t>, Vol. 216 No. 1, pp. 47–59.</w:t>
       </w:r>
@@ -7454,17 +7235,16 @@
           <w:rFonts w:ascii="Helvetica" w:eastAsia="Times New Roman" w:hAnsi="Helvetica" w:cs="Times New Roman"/>
           <w:sz w:val="24"/>
           <w:szCs w:val="24"/>
-          <w:lang w:val="en-DE"/>
-        </w:rPr>
-      </w:pPr>
-      <w:r>
-        <w:rPr>
-          <w:rFonts w:ascii="Helvetica" w:eastAsia="Times New Roman" w:hAnsi="Helvetica" w:cs="Times New Roman"/>
-          <w:sz w:val="24"/>
-          <w:szCs w:val="24"/>
-          <w:lang w:val="en-DE"/>
-        </w:rPr>
-        <w:lastRenderedPageBreak/>
+          <w:lang/>
+        </w:rPr>
+      </w:pPr>
+      <w:r>
+        <w:rPr>
+          <w:rFonts w:ascii="Helvetica" w:eastAsia="Times New Roman" w:hAnsi="Helvetica" w:cs="Times New Roman"/>
+          <w:sz w:val="24"/>
+          <w:szCs w:val="24"/>
+          <w:lang/>
+        </w:rPr>
         <w:t>Cavender</w:t>
       </w:r>
       <w:r>
@@ -7472,7 +7252,7 @@
           <w:rFonts w:ascii="Helvetica" w:eastAsia="Times New Roman" w:hAnsi="Helvetica" w:cs="Cambria Math"/>
           <w:sz w:val="24"/>
           <w:szCs w:val="24"/>
-          <w:lang w:val="en-DE"/>
+          <w:lang/>
         </w:rPr>
         <w:t>‐</w:t>
       </w:r>
@@ -7481,7 +7261,7 @@
           <w:rFonts w:ascii="Helvetica" w:eastAsia="Times New Roman" w:hAnsi="Helvetica" w:cs="Times New Roman"/>
           <w:sz w:val="24"/>
           <w:szCs w:val="24"/>
-          <w:lang w:val="en-DE"/>
+          <w:lang/>
         </w:rPr>
         <w:t xml:space="preserve">Bares, J., Gamon, J.A., Hobbie, S.E., Madritch, M.D., Meireles, J.E., </w:t>
       </w:r>
@@ -7494,15 +7274,15 @@
           <w:rFonts w:ascii="Helvetica" w:eastAsia="Times New Roman" w:hAnsi="Helvetica" w:cs="Times New Roman"/>
           <w:sz w:val="24"/>
           <w:szCs w:val="24"/>
-          <w:lang w:val="en-DE"/>
-        </w:rPr>
-      </w:pPr>
-      <w:r>
-        <w:rPr>
-          <w:rFonts w:ascii="Helvetica" w:eastAsia="Times New Roman" w:hAnsi="Helvetica" w:cs="Times New Roman"/>
-          <w:sz w:val="24"/>
-          <w:szCs w:val="24"/>
-          <w:lang w:val="en-DE"/>
+          <w:lang/>
+        </w:rPr>
+      </w:pPr>
+      <w:r>
+        <w:rPr>
+          <w:rFonts w:ascii="Helvetica" w:eastAsia="Times New Roman" w:hAnsi="Helvetica" w:cs="Times New Roman"/>
+          <w:sz w:val="24"/>
+          <w:szCs w:val="24"/>
+          <w:lang/>
         </w:rPr>
         <w:t xml:space="preserve">Schweiger, A.K. </w:t>
       </w:r>
@@ -7515,15 +7295,15 @@
           <w:rFonts w:ascii="Helvetica" w:eastAsia="Times New Roman" w:hAnsi="Helvetica" w:cs="Times New Roman"/>
           <w:sz w:val="24"/>
           <w:szCs w:val="24"/>
-          <w:lang w:val="en-DE"/>
-        </w:rPr>
-      </w:pPr>
-      <w:r>
-        <w:rPr>
-          <w:rFonts w:ascii="Helvetica" w:eastAsia="Times New Roman" w:hAnsi="Helvetica" w:cs="Times New Roman"/>
-          <w:sz w:val="24"/>
-          <w:szCs w:val="24"/>
-          <w:lang w:val="en-DE"/>
+          <w:lang/>
+        </w:rPr>
+      </w:pPr>
+      <w:r>
+        <w:rPr>
+          <w:rFonts w:ascii="Helvetica" w:eastAsia="Times New Roman" w:hAnsi="Helvetica" w:cs="Times New Roman"/>
+          <w:sz w:val="24"/>
+          <w:szCs w:val="24"/>
+          <w:lang/>
         </w:rPr>
         <w:t xml:space="preserve">and Townsend, P.A. (2017), “Harnessing plant spectra to integrate the biodiversity sciences across biological and spatial scales”, </w:t>
       </w:r>
@@ -7534,7 +7314,7 @@
           <w:iCs/>
           <w:sz w:val="24"/>
           <w:szCs w:val="24"/>
-          <w:lang w:val="en-DE"/>
+          <w:lang/>
         </w:rPr>
         <w:t>American Journal of Botany</w:t>
       </w:r>
@@ -7543,7 +7323,7 @@
           <w:rFonts w:ascii="Helvetica" w:eastAsia="Times New Roman" w:hAnsi="Helvetica" w:cs="Times New Roman"/>
           <w:sz w:val="24"/>
           <w:szCs w:val="24"/>
-          <w:lang w:val="en-DE"/>
+          <w:lang/>
         </w:rPr>
         <w:t>, Vol. 104 No. 7, pp. 966–969.</w:t>
       </w:r>
@@ -7555,15 +7335,15 @@
           <w:rFonts w:ascii="Helvetica" w:eastAsia="Times New Roman" w:hAnsi="Helvetica" w:cs="Times New Roman"/>
           <w:sz w:val="24"/>
           <w:szCs w:val="24"/>
-          <w:lang w:val="en-DE"/>
-        </w:rPr>
-      </w:pPr>
-      <w:r>
-        <w:rPr>
-          <w:rFonts w:ascii="Helvetica" w:eastAsia="Times New Roman" w:hAnsi="Helvetica" w:cs="Times New Roman"/>
-          <w:sz w:val="24"/>
-          <w:szCs w:val="24"/>
-          <w:lang w:val="en-DE"/>
+          <w:lang/>
+        </w:rPr>
+      </w:pPr>
+      <w:r>
+        <w:rPr>
+          <w:rFonts w:ascii="Helvetica" w:eastAsia="Times New Roman" w:hAnsi="Helvetica" w:cs="Times New Roman"/>
+          <w:sz w:val="24"/>
+          <w:szCs w:val="24"/>
+          <w:lang/>
         </w:rPr>
         <w:t xml:space="preserve">Gholizadeh, H., Gamon, J.A., Zygielbaum, A.I., Wang, R., Schweiger, A.K. and </w:t>
       </w:r>
@@ -7576,15 +7356,15 @@
           <w:rFonts w:ascii="Helvetica" w:eastAsia="Times New Roman" w:hAnsi="Helvetica" w:cs="Times New Roman"/>
           <w:sz w:val="24"/>
           <w:szCs w:val="24"/>
-          <w:lang w:val="en-DE"/>
-        </w:rPr>
-      </w:pPr>
-      <w:r>
-        <w:rPr>
-          <w:rFonts w:ascii="Helvetica" w:eastAsia="Times New Roman" w:hAnsi="Helvetica" w:cs="Times New Roman"/>
-          <w:sz w:val="24"/>
-          <w:szCs w:val="24"/>
-          <w:lang w:val="en-DE"/>
+          <w:lang/>
+        </w:rPr>
+      </w:pPr>
+      <w:r>
+        <w:rPr>
+          <w:rFonts w:ascii="Helvetica" w:eastAsia="Times New Roman" w:hAnsi="Helvetica" w:cs="Times New Roman"/>
+          <w:sz w:val="24"/>
+          <w:szCs w:val="24"/>
+          <w:lang/>
         </w:rPr>
         <w:t>Cavender-</w:t>
       </w:r>
@@ -7597,15 +7377,15 @@
           <w:rFonts w:ascii="Helvetica" w:eastAsia="Times New Roman" w:hAnsi="Helvetica" w:cs="Times New Roman"/>
           <w:sz w:val="24"/>
           <w:szCs w:val="24"/>
-          <w:lang w:val="en-DE"/>
-        </w:rPr>
-      </w:pPr>
-      <w:r>
-        <w:rPr>
-          <w:rFonts w:ascii="Helvetica" w:eastAsia="Times New Roman" w:hAnsi="Helvetica" w:cs="Times New Roman"/>
-          <w:sz w:val="24"/>
-          <w:szCs w:val="24"/>
-          <w:lang w:val="en-DE"/>
+          <w:lang/>
+        </w:rPr>
+      </w:pPr>
+      <w:r>
+        <w:rPr>
+          <w:rFonts w:ascii="Helvetica" w:eastAsia="Times New Roman" w:hAnsi="Helvetica" w:cs="Times New Roman"/>
+          <w:sz w:val="24"/>
+          <w:szCs w:val="24"/>
+          <w:lang/>
         </w:rPr>
         <w:t xml:space="preserve">Bares, J. (2018), “Remote sensing of biodiversity: Soil correction and data dimension reduction methods improve assessment of α-diversity (species richness) in prairie ecosystems”, </w:t>
       </w:r>
@@ -7616,7 +7396,7 @@
           <w:iCs/>
           <w:sz w:val="24"/>
           <w:szCs w:val="24"/>
-          <w:lang w:val="en-DE"/>
+          <w:lang/>
         </w:rPr>
         <w:t>Remote Sensing of Environment</w:t>
       </w:r>
@@ -7625,7 +7405,7 @@
           <w:rFonts w:ascii="Helvetica" w:eastAsia="Times New Roman" w:hAnsi="Helvetica" w:cs="Times New Roman"/>
           <w:sz w:val="24"/>
           <w:szCs w:val="24"/>
-          <w:lang w:val="en-DE"/>
+          <w:lang/>
         </w:rPr>
         <w:t>, Vol. 206, pp. 240–253.</w:t>
       </w:r>
@@ -7637,15 +7417,15 @@
           <w:rFonts w:ascii="Helvetica" w:eastAsia="Times New Roman" w:hAnsi="Helvetica" w:cs="Times New Roman"/>
           <w:sz w:val="24"/>
           <w:szCs w:val="24"/>
-          <w:lang w:val="en-DE"/>
-        </w:rPr>
-      </w:pPr>
-      <w:r>
-        <w:rPr>
-          <w:rFonts w:ascii="Helvetica" w:eastAsia="Times New Roman" w:hAnsi="Helvetica" w:cs="Times New Roman"/>
-          <w:sz w:val="24"/>
-          <w:szCs w:val="24"/>
-          <w:lang w:val="en-DE"/>
+          <w:lang/>
+        </w:rPr>
+      </w:pPr>
+      <w:r>
+        <w:rPr>
+          <w:rFonts w:ascii="Helvetica" w:eastAsia="Times New Roman" w:hAnsi="Helvetica" w:cs="Times New Roman"/>
+          <w:sz w:val="24"/>
+          <w:szCs w:val="24"/>
+          <w:lang/>
         </w:rPr>
         <w:t xml:space="preserve">Moeslund, J.E., Arge, L., Bøcher, P.K., Dalgaard, T., Ejrnæs, R., Odgaard, M.V. and </w:t>
       </w:r>
@@ -7658,15 +7438,15 @@
           <w:rFonts w:ascii="Helvetica" w:eastAsia="Times New Roman" w:hAnsi="Helvetica" w:cs="Times New Roman"/>
           <w:sz w:val="24"/>
           <w:szCs w:val="24"/>
-          <w:lang w:val="en-DE"/>
-        </w:rPr>
-      </w:pPr>
-      <w:r>
-        <w:rPr>
-          <w:rFonts w:ascii="Helvetica" w:eastAsia="Times New Roman" w:hAnsi="Helvetica" w:cs="Times New Roman"/>
-          <w:sz w:val="24"/>
-          <w:szCs w:val="24"/>
-          <w:lang w:val="en-DE"/>
+          <w:lang/>
+        </w:rPr>
+      </w:pPr>
+      <w:r>
+        <w:rPr>
+          <w:rFonts w:ascii="Helvetica" w:eastAsia="Times New Roman" w:hAnsi="Helvetica" w:cs="Times New Roman"/>
+          <w:sz w:val="24"/>
+          <w:szCs w:val="24"/>
+          <w:lang/>
         </w:rPr>
         <w:t xml:space="preserve">Svenning, </w:t>
       </w:r>
@@ -7679,15 +7459,15 @@
           <w:rFonts w:ascii="Helvetica" w:eastAsia="Times New Roman" w:hAnsi="Helvetica" w:cs="Times New Roman"/>
           <w:sz w:val="24"/>
           <w:szCs w:val="24"/>
-          <w:lang w:val="en-DE"/>
-        </w:rPr>
-      </w:pPr>
-      <w:r>
-        <w:rPr>
-          <w:rFonts w:ascii="Helvetica" w:eastAsia="Times New Roman" w:hAnsi="Helvetica" w:cs="Times New Roman"/>
-          <w:sz w:val="24"/>
-          <w:szCs w:val="24"/>
-          <w:lang w:val="en-DE"/>
+          <w:lang/>
+        </w:rPr>
+      </w:pPr>
+      <w:r>
+        <w:rPr>
+          <w:rFonts w:ascii="Helvetica" w:eastAsia="Times New Roman" w:hAnsi="Helvetica" w:cs="Times New Roman"/>
+          <w:sz w:val="24"/>
+          <w:szCs w:val="24"/>
+          <w:lang/>
         </w:rPr>
         <w:t xml:space="preserve">J.-C. (2013), “Topographically controlled soil moisture drives plant diversity patterns within grasslands”, </w:t>
       </w:r>
@@ -7698,7 +7478,7 @@
           <w:iCs/>
           <w:sz w:val="24"/>
           <w:szCs w:val="24"/>
-          <w:lang w:val="en-DE"/>
+          <w:lang/>
         </w:rPr>
         <w:t>Biodiversity and Conservation</w:t>
       </w:r>
@@ -7707,7 +7487,7 @@
           <w:rFonts w:ascii="Helvetica" w:eastAsia="Times New Roman" w:hAnsi="Helvetica" w:cs="Times New Roman"/>
           <w:sz w:val="24"/>
           <w:szCs w:val="24"/>
-          <w:lang w:val="en-DE"/>
+          <w:lang/>
         </w:rPr>
         <w:t>, Vol. 22 No. 10, pp. 2151–2166.</w:t>
       </w:r>
@@ -7719,15 +7499,15 @@
           <w:rFonts w:ascii="Helvetica" w:eastAsia="Times New Roman" w:hAnsi="Helvetica" w:cs="Times New Roman"/>
           <w:sz w:val="24"/>
           <w:szCs w:val="24"/>
-          <w:lang w:val="en-DE"/>
-        </w:rPr>
-      </w:pPr>
-      <w:r>
-        <w:rPr>
-          <w:rFonts w:ascii="Helvetica" w:eastAsia="Times New Roman" w:hAnsi="Helvetica" w:cs="Times New Roman"/>
-          <w:sz w:val="24"/>
-          <w:szCs w:val="24"/>
-          <w:lang w:val="en-DE"/>
+          <w:lang/>
+        </w:rPr>
+      </w:pPr>
+      <w:r>
+        <w:rPr>
+          <w:rFonts w:ascii="Helvetica" w:eastAsia="Times New Roman" w:hAnsi="Helvetica" w:cs="Times New Roman"/>
+          <w:sz w:val="24"/>
+          <w:szCs w:val="24"/>
+          <w:lang/>
         </w:rPr>
         <w:t xml:space="preserve">Obu, J., Lantuit, H., Myers-Smith, I., Heim, B., Wolter, J. and Fritz, M. (2017), “Effect of </w:t>
       </w:r>
@@ -7740,15 +7520,15 @@
           <w:rFonts w:ascii="Helvetica" w:eastAsia="Times New Roman" w:hAnsi="Helvetica" w:cs="Times New Roman"/>
           <w:sz w:val="24"/>
           <w:szCs w:val="24"/>
-          <w:lang w:val="en-DE"/>
-        </w:rPr>
-      </w:pPr>
-      <w:r>
-        <w:rPr>
-          <w:rFonts w:ascii="Helvetica" w:eastAsia="Times New Roman" w:hAnsi="Helvetica" w:cs="Times New Roman"/>
-          <w:sz w:val="24"/>
-          <w:szCs w:val="24"/>
-          <w:lang w:val="en-DE"/>
+          <w:lang/>
+        </w:rPr>
+      </w:pPr>
+      <w:r>
+        <w:rPr>
+          <w:rFonts w:ascii="Helvetica" w:eastAsia="Times New Roman" w:hAnsi="Helvetica" w:cs="Times New Roman"/>
+          <w:sz w:val="24"/>
+          <w:szCs w:val="24"/>
+          <w:lang/>
         </w:rPr>
         <w:t xml:space="preserve">Terrain Characteristics on Soil Organic Carbon and Total Nitrogen Stocks in Soils of Herschel Island, Western Canadian Arctic: Geomorphic Disturbance, SOC and TN”, </w:t>
       </w:r>
@@ -7759,7 +7539,7 @@
           <w:iCs/>
           <w:sz w:val="24"/>
           <w:szCs w:val="24"/>
-          <w:lang w:val="en-DE"/>
+          <w:lang/>
         </w:rPr>
         <w:t>Permafrost and Periglacial Processes</w:t>
       </w:r>
@@ -7768,7 +7548,7 @@
           <w:rFonts w:ascii="Helvetica" w:eastAsia="Times New Roman" w:hAnsi="Helvetica" w:cs="Times New Roman"/>
           <w:sz w:val="24"/>
           <w:szCs w:val="24"/>
-          <w:lang w:val="en-DE"/>
+          <w:lang/>
         </w:rPr>
         <w:t>, Vol. 28 No. 1, pp. 92–107.</w:t>
       </w:r>
@@ -7780,15 +7560,15 @@
           <w:rFonts w:ascii="Helvetica" w:eastAsia="Times New Roman" w:hAnsi="Helvetica" w:cs="Times New Roman"/>
           <w:sz w:val="24"/>
           <w:szCs w:val="24"/>
-          <w:lang w:val="en-DE"/>
-        </w:rPr>
-      </w:pPr>
-      <w:r>
-        <w:rPr>
-          <w:rFonts w:ascii="Helvetica" w:eastAsia="Times New Roman" w:hAnsi="Helvetica" w:cs="Times New Roman"/>
-          <w:sz w:val="24"/>
-          <w:szCs w:val="24"/>
-          <w:lang w:val="en-DE"/>
+          <w:lang/>
+        </w:rPr>
+      </w:pPr>
+      <w:r>
+        <w:rPr>
+          <w:rFonts w:ascii="Helvetica" w:eastAsia="Times New Roman" w:hAnsi="Helvetica" w:cs="Times New Roman"/>
+          <w:sz w:val="24"/>
+          <w:szCs w:val="24"/>
+          <w:lang/>
         </w:rPr>
         <w:t xml:space="preserve">Schweiger, A.K., Cavender-Bares, J., Townsend, P.A., Hobbie, S.E., Madritch, M.D., </w:t>
       </w:r>
@@ -7801,15 +7581,15 @@
           <w:rFonts w:ascii="Helvetica" w:eastAsia="Times New Roman" w:hAnsi="Helvetica" w:cs="Times New Roman"/>
           <w:sz w:val="24"/>
           <w:szCs w:val="24"/>
-          <w:lang w:val="en-DE"/>
-        </w:rPr>
-      </w:pPr>
-      <w:r>
-        <w:rPr>
-          <w:rFonts w:ascii="Helvetica" w:eastAsia="Times New Roman" w:hAnsi="Helvetica" w:cs="Times New Roman"/>
-          <w:sz w:val="24"/>
-          <w:szCs w:val="24"/>
-          <w:lang w:val="en-DE"/>
+          <w:lang/>
+        </w:rPr>
+      </w:pPr>
+      <w:r>
+        <w:rPr>
+          <w:rFonts w:ascii="Helvetica" w:eastAsia="Times New Roman" w:hAnsi="Helvetica" w:cs="Times New Roman"/>
+          <w:sz w:val="24"/>
+          <w:szCs w:val="24"/>
+          <w:lang/>
         </w:rPr>
         <w:t xml:space="preserve">Wang, R., </w:t>
       </w:r>
@@ -7822,15 +7602,15 @@
           <w:rFonts w:ascii="Helvetica" w:eastAsia="Times New Roman" w:hAnsi="Helvetica" w:cs="Times New Roman"/>
           <w:sz w:val="24"/>
           <w:szCs w:val="24"/>
-          <w:lang w:val="en-DE"/>
-        </w:rPr>
-      </w:pPr>
-      <w:r>
-        <w:rPr>
-          <w:rFonts w:ascii="Helvetica" w:eastAsia="Times New Roman" w:hAnsi="Helvetica" w:cs="Times New Roman"/>
-          <w:sz w:val="24"/>
-          <w:szCs w:val="24"/>
-          <w:lang w:val="en-DE"/>
+          <w:lang/>
+        </w:rPr>
+      </w:pPr>
+      <w:r>
+        <w:rPr>
+          <w:rFonts w:ascii="Helvetica" w:eastAsia="Times New Roman" w:hAnsi="Helvetica" w:cs="Times New Roman"/>
+          <w:sz w:val="24"/>
+          <w:szCs w:val="24"/>
+          <w:lang/>
         </w:rPr>
         <w:t xml:space="preserve">Tilman, D., et al. (2018), “Plant spectral diversity integrates functional and phylogenetic components of biodiversity and predicts ecosystem function”, </w:t>
       </w:r>
@@ -7841,7 +7621,7 @@
           <w:iCs/>
           <w:sz w:val="24"/>
           <w:szCs w:val="24"/>
-          <w:lang w:val="en-DE"/>
+          <w:lang/>
         </w:rPr>
         <w:t>Nature Ecology &amp; Evolution</w:t>
       </w:r>
@@ -7850,7 +7630,7 @@
           <w:rFonts w:ascii="Helvetica" w:eastAsia="Times New Roman" w:hAnsi="Helvetica" w:cs="Times New Roman"/>
           <w:sz w:val="24"/>
           <w:szCs w:val="24"/>
-          <w:lang w:val="en-DE"/>
+          <w:lang/>
         </w:rPr>
         <w:t>, Vol. 2 No. 6, pp. 976–982.</w:t>
       </w:r>
@@ -7870,7 +7650,7 @@
           <w:rFonts w:ascii="Helvetica" w:eastAsia="Times New Roman" w:hAnsi="Helvetica" w:cs="Times New Roman"/>
           <w:sz w:val="24"/>
           <w:szCs w:val="24"/>
-          <w:lang w:val="en-DE"/>
+          <w:lang/>
         </w:rPr>
         <w:t>Schweiger, A.K., Schütz, M., Risch, A.C., Kneubühler, M., Haller, R. and Schaepman,</w:t>
       </w:r>
@@ -7892,15 +7672,15 @@
           <w:rFonts w:ascii="Helvetica" w:eastAsia="Times New Roman" w:hAnsi="Helvetica" w:cs="Times New Roman"/>
           <w:sz w:val="24"/>
           <w:szCs w:val="24"/>
-          <w:lang w:val="en-DE"/>
-        </w:rPr>
-      </w:pPr>
-      <w:r>
-        <w:rPr>
-          <w:rFonts w:ascii="Helvetica" w:eastAsia="Times New Roman" w:hAnsi="Helvetica" w:cs="Times New Roman"/>
-          <w:sz w:val="24"/>
-          <w:szCs w:val="24"/>
-          <w:lang w:val="en-DE"/>
+          <w:lang/>
+        </w:rPr>
+      </w:pPr>
+      <w:r>
+        <w:rPr>
+          <w:rFonts w:ascii="Helvetica" w:eastAsia="Times New Roman" w:hAnsi="Helvetica" w:cs="Times New Roman"/>
+          <w:sz w:val="24"/>
+          <w:szCs w:val="24"/>
+          <w:lang/>
         </w:rPr>
         <w:t xml:space="preserve">M.E. </w:t>
       </w:r>
@@ -7913,15 +7693,15 @@
           <w:rFonts w:ascii="Helvetica" w:eastAsia="Times New Roman" w:hAnsi="Helvetica" w:cs="Times New Roman"/>
           <w:sz w:val="24"/>
           <w:szCs w:val="24"/>
-          <w:lang w:val="en-DE"/>
-        </w:rPr>
-      </w:pPr>
-      <w:r>
-        <w:rPr>
-          <w:rFonts w:ascii="Helvetica" w:eastAsia="Times New Roman" w:hAnsi="Helvetica" w:cs="Times New Roman"/>
-          <w:sz w:val="24"/>
-          <w:szCs w:val="24"/>
-          <w:lang w:val="en-DE"/>
+          <w:lang/>
+        </w:rPr>
+      </w:pPr>
+      <w:r>
+        <w:rPr>
+          <w:rFonts w:ascii="Helvetica" w:eastAsia="Times New Roman" w:hAnsi="Helvetica" w:cs="Times New Roman"/>
+          <w:sz w:val="24"/>
+          <w:szCs w:val="24"/>
+          <w:lang/>
         </w:rPr>
         <w:t>(2017), “How to predict plant functional types using imaging spectroscopy: linking vegetation community traits, plant functional types and spectral response”, edited by Chisholm, R.</w:t>
       </w:r>
@@ -7932,7 +7712,7 @@
           <w:iCs/>
           <w:sz w:val="24"/>
           <w:szCs w:val="24"/>
-          <w:lang w:val="en-DE"/>
+          <w:lang/>
         </w:rPr>
         <w:t>Methods in Ecology and Evolution</w:t>
       </w:r>
@@ -7941,7 +7721,7 @@
           <w:rFonts w:ascii="Helvetica" w:eastAsia="Times New Roman" w:hAnsi="Helvetica" w:cs="Times New Roman"/>
           <w:sz w:val="24"/>
           <w:szCs w:val="24"/>
-          <w:lang w:val="en-DE"/>
+          <w:lang/>
         </w:rPr>
         <w:t>, Vol. 8 No. 1, pp. 86–95.</w:t>
       </w:r>
@@ -7953,15 +7733,15 @@
           <w:rFonts w:ascii="Helvetica" w:eastAsia="Times New Roman" w:hAnsi="Helvetica" w:cs="Times New Roman"/>
           <w:sz w:val="24"/>
           <w:szCs w:val="24"/>
-          <w:lang w:val="en-DE"/>
-        </w:rPr>
-      </w:pPr>
-      <w:r>
-        <w:rPr>
-          <w:rFonts w:ascii="Helvetica" w:eastAsia="Times New Roman" w:hAnsi="Helvetica" w:cs="Times New Roman"/>
-          <w:sz w:val="24"/>
-          <w:szCs w:val="24"/>
-          <w:lang w:val="en-DE"/>
+          <w:lang/>
+        </w:rPr>
+      </w:pPr>
+      <w:r>
+        <w:rPr>
+          <w:rFonts w:ascii="Helvetica" w:eastAsia="Times New Roman" w:hAnsi="Helvetica" w:cs="Times New Roman"/>
+          <w:sz w:val="24"/>
+          <w:szCs w:val="24"/>
+          <w:lang/>
         </w:rPr>
         <w:t xml:space="preserve">Wang, R. and Gamon, J.A. (2019), “Remote sensing of terrestrial plant biodiversity”, </w:t>
       </w:r>
@@ -7976,17 +7756,17 @@
           <w:iCs/>
           <w:sz w:val="24"/>
           <w:szCs w:val="24"/>
-          <w:lang w:val="en-DE"/>
-        </w:rPr>
-      </w:pPr>
-      <w:r>
-        <w:rPr>
-          <w:rFonts w:ascii="Helvetica" w:eastAsia="Times New Roman" w:hAnsi="Helvetica" w:cs="Times New Roman"/>
-          <w:i/>
-          <w:iCs/>
-          <w:sz w:val="24"/>
-          <w:szCs w:val="24"/>
-          <w:lang w:val="en-DE"/>
+          <w:lang/>
+        </w:rPr>
+      </w:pPr>
+      <w:r>
+        <w:rPr>
+          <w:rFonts w:ascii="Helvetica" w:eastAsia="Times New Roman" w:hAnsi="Helvetica" w:cs="Times New Roman"/>
+          <w:i/>
+          <w:iCs/>
+          <w:sz w:val="24"/>
+          <w:szCs w:val="24"/>
+          <w:lang/>
         </w:rPr>
         <w:t>Remote Sensing of Environment</w:t>
       </w:r>
@@ -7995,7 +7775,7 @@
           <w:rFonts w:ascii="Helvetica" w:eastAsia="Times New Roman" w:hAnsi="Helvetica" w:cs="Times New Roman"/>
           <w:sz w:val="24"/>
           <w:szCs w:val="24"/>
-          <w:lang w:val="en-DE"/>
+          <w:lang/>
         </w:rPr>
         <w:t>, Vol. 231, p. 111218.</w:t>
       </w:r>
@@ -8007,15 +7787,15 @@
           <w:rFonts w:ascii="Helvetica" w:eastAsia="Times New Roman" w:hAnsi="Helvetica" w:cs="Times New Roman"/>
           <w:sz w:val="24"/>
           <w:szCs w:val="24"/>
-          <w:lang w:val="en-DE"/>
-        </w:rPr>
-      </w:pPr>
-      <w:r>
-        <w:rPr>
-          <w:rFonts w:ascii="Helvetica" w:eastAsia="Times New Roman" w:hAnsi="Helvetica" w:cs="Times New Roman"/>
-          <w:sz w:val="24"/>
-          <w:szCs w:val="24"/>
-          <w:lang w:val="en-DE"/>
+          <w:lang/>
+        </w:rPr>
+      </w:pPr>
+      <w:r>
+        <w:rPr>
+          <w:rFonts w:ascii="Helvetica" w:eastAsia="Times New Roman" w:hAnsi="Helvetica" w:cs="Times New Roman"/>
+          <w:sz w:val="24"/>
+          <w:szCs w:val="24"/>
+          <w:lang/>
         </w:rPr>
         <w:t xml:space="preserve">Wang, R., Gamon, J.A., Cavender-Bares, J., Townsend, P.A. and Zygielbaum, A.I. </w:t>
       </w:r>
@@ -8028,15 +7808,15 @@
           <w:rFonts w:ascii="Helvetica" w:eastAsia="Times New Roman" w:hAnsi="Helvetica" w:cs="Times New Roman"/>
           <w:sz w:val="24"/>
           <w:szCs w:val="24"/>
-          <w:lang w:val="en-DE"/>
-        </w:rPr>
-      </w:pPr>
-      <w:r>
-        <w:rPr>
-          <w:rFonts w:ascii="Helvetica" w:eastAsia="Times New Roman" w:hAnsi="Helvetica" w:cs="Times New Roman"/>
-          <w:sz w:val="24"/>
-          <w:szCs w:val="24"/>
-          <w:lang w:val="en-DE"/>
+          <w:lang/>
+        </w:rPr>
+      </w:pPr>
+      <w:r>
+        <w:rPr>
+          <w:rFonts w:ascii="Helvetica" w:eastAsia="Times New Roman" w:hAnsi="Helvetica" w:cs="Times New Roman"/>
+          <w:sz w:val="24"/>
+          <w:szCs w:val="24"/>
+          <w:lang/>
         </w:rPr>
         <w:t xml:space="preserve">(2018a), </w:t>
       </w:r>
@@ -8049,16 +7829,17 @@
           <w:rFonts w:ascii="Helvetica" w:eastAsia="Times New Roman" w:hAnsi="Helvetica" w:cs="Times New Roman"/>
           <w:sz w:val="24"/>
           <w:szCs w:val="24"/>
-          <w:lang w:val="en-DE"/>
-        </w:rPr>
-      </w:pPr>
-      <w:r>
-        <w:rPr>
-          <w:rFonts w:ascii="Helvetica" w:eastAsia="Times New Roman" w:hAnsi="Helvetica" w:cs="Times New Roman"/>
-          <w:sz w:val="24"/>
-          <w:szCs w:val="24"/>
-          <w:lang w:val="en-DE"/>
-        </w:rPr>
+          <w:lang/>
+        </w:rPr>
+      </w:pPr>
+      <w:r>
+        <w:rPr>
+          <w:rFonts w:ascii="Helvetica" w:eastAsia="Times New Roman" w:hAnsi="Helvetica" w:cs="Times New Roman"/>
+          <w:sz w:val="24"/>
+          <w:szCs w:val="24"/>
+          <w:lang/>
+        </w:rPr>
+        <w:lastRenderedPageBreak/>
         <w:t xml:space="preserve">“The spatial sensitivity of the spectral diversity-biodiversity relationship: an experimental test in a prairie grassland”, </w:t>
       </w:r>
       <w:r>
@@ -8068,7 +7849,7 @@
           <w:iCs/>
           <w:sz w:val="24"/>
           <w:szCs w:val="24"/>
-          <w:lang w:val="en-DE"/>
+          <w:lang/>
         </w:rPr>
         <w:t>Ecological Applications</w:t>
       </w:r>
@@ -8077,7 +7858,7 @@
           <w:rFonts w:ascii="Helvetica" w:eastAsia="Times New Roman" w:hAnsi="Helvetica" w:cs="Times New Roman"/>
           <w:sz w:val="24"/>
           <w:szCs w:val="24"/>
-          <w:lang w:val="en-DE"/>
+          <w:lang/>
         </w:rPr>
         <w:t>, Vol. 28 No. 2, pp. 541–556.</w:t>
       </w:r>
@@ -8089,15 +7870,15 @@
           <w:rFonts w:ascii="Helvetica" w:eastAsia="Times New Roman" w:hAnsi="Helvetica" w:cs="Times New Roman"/>
           <w:sz w:val="24"/>
           <w:szCs w:val="24"/>
-          <w:lang w:val="en-DE"/>
-        </w:rPr>
-      </w:pPr>
-      <w:r>
-        <w:rPr>
-          <w:rFonts w:ascii="Helvetica" w:eastAsia="Times New Roman" w:hAnsi="Helvetica" w:cs="Times New Roman"/>
-          <w:sz w:val="24"/>
-          <w:szCs w:val="24"/>
-          <w:lang w:val="en-DE"/>
+          <w:lang/>
+        </w:rPr>
+      </w:pPr>
+      <w:r>
+        <w:rPr>
+          <w:rFonts w:ascii="Helvetica" w:eastAsia="Times New Roman" w:hAnsi="Helvetica" w:cs="Times New Roman"/>
+          <w:sz w:val="24"/>
+          <w:szCs w:val="24"/>
+          <w:lang/>
         </w:rPr>
         <w:t>Wang, R., Gamon, J.A., Schweiger, A.K., Cavender-Bares, J., Townsend, P.A.,</w:t>
       </w:r>
@@ -8110,15 +7891,15 @@
           <w:rFonts w:ascii="Helvetica" w:eastAsia="Times New Roman" w:hAnsi="Helvetica" w:cs="Times New Roman"/>
           <w:sz w:val="24"/>
           <w:szCs w:val="24"/>
-          <w:lang w:val="en-DE"/>
-        </w:rPr>
-      </w:pPr>
-      <w:r>
-        <w:rPr>
-          <w:rFonts w:ascii="Helvetica" w:eastAsia="Times New Roman" w:hAnsi="Helvetica" w:cs="Times New Roman"/>
-          <w:sz w:val="24"/>
-          <w:szCs w:val="24"/>
-          <w:lang w:val="en-DE"/>
+          <w:lang/>
+        </w:rPr>
+      </w:pPr>
+      <w:r>
+        <w:rPr>
+          <w:rFonts w:ascii="Helvetica" w:eastAsia="Times New Roman" w:hAnsi="Helvetica" w:cs="Times New Roman"/>
+          <w:sz w:val="24"/>
+          <w:szCs w:val="24"/>
+          <w:lang/>
         </w:rPr>
         <w:t xml:space="preserve"> Zygielbaum, A.I. </w:t>
       </w:r>
@@ -8131,15 +7912,15 @@
           <w:rFonts w:ascii="Helvetica" w:eastAsia="Times New Roman" w:hAnsi="Helvetica" w:cs="Times New Roman"/>
           <w:sz w:val="24"/>
           <w:szCs w:val="24"/>
-          <w:lang w:val="en-DE"/>
-        </w:rPr>
-      </w:pPr>
-      <w:r>
-        <w:rPr>
-          <w:rFonts w:ascii="Helvetica" w:eastAsia="Times New Roman" w:hAnsi="Helvetica" w:cs="Times New Roman"/>
-          <w:sz w:val="24"/>
-          <w:szCs w:val="24"/>
-          <w:lang w:val="en-DE"/>
+          <w:lang/>
+        </w:rPr>
+      </w:pPr>
+      <w:r>
+        <w:rPr>
+          <w:rFonts w:ascii="Helvetica" w:eastAsia="Times New Roman" w:hAnsi="Helvetica" w:cs="Times New Roman"/>
+          <w:sz w:val="24"/>
+          <w:szCs w:val="24"/>
+          <w:lang/>
         </w:rPr>
         <w:t xml:space="preserve">and Kothari, S. (2018), “Influence of species richness, evenness, and composition on optical diversity: A simulation study”, </w:t>
       </w:r>
@@ -8150,7 +7931,7 @@
           <w:iCs/>
           <w:sz w:val="24"/>
           <w:szCs w:val="24"/>
-          <w:lang w:val="en-DE"/>
+          <w:lang/>
         </w:rPr>
         <w:t>Remote Sensing of Environment</w:t>
       </w:r>
@@ -8159,7 +7940,7 @@
           <w:rFonts w:ascii="Helvetica" w:eastAsia="Times New Roman" w:hAnsi="Helvetica" w:cs="Times New Roman"/>
           <w:sz w:val="24"/>
           <w:szCs w:val="24"/>
-          <w:lang w:val="en-DE"/>
+          <w:lang/>
         </w:rPr>
         <w:t>, Vol. 211, pp. 218–228.</w:t>
       </w:r>
@@ -8168,7 +7949,7 @@
       <w:pPr>
         <w:rPr>
           <w:rFonts w:ascii="Helvetica" w:hAnsi="Helvetica"/>
-          <w:lang w:val="en-DE"/>
+          <w:lang/>
         </w:rPr>
       </w:pPr>
     </w:p>
@@ -8193,7 +7974,6 @@
         <w:rPr>
           <w:rFonts w:ascii="Helvetica" w:hAnsi="Helvetica"/>
         </w:rPr>
-        <w:lastRenderedPageBreak/>
         <w:t xml:space="preserve">If there is any additional information that you feel needs to be included in your preregistration, please enter it here. Literature cited, disclosures of any related work such as replications or work that uses the same data, or other context that will be helpful for future readers would be appropriate here. </w:t>
       </w:r>
     </w:p>
@@ -8484,21 +8264,10 @@
         <w:rPr>
           <w:rStyle w:val="CommentReference"/>
         </w:rPr>
-        <w:t xml:space="preserve">Move </w:t>
-      </w:r>
-      <w:proofErr w:type="gramStart"/>
-      <w:r>
-        <w:rPr>
-          <w:rStyle w:val="CommentReference"/>
-        </w:rPr>
-        <w:t xml:space="preserve">behind </w:t>
-      </w:r>
-      <w:r>
-        <w:t xml:space="preserve"> question</w:t>
-      </w:r>
-      <w:proofErr w:type="gramEnd"/>
-      <w:r>
-        <w:t xml:space="preserve"> 1, as thematically they both deal with vegetation type identification/ discrimination?</w:t>
+        <w:t xml:space="preserve">Move behind </w:t>
+      </w:r>
+      <w:r>
+        <w:t xml:space="preserve"> question 1, as thematically they both deal with vegetation type identification/ discrimination?</w:t>
       </w:r>
     </w:p>
   </w:comment>
@@ -8518,7 +8287,7 @@
       </w:r>
     </w:p>
   </w:comment>
-  <w:comment w:id="3" w:author="SCHNEIDEREIT Shawn" w:date="2020-02-13T14:36:00Z" w:initials="SS">
+  <w:comment w:id="4" w:author="SCHNEIDEREIT Shawn" w:date="2020-02-13T14:36:00Z" w:initials="SS">
     <w:p>
       <w:pPr>
         <w:pStyle w:val="CommentText"/>
@@ -8534,7 +8303,7 @@
       </w:r>
     </w:p>
   </w:comment>
-  <w:comment w:id="6" w:author="SCHNEIDEREIT Shawn" w:date="2020-02-13T09:25:00Z" w:initials="SS">
+  <w:comment w:id="7" w:author="SCHNEIDEREIT Shawn" w:date="2020-02-13T09:25:00Z" w:initials="SS">
     <w:p>
       <w:pPr>
         <w:pStyle w:val="CommentText"/>
@@ -8550,7 +8319,7 @@
       </w:r>
     </w:p>
   </w:comment>
-  <w:comment w:id="7" w:author="SCHNEIDEREIT Shawn" w:date="2020-03-05T11:37:00Z" w:initials="SS">
+  <w:comment w:id="8" w:author="SCHNEIDEREIT Shawn" w:date="2020-03-05T11:37:00Z" w:initials="SS">
     <w:p>
       <w:pPr>
         <w:pStyle w:val="CommentText"/>
@@ -8561,14 +8330,12 @@
         </w:rPr>
         <w:annotationRef/>
       </w:r>
-      <w:proofErr w:type="gramStart"/>
       <w:r>
         <w:t>Name ?</w:t>
       </w:r>
-      <w:proofErr w:type="gramEnd"/>
     </w:p>
   </w:comment>
-  <w:comment w:id="11" w:author="SCHNEIDEREIT Shawn" w:date="2020-02-12T17:01:00Z" w:initials="SS">
+  <w:comment w:id="12" w:author="SCHNEIDEREIT Shawn" w:date="2020-02-12T17:01:00Z" w:initials="SS">
     <w:p>
       <w:pPr>
         <w:pStyle w:val="CommentText"/>
@@ -8624,7 +8391,7 @@
       </w:r>
     </w:p>
   </w:comment>
-  <w:comment w:id="16" w:author="SCHNEIDEREIT Shawn" w:date="2020-02-12T17:14:00Z" w:initials="SS">
+  <w:comment w:id="17" w:author="SCHNEIDEREIT Shawn" w:date="2020-02-12T17:14:00Z" w:initials="SS">
     <w:p>
       <w:pPr>
         <w:pStyle w:val="NormalWeb"/>
@@ -8749,7 +8516,7 @@
       </m:oMathPara>
     </w:p>
   </w:comment>
-  <w:comment w:id="22" w:author="SCHNEIDEREIT Shawn" w:date="2020-02-13T12:16:00Z" w:initials="SS">
+  <w:comment w:id="23" w:author="SCHNEIDEREIT Shawn" w:date="2020-02-13T12:16:00Z" w:initials="SS">
     <w:p>
       <w:pPr>
         <w:pStyle w:val="CommentText"/>
@@ -8765,7 +8532,7 @@
       </w:r>
     </w:p>
   </w:comment>
-  <w:comment w:id="23" w:author="SCHNEIDEREIT Shawn" w:date="2020-02-13T15:41:00Z" w:initials="SS">
+  <w:comment w:id="24" w:author="SCHNEIDEREIT Shawn" w:date="2020-02-13T15:41:00Z" w:initials="SS">
     <w:p>
       <w:pPr>
         <w:pStyle w:val="CommentText"/>
@@ -10281,7 +10048,7 @@
       <w:rFonts w:ascii="Times New Roman" w:eastAsia="Times New Roman" w:hAnsi="Times New Roman" w:cs="Times New Roman"/>
       <w:sz w:val="24"/>
       <w:szCs w:val="24"/>
-      <w:lang w:val="en-DE"/>
+      <w:lang/>
     </w:rPr>
   </w:style>
   <w:style w:type="character" w:styleId="Emphasis">

</xml_diff>

<commit_message>
vis of dobious spec data. added spec plots, raincloud and junk pca
</commit_message>
<xml_diff>
--- a/documents/OSF Prereg Template_SAS_edit.docx
+++ b/documents/OSF Prereg Template_SAS_edit.docx
@@ -20,6 +20,7 @@
           <w:docPartUnique/>
         </w:docPartObj>
       </w:sdtPr>
+      <w:sdtEndPr/>
       <w:sdtContent>
         <w:p>
           <w:pPr>
@@ -1364,7 +1365,25 @@
           <w:szCs w:val="24"/>
           <w:lang w:val="en-US"/>
         </w:rPr>
-        <w:t xml:space="preserve">vegetation types, at it captures </w:t>
+        <w:t>vegetation types, a</w:t>
+      </w:r>
+      <w:r>
+        <w:rPr>
+          <w:rFonts w:ascii="Helvetica" w:eastAsia="Times New Roman" w:hAnsi="Helvetica" w:cs="Times New Roman"/>
+          <w:sz w:val="24"/>
+          <w:szCs w:val="24"/>
+          <w:lang w:val="en-US"/>
+        </w:rPr>
+        <w:t xml:space="preserve">s </w:t>
+      </w:r>
+      <w:r>
+        <w:rPr>
+          <w:rFonts w:ascii="Helvetica" w:eastAsia="Times New Roman" w:hAnsi="Helvetica" w:cs="Times New Roman"/>
+          <w:sz w:val="24"/>
+          <w:szCs w:val="24"/>
+          <w:lang w:val="en-US"/>
+        </w:rPr>
+        <w:t xml:space="preserve">it captures </w:t>
       </w:r>
       <w:r>
         <w:rPr>
@@ -1527,7 +1546,16 @@
           <w:szCs w:val="24"/>
           <w:lang w:val="en-US"/>
         </w:rPr>
-        <w:t>. Spectral diversity is variable at all spectral regions and</w:t>
+        <w:t xml:space="preserve">, which is </w:t>
+      </w:r>
+      <w:r>
+        <w:rPr>
+          <w:rFonts w:ascii="Helvetica" w:eastAsia="Times New Roman" w:hAnsi="Helvetica" w:cs="Times New Roman"/>
+          <w:sz w:val="24"/>
+          <w:szCs w:val="24"/>
+          <w:lang w:val="en-US"/>
+        </w:rPr>
+        <w:t>variable at all spectral regions and</w:t>
       </w:r>
       <w:r>
         <w:rPr>
@@ -1709,7 +1737,16 @@
           <w:szCs w:val="24"/>
           <w:lang w:val="en-US"/>
         </w:rPr>
-        <w:t xml:space="preserve">. </w:t>
+        <w:t>.</w:t>
+      </w:r>
+      <w:r>
+        <w:rPr>
+          <w:rFonts w:ascii="Helvetica" w:eastAsia="Times New Roman" w:hAnsi="Helvetica" w:cs="Times New Roman"/>
+          <w:sz w:val="24"/>
+          <w:szCs w:val="24"/>
+          <w:lang w:val="en-US"/>
+        </w:rPr>
+        <w:t xml:space="preserve"> The correspondence between spectral mean and vegetation type is likely to be limited by spectral differences not being concentrated a one region of the spectrum. Spectral differences occurring at both low and high wavelengths, overall result in a in between spectral mean that similar and does not account for internal spectral complexity. </w:t>
       </w:r>
     </w:p>
     <w:p>
@@ -1922,7 +1959,17 @@
           <w:szCs w:val="24"/>
           <w:lang w:val="en-US"/>
         </w:rPr>
-        <w:t>) and species evenness (H</w:t>
+        <w:t xml:space="preserve">) and species </w:t>
+      </w:r>
+      <w:r>
+        <w:rPr>
+          <w:rFonts w:ascii="Helvetica" w:eastAsia="Times New Roman" w:hAnsi="Helvetica" w:cs="Times New Roman"/>
+          <w:sz w:val="24"/>
+          <w:szCs w:val="24"/>
+          <w:lang w:val="en-US"/>
+        </w:rPr>
+        <w:lastRenderedPageBreak/>
+        <w:t>evenness (H</w:t>
       </w:r>
       <w:r>
         <w:rPr>
@@ -2078,6 +2125,1608 @@
           <w:sz w:val="24"/>
           <w:szCs w:val="24"/>
           <w:lang w:val="en-US"/>
+        </w:rPr>
+      </w:pPr>
+      <w:r>
+        <w:rPr>
+          <w:rFonts w:ascii="Helvetica" w:hAnsi="Helvetica"/>
+          <w:b/>
+          <w:bCs/>
+        </w:rPr>
+        <w:t>H</w:t>
+      </w:r>
+      <w:r>
+        <w:rPr>
+          <w:rFonts w:ascii="Helvetica" w:hAnsi="Helvetica"/>
+          <w:b/>
+          <w:bCs/>
+          <w:vertAlign w:val="subscript"/>
+        </w:rPr>
+        <w:t>2o</w:t>
+      </w:r>
+      <w:r>
+        <w:rPr>
+          <w:rFonts w:ascii="Helvetica" w:hAnsi="Helvetica"/>
+          <w:b/>
+          <w:bCs/>
+        </w:rPr>
+        <w:t xml:space="preserve">: </w:t>
+      </w:r>
+      <w:r>
+        <w:rPr>
+          <w:rFonts w:ascii="Helvetica" w:eastAsia="Times New Roman" w:hAnsi="Helvetica" w:cs="Times New Roman"/>
+          <w:sz w:val="24"/>
+          <w:szCs w:val="24"/>
+          <w:lang w:val="en-US"/>
+        </w:rPr>
+        <w:t>Species richness, evenness, and soil</w:t>
+      </w:r>
+      <w:r>
+        <w:rPr>
+          <w:rFonts w:ascii="Helvetica" w:eastAsia="Times New Roman" w:hAnsi="Helvetica" w:cs="Times New Roman"/>
+          <w:sz w:val="24"/>
+          <w:szCs w:val="24"/>
+          <w:lang w:val="en-US"/>
+        </w:rPr>
+        <w:t>-</w:t>
+      </w:r>
+      <w:r>
+        <w:rPr>
+          <w:rFonts w:ascii="Helvetica" w:eastAsia="Times New Roman" w:hAnsi="Helvetica" w:cs="Times New Roman"/>
+          <w:sz w:val="24"/>
+          <w:szCs w:val="24"/>
+          <w:lang w:val="en-US"/>
+        </w:rPr>
+        <w:t xml:space="preserve">background have no effect on spectral diversity, with no visible relationship observed. </w:t>
+      </w:r>
+    </w:p>
+    <w:p>
+      <w:pPr>
+        <w:rPr>
+          <w:rFonts w:ascii="Helvetica" w:hAnsi="Helvetica"/>
+        </w:rPr>
+      </w:pPr>
+    </w:p>
+    <w:p>
+      <w:pPr>
+        <w:jc w:val="both"/>
+        <w:rPr>
+          <w:rFonts w:ascii="Helvetica" w:eastAsia="Times New Roman" w:hAnsi="Helvetica" w:cs="Times New Roman"/>
+          <w:sz w:val="24"/>
+          <w:szCs w:val="24"/>
+          <w:u w:val="single"/>
+          <w:lang w:val="en-US"/>
+        </w:rPr>
+      </w:pPr>
+      <w:r>
+        <w:rPr>
+          <w:rFonts w:ascii="Helvetica" w:eastAsia="Times New Roman" w:hAnsi="Helvetica" w:cs="Times New Roman"/>
+          <w:sz w:val="24"/>
+          <w:szCs w:val="24"/>
+          <w:u w:val="single"/>
+          <w:lang w:val="en-US"/>
+        </w:rPr>
+        <w:t>Predict</w:t>
+      </w:r>
+      <w:r>
+        <w:rPr>
+          <w:rFonts w:ascii="Helvetica" w:eastAsia="Times New Roman" w:hAnsi="Helvetica" w:cs="Times New Roman"/>
+          <w:sz w:val="24"/>
+          <w:szCs w:val="24"/>
+          <w:u w:val="single"/>
+          <w:lang w:val="en-US"/>
+        </w:rPr>
+        <w:t xml:space="preserve">ed results </w:t>
+      </w:r>
+    </w:p>
+    <w:p>
+      <w:pPr>
+        <w:rPr>
+          <w:rFonts w:ascii="Helvetica" w:hAnsi="Helvetica"/>
+          <w:u w:val="single"/>
+        </w:rPr>
+      </w:pPr>
+    </w:p>
+    <w:p>
+      <w:pPr>
+        <w:rPr>
+          <w:rFonts w:ascii="Helvetica" w:eastAsia="Times New Roman" w:hAnsi="Helvetica" w:cs="Times New Roman"/>
+          <w:sz w:val="24"/>
+          <w:szCs w:val="24"/>
+          <w:lang w:val="en-US"/>
+        </w:rPr>
+      </w:pPr>
+      <w:r>
+        <w:rPr>
+          <w:rFonts w:ascii="Helvetica" w:eastAsia="Times New Roman" w:hAnsi="Helvetica" w:cs="Times New Roman"/>
+          <w:sz w:val="24"/>
+          <w:szCs w:val="24"/>
+          <w:lang w:val="en-US"/>
+        </w:rPr>
+        <w:t xml:space="preserve">Both increases in richness and evenness correlate with higher observed spectral diversity, across an array of different grassland/prairie habitats </w:t>
+      </w:r>
+      <w:r>
+        <w:rPr>
+          <w:rFonts w:ascii="Helvetica" w:eastAsia="Times New Roman" w:hAnsi="Helvetica" w:cs="Times New Roman"/>
+          <w:sz w:val="24"/>
+          <w:szCs w:val="24"/>
+          <w:lang w:val="en-US"/>
+        </w:rPr>
+        <w:fldChar w:fldCharType="begin"/>
+      </w:r>
+      <w:r>
+        <w:rPr>
+          <w:rFonts w:ascii="Helvetica" w:eastAsia="Times New Roman" w:hAnsi="Helvetica" w:cs="Times New Roman"/>
+          <w:sz w:val="24"/>
+          <w:szCs w:val="24"/>
+          <w:lang w:val="en-US"/>
+        </w:rPr>
+        <w:instrText xml:space="preserve"> ADDIN ZOTERO_ITEM CSL_CITATION {"citationID":"FmCY06m6","properties":{"formattedCitation":"(Cavender\\uc0\\u8208{}Bares et al., 2017; Schweiger et al., 2017, 2018; Wang, Gamon, Cavender-Bares, et al., 2018a; Wang and Gamon, 2019)","plainCitation":"(Cavender‐Bares et al., 2017; Schweiger et al., 2017, 2018; Wang, Gamon, Cavender-Bares, et al., 2018a; Wang and Gamon, 2019)","noteIndex":0},"citationItems":[{"id":495,"uris":["http://zotero.org/users/local/8RirLiuI/items/2F4VJI9P"],"uri":["http://zotero.org/users/local/8RirLiuI/items/2F4VJI9P"],"itemData":{"id":495,"type":"article-journal","container-title":"American Journal of Botany","DOI":"10.3732/ajb.1700061","ISSN":"1537-2197","issue":"7","language":"en","page":"966-969","source":"Wiley Online Library","title":"Harnessing plant spectra to integrate the biodiversity sciences across biological and spatial scales","volume":"104","author":[{"family":"Cavender‐Bares","given":"Jeannine"},{"family":"Gamon","given":"John A."},{"family":"Hobbie","given":"Sarah E."},{"family":"Madritch","given":"Michael D."},{"family":"Meireles","given":"José Eduardo"},{"family":"Schweiger","given":"Anna K."},{"family":"Townsend","given":"Philip A."}],"issued":{"date-parts":[["2017"]]}}},{"id":450,"uris":["http://zotero.org/users/local/8RirLiuI/items/ZP77WNXN"],"uri":["http://zotero.org/users/local/8RirLiuI/items/ZP77WNXN"],"itemData":{"id":450,"type":"article-journal","container-title":"Methods in Ecology and Evolution","DOI":"10.1111/2041-210X.12642","ISSN":"2041210X","issue":"1","journalAbbreviation":"Methods Ecol Evol","language":"en","page":"86-95","source":"DOI.org (Crossref)","title":"How to predict plant functional types using imaging spectroscopy: linking vegetation community traits, plant functional types and spectral response","title-short":"How to predict plant functional types using imaging spectroscopy","volume":"8","author":[{"family":"Schweiger","given":"Anna K."},{"family":"Schütz","given":"Martin"},{"family":"Risch","given":"Anita C."},{"family":"Kneubühler","given":"Mathias"},{"family":"Haller","given":"Rudolf"},{"family":"Schaepman","given":"Michael E."}],"editor":[{"family":"Chisholm","given":"Ryan"}],"issued":{"date-parts":[["2017",1]]}}},{"id":416,"uris":["http://zotero.org/users/local/8RirLiuI/items/LZB3BZ8T"],"uri":["http://zotero.org/users/local/8RirLiuI/items/LZB3BZ8T"],"itemData":{"id":416,"type":"article-journal","container-title":"Nature Ecology &amp; Evolution","DOI":"10.1038/s41559-018-0551-1","ISSN":"2397-334X","issue":"6","journalAbbreviation":"Nat Ecol Evol","language":"en","page":"976-982","source":"DOI.org (Crossref)","title":"Plant spectral diversity integrates functional and phylogenetic components of biodiversity and predicts ecosystem function","volume":"2","author":[{"family":"Schweiger","given":"Anna K."},{"family":"Cavender-Bares","given":"Jeannine"},{"family":"Townsend","given":"Philip A."},{"family":"Hobbie","given":"Sarah E."},{"family":"Madritch","given":"Michael D."},{"family":"Wang","given":"Ran"},{"family":"Tilman","given":"David"},{"family":"Gamon","given":"John A."}],"issued":{"date-parts":[["2018",6]]}}},{"id":458,"uris":["http://zotero.org/users/local/8RirLiuI/items/3HB2Y9DQ"],"uri":["http://zotero.org/users/local/8RirLiuI/items/3HB2Y9DQ"],"itemData":{"id":458,"type":"article-journal","container-title":"Ecological Applications","DOI":"10.1002/eap.1669","ISSN":"10510761","issue":"2","journalAbbreviation":"Ecol Appl","language":"en","page":"541-556","source":"DOI.org (Crossref)","title":"The spatial sensitivity of the spectral diversity-biodiversity relationship: an experimental test in a prairie grassland","title-short":"The spatial sensitivity of the spectral diversity-biodiversity relationship","volume":"28","author":[{"family":"Wang","given":"Ran"},{"family":"Gamon","given":"John A."},{"family":"Cavender-Bares","given":"Jeannine"},{"family":"Townsend","given":"Philip A."},{"family":"Zygielbaum","given":"Arthur I."}],"issued":{"date-parts":[["2018",3]]}}},{"id":493,"uris":["http://zotero.org/users/local/8RirLiuI/items/TKJ9LPCV"],"uri":["http://zotero.org/users/local/8RirLiuI/items/TKJ9LPCV"],"itemData":{"id":493,"type":"article-journal","abstract":"Biodiversity is essential to healthy ecosystem function, influencing productivity and resilience to disturbance. Biodiversity loss endangers essential ecosystem services and risks unacceptable environmental consequences. Global biodiversity observations are needed to provide a better understanding of the distribution of biodiversity, to better identify high priority areas for conservation and to help maintain essential ecosystem goods and services. Traditional in situ biodiversity monitoring is limited in time and space and is usually a costly and time-consuming enterprise. Remote sensing can provide data over a large area in a consistent, objective manner and has been used to detect plant biodiversity in a range of ecosystems, typically based on relating spectral properties to the distribution of habitat, species or functional groups. Recent years have witnessed the emergence of methods using imaging spectroscopy to assess biodiversity via plant traits or spectral information content. However, questions regarding the complex drivers of plant optical properties and the scale dependence of spectral diversity – biodiversity relationship confound diversity monitoring using remote sensing and must first be better understood before these methods can be operationally applied. To address some of these topics, we (1) review the history of remote sensing approaches in biodiversity estimation, summarizing the pros and cons of different methods, (2) illustrate successes and major gaps of remote sensing of biodiversity, and (3) identify promising future directions. We focus on emerging methods using spectral diversity (optical diversity) as a proxy for terrestrial plant diversity that offer to revolutionize the study of diversity in its different dimensions (phylogenetic, taxonomic, and functional diversity) from remote sensing. We also discuss remaining knowledge gaps and ways spectral diversity might be effectively integrated into a global biodiversity monitoring system, bridging a gap between ecology and remote sensing.","container-title":"Remote Sensing of Environment","DOI":"10.1016/j.rse.2019.111218","ISSN":"0034-4257","journalAbbreviation":"Remote Sensing of Environment","language":"en","page":"111218","source":"ScienceDirect","title":"Remote sensing of terrestrial plant biodiversity","volume":"231","author":[{"family":"Wang","given":"Ran"},{"family":"Gamon","given":"John A."}],"issued":{"date-parts":[["2019",9,15]]}}}],"schema":"https://github.com/citation-style-language/schema/raw/master/csl-citation.json"} </w:instrText>
+      </w:r>
+      <w:r>
+        <w:rPr>
+          <w:rFonts w:ascii="Helvetica" w:eastAsia="Times New Roman" w:hAnsi="Helvetica" w:cs="Times New Roman"/>
+          <w:sz w:val="24"/>
+          <w:szCs w:val="24"/>
+          <w:lang w:val="en-US"/>
+        </w:rPr>
+        <w:fldChar w:fldCharType="separate"/>
+      </w:r>
+      <w:r>
+        <w:rPr>
+          <w:rFonts w:ascii="Helvetica" w:eastAsia="Times New Roman" w:hAnsi="Helvetica" w:cs="Times New Roman"/>
+          <w:sz w:val="24"/>
+          <w:szCs w:val="24"/>
+          <w:lang w:val="en-US"/>
+        </w:rPr>
+        <w:t>(Cavender‐Bares et al., 2017; Schweiger et al., 2017, 2018; Wang, Gamon, Cavender-Bares, et al., 2018a; Wang and Gamon, 2019)</w:t>
+      </w:r>
+      <w:r>
+        <w:rPr>
+          <w:rFonts w:ascii="Helvetica" w:eastAsia="Times New Roman" w:hAnsi="Helvetica" w:cs="Times New Roman"/>
+          <w:sz w:val="24"/>
+          <w:szCs w:val="24"/>
+          <w:lang w:val="en-US"/>
+        </w:rPr>
+        <w:fldChar w:fldCharType="end"/>
+      </w:r>
+      <w:r>
+        <w:rPr>
+          <w:rFonts w:ascii="Helvetica" w:eastAsia="Times New Roman" w:hAnsi="Helvetica" w:cs="Times New Roman"/>
+          <w:sz w:val="24"/>
+          <w:szCs w:val="24"/>
+          <w:lang w:val="en-US"/>
+        </w:rPr>
+        <w:t>.</w:t>
+      </w:r>
+      <w:r>
+        <w:rPr>
+          <w:rFonts w:ascii="Helvetica" w:eastAsia="Times New Roman" w:hAnsi="Helvetica" w:cs="Times New Roman"/>
+          <w:sz w:val="24"/>
+          <w:szCs w:val="24"/>
+          <w:lang w:val="en-US"/>
+        </w:rPr>
+        <w:t xml:space="preserve"> I predict</w:t>
+      </w:r>
+      <w:r>
+        <w:rPr>
+          <w:rFonts w:ascii="Helvetica" w:eastAsia="Times New Roman" w:hAnsi="Helvetica" w:cs="Times New Roman"/>
+          <w:sz w:val="24"/>
+          <w:szCs w:val="24"/>
+          <w:lang w:val="en-US"/>
+        </w:rPr>
+        <w:t xml:space="preserve"> </w:t>
+      </w:r>
+      <w:r>
+        <w:rPr>
+          <w:rFonts w:ascii="Helvetica" w:eastAsia="Times New Roman" w:hAnsi="Helvetica" w:cs="Times New Roman"/>
+          <w:sz w:val="24"/>
+          <w:szCs w:val="24"/>
+          <w:lang w:val="en-US"/>
+        </w:rPr>
+        <w:t>evenness will have larger correspondence with spectral diversity, as more even</w:t>
+      </w:r>
+      <w:r>
+        <w:rPr>
+          <w:rFonts w:ascii="Helvetica" w:eastAsia="Times New Roman" w:hAnsi="Helvetica" w:cs="Times New Roman"/>
+          <w:sz w:val="24"/>
+          <w:szCs w:val="24"/>
+          <w:lang w:val="en-US"/>
+        </w:rPr>
+        <w:t xml:space="preserve"> representation</w:t>
+      </w:r>
+      <w:r>
+        <w:rPr>
+          <w:rFonts w:ascii="Helvetica" w:eastAsia="Times New Roman" w:hAnsi="Helvetica" w:cs="Times New Roman"/>
+          <w:sz w:val="24"/>
+          <w:szCs w:val="24"/>
+          <w:lang w:val="en-US"/>
+        </w:rPr>
+        <w:t>s</w:t>
+      </w:r>
+      <w:r>
+        <w:rPr>
+          <w:rFonts w:ascii="Helvetica" w:eastAsia="Times New Roman" w:hAnsi="Helvetica" w:cs="Times New Roman"/>
+          <w:sz w:val="24"/>
+          <w:szCs w:val="24"/>
+          <w:lang w:val="en-US"/>
+        </w:rPr>
+        <w:t xml:space="preserve"> of species </w:t>
+      </w:r>
+      <w:r>
+        <w:rPr>
+          <w:rFonts w:ascii="Helvetica" w:eastAsia="Times New Roman" w:hAnsi="Helvetica" w:cs="Times New Roman"/>
+          <w:sz w:val="24"/>
+          <w:szCs w:val="24"/>
+          <w:lang w:val="en-US"/>
+        </w:rPr>
+        <w:t>are</w:t>
+      </w:r>
+      <w:r>
+        <w:rPr>
+          <w:rFonts w:ascii="Helvetica" w:eastAsia="Times New Roman" w:hAnsi="Helvetica" w:cs="Times New Roman"/>
+          <w:sz w:val="24"/>
+          <w:szCs w:val="24"/>
+          <w:lang w:val="en-US"/>
+        </w:rPr>
+        <w:t xml:space="preserve"> likely to increase the detection of </w:t>
+      </w:r>
+      <w:r>
+        <w:rPr>
+          <w:rFonts w:ascii="Helvetica" w:eastAsia="Times New Roman" w:hAnsi="Helvetica" w:cs="Times New Roman"/>
+          <w:sz w:val="24"/>
+          <w:szCs w:val="24"/>
+          <w:lang w:val="en-US"/>
+        </w:rPr>
+        <w:t xml:space="preserve">the </w:t>
+      </w:r>
+      <w:r>
+        <w:rPr>
+          <w:rFonts w:ascii="Helvetica" w:eastAsia="Times New Roman" w:hAnsi="Helvetica" w:cs="Times New Roman"/>
+          <w:sz w:val="24"/>
+          <w:szCs w:val="24"/>
+          <w:lang w:val="en-US"/>
+        </w:rPr>
+        <w:t>variable chemical and physical</w:t>
+      </w:r>
+      <w:r>
+        <w:rPr>
+          <w:rFonts w:ascii="Helvetica" w:eastAsia="Times New Roman" w:hAnsi="Helvetica" w:cs="Times New Roman"/>
+          <w:sz w:val="24"/>
+          <w:szCs w:val="24"/>
+          <w:lang w:val="en-US"/>
+        </w:rPr>
+        <w:t xml:space="preserve"> </w:t>
+      </w:r>
+      <w:r>
+        <w:rPr>
+          <w:rFonts w:ascii="Helvetica" w:eastAsia="Times New Roman" w:hAnsi="Helvetica" w:cs="Times New Roman"/>
+          <w:sz w:val="24"/>
+          <w:szCs w:val="24"/>
+          <w:lang w:val="en-US"/>
+        </w:rPr>
+        <w:t xml:space="preserve">structures </w:t>
+      </w:r>
+      <w:r>
+        <w:rPr>
+          <w:rFonts w:ascii="Helvetica" w:eastAsia="Times New Roman" w:hAnsi="Helvetica" w:cs="Times New Roman"/>
+          <w:sz w:val="24"/>
+          <w:szCs w:val="24"/>
+          <w:lang w:val="en-US"/>
+        </w:rPr>
+        <w:t>that ultimately influence</w:t>
+      </w:r>
+      <w:r>
+        <w:rPr>
+          <w:rFonts w:ascii="Helvetica" w:eastAsia="Times New Roman" w:hAnsi="Helvetica" w:cs="Times New Roman"/>
+          <w:sz w:val="24"/>
+          <w:szCs w:val="24"/>
+          <w:lang w:val="en-US"/>
+        </w:rPr>
+        <w:t xml:space="preserve"> spectral diversity</w:t>
+      </w:r>
+      <w:r>
+        <w:rPr>
+          <w:rFonts w:ascii="Helvetica" w:eastAsia="Times New Roman" w:hAnsi="Helvetica" w:cs="Times New Roman"/>
+          <w:sz w:val="24"/>
+          <w:szCs w:val="24"/>
+          <w:lang w:val="en-US"/>
+        </w:rPr>
+        <w:t>. If richness has larger correspondence to spectral diversity, this indicates that</w:t>
+      </w:r>
+      <w:r>
+        <w:rPr>
+          <w:rFonts w:ascii="Helvetica" w:eastAsia="Times New Roman" w:hAnsi="Helvetica" w:cs="Times New Roman"/>
+          <w:sz w:val="24"/>
+          <w:szCs w:val="24"/>
+          <w:lang w:val="en-US"/>
+        </w:rPr>
+        <w:t xml:space="preserve"> 1) sensor resolution is adequate to detect additional species, (potentially</w:t>
+      </w:r>
+      <w:r>
+        <w:rPr>
+          <w:rFonts w:ascii="Helvetica" w:eastAsia="Times New Roman" w:hAnsi="Helvetica" w:cs="Times New Roman"/>
+          <w:sz w:val="24"/>
+          <w:szCs w:val="24"/>
+          <w:lang w:val="en-US"/>
+        </w:rPr>
+        <w:t xml:space="preserve"> even </w:t>
+      </w:r>
+      <w:r>
+        <w:rPr>
+          <w:rFonts w:ascii="Helvetica" w:eastAsia="Times New Roman" w:hAnsi="Helvetica" w:cs="Times New Roman"/>
+          <w:sz w:val="24"/>
+          <w:szCs w:val="24"/>
+          <w:lang w:val="en-US"/>
+        </w:rPr>
+        <w:t>when</w:t>
+      </w:r>
+      <w:r>
+        <w:rPr>
+          <w:rFonts w:ascii="Helvetica" w:eastAsia="Times New Roman" w:hAnsi="Helvetica" w:cs="Times New Roman"/>
+          <w:sz w:val="24"/>
+          <w:szCs w:val="24"/>
+          <w:lang w:val="en-US"/>
+        </w:rPr>
+        <w:t xml:space="preserve"> at low </w:t>
+      </w:r>
+      <w:r>
+        <w:rPr>
+          <w:rFonts w:ascii="Helvetica" w:eastAsia="Times New Roman" w:hAnsi="Helvetica" w:cs="Times New Roman"/>
+          <w:sz w:val="24"/>
+          <w:szCs w:val="24"/>
+          <w:lang w:val="en-US"/>
+        </w:rPr>
+        <w:t>relative abundances</w:t>
+      </w:r>
+      <w:r>
+        <w:rPr>
+          <w:rFonts w:ascii="Helvetica" w:eastAsia="Times New Roman" w:hAnsi="Helvetica" w:cs="Times New Roman"/>
+          <w:sz w:val="24"/>
+          <w:szCs w:val="24"/>
+          <w:lang w:val="en-US"/>
+        </w:rPr>
+        <w:t>)</w:t>
+      </w:r>
+      <w:r>
+        <w:rPr>
+          <w:rFonts w:ascii="Helvetica" w:eastAsia="Times New Roman" w:hAnsi="Helvetica" w:cs="Times New Roman"/>
+          <w:sz w:val="24"/>
+          <w:szCs w:val="24"/>
+          <w:lang w:val="en-US"/>
+        </w:rPr>
+        <w:t xml:space="preserve"> and</w:t>
+      </w:r>
+      <w:r>
+        <w:rPr>
+          <w:rFonts w:ascii="Helvetica" w:eastAsia="Times New Roman" w:hAnsi="Helvetica" w:cs="Times New Roman"/>
+          <w:sz w:val="24"/>
+          <w:szCs w:val="24"/>
+          <w:lang w:val="en-US"/>
+        </w:rPr>
+        <w:t xml:space="preserve"> </w:t>
+      </w:r>
+      <w:r>
+        <w:rPr>
+          <w:rFonts w:ascii="Helvetica" w:eastAsia="Times New Roman" w:hAnsi="Helvetica" w:cs="Times New Roman"/>
+          <w:sz w:val="24"/>
+          <w:szCs w:val="24"/>
+          <w:lang w:val="en-US"/>
+        </w:rPr>
+        <w:t>2)</w:t>
+      </w:r>
+      <w:r>
+        <w:rPr>
+          <w:rFonts w:ascii="Helvetica" w:eastAsia="Times New Roman" w:hAnsi="Helvetica" w:cs="Times New Roman"/>
+          <w:sz w:val="24"/>
+          <w:szCs w:val="24"/>
+          <w:lang w:val="en-US"/>
+        </w:rPr>
+        <w:t xml:space="preserve"> this</w:t>
+      </w:r>
+      <w:r>
+        <w:rPr>
+          <w:rFonts w:ascii="Helvetica" w:eastAsia="Times New Roman" w:hAnsi="Helvetica" w:cs="Times New Roman"/>
+          <w:sz w:val="24"/>
+          <w:szCs w:val="24"/>
+          <w:lang w:val="en-US"/>
+        </w:rPr>
+        <w:t xml:space="preserve"> presence of additional species sufficient to significantly increase spectral diversity. </w:t>
+      </w:r>
+    </w:p>
+    <w:p>
+      <w:pPr>
+        <w:rPr>
+          <w:rFonts w:ascii="Helvetica" w:eastAsia="Times New Roman" w:hAnsi="Helvetica" w:cs="Times New Roman"/>
+          <w:sz w:val="24"/>
+          <w:szCs w:val="24"/>
+          <w:lang w:val="en-US"/>
+        </w:rPr>
+      </w:pPr>
+    </w:p>
+    <w:p>
+      <w:pPr>
+        <w:rPr>
+          <w:rFonts w:ascii="Helvetica" w:eastAsia="Times New Roman" w:hAnsi="Helvetica" w:cs="Times New Roman"/>
+          <w:sz w:val="24"/>
+          <w:szCs w:val="24"/>
+          <w:lang w:val="en-US"/>
+        </w:rPr>
+      </w:pPr>
+      <w:r>
+        <w:rPr>
+          <w:rFonts w:ascii="Helvetica" w:eastAsia="Times New Roman" w:hAnsi="Helvetica" w:cs="Times New Roman"/>
+          <w:sz w:val="24"/>
+          <w:szCs w:val="24"/>
+          <w:lang w:val="en-US"/>
+        </w:rPr>
+        <w:t>I predict that s</w:t>
+      </w:r>
+      <w:r>
+        <w:rPr>
+          <w:rFonts w:ascii="Helvetica" w:eastAsia="Times New Roman" w:hAnsi="Helvetica" w:cs="Times New Roman"/>
+          <w:sz w:val="24"/>
+          <w:szCs w:val="24"/>
+          <w:lang w:val="en-US"/>
+        </w:rPr>
+        <w:t>oi</w:t>
+      </w:r>
+      <w:r>
+        <w:rPr>
+          <w:rFonts w:ascii="Helvetica" w:eastAsia="Times New Roman" w:hAnsi="Helvetica" w:cs="Times New Roman"/>
+          <w:sz w:val="24"/>
+          <w:szCs w:val="24"/>
+          <w:lang w:val="en-US"/>
+        </w:rPr>
+        <w:t>l-</w:t>
+      </w:r>
+      <w:r>
+        <w:rPr>
+          <w:rFonts w:ascii="Helvetica" w:eastAsia="Times New Roman" w:hAnsi="Helvetica" w:cs="Times New Roman"/>
+          <w:sz w:val="24"/>
+          <w:szCs w:val="24"/>
+          <w:lang w:val="en-US"/>
+        </w:rPr>
+        <w:t xml:space="preserve">background is </w:t>
+      </w:r>
+      <w:r>
+        <w:rPr>
+          <w:rFonts w:ascii="Helvetica" w:eastAsia="Times New Roman" w:hAnsi="Helvetica" w:cs="Times New Roman"/>
+          <w:sz w:val="24"/>
+          <w:szCs w:val="24"/>
+          <w:lang w:val="en-US"/>
+        </w:rPr>
+        <w:t>the</w:t>
+      </w:r>
+      <w:r>
+        <w:rPr>
+          <w:rFonts w:ascii="Helvetica" w:eastAsia="Times New Roman" w:hAnsi="Helvetica" w:cs="Times New Roman"/>
+          <w:sz w:val="24"/>
+          <w:szCs w:val="24"/>
+          <w:lang w:val="en-US"/>
+        </w:rPr>
+        <w:t xml:space="preserve"> </w:t>
+      </w:r>
+      <w:r>
+        <w:rPr>
+          <w:rFonts w:ascii="Helvetica" w:eastAsia="Times New Roman" w:hAnsi="Helvetica" w:cs="Times New Roman"/>
+          <w:sz w:val="24"/>
+          <w:szCs w:val="24"/>
+          <w:lang w:val="en-US"/>
+        </w:rPr>
+        <w:t xml:space="preserve">strongest </w:t>
+      </w:r>
+      <w:r>
+        <w:rPr>
+          <w:rFonts w:ascii="Helvetica" w:eastAsia="Times New Roman" w:hAnsi="Helvetica" w:cs="Times New Roman"/>
+          <w:sz w:val="24"/>
+          <w:szCs w:val="24"/>
+          <w:lang w:val="en-US"/>
+        </w:rPr>
+        <w:t>predictor of spectral diversity, as soil</w:t>
+      </w:r>
+      <w:r>
+        <w:rPr>
+          <w:rFonts w:ascii="Helvetica" w:eastAsia="Times New Roman" w:hAnsi="Helvetica" w:cs="Times New Roman"/>
+          <w:sz w:val="24"/>
+          <w:szCs w:val="24"/>
+          <w:lang w:val="en-US"/>
+        </w:rPr>
+        <w:t xml:space="preserve"> has distinctly different reflectance than </w:t>
+      </w:r>
+      <w:r>
+        <w:rPr>
+          <w:rFonts w:ascii="Helvetica" w:eastAsia="Times New Roman" w:hAnsi="Helvetica" w:cs="Times New Roman"/>
+          <w:sz w:val="24"/>
+          <w:szCs w:val="24"/>
+          <w:lang w:val="en-US"/>
+        </w:rPr>
+        <w:t>vegetation (</w:t>
+      </w:r>
+      <w:proofErr w:type="spellStart"/>
+      <w:r>
+        <w:rPr>
+          <w:rFonts w:ascii="Helvetica" w:eastAsia="Times New Roman" w:hAnsi="Helvetica" w:cs="Times New Roman"/>
+          <w:sz w:val="24"/>
+          <w:szCs w:val="24"/>
+          <w:lang w:val="en-US"/>
+        </w:rPr>
+        <w:t>Gholizadeh</w:t>
+      </w:r>
+      <w:proofErr w:type="spellEnd"/>
+      <w:r>
+        <w:rPr>
+          <w:rFonts w:ascii="Helvetica" w:eastAsia="Times New Roman" w:hAnsi="Helvetica" w:cs="Times New Roman"/>
+          <w:sz w:val="24"/>
+          <w:szCs w:val="24"/>
+          <w:lang w:val="en-US"/>
+        </w:rPr>
+        <w:t xml:space="preserve"> et al., 2018)</w:t>
+      </w:r>
+      <w:r>
+        <w:rPr>
+          <w:rFonts w:ascii="Helvetica" w:eastAsia="Times New Roman" w:hAnsi="Helvetica" w:cs="Times New Roman"/>
+          <w:sz w:val="24"/>
+          <w:szCs w:val="24"/>
+          <w:lang w:val="en-US"/>
+        </w:rPr>
+        <w:t>.</w:t>
+      </w:r>
+      <w:r>
+        <w:rPr>
+          <w:rFonts w:ascii="Helvetica" w:eastAsia="Times New Roman" w:hAnsi="Helvetica" w:cs="Times New Roman"/>
+          <w:sz w:val="24"/>
+          <w:szCs w:val="24"/>
+          <w:lang w:val="en-US"/>
+        </w:rPr>
+        <w:t xml:space="preserve"> </w:t>
+      </w:r>
+      <w:r>
+        <w:rPr>
+          <w:rFonts w:ascii="Helvetica" w:eastAsia="Times New Roman" w:hAnsi="Helvetica" w:cs="Times New Roman"/>
+          <w:sz w:val="24"/>
+          <w:szCs w:val="24"/>
+          <w:lang w:val="en-US"/>
+        </w:rPr>
+        <w:t>Furthermore, s</w:t>
+      </w:r>
+      <w:r>
+        <w:rPr>
+          <w:rFonts w:ascii="Helvetica" w:eastAsia="Times New Roman" w:hAnsi="Helvetica" w:cs="Times New Roman"/>
+          <w:sz w:val="24"/>
+          <w:szCs w:val="24"/>
+          <w:lang w:val="en-US"/>
+        </w:rPr>
+        <w:t xml:space="preserve">oils reflectance is variable depending on local microclimatic conditions such as moisture and roughness. </w:t>
+      </w:r>
+      <w:r>
+        <w:rPr>
+          <w:rFonts w:ascii="Helvetica" w:eastAsia="Times New Roman" w:hAnsi="Helvetica" w:cs="Times New Roman"/>
+          <w:sz w:val="24"/>
+          <w:szCs w:val="24"/>
+          <w:lang w:val="en-US"/>
+        </w:rPr>
+        <w:t xml:space="preserve">This potential for plot level variability therefor </w:t>
+      </w:r>
+      <w:r>
+        <w:rPr>
+          <w:rFonts w:ascii="Helvetica" w:eastAsia="Times New Roman" w:hAnsi="Helvetica" w:cs="Times New Roman"/>
+          <w:sz w:val="24"/>
+          <w:szCs w:val="24"/>
+          <w:lang w:val="en-US"/>
+        </w:rPr>
+        <w:t xml:space="preserve">can alter spectral signatures in more complex ways, resulting </w:t>
+      </w:r>
+      <w:r>
+        <w:rPr>
+          <w:rFonts w:ascii="Helvetica" w:eastAsia="Times New Roman" w:hAnsi="Helvetica" w:cs="Times New Roman"/>
+          <w:sz w:val="24"/>
+          <w:szCs w:val="24"/>
+          <w:lang w:val="en-US"/>
+        </w:rPr>
+        <w:t>having</w:t>
+      </w:r>
+      <w:r>
+        <w:rPr>
+          <w:rFonts w:ascii="Helvetica" w:eastAsia="Times New Roman" w:hAnsi="Helvetica" w:cs="Times New Roman"/>
+          <w:sz w:val="24"/>
+          <w:szCs w:val="24"/>
+          <w:lang w:val="en-US"/>
+        </w:rPr>
+        <w:t xml:space="preserve"> soil having the</w:t>
+      </w:r>
+      <w:r>
+        <w:rPr>
+          <w:rFonts w:ascii="Helvetica" w:eastAsia="Times New Roman" w:hAnsi="Helvetica" w:cs="Times New Roman"/>
+          <w:sz w:val="24"/>
+          <w:szCs w:val="24"/>
+          <w:lang w:val="en-US"/>
+        </w:rPr>
+        <w:t xml:space="preserve"> largest correspondence with </w:t>
+      </w:r>
+      <w:r>
+        <w:rPr>
+          <w:rFonts w:ascii="Helvetica" w:eastAsia="Times New Roman" w:hAnsi="Helvetica" w:cs="Times New Roman"/>
+          <w:sz w:val="24"/>
+          <w:szCs w:val="24"/>
+          <w:lang w:val="en-US"/>
+        </w:rPr>
+        <w:t xml:space="preserve">spectral diversity. </w:t>
+      </w:r>
+    </w:p>
+    <w:p>
+      <w:pPr>
+        <w:rPr>
+          <w:rFonts w:ascii="Helvetica" w:eastAsia="Times New Roman" w:hAnsi="Helvetica" w:cs="Times New Roman"/>
+          <w:sz w:val="24"/>
+          <w:szCs w:val="24"/>
+        </w:rPr>
+      </w:pPr>
+    </w:p>
+    <w:p>
+      <w:pPr>
+        <w:rPr>
+          <w:rFonts w:ascii="Helvetica" w:hAnsi="Helvetica"/>
+        </w:rPr>
+      </w:pPr>
+    </w:p>
+    <w:p>
+      <w:pPr>
+        <w:rPr>
+          <w:rFonts w:ascii="Helvetica" w:hAnsi="Helvetica"/>
+          <w:b/>
+          <w:bCs/>
+        </w:rPr>
+      </w:pPr>
+      <w:r>
+        <w:rPr>
+          <w:rFonts w:ascii="Helvetica" w:hAnsi="Helvetica"/>
+          <w:b/>
+          <w:bCs/>
+        </w:rPr>
+        <w:t xml:space="preserve">3: </w:t>
+      </w:r>
+      <w:r>
+        <w:rPr>
+          <w:rFonts w:ascii="Helvetica" w:hAnsi="Helvetica"/>
+          <w:b/>
+          <w:bCs/>
+        </w:rPr>
+        <w:t>D</w:t>
+      </w:r>
+      <w:r>
+        <w:rPr>
+          <w:rFonts w:ascii="Helvetica" w:hAnsi="Helvetica"/>
+          <w:b/>
+          <w:bCs/>
+        </w:rPr>
+        <w:t xml:space="preserve">oes band selection </w:t>
+      </w:r>
+      <w:r>
+        <w:rPr>
+          <w:rFonts w:ascii="Helvetica" w:hAnsi="Helvetica"/>
+          <w:b/>
+          <w:bCs/>
+        </w:rPr>
+        <w:t>influence</w:t>
+      </w:r>
+      <w:r>
+        <w:rPr>
+          <w:rFonts w:ascii="Helvetica" w:hAnsi="Helvetica"/>
+          <w:b/>
+          <w:bCs/>
+        </w:rPr>
+        <w:t xml:space="preserve"> </w:t>
+      </w:r>
+      <w:r>
+        <w:rPr>
+          <w:rFonts w:ascii="Helvetica" w:hAnsi="Helvetica"/>
+          <w:b/>
+          <w:bCs/>
+        </w:rPr>
+        <w:t>correspondence</w:t>
+      </w:r>
+      <w:r>
+        <w:rPr>
+          <w:rFonts w:ascii="Helvetica" w:hAnsi="Helvetica"/>
+          <w:b/>
+          <w:bCs/>
+        </w:rPr>
+        <w:t xml:space="preserve"> between</w:t>
+      </w:r>
+      <w:r>
+        <w:rPr>
+          <w:rFonts w:ascii="Helvetica" w:hAnsi="Helvetica"/>
+          <w:b/>
+          <w:bCs/>
+        </w:rPr>
+        <w:t xml:space="preserve"> spectral diversity </w:t>
+      </w:r>
+      <w:r>
+        <w:rPr>
+          <w:rFonts w:ascii="Helvetica" w:hAnsi="Helvetica"/>
+          <w:b/>
+          <w:bCs/>
+        </w:rPr>
+        <w:t>and</w:t>
+      </w:r>
+      <w:r>
+        <w:rPr>
+          <w:rFonts w:ascii="Helvetica" w:hAnsi="Helvetica"/>
+          <w:b/>
+          <w:bCs/>
+        </w:rPr>
+        <w:t xml:space="preserve"> vegetation types </w:t>
+      </w:r>
+    </w:p>
+    <w:p>
+      <w:pPr>
+        <w:rPr>
+          <w:rFonts w:ascii="Helvetica" w:hAnsi="Helvetica"/>
+          <w:b/>
+          <w:bCs/>
+        </w:rPr>
+      </w:pPr>
+    </w:p>
+    <w:p>
+      <w:pPr>
+        <w:rPr>
+          <w:rFonts w:ascii="Helvetica" w:hAnsi="Helvetica"/>
+        </w:rPr>
+      </w:pPr>
+      <w:r>
+        <w:rPr>
+          <w:rFonts w:ascii="Helvetica" w:hAnsi="Helvetica"/>
+          <w:b/>
+          <w:bCs/>
+        </w:rPr>
+        <w:t>H</w:t>
+      </w:r>
+      <w:r>
+        <w:rPr>
+          <w:rFonts w:ascii="Helvetica" w:hAnsi="Helvetica"/>
+          <w:b/>
+          <w:bCs/>
+          <w:vertAlign w:val="subscript"/>
+        </w:rPr>
+        <w:t>3</w:t>
+      </w:r>
+      <w:r>
+        <w:rPr>
+          <w:rFonts w:ascii="Helvetica" w:hAnsi="Helvetica"/>
+          <w:b/>
+          <w:bCs/>
+        </w:rPr>
+        <w:t>.</w:t>
+      </w:r>
+      <w:r>
+        <w:rPr>
+          <w:rFonts w:ascii="Helvetica" w:hAnsi="Helvetica"/>
+          <w:b/>
+          <w:bCs/>
+        </w:rPr>
+        <w:t xml:space="preserve"> </w:t>
+      </w:r>
+      <w:r>
+        <w:rPr>
+          <w:rFonts w:ascii="Helvetica" w:hAnsi="Helvetica"/>
+        </w:rPr>
+        <w:t>Both band selection via a using a subset spectral region, as well as s</w:t>
+      </w:r>
+      <w:r>
+        <w:rPr>
+          <w:rFonts w:ascii="Helvetica" w:hAnsi="Helvetica"/>
+        </w:rPr>
+        <w:t>pectral zone unmixing</w:t>
+      </w:r>
+      <w:r>
+        <w:rPr>
+          <w:rFonts w:ascii="Helvetica" w:hAnsi="Helvetica"/>
+        </w:rPr>
+        <w:t xml:space="preserve"> will result in greater correspondence between spectral diversity and vegetation type </w:t>
+      </w:r>
+      <w:r>
+        <w:rPr>
+          <w:rFonts w:ascii="Helvetica" w:hAnsi="Helvetica"/>
+        </w:rPr>
+        <w:t>(H</w:t>
+      </w:r>
+      <w:r>
+        <w:rPr>
+          <w:rFonts w:ascii="Helvetica" w:hAnsi="Helvetica"/>
+          <w:vertAlign w:val="subscript"/>
+        </w:rPr>
+        <w:t>3a</w:t>
+      </w:r>
+      <w:r>
+        <w:rPr>
+          <w:rFonts w:ascii="Helvetica" w:hAnsi="Helvetica"/>
+        </w:rPr>
+        <w:t>)</w:t>
+      </w:r>
+      <w:r>
+        <w:rPr>
+          <w:rFonts w:ascii="Helvetica" w:hAnsi="Helvetica"/>
+        </w:rPr>
+        <w:t>. spectral zone unmixing</w:t>
+      </w:r>
+      <w:r>
+        <w:rPr>
+          <w:rFonts w:ascii="Helvetica" w:hAnsi="Helvetica"/>
+        </w:rPr>
+        <w:t xml:space="preserve"> will result in the selection of a small but spectrally diversity subset of bands (H</w:t>
+      </w:r>
+      <w:r>
+        <w:rPr>
+          <w:rFonts w:ascii="Helvetica" w:hAnsi="Helvetica"/>
+          <w:vertAlign w:val="subscript"/>
+        </w:rPr>
+        <w:t>3a</w:t>
+      </w:r>
+      <w:r>
+        <w:rPr>
+          <w:rFonts w:ascii="Helvetica" w:hAnsi="Helvetica"/>
+        </w:rPr>
+        <w:t xml:space="preserve">), with </w:t>
+      </w:r>
+      <w:r>
+        <w:rPr>
+          <w:rFonts w:ascii="Helvetica" w:hAnsi="Helvetica"/>
+        </w:rPr>
+        <w:t xml:space="preserve">overall </w:t>
+      </w:r>
+      <w:r>
+        <w:rPr>
+          <w:rFonts w:ascii="Helvetica" w:hAnsi="Helvetica"/>
+        </w:rPr>
+        <w:t xml:space="preserve">regions </w:t>
+      </w:r>
+      <w:r>
+        <w:rPr>
+          <w:rFonts w:ascii="Helvetica" w:hAnsi="Helvetica"/>
+        </w:rPr>
+        <w:t>in</w:t>
+      </w:r>
+      <w:r>
+        <w:rPr>
+          <w:rFonts w:ascii="Helvetica" w:hAnsi="Helvetica"/>
+        </w:rPr>
+        <w:t xml:space="preserve"> </w:t>
+      </w:r>
+      <w:r>
+        <w:rPr>
+          <w:rFonts w:ascii="Helvetica" w:hAnsi="Helvetica"/>
+        </w:rPr>
+        <w:t>the visible part of the spectrum</w:t>
+      </w:r>
+      <w:r>
+        <w:rPr>
+          <w:rFonts w:ascii="Helvetica" w:hAnsi="Helvetica"/>
+        </w:rPr>
+        <w:t xml:space="preserve"> (</w:t>
+      </w:r>
+      <w:r>
+        <w:rPr>
+          <w:rFonts w:ascii="Helvetica" w:hAnsi="Helvetica"/>
+          <w:lang w:val="en-GB"/>
+        </w:rPr>
+        <w:t>400-700nm)</w:t>
+      </w:r>
+      <w:r>
+        <w:rPr>
+          <w:rFonts w:ascii="Helvetica" w:hAnsi="Helvetica"/>
+        </w:rPr>
+        <w:t xml:space="preserve"> ha</w:t>
+      </w:r>
+      <w:r>
+        <w:rPr>
+          <w:rFonts w:ascii="Helvetica" w:hAnsi="Helvetica"/>
+        </w:rPr>
+        <w:t>ving</w:t>
+      </w:r>
+      <w:r>
+        <w:rPr>
+          <w:rFonts w:ascii="Helvetica" w:hAnsi="Helvetica"/>
+        </w:rPr>
+        <w:t xml:space="preserve"> higher correspondence with vegetation type</w:t>
+      </w:r>
+      <w:r>
+        <w:rPr>
+          <w:rFonts w:ascii="Helvetica" w:hAnsi="Helvetica"/>
+        </w:rPr>
+        <w:t xml:space="preserve"> than bands in the near infrared range (700-100nm) (H</w:t>
+      </w:r>
+      <w:r>
+        <w:rPr>
+          <w:rFonts w:ascii="Helvetica" w:hAnsi="Helvetica"/>
+          <w:vertAlign w:val="subscript"/>
+        </w:rPr>
+        <w:t>3</w:t>
+      </w:r>
+      <w:r>
+        <w:rPr>
+          <w:rFonts w:ascii="Helvetica" w:hAnsi="Helvetica"/>
+          <w:vertAlign w:val="subscript"/>
+        </w:rPr>
+        <w:t>b</w:t>
+      </w:r>
+      <w:r>
+        <w:rPr>
+          <w:rFonts w:ascii="Helvetica" w:hAnsi="Helvetica"/>
+        </w:rPr>
+        <w:t>)</w:t>
+      </w:r>
+      <w:r>
+        <w:rPr>
+          <w:rFonts w:ascii="Helvetica" w:hAnsi="Helvetica"/>
+        </w:rPr>
+        <w:t>.</w:t>
+      </w:r>
+      <w:r>
+        <w:rPr>
+          <w:rFonts w:ascii="Helvetica" w:hAnsi="Helvetica"/>
+        </w:rPr>
+        <w:t xml:space="preserve"> </w:t>
+      </w:r>
+    </w:p>
+    <w:p>
+      <w:pPr>
+        <w:rPr>
+          <w:rFonts w:ascii="Helvetica" w:hAnsi="Helvetica"/>
+        </w:rPr>
+      </w:pPr>
+    </w:p>
+    <w:p>
+      <w:pPr>
+        <w:rPr>
+          <w:rFonts w:ascii="Helvetica" w:hAnsi="Helvetica"/>
+          <w:u w:val="single"/>
+        </w:rPr>
+      </w:pPr>
+    </w:p>
+    <w:p>
+      <w:pPr>
+        <w:rPr>
+          <w:rFonts w:ascii="Helvetica" w:hAnsi="Helvetica"/>
+        </w:rPr>
+      </w:pPr>
+      <w:r>
+        <w:rPr>
+          <w:rFonts w:ascii="Helvetica" w:hAnsi="Helvetica"/>
+          <w:b/>
+          <w:bCs/>
+        </w:rPr>
+        <w:t>H</w:t>
+      </w:r>
+      <w:r>
+        <w:rPr>
+          <w:rFonts w:ascii="Helvetica" w:hAnsi="Helvetica"/>
+          <w:b/>
+          <w:bCs/>
+          <w:vertAlign w:val="subscript"/>
+        </w:rPr>
+        <w:t>3o</w:t>
+      </w:r>
+      <w:r>
+        <w:rPr>
+          <w:rFonts w:ascii="Helvetica" w:hAnsi="Helvetica"/>
+          <w:b/>
+          <w:bCs/>
+        </w:rPr>
+        <w:t xml:space="preserve">: </w:t>
+      </w:r>
+      <w:r>
+        <w:rPr>
+          <w:rFonts w:ascii="Helvetica" w:hAnsi="Helvetica"/>
+        </w:rPr>
+        <w:t>Ban</w:t>
+      </w:r>
+      <w:r>
+        <w:rPr>
+          <w:rFonts w:ascii="Helvetica" w:hAnsi="Helvetica"/>
+        </w:rPr>
+        <w:t xml:space="preserve">d selection </w:t>
+      </w:r>
+      <w:r>
+        <w:rPr>
+          <w:rFonts w:ascii="Helvetica" w:hAnsi="Helvetica"/>
+        </w:rPr>
+        <w:t>does</w:t>
+      </w:r>
+      <w:r>
+        <w:rPr>
+          <w:rFonts w:ascii="Helvetica" w:hAnsi="Helvetica"/>
+        </w:rPr>
+        <w:t xml:space="preserve"> not </w:t>
+      </w:r>
+      <w:r>
+        <w:rPr>
+          <w:rFonts w:ascii="Helvetica" w:hAnsi="Helvetica"/>
+        </w:rPr>
+        <w:t>visible</w:t>
+      </w:r>
+      <w:r>
+        <w:rPr>
+          <w:rFonts w:ascii="Helvetica" w:hAnsi="Helvetica"/>
+        </w:rPr>
+        <w:t xml:space="preserve"> influence the correspondence between spectral diversity and vegetation type. There are no </w:t>
+      </w:r>
+      <w:r>
+        <w:rPr>
+          <w:rFonts w:ascii="Helvetica" w:hAnsi="Helvetica"/>
+        </w:rPr>
+        <w:t>specific</w:t>
+      </w:r>
+      <w:r>
+        <w:rPr>
+          <w:rFonts w:ascii="Helvetica" w:hAnsi="Helvetica"/>
+        </w:rPr>
+        <w:t xml:space="preserve"> spectral regions</w:t>
+      </w:r>
+      <w:r>
+        <w:rPr>
+          <w:rFonts w:ascii="Helvetica" w:hAnsi="Helvetica"/>
+        </w:rPr>
+        <w:t xml:space="preserve"> that are best suited to </w:t>
+      </w:r>
+      <w:r>
+        <w:rPr>
+          <w:rFonts w:ascii="Helvetica" w:hAnsi="Helvetica"/>
+        </w:rPr>
+        <w:t xml:space="preserve">discriminate vegetation types. </w:t>
+      </w:r>
+    </w:p>
+    <w:p>
+      <w:pPr>
+        <w:rPr>
+          <w:rFonts w:ascii="Helvetica" w:hAnsi="Helvetica"/>
+        </w:rPr>
+      </w:pPr>
+    </w:p>
+    <w:p>
+      <w:pPr>
+        <w:jc w:val="both"/>
+        <w:rPr>
+          <w:rFonts w:ascii="Helvetica" w:eastAsia="Times New Roman" w:hAnsi="Helvetica" w:cs="Times New Roman"/>
+          <w:sz w:val="24"/>
+          <w:szCs w:val="24"/>
+          <w:u w:val="single"/>
+          <w:lang w:val="en-US"/>
+        </w:rPr>
+      </w:pPr>
+      <w:r>
+        <w:rPr>
+          <w:rFonts w:ascii="Helvetica" w:eastAsia="Times New Roman" w:hAnsi="Helvetica" w:cs="Times New Roman"/>
+          <w:sz w:val="24"/>
+          <w:szCs w:val="24"/>
+          <w:u w:val="single"/>
+          <w:lang w:val="en-US"/>
+        </w:rPr>
+        <w:t>Predict</w:t>
+      </w:r>
+      <w:r>
+        <w:rPr>
+          <w:rFonts w:ascii="Helvetica" w:eastAsia="Times New Roman" w:hAnsi="Helvetica" w:cs="Times New Roman"/>
+          <w:sz w:val="24"/>
+          <w:szCs w:val="24"/>
+          <w:u w:val="single"/>
+          <w:lang w:val="en-US"/>
+        </w:rPr>
+        <w:t xml:space="preserve">ed results </w:t>
+      </w:r>
+    </w:p>
+    <w:p>
+      <w:pPr>
+        <w:rPr>
+          <w:rFonts w:ascii="Helvetica" w:hAnsi="Helvetica"/>
+          <w:u w:val="single"/>
+        </w:rPr>
+      </w:pPr>
+    </w:p>
+    <w:p>
+      <w:pPr>
+        <w:rPr>
+          <w:rFonts w:ascii="Helvetica" w:hAnsi="Helvetica"/>
+          <w:b/>
+          <w:bCs/>
+        </w:rPr>
+      </w:pPr>
+    </w:p>
+    <w:p>
+      <w:pPr>
+        <w:rPr>
+          <w:rFonts w:ascii="Helvetica" w:hAnsi="Helvetica"/>
+        </w:rPr>
+      </w:pPr>
+      <w:r>
+        <w:rPr>
+          <w:rFonts w:ascii="Helvetica" w:hAnsi="Helvetica"/>
+        </w:rPr>
+        <w:t xml:space="preserve">Selecting a subset of bands will result in better discrimination of vegetation types, as reducing spectral dimensionality excludes variable and noisy regions of the spectrum. Spectral mixture analysis using spectral zone unmixing will result in finding what zones of the spectrum are best suited in differentiation vegetation types, by finding bands explain maximum between community variability while exhibiting the minimum within community variability. </w:t>
+      </w:r>
+    </w:p>
+    <w:p>
+      <w:pPr>
+        <w:rPr>
+          <w:rFonts w:ascii="Helvetica" w:hAnsi="Helvetica"/>
+          <w:u w:val="single"/>
+        </w:rPr>
+      </w:pPr>
+      <w:r>
+        <w:rPr>
+          <w:rFonts w:ascii="Helvetica" w:hAnsi="Helvetica"/>
+          <w:u w:val="single"/>
+        </w:rPr>
+        <w:t xml:space="preserve"> </w:t>
+      </w:r>
+    </w:p>
+    <w:p>
+      <w:pPr>
+        <w:rPr>
+          <w:rFonts w:ascii="Helvetica" w:hAnsi="Helvetica"/>
+        </w:rPr>
+      </w:pPr>
+      <w:r>
+        <w:rPr>
+          <w:rFonts w:ascii="Helvetica" w:hAnsi="Helvetica"/>
+        </w:rPr>
+        <w:t xml:space="preserve">If spectral zone unmixing </w:t>
+      </w:r>
+      <w:r>
+        <w:rPr>
+          <w:rFonts w:ascii="Helvetica" w:hAnsi="Helvetica"/>
+        </w:rPr>
+        <w:t xml:space="preserve">(SZU) </w:t>
+      </w:r>
+      <w:r>
+        <w:rPr>
+          <w:rFonts w:ascii="Helvetica" w:hAnsi="Helvetica"/>
+        </w:rPr>
+        <w:t>results in the selection of a small subsets of bands</w:t>
+      </w:r>
+      <w:r>
+        <w:rPr>
+          <w:rFonts w:ascii="Helvetica" w:hAnsi="Helvetica"/>
+        </w:rPr>
+        <w:t>,</w:t>
+      </w:r>
+      <w:r>
+        <w:rPr>
+          <w:rFonts w:ascii="Helvetica" w:hAnsi="Helvetica"/>
+        </w:rPr>
+        <w:t xml:space="preserve"> </w:t>
+      </w:r>
+      <w:r>
+        <w:rPr>
+          <w:rFonts w:ascii="Helvetica" w:hAnsi="Helvetica"/>
+        </w:rPr>
+        <w:t xml:space="preserve">this indicates that specific </w:t>
+      </w:r>
+      <w:r>
+        <w:rPr>
+          <w:rFonts w:ascii="Helvetica" w:hAnsi="Helvetica"/>
+        </w:rPr>
+        <w:t>structural</w:t>
+      </w:r>
+      <w:r>
+        <w:rPr>
+          <w:rFonts w:ascii="Helvetica" w:hAnsi="Helvetica"/>
+        </w:rPr>
+        <w:t xml:space="preserve"> or chemical difference explain most of the spectral variation between the two vegetation types. </w:t>
+      </w:r>
+      <w:r>
+        <w:rPr>
+          <w:rFonts w:ascii="Helvetica" w:hAnsi="Helvetica"/>
+        </w:rPr>
+        <w:t>D</w:t>
+      </w:r>
+      <w:r>
+        <w:rPr>
+          <w:rFonts w:ascii="Helvetica" w:hAnsi="Helvetica"/>
+        </w:rPr>
+        <w:t>ue to shared life histor</w:t>
+      </w:r>
+      <w:r>
+        <w:rPr>
+          <w:rFonts w:ascii="Helvetica" w:hAnsi="Helvetica"/>
+        </w:rPr>
+        <w:t>ies, the two vegetation types would have</w:t>
+      </w:r>
+      <w:r>
+        <w:rPr>
+          <w:rFonts w:ascii="Helvetica" w:hAnsi="Helvetica"/>
+        </w:rPr>
+        <w:t xml:space="preserve"> traits are similar, aside from key divergent adaptations</w:t>
+      </w:r>
+      <w:r>
+        <w:rPr>
+          <w:rFonts w:ascii="Helvetica" w:hAnsi="Helvetica"/>
+        </w:rPr>
+        <w:t>. These specific divergent traits would be most</w:t>
+      </w:r>
+      <w:r>
+        <w:rPr>
+          <w:rFonts w:ascii="Helvetica" w:hAnsi="Helvetica"/>
+        </w:rPr>
+        <w:t xml:space="preserve"> relevant for spectral discrimination. Furthermore,</w:t>
+      </w:r>
+      <w:r>
+        <w:rPr>
+          <w:rFonts w:ascii="Helvetica" w:hAnsi="Helvetica"/>
+        </w:rPr>
+        <w:t xml:space="preserve"> when collecting and disseminating </w:t>
+      </w:r>
+      <w:r>
+        <w:rPr>
+          <w:rFonts w:ascii="Helvetica" w:hAnsi="Helvetica"/>
+        </w:rPr>
+        <w:t xml:space="preserve">spectral </w:t>
+      </w:r>
+      <w:r>
+        <w:rPr>
+          <w:rFonts w:ascii="Helvetica" w:hAnsi="Helvetica"/>
+        </w:rPr>
+        <w:t xml:space="preserve">data, as well as </w:t>
+      </w:r>
+      <w:r>
+        <w:rPr>
+          <w:rFonts w:ascii="Helvetica" w:hAnsi="Helvetica"/>
+        </w:rPr>
+        <w:t>running</w:t>
+      </w:r>
+      <w:r>
+        <w:rPr>
+          <w:rFonts w:ascii="Helvetica" w:hAnsi="Helvetica"/>
+        </w:rPr>
+        <w:t xml:space="preserve"> spectral analysis,</w:t>
+      </w:r>
+      <w:r>
+        <w:rPr>
+          <w:rFonts w:ascii="Helvetica" w:hAnsi="Helvetica"/>
+        </w:rPr>
+        <w:t xml:space="preserve"> high resolution measurement spectral bands/regions are more important for vegetation identification than coarsely capturing reflectance across the full spectrum</w:t>
+      </w:r>
+      <w:r>
+        <w:rPr>
+          <w:rFonts w:ascii="Helvetica" w:hAnsi="Helvetica"/>
+        </w:rPr>
+        <w:t xml:space="preserve">. </w:t>
+      </w:r>
+    </w:p>
+    <w:p>
+      <w:pPr>
+        <w:rPr>
+          <w:rFonts w:ascii="Helvetica" w:hAnsi="Helvetica"/>
+        </w:rPr>
+      </w:pPr>
+    </w:p>
+    <w:p>
+      <w:pPr>
+        <w:rPr>
+          <w:rFonts w:ascii="Helvetica" w:hAnsi="Helvetica"/>
+        </w:rPr>
+      </w:pPr>
+      <w:r>
+        <w:rPr>
+          <w:rFonts w:ascii="Helvetica" w:hAnsi="Helvetica"/>
+        </w:rPr>
+        <w:t xml:space="preserve">If </w:t>
+      </w:r>
+      <w:r>
+        <w:rPr>
+          <w:rFonts w:ascii="Helvetica" w:hAnsi="Helvetica"/>
+        </w:rPr>
+        <w:t>SZU</w:t>
+      </w:r>
+      <w:r>
+        <w:rPr>
+          <w:rFonts w:ascii="Helvetica" w:hAnsi="Helvetica"/>
+        </w:rPr>
+        <w:t xml:space="preserve"> results in the selection of a large sub-set of bands, this indicates that the differences between the two </w:t>
+      </w:r>
+      <w:r>
+        <w:rPr>
+          <w:rFonts w:ascii="Helvetica" w:hAnsi="Helvetica"/>
+        </w:rPr>
+        <w:t>vegetation</w:t>
+      </w:r>
+      <w:r>
+        <w:rPr>
+          <w:rFonts w:ascii="Helvetica" w:hAnsi="Helvetica"/>
+        </w:rPr>
+        <w:t xml:space="preserve"> types are complex</w:t>
+      </w:r>
+      <w:r>
+        <w:rPr>
+          <w:rFonts w:ascii="Helvetica" w:hAnsi="Helvetica"/>
+        </w:rPr>
+        <w:t>, with many regions of the spectrum (aka structural and chemical traits) being relevant and important for vegetation type discrimination.</w:t>
+      </w:r>
+      <w:r>
+        <w:rPr>
+          <w:rFonts w:ascii="Helvetica" w:hAnsi="Helvetica"/>
+        </w:rPr>
+        <w:t xml:space="preserve"> </w:t>
+      </w:r>
+      <w:r>
+        <w:rPr>
+          <w:rFonts w:ascii="Helvetica" w:hAnsi="Helvetica"/>
+        </w:rPr>
+        <w:t>Furthermore,</w:t>
+      </w:r>
+      <w:r>
+        <w:rPr>
+          <w:rFonts w:ascii="Helvetica" w:hAnsi="Helvetica"/>
+        </w:rPr>
+        <w:t xml:space="preserve"> if SZU</w:t>
+      </w:r>
+      <w:r>
+        <w:rPr>
+          <w:rFonts w:ascii="Helvetica" w:hAnsi="Helvetica"/>
+        </w:rPr>
+        <w:t xml:space="preserve"> results in the selection of bands that correspond with </w:t>
+      </w:r>
+      <w:r>
+        <w:rPr>
+          <w:rFonts w:ascii="Helvetica" w:hAnsi="Helvetica"/>
+        </w:rPr>
+        <w:t>and/</w:t>
+      </w:r>
+      <w:r>
+        <w:rPr>
+          <w:rFonts w:ascii="Helvetica" w:hAnsi="Helvetica"/>
+        </w:rPr>
+        <w:t xml:space="preserve">or are not </w:t>
+      </w:r>
+      <w:r>
+        <w:rPr>
+          <w:rFonts w:ascii="Helvetica" w:hAnsi="Helvetica"/>
+        </w:rPr>
+        <w:t>visually</w:t>
+      </w:r>
+      <w:r>
+        <w:rPr>
+          <w:rFonts w:ascii="Helvetica" w:hAnsi="Helvetica"/>
+        </w:rPr>
+        <w:t xml:space="preserve"> better than </w:t>
+      </w:r>
+      <w:r>
+        <w:rPr>
+          <w:rFonts w:ascii="Helvetica" w:hAnsi="Helvetica"/>
+        </w:rPr>
+        <w:t xml:space="preserve">an </w:t>
+      </w:r>
+      <w:r>
+        <w:rPr>
+          <w:rFonts w:ascii="Helvetica" w:hAnsi="Helvetica"/>
+        </w:rPr>
+        <w:t>informal literature derived selection of spectral bands</w:t>
+      </w:r>
+      <w:r>
+        <w:rPr>
+          <w:rFonts w:ascii="Helvetica" w:hAnsi="Helvetica"/>
+        </w:rPr>
+        <w:t xml:space="preserve">, </w:t>
+      </w:r>
+      <w:r>
+        <w:rPr>
+          <w:rFonts w:ascii="Helvetica" w:hAnsi="Helvetica"/>
+        </w:rPr>
+        <w:t xml:space="preserve">this indicates that structural </w:t>
+      </w:r>
+      <w:r>
+        <w:rPr>
+          <w:rFonts w:ascii="Helvetica" w:hAnsi="Helvetica"/>
+        </w:rPr>
+        <w:t>and chemical differences may be relatively convergent between different Arctic vegetation types.</w:t>
+      </w:r>
+      <w:r>
+        <w:rPr>
+          <w:rFonts w:ascii="Helvetica" w:hAnsi="Helvetica"/>
+        </w:rPr>
+        <w:t xml:space="preserve"> This implies that trends between biological traits and spectral diversity may be generalizable, and that future research </w:t>
+      </w:r>
+      <w:r>
+        <w:rPr>
+          <w:rFonts w:ascii="Helvetica" w:hAnsi="Helvetica"/>
+        </w:rPr>
+        <w:t>can aim to</w:t>
+      </w:r>
+      <w:r>
+        <w:rPr>
+          <w:rFonts w:ascii="Helvetica" w:hAnsi="Helvetica"/>
+        </w:rPr>
+        <w:t xml:space="preserve"> work at greater scales of observation</w:t>
+      </w:r>
+      <w:r>
+        <w:rPr>
+          <w:rFonts w:ascii="Helvetica" w:hAnsi="Helvetica"/>
+        </w:rPr>
+        <w:t>,</w:t>
+      </w:r>
+      <w:r>
+        <w:rPr>
+          <w:rFonts w:ascii="Helvetica" w:hAnsi="Helvetica"/>
+        </w:rPr>
+        <w:t xml:space="preserve"> </w:t>
+      </w:r>
+      <w:r>
+        <w:rPr>
+          <w:rFonts w:ascii="Helvetica" w:hAnsi="Helvetica"/>
+        </w:rPr>
+        <w:t xml:space="preserve">rather than synthesizing the findings at small sites. </w:t>
+      </w:r>
+      <w:r>
+        <w:rPr>
+          <w:rFonts w:ascii="Helvetica" w:hAnsi="Helvetica"/>
+        </w:rPr>
+        <w:t>Furthermore,</w:t>
+      </w:r>
+      <w:r>
+        <w:rPr>
+          <w:rFonts w:ascii="Helvetica" w:hAnsi="Helvetica"/>
+        </w:rPr>
+        <w:t xml:space="preserve"> this is promising for the development of future satellites, as potentially </w:t>
+      </w:r>
+      <w:r>
+        <w:rPr>
+          <w:rFonts w:ascii="Helvetica" w:hAnsi="Helvetica"/>
+        </w:rPr>
+        <w:t>selection</w:t>
+      </w:r>
+      <w:r>
+        <w:rPr>
+          <w:rFonts w:ascii="Helvetica" w:hAnsi="Helvetica"/>
+        </w:rPr>
+        <w:t xml:space="preserve"> of spectral regions may be </w:t>
+      </w:r>
+      <w:r>
+        <w:rPr>
+          <w:rFonts w:ascii="Helvetica" w:hAnsi="Helvetica"/>
+        </w:rPr>
+        <w:t>sufficient</w:t>
+      </w:r>
+      <w:r>
+        <w:rPr>
+          <w:rFonts w:ascii="Helvetica" w:hAnsi="Helvetica"/>
+        </w:rPr>
+        <w:t xml:space="preserve"> to discriminate vegetation types. </w:t>
+      </w:r>
+    </w:p>
+    <w:p>
+      <w:pPr>
+        <w:rPr>
+          <w:rFonts w:ascii="Helvetica" w:hAnsi="Helvetica"/>
+        </w:rPr>
+      </w:pPr>
+    </w:p>
+    <w:p>
+      <w:pPr>
+        <w:rPr>
+          <w:rFonts w:ascii="Helvetica" w:hAnsi="Helvetica"/>
+        </w:rPr>
+      </w:pPr>
+      <w:r>
+        <w:rPr>
+          <w:rFonts w:ascii="Helvetica" w:hAnsi="Helvetica"/>
+        </w:rPr>
+        <w:t xml:space="preserve">If spectral regions in the visible spectrum (~400-700 nm) are found to best discriminate vegetation types, then chemical traits are </w:t>
+      </w:r>
+      <w:r>
+        <w:rPr>
+          <w:rFonts w:ascii="Helvetica" w:hAnsi="Helvetica"/>
+        </w:rPr>
+        <w:t xml:space="preserve">primarily </w:t>
+      </w:r>
+      <w:r>
+        <w:rPr>
+          <w:rFonts w:ascii="Helvetica" w:hAnsi="Helvetica"/>
+        </w:rPr>
+        <w:t xml:space="preserve">responsible for the key spectral differences between vegetation types. This spectral region corresponds with wavelengths </w:t>
+      </w:r>
+      <w:r>
+        <w:rPr>
+          <w:rFonts w:ascii="Helvetica" w:hAnsi="Helvetica"/>
+        </w:rPr>
+        <w:t>carotenoid</w:t>
+      </w:r>
+      <w:r>
+        <w:rPr>
+          <w:rFonts w:ascii="Helvetica" w:hAnsi="Helvetica"/>
+        </w:rPr>
+        <w:t xml:space="preserve"> absorption (502-511 &amp; 533 nm) green light reflectance (</w:t>
+      </w:r>
+      <w:r>
+        <w:rPr>
+          <w:rFonts w:ascii="Helvetica" w:hAnsi="Helvetica"/>
+        </w:rPr>
+        <w:t>~</w:t>
+      </w:r>
+      <w:r>
+        <w:rPr>
+          <w:rFonts w:ascii="Helvetica" w:hAnsi="Helvetica"/>
+        </w:rPr>
+        <w:t>55</w:t>
+      </w:r>
+      <w:r>
+        <w:rPr>
+          <w:rFonts w:ascii="Helvetica" w:hAnsi="Helvetica"/>
+        </w:rPr>
+        <w:t>0</w:t>
+      </w:r>
+      <w:r>
+        <w:rPr>
+          <w:rFonts w:ascii="Helvetica" w:hAnsi="Helvetica"/>
+        </w:rPr>
+        <w:t xml:space="preserve"> nm), and chlorophyll absorption (644, 653, 672 nm). If spectral regions in the red-edge transition and near infra-red plateau (700-1000 nm) are found to best discriminate vegetation types, then physical structures </w:t>
+      </w:r>
+      <w:r>
+        <w:rPr>
+          <w:rFonts w:ascii="Helvetica" w:hAnsi="Helvetica"/>
+        </w:rPr>
+        <w:t xml:space="preserve">are primarily </w:t>
+      </w:r>
+      <w:r>
+        <w:rPr>
+          <w:rFonts w:ascii="Helvetica" w:hAnsi="Helvetica"/>
+        </w:rPr>
+        <w:t xml:space="preserve">responsible for the key spectral differences between vegetation types. </w:t>
+      </w:r>
+    </w:p>
+    <w:p>
+      <w:pPr>
+        <w:rPr>
+          <w:rFonts w:ascii="Helvetica" w:hAnsi="Helvetica"/>
+        </w:rPr>
+      </w:pPr>
+    </w:p>
+    <w:p>
+      <w:pPr>
+        <w:rPr>
+          <w:rFonts w:ascii="Helvetica" w:hAnsi="Helvetica"/>
+          <w:b/>
+          <w:bCs/>
+        </w:rPr>
+      </w:pPr>
+    </w:p>
+    <w:p>
+      <w:pPr>
+        <w:rPr>
+          <w:rFonts w:ascii="Helvetica" w:hAnsi="Helvetica"/>
+          <w:b/>
+          <w:bCs/>
+        </w:rPr>
+      </w:pPr>
+      <w:r>
+        <w:rPr>
+          <w:rFonts w:ascii="Helvetica" w:hAnsi="Helvetica"/>
+          <w:b/>
+          <w:bCs/>
+        </w:rPr>
+        <w:t>4:</w:t>
+      </w:r>
+      <w:r>
+        <w:rPr>
+          <w:rFonts w:ascii="Helvetica" w:hAnsi="Helvetica"/>
+          <w:b/>
+          <w:bCs/>
+        </w:rPr>
+        <w:t xml:space="preserve"> Are closer measurements more similar than more distant measurements? </w:t>
+      </w:r>
+    </w:p>
+    <w:p>
+      <w:pPr>
+        <w:rPr>
+          <w:rFonts w:ascii="Helvetica" w:hAnsi="Helvetica"/>
+          <w:b/>
+          <w:bCs/>
+        </w:rPr>
+      </w:pPr>
+    </w:p>
+    <w:p>
+      <w:pPr>
+        <w:rPr>
+          <w:rFonts w:ascii="Helvetica" w:hAnsi="Helvetica"/>
         </w:rPr>
       </w:pPr>
       <w:r>
@@ -2096,1554 +3745,6 @@
           <w:bCs/>
           <w:vertAlign w:val="subscript"/>
         </w:rPr>
-        <w:t>2o</w:t>
-      </w:r>
-      <w:r>
-        <w:rPr>
-          <w:rFonts w:ascii="Helvetica" w:hAnsi="Helvetica"/>
-          <w:b/>
-          <w:bCs/>
-        </w:rPr>
-        <w:t xml:space="preserve">: </w:t>
-      </w:r>
-      <w:r>
-        <w:rPr>
-          <w:rFonts w:ascii="Helvetica" w:eastAsia="Times New Roman" w:hAnsi="Helvetica" w:cs="Times New Roman"/>
-          <w:sz w:val="24"/>
-          <w:szCs w:val="24"/>
-          <w:lang w:val="en-US"/>
-        </w:rPr>
-        <w:t>Species richness, evenness, and soil</w:t>
-      </w:r>
-      <w:r>
-        <w:rPr>
-          <w:rFonts w:ascii="Helvetica" w:eastAsia="Times New Roman" w:hAnsi="Helvetica" w:cs="Times New Roman"/>
-          <w:sz w:val="24"/>
-          <w:szCs w:val="24"/>
-          <w:lang w:val="en-US"/>
-        </w:rPr>
-        <w:t>-</w:t>
-      </w:r>
-      <w:r>
-        <w:rPr>
-          <w:rFonts w:ascii="Helvetica" w:eastAsia="Times New Roman" w:hAnsi="Helvetica" w:cs="Times New Roman"/>
-          <w:sz w:val="24"/>
-          <w:szCs w:val="24"/>
-          <w:lang w:val="en-US"/>
-        </w:rPr>
-        <w:t xml:space="preserve">background have no effect on spectral diversity, with no visible relationship observed. </w:t>
-      </w:r>
-    </w:p>
-    <w:p>
-      <w:pPr>
-        <w:rPr>
-          <w:rFonts w:ascii="Helvetica" w:hAnsi="Helvetica"/>
-        </w:rPr>
-      </w:pPr>
-    </w:p>
-    <w:p>
-      <w:pPr>
-        <w:jc w:val="both"/>
-        <w:rPr>
-          <w:rFonts w:ascii="Helvetica" w:eastAsia="Times New Roman" w:hAnsi="Helvetica" w:cs="Times New Roman"/>
-          <w:sz w:val="24"/>
-          <w:szCs w:val="24"/>
-          <w:u w:val="single"/>
-          <w:lang w:val="en-US"/>
-        </w:rPr>
-      </w:pPr>
-      <w:r>
-        <w:rPr>
-          <w:rFonts w:ascii="Helvetica" w:eastAsia="Times New Roman" w:hAnsi="Helvetica" w:cs="Times New Roman"/>
-          <w:sz w:val="24"/>
-          <w:szCs w:val="24"/>
-          <w:u w:val="single"/>
-          <w:lang w:val="en-US"/>
-        </w:rPr>
-        <w:t>Predict</w:t>
-      </w:r>
-      <w:r>
-        <w:rPr>
-          <w:rFonts w:ascii="Helvetica" w:eastAsia="Times New Roman" w:hAnsi="Helvetica" w:cs="Times New Roman"/>
-          <w:sz w:val="24"/>
-          <w:szCs w:val="24"/>
-          <w:u w:val="single"/>
-          <w:lang w:val="en-US"/>
-        </w:rPr>
-        <w:t xml:space="preserve">ed results </w:t>
-      </w:r>
-    </w:p>
-    <w:p>
-      <w:pPr>
-        <w:rPr>
-          <w:rFonts w:ascii="Helvetica" w:hAnsi="Helvetica"/>
-          <w:u w:val="single"/>
-        </w:rPr>
-      </w:pPr>
-    </w:p>
-    <w:p>
-      <w:pPr>
-        <w:rPr>
-          <w:rFonts w:ascii="Helvetica" w:eastAsia="Times New Roman" w:hAnsi="Helvetica" w:cs="Times New Roman"/>
-          <w:sz w:val="24"/>
-          <w:szCs w:val="24"/>
-          <w:lang w:val="en-US"/>
-        </w:rPr>
-      </w:pPr>
-      <w:r>
-        <w:rPr>
-          <w:rFonts w:ascii="Helvetica" w:eastAsia="Times New Roman" w:hAnsi="Helvetica" w:cs="Times New Roman"/>
-          <w:sz w:val="24"/>
-          <w:szCs w:val="24"/>
-          <w:lang w:val="en-US"/>
-        </w:rPr>
-        <w:t xml:space="preserve">Both increases in richness and evenness correlate with higher observed spectral diversity, across an array of different grassland/prairie habitats </w:t>
-      </w:r>
-      <w:r>
-        <w:rPr>
-          <w:rFonts w:ascii="Helvetica" w:eastAsia="Times New Roman" w:hAnsi="Helvetica" w:cs="Times New Roman"/>
-          <w:sz w:val="24"/>
-          <w:szCs w:val="24"/>
-          <w:lang w:val="en-US"/>
-        </w:rPr>
-        <w:fldChar w:fldCharType="begin"/>
-      </w:r>
-      <w:r>
-        <w:rPr>
-          <w:rFonts w:ascii="Helvetica" w:eastAsia="Times New Roman" w:hAnsi="Helvetica" w:cs="Times New Roman"/>
-          <w:sz w:val="24"/>
-          <w:szCs w:val="24"/>
-          <w:lang w:val="en-US"/>
-        </w:rPr>
-        <w:instrText xml:space="preserve"> ADDIN ZOTERO_ITEM CSL_CITATION {"citationID":"FmCY06m6","properties":{"formattedCitation":"(Cavender\\uc0\\u8208{}Bares et al., 2017; Schweiger et al., 2017, 2018; Wang, Gamon, Cavender-Bares, et al., 2018a; Wang and Gamon, 2019)","plainCitation":"(Cavender‐Bares et al., 2017; Schweiger et al., 2017, 2018; Wang, Gamon, Cavender-Bares, et al., 2018a; Wang and Gamon, 2019)","noteIndex":0},"citationItems":[{"id":495,"uris":["http://zotero.org/users/local/8RirLiuI/items/2F4VJI9P"],"uri":["http://zotero.org/users/local/8RirLiuI/items/2F4VJI9P"],"itemData":{"id":495,"type":"article-journal","container-title":"American Journal of Botany","DOI":"10.3732/ajb.1700061","ISSN":"1537-2197","issue":"7","language":"en","page":"966-969","source":"Wiley Online Library","title":"Harnessing plant spectra to integrate the biodiversity sciences across biological and spatial scales","volume":"104","author":[{"family":"Cavender‐Bares","given":"Jeannine"},{"family":"Gamon","given":"John A."},{"family":"Hobbie","given":"Sarah E."},{"family":"Madritch","given":"Michael D."},{"family":"Meireles","given":"José Eduardo"},{"family":"Schweiger","given":"Anna K."},{"family":"Townsend","given":"Philip A."}],"issued":{"date-parts":[["2017"]]}}},{"id":450,"uris":["http://zotero.org/users/local/8RirLiuI/items/ZP77WNXN"],"uri":["http://zotero.org/users/local/8RirLiuI/items/ZP77WNXN"],"itemData":{"id":450,"type":"article-journal","container-title":"Methods in Ecology and Evolution","DOI":"10.1111/2041-210X.12642","ISSN":"2041210X","issue":"1","journalAbbreviation":"Methods Ecol Evol","language":"en","page":"86-95","source":"DOI.org (Crossref)","title":"How to predict plant functional types using imaging spectroscopy: linking vegetation community traits, plant functional types and spectral response","title-short":"How to predict plant functional types using imaging spectroscopy","volume":"8","author":[{"family":"Schweiger","given":"Anna K."},{"family":"Schütz","given":"Martin"},{"family":"Risch","given":"Anita C."},{"family":"Kneubühler","given":"Mathias"},{"family":"Haller","given":"Rudolf"},{"family":"Schaepman","given":"Michael E."}],"editor":[{"family":"Chisholm","given":"Ryan"}],"issued":{"date-parts":[["2017",1]]}}},{"id":416,"uris":["http://zotero.org/users/local/8RirLiuI/items/LZB3BZ8T"],"uri":["http://zotero.org/users/local/8RirLiuI/items/LZB3BZ8T"],"itemData":{"id":416,"type":"article-journal","container-title":"Nature Ecology &amp; Evolution","DOI":"10.1038/s41559-018-0551-1","ISSN":"2397-334X","issue":"6","journalAbbreviation":"Nat Ecol Evol","language":"en","page":"976-982","source":"DOI.org (Crossref)","title":"Plant spectral diversity integrates functional and phylogenetic components of biodiversity and predicts ecosystem function","volume":"2","author":[{"family":"Schweiger","given":"Anna K."},{"family":"Cavender-Bares","given":"Jeannine"},{"family":"Townsend","given":"Philip A."},{"family":"Hobbie","given":"Sarah E."},{"family":"Madritch","given":"Michael D."},{"family":"Wang","given":"Ran"},{"family":"Tilman","given":"David"},{"family":"Gamon","given":"John A."}],"issued":{"date-parts":[["2018",6]]}}},{"id":458,"uris":["http://zotero.org/users/local/8RirLiuI/items/3HB2Y9DQ"],"uri":["http://zotero.org/users/local/8RirLiuI/items/3HB2Y9DQ"],"itemData":{"id":458,"type":"article-journal","container-title":"Ecological Applications","DOI":"10.1002/eap.1669","ISSN":"10510761","issue":"2","journalAbbreviation":"Ecol Appl","language":"en","page":"541-556","source":"DOI.org (Crossref)","title":"The spatial sensitivity of the spectral diversity-biodiversity relationship: an experimental test in a prairie grassland","title-short":"The spatial sensitivity of the spectral diversity-biodiversity relationship","volume":"28","author":[{"family":"Wang","given":"Ran"},{"family":"Gamon","given":"John A."},{"family":"Cavender-Bares","given":"Jeannine"},{"family":"Townsend","given":"Philip A."},{"family":"Zygielbaum","given":"Arthur I."}],"issued":{"date-parts":[["2018",3]]}}},{"id":493,"uris":["http://zotero.org/users/local/8RirLiuI/items/TKJ9LPCV"],"uri":["http://zotero.org/users/local/8RirLiuI/items/TKJ9LPCV"],"itemData":{"id":493,"type":"article-journal","abstract":"Biodiversity is essential to healthy ecosystem function, influencing productivity and resilience to disturbance. Biodiversity loss endangers essential ecosystem services and risks unacceptable environmental consequences. Global biodiversity observations are needed to provide a better understanding of the distribution of biodiversity, to better identify high priority areas for conservation and to help maintain essential ecosystem goods and services. Traditional in situ biodiversity monitoring is limited in time and space and is usually a costly and time-consuming enterprise. Remote sensing can provide data over a large area in a consistent, objective manner and has been used to detect plant biodiversity in a range of ecosystems, typically based on relating spectral properties to the distribution of habitat, species or functional groups. Recent years have witnessed the emergence of methods using imaging spectroscopy to assess biodiversity via plant traits or spectral information content. However, questions regarding the complex drivers of plant optical properties and the scale dependence of spectral diversity – biodiversity relationship confound diversity monitoring using remote sensing and must first be better understood before these methods can be operationally applied. To address some of these topics, we (1) review the history of remote sensing approaches in biodiversity estimation, summarizing the pros and cons of different methods, (2) illustrate successes and major gaps of remote sensing of biodiversity, and (3) identify promising future directions. We focus on emerging methods using spectral diversity (optical diversity) as a proxy for terrestrial plant diversity that offer to revolutionize the study of diversity in its different dimensions (phylogenetic, taxonomic, and functional diversity) from remote sensing. We also discuss remaining knowledge gaps and ways spectral diversity might be effectively integrated into a global biodiversity monitoring system, bridging a gap between ecology and remote sensing.","container-title":"Remote Sensing of Environment","DOI":"10.1016/j.rse.2019.111218","ISSN":"0034-4257","journalAbbreviation":"Remote Sensing of Environment","language":"en","page":"111218","source":"ScienceDirect","title":"Remote sensing of terrestrial plant biodiversity","volume":"231","author":[{"family":"Wang","given":"Ran"},{"family":"Gamon","given":"John A."}],"issued":{"date-parts":[["2019",9,15]]}}}],"schema":"https://github.com/citation-style-language/schema/raw/master/csl-citation.json"} </w:instrText>
-      </w:r>
-      <w:r>
-        <w:rPr>
-          <w:rFonts w:ascii="Helvetica" w:eastAsia="Times New Roman" w:hAnsi="Helvetica" w:cs="Times New Roman"/>
-          <w:sz w:val="24"/>
-          <w:szCs w:val="24"/>
-          <w:lang w:val="en-US"/>
-        </w:rPr>
-        <w:fldChar w:fldCharType="separate"/>
-      </w:r>
-      <w:r>
-        <w:rPr>
-          <w:rFonts w:ascii="Helvetica" w:eastAsia="Times New Roman" w:hAnsi="Helvetica" w:cs="Times New Roman"/>
-          <w:sz w:val="24"/>
-          <w:szCs w:val="24"/>
-          <w:lang w:val="en-US"/>
-        </w:rPr>
-        <w:t xml:space="preserve">(Cavender‐Bares et al., 2017; Schweiger et al., 2017, 2018; Wang, Gamon, Cavender-Bares, et al., 2018a; Wang and </w:t>
-      </w:r>
-      <w:proofErr w:type="spellStart"/>
-      <w:r>
-        <w:rPr>
-          <w:rFonts w:ascii="Helvetica" w:eastAsia="Times New Roman" w:hAnsi="Helvetica" w:cs="Times New Roman"/>
-          <w:sz w:val="24"/>
-          <w:szCs w:val="24"/>
-          <w:lang w:val="en-US"/>
-        </w:rPr>
-        <w:t>Gamon</w:t>
-      </w:r>
-      <w:proofErr w:type="spellEnd"/>
-      <w:r>
-        <w:rPr>
-          <w:rFonts w:ascii="Helvetica" w:eastAsia="Times New Roman" w:hAnsi="Helvetica" w:cs="Times New Roman"/>
-          <w:sz w:val="24"/>
-          <w:szCs w:val="24"/>
-          <w:lang w:val="en-US"/>
-        </w:rPr>
-        <w:t>, 2019)</w:t>
-      </w:r>
-      <w:r>
-        <w:rPr>
-          <w:rFonts w:ascii="Helvetica" w:eastAsia="Times New Roman" w:hAnsi="Helvetica" w:cs="Times New Roman"/>
-          <w:sz w:val="24"/>
-          <w:szCs w:val="24"/>
-          <w:lang w:val="en-US"/>
-        </w:rPr>
-        <w:fldChar w:fldCharType="end"/>
-      </w:r>
-      <w:r>
-        <w:rPr>
-          <w:rFonts w:ascii="Helvetica" w:eastAsia="Times New Roman" w:hAnsi="Helvetica" w:cs="Times New Roman"/>
-          <w:sz w:val="24"/>
-          <w:szCs w:val="24"/>
-          <w:lang w:val="en-US"/>
-        </w:rPr>
-        <w:t>.</w:t>
-      </w:r>
-      <w:r>
-        <w:rPr>
-          <w:rFonts w:ascii="Helvetica" w:eastAsia="Times New Roman" w:hAnsi="Helvetica" w:cs="Times New Roman"/>
-          <w:sz w:val="24"/>
-          <w:szCs w:val="24"/>
-          <w:lang w:val="en-US"/>
-        </w:rPr>
-        <w:t xml:space="preserve"> I predict</w:t>
-      </w:r>
-      <w:r>
-        <w:rPr>
-          <w:rFonts w:ascii="Helvetica" w:eastAsia="Times New Roman" w:hAnsi="Helvetica" w:cs="Times New Roman"/>
-          <w:sz w:val="24"/>
-          <w:szCs w:val="24"/>
-          <w:lang w:val="en-US"/>
-        </w:rPr>
-        <w:t xml:space="preserve"> </w:t>
-      </w:r>
-      <w:r>
-        <w:rPr>
-          <w:rFonts w:ascii="Helvetica" w:eastAsia="Times New Roman" w:hAnsi="Helvetica" w:cs="Times New Roman"/>
-          <w:sz w:val="24"/>
-          <w:szCs w:val="24"/>
-          <w:lang w:val="en-US"/>
-        </w:rPr>
-        <w:t>evenness will have larger correspondence with spectral diversity, as more even</w:t>
-      </w:r>
-      <w:r>
-        <w:rPr>
-          <w:rFonts w:ascii="Helvetica" w:eastAsia="Times New Roman" w:hAnsi="Helvetica" w:cs="Times New Roman"/>
-          <w:sz w:val="24"/>
-          <w:szCs w:val="24"/>
-          <w:lang w:val="en-US"/>
-        </w:rPr>
-        <w:t xml:space="preserve"> representation</w:t>
-      </w:r>
-      <w:r>
-        <w:rPr>
-          <w:rFonts w:ascii="Helvetica" w:eastAsia="Times New Roman" w:hAnsi="Helvetica" w:cs="Times New Roman"/>
-          <w:sz w:val="24"/>
-          <w:szCs w:val="24"/>
-          <w:lang w:val="en-US"/>
-        </w:rPr>
-        <w:t>s</w:t>
-      </w:r>
-      <w:r>
-        <w:rPr>
-          <w:rFonts w:ascii="Helvetica" w:eastAsia="Times New Roman" w:hAnsi="Helvetica" w:cs="Times New Roman"/>
-          <w:sz w:val="24"/>
-          <w:szCs w:val="24"/>
-          <w:lang w:val="en-US"/>
-        </w:rPr>
-        <w:t xml:space="preserve"> of species </w:t>
-      </w:r>
-      <w:r>
-        <w:rPr>
-          <w:rFonts w:ascii="Helvetica" w:eastAsia="Times New Roman" w:hAnsi="Helvetica" w:cs="Times New Roman"/>
-          <w:sz w:val="24"/>
-          <w:szCs w:val="24"/>
-          <w:lang w:val="en-US"/>
-        </w:rPr>
-        <w:t>are</w:t>
-      </w:r>
-      <w:r>
-        <w:rPr>
-          <w:rFonts w:ascii="Helvetica" w:eastAsia="Times New Roman" w:hAnsi="Helvetica" w:cs="Times New Roman"/>
-          <w:sz w:val="24"/>
-          <w:szCs w:val="24"/>
-          <w:lang w:val="en-US"/>
-        </w:rPr>
-        <w:t xml:space="preserve"> likely to increase the detection of </w:t>
-      </w:r>
-      <w:r>
-        <w:rPr>
-          <w:rFonts w:ascii="Helvetica" w:eastAsia="Times New Roman" w:hAnsi="Helvetica" w:cs="Times New Roman"/>
-          <w:sz w:val="24"/>
-          <w:szCs w:val="24"/>
-          <w:lang w:val="en-US"/>
-        </w:rPr>
-        <w:t xml:space="preserve">the </w:t>
-      </w:r>
-      <w:r>
-        <w:rPr>
-          <w:rFonts w:ascii="Helvetica" w:eastAsia="Times New Roman" w:hAnsi="Helvetica" w:cs="Times New Roman"/>
-          <w:sz w:val="24"/>
-          <w:szCs w:val="24"/>
-          <w:lang w:val="en-US"/>
-        </w:rPr>
-        <w:t>variable chemical and physical</w:t>
-      </w:r>
-      <w:r>
-        <w:rPr>
-          <w:rFonts w:ascii="Helvetica" w:eastAsia="Times New Roman" w:hAnsi="Helvetica" w:cs="Times New Roman"/>
-          <w:sz w:val="24"/>
-          <w:szCs w:val="24"/>
-          <w:lang w:val="en-US"/>
-        </w:rPr>
-        <w:t xml:space="preserve"> </w:t>
-      </w:r>
-      <w:r>
-        <w:rPr>
-          <w:rFonts w:ascii="Helvetica" w:eastAsia="Times New Roman" w:hAnsi="Helvetica" w:cs="Times New Roman"/>
-          <w:sz w:val="24"/>
-          <w:szCs w:val="24"/>
-          <w:lang w:val="en-US"/>
-        </w:rPr>
-        <w:t xml:space="preserve">structures </w:t>
-      </w:r>
-      <w:r>
-        <w:rPr>
-          <w:rFonts w:ascii="Helvetica" w:eastAsia="Times New Roman" w:hAnsi="Helvetica" w:cs="Times New Roman"/>
-          <w:sz w:val="24"/>
-          <w:szCs w:val="24"/>
-          <w:lang w:val="en-US"/>
-        </w:rPr>
-        <w:t>that ultimately influence</w:t>
-      </w:r>
-      <w:r>
-        <w:rPr>
-          <w:rFonts w:ascii="Helvetica" w:eastAsia="Times New Roman" w:hAnsi="Helvetica" w:cs="Times New Roman"/>
-          <w:sz w:val="24"/>
-          <w:szCs w:val="24"/>
-          <w:lang w:val="en-US"/>
-        </w:rPr>
-        <w:t xml:space="preserve"> spectral diversity</w:t>
-      </w:r>
-      <w:r>
-        <w:rPr>
-          <w:rFonts w:ascii="Helvetica" w:eastAsia="Times New Roman" w:hAnsi="Helvetica" w:cs="Times New Roman"/>
-          <w:sz w:val="24"/>
-          <w:szCs w:val="24"/>
-          <w:lang w:val="en-US"/>
-        </w:rPr>
-        <w:t>. If richness has larger correspondence to spectral diversity, this indicates that</w:t>
-      </w:r>
-      <w:r>
-        <w:rPr>
-          <w:rFonts w:ascii="Helvetica" w:eastAsia="Times New Roman" w:hAnsi="Helvetica" w:cs="Times New Roman"/>
-          <w:sz w:val="24"/>
-          <w:szCs w:val="24"/>
-          <w:lang w:val="en-US"/>
-        </w:rPr>
-        <w:t xml:space="preserve"> 1) sensor resolution is adequate to detect additional species, (potentially</w:t>
-      </w:r>
-      <w:r>
-        <w:rPr>
-          <w:rFonts w:ascii="Helvetica" w:eastAsia="Times New Roman" w:hAnsi="Helvetica" w:cs="Times New Roman"/>
-          <w:sz w:val="24"/>
-          <w:szCs w:val="24"/>
-          <w:lang w:val="en-US"/>
-        </w:rPr>
-        <w:t xml:space="preserve"> even </w:t>
-      </w:r>
-      <w:r>
-        <w:rPr>
-          <w:rFonts w:ascii="Helvetica" w:eastAsia="Times New Roman" w:hAnsi="Helvetica" w:cs="Times New Roman"/>
-          <w:sz w:val="24"/>
-          <w:szCs w:val="24"/>
-          <w:lang w:val="en-US"/>
-        </w:rPr>
-        <w:t>when</w:t>
-      </w:r>
-      <w:r>
-        <w:rPr>
-          <w:rFonts w:ascii="Helvetica" w:eastAsia="Times New Roman" w:hAnsi="Helvetica" w:cs="Times New Roman"/>
-          <w:sz w:val="24"/>
-          <w:szCs w:val="24"/>
-          <w:lang w:val="en-US"/>
-        </w:rPr>
-        <w:t xml:space="preserve"> at low </w:t>
-      </w:r>
-      <w:r>
-        <w:rPr>
-          <w:rFonts w:ascii="Helvetica" w:eastAsia="Times New Roman" w:hAnsi="Helvetica" w:cs="Times New Roman"/>
-          <w:sz w:val="24"/>
-          <w:szCs w:val="24"/>
-          <w:lang w:val="en-US"/>
-        </w:rPr>
-        <w:t>relative abundances</w:t>
-      </w:r>
-      <w:r>
-        <w:rPr>
-          <w:rFonts w:ascii="Helvetica" w:eastAsia="Times New Roman" w:hAnsi="Helvetica" w:cs="Times New Roman"/>
-          <w:sz w:val="24"/>
-          <w:szCs w:val="24"/>
-          <w:lang w:val="en-US"/>
-        </w:rPr>
-        <w:t>)</w:t>
-      </w:r>
-      <w:r>
-        <w:rPr>
-          <w:rFonts w:ascii="Helvetica" w:eastAsia="Times New Roman" w:hAnsi="Helvetica" w:cs="Times New Roman"/>
-          <w:sz w:val="24"/>
-          <w:szCs w:val="24"/>
-          <w:lang w:val="en-US"/>
-        </w:rPr>
-        <w:t xml:space="preserve"> and</w:t>
-      </w:r>
-      <w:r>
-        <w:rPr>
-          <w:rFonts w:ascii="Helvetica" w:eastAsia="Times New Roman" w:hAnsi="Helvetica" w:cs="Times New Roman"/>
-          <w:sz w:val="24"/>
-          <w:szCs w:val="24"/>
-          <w:lang w:val="en-US"/>
-        </w:rPr>
-        <w:t xml:space="preserve"> </w:t>
-      </w:r>
-      <w:r>
-        <w:rPr>
-          <w:rFonts w:ascii="Helvetica" w:eastAsia="Times New Roman" w:hAnsi="Helvetica" w:cs="Times New Roman"/>
-          <w:sz w:val="24"/>
-          <w:szCs w:val="24"/>
-          <w:lang w:val="en-US"/>
-        </w:rPr>
-        <w:t>2)</w:t>
-      </w:r>
-      <w:r>
-        <w:rPr>
-          <w:rFonts w:ascii="Helvetica" w:eastAsia="Times New Roman" w:hAnsi="Helvetica" w:cs="Times New Roman"/>
-          <w:sz w:val="24"/>
-          <w:szCs w:val="24"/>
-          <w:lang w:val="en-US"/>
-        </w:rPr>
-        <w:t xml:space="preserve"> this</w:t>
-      </w:r>
-      <w:r>
-        <w:rPr>
-          <w:rFonts w:ascii="Helvetica" w:eastAsia="Times New Roman" w:hAnsi="Helvetica" w:cs="Times New Roman"/>
-          <w:sz w:val="24"/>
-          <w:szCs w:val="24"/>
-          <w:lang w:val="en-US"/>
-        </w:rPr>
-        <w:t xml:space="preserve"> presence of additional species sufficient to significantly increase spectral diversity. </w:t>
-      </w:r>
-    </w:p>
-    <w:p>
-      <w:pPr>
-        <w:rPr>
-          <w:rFonts w:ascii="Helvetica" w:eastAsia="Times New Roman" w:hAnsi="Helvetica" w:cs="Times New Roman"/>
-          <w:sz w:val="24"/>
-          <w:szCs w:val="24"/>
-          <w:lang w:val="en-US"/>
-        </w:rPr>
-      </w:pPr>
-    </w:p>
-    <w:p>
-      <w:pPr>
-        <w:rPr>
-          <w:rFonts w:ascii="Helvetica" w:eastAsia="Times New Roman" w:hAnsi="Helvetica" w:cs="Times New Roman"/>
-          <w:sz w:val="24"/>
-          <w:szCs w:val="24"/>
-          <w:lang w:val="en-US"/>
-        </w:rPr>
-      </w:pPr>
-      <w:r>
-        <w:rPr>
-          <w:rFonts w:ascii="Helvetica" w:eastAsia="Times New Roman" w:hAnsi="Helvetica" w:cs="Times New Roman"/>
-          <w:sz w:val="24"/>
-          <w:szCs w:val="24"/>
-          <w:lang w:val="en-US"/>
-        </w:rPr>
-        <w:t>I predict that s</w:t>
-      </w:r>
-      <w:r>
-        <w:rPr>
-          <w:rFonts w:ascii="Helvetica" w:eastAsia="Times New Roman" w:hAnsi="Helvetica" w:cs="Times New Roman"/>
-          <w:sz w:val="24"/>
-          <w:szCs w:val="24"/>
-          <w:lang w:val="en-US"/>
-        </w:rPr>
-        <w:t>oi</w:t>
-      </w:r>
-      <w:r>
-        <w:rPr>
-          <w:rFonts w:ascii="Helvetica" w:eastAsia="Times New Roman" w:hAnsi="Helvetica" w:cs="Times New Roman"/>
-          <w:sz w:val="24"/>
-          <w:szCs w:val="24"/>
-          <w:lang w:val="en-US"/>
-        </w:rPr>
-        <w:t>l-</w:t>
-      </w:r>
-      <w:r>
-        <w:rPr>
-          <w:rFonts w:ascii="Helvetica" w:eastAsia="Times New Roman" w:hAnsi="Helvetica" w:cs="Times New Roman"/>
-          <w:sz w:val="24"/>
-          <w:szCs w:val="24"/>
-          <w:lang w:val="en-US"/>
-        </w:rPr>
-        <w:t xml:space="preserve">background is </w:t>
-      </w:r>
-      <w:r>
-        <w:rPr>
-          <w:rFonts w:ascii="Helvetica" w:eastAsia="Times New Roman" w:hAnsi="Helvetica" w:cs="Times New Roman"/>
-          <w:sz w:val="24"/>
-          <w:szCs w:val="24"/>
-          <w:lang w:val="en-US"/>
-        </w:rPr>
-        <w:t>the</w:t>
-      </w:r>
-      <w:r>
-        <w:rPr>
-          <w:rFonts w:ascii="Helvetica" w:eastAsia="Times New Roman" w:hAnsi="Helvetica" w:cs="Times New Roman"/>
-          <w:sz w:val="24"/>
-          <w:szCs w:val="24"/>
-          <w:lang w:val="en-US"/>
-        </w:rPr>
-        <w:t xml:space="preserve"> </w:t>
-      </w:r>
-      <w:r>
-        <w:rPr>
-          <w:rFonts w:ascii="Helvetica" w:eastAsia="Times New Roman" w:hAnsi="Helvetica" w:cs="Times New Roman"/>
-          <w:sz w:val="24"/>
-          <w:szCs w:val="24"/>
-          <w:lang w:val="en-US"/>
-        </w:rPr>
-        <w:t xml:space="preserve">strongest </w:t>
-      </w:r>
-      <w:r>
-        <w:rPr>
-          <w:rFonts w:ascii="Helvetica" w:eastAsia="Times New Roman" w:hAnsi="Helvetica" w:cs="Times New Roman"/>
-          <w:sz w:val="24"/>
-          <w:szCs w:val="24"/>
-          <w:lang w:val="en-US"/>
-        </w:rPr>
-        <w:t>predictor of spectral diversity, as soil</w:t>
-      </w:r>
-      <w:r>
-        <w:rPr>
-          <w:rFonts w:ascii="Helvetica" w:eastAsia="Times New Roman" w:hAnsi="Helvetica" w:cs="Times New Roman"/>
-          <w:sz w:val="24"/>
-          <w:szCs w:val="24"/>
-          <w:lang w:val="en-US"/>
-        </w:rPr>
-        <w:t xml:space="preserve"> has distinctly different reflectance than </w:t>
-      </w:r>
-      <w:r>
-        <w:rPr>
-          <w:rFonts w:ascii="Helvetica" w:eastAsia="Times New Roman" w:hAnsi="Helvetica" w:cs="Times New Roman"/>
-          <w:sz w:val="24"/>
-          <w:szCs w:val="24"/>
-          <w:lang w:val="en-US"/>
-        </w:rPr>
-        <w:t>vegetation (</w:t>
-      </w:r>
-      <w:proofErr w:type="spellStart"/>
-      <w:r>
-        <w:rPr>
-          <w:rFonts w:ascii="Helvetica" w:eastAsia="Times New Roman" w:hAnsi="Helvetica" w:cs="Times New Roman"/>
-          <w:sz w:val="24"/>
-          <w:szCs w:val="24"/>
-          <w:lang w:val="en-US"/>
-        </w:rPr>
-        <w:t>Gholizadeh</w:t>
-      </w:r>
-      <w:proofErr w:type="spellEnd"/>
-      <w:r>
-        <w:rPr>
-          <w:rFonts w:ascii="Helvetica" w:eastAsia="Times New Roman" w:hAnsi="Helvetica" w:cs="Times New Roman"/>
-          <w:sz w:val="24"/>
-          <w:szCs w:val="24"/>
-          <w:lang w:val="en-US"/>
-        </w:rPr>
-        <w:t xml:space="preserve"> et al., 2018)</w:t>
-      </w:r>
-      <w:r>
-        <w:rPr>
-          <w:rFonts w:ascii="Helvetica" w:eastAsia="Times New Roman" w:hAnsi="Helvetica" w:cs="Times New Roman"/>
-          <w:sz w:val="24"/>
-          <w:szCs w:val="24"/>
-          <w:lang w:val="en-US"/>
-        </w:rPr>
-        <w:t>.</w:t>
-      </w:r>
-      <w:r>
-        <w:rPr>
-          <w:rFonts w:ascii="Helvetica" w:eastAsia="Times New Roman" w:hAnsi="Helvetica" w:cs="Times New Roman"/>
-          <w:sz w:val="24"/>
-          <w:szCs w:val="24"/>
-          <w:lang w:val="en-US"/>
-        </w:rPr>
-        <w:t xml:space="preserve"> </w:t>
-      </w:r>
-      <w:r>
-        <w:rPr>
-          <w:rFonts w:ascii="Helvetica" w:eastAsia="Times New Roman" w:hAnsi="Helvetica" w:cs="Times New Roman"/>
-          <w:sz w:val="24"/>
-          <w:szCs w:val="24"/>
-          <w:lang w:val="en-US"/>
-        </w:rPr>
-        <w:t>Furthermore, s</w:t>
-      </w:r>
-      <w:r>
-        <w:rPr>
-          <w:rFonts w:ascii="Helvetica" w:eastAsia="Times New Roman" w:hAnsi="Helvetica" w:cs="Times New Roman"/>
-          <w:sz w:val="24"/>
-          <w:szCs w:val="24"/>
-          <w:lang w:val="en-US"/>
-        </w:rPr>
-        <w:t xml:space="preserve">oils reflectance is variable depending on local microclimatic conditions such as moisture and roughness. </w:t>
-      </w:r>
-      <w:r>
-        <w:rPr>
-          <w:rFonts w:ascii="Helvetica" w:eastAsia="Times New Roman" w:hAnsi="Helvetica" w:cs="Times New Roman"/>
-          <w:sz w:val="24"/>
-          <w:szCs w:val="24"/>
-          <w:lang w:val="en-US"/>
-        </w:rPr>
-        <w:t xml:space="preserve">This potential for plot level variability therefor </w:t>
-      </w:r>
-      <w:r>
-        <w:rPr>
-          <w:rFonts w:ascii="Helvetica" w:eastAsia="Times New Roman" w:hAnsi="Helvetica" w:cs="Times New Roman"/>
-          <w:sz w:val="24"/>
-          <w:szCs w:val="24"/>
-          <w:lang w:val="en-US"/>
-        </w:rPr>
-        <w:t xml:space="preserve">can alter spectral signatures in more complex ways, resulting </w:t>
-      </w:r>
-      <w:r>
-        <w:rPr>
-          <w:rFonts w:ascii="Helvetica" w:eastAsia="Times New Roman" w:hAnsi="Helvetica" w:cs="Times New Roman"/>
-          <w:sz w:val="24"/>
-          <w:szCs w:val="24"/>
-          <w:lang w:val="en-US"/>
-        </w:rPr>
-        <w:t>having</w:t>
-      </w:r>
-      <w:r>
-        <w:rPr>
-          <w:rFonts w:ascii="Helvetica" w:eastAsia="Times New Roman" w:hAnsi="Helvetica" w:cs="Times New Roman"/>
-          <w:sz w:val="24"/>
-          <w:szCs w:val="24"/>
-          <w:lang w:val="en-US"/>
-        </w:rPr>
-        <w:t xml:space="preserve"> soil having the</w:t>
-      </w:r>
-      <w:r>
-        <w:rPr>
-          <w:rFonts w:ascii="Helvetica" w:eastAsia="Times New Roman" w:hAnsi="Helvetica" w:cs="Times New Roman"/>
-          <w:sz w:val="24"/>
-          <w:szCs w:val="24"/>
-          <w:lang w:val="en-US"/>
-        </w:rPr>
-        <w:t xml:space="preserve"> largest correspondence with </w:t>
-      </w:r>
-      <w:r>
-        <w:rPr>
-          <w:rFonts w:ascii="Helvetica" w:eastAsia="Times New Roman" w:hAnsi="Helvetica" w:cs="Times New Roman"/>
-          <w:sz w:val="24"/>
-          <w:szCs w:val="24"/>
-          <w:lang w:val="en-US"/>
-        </w:rPr>
-        <w:t xml:space="preserve">spectral diversity. </w:t>
-      </w:r>
-    </w:p>
-    <w:p>
-      <w:pPr>
-        <w:rPr>
-          <w:rFonts w:ascii="Helvetica" w:eastAsia="Times New Roman" w:hAnsi="Helvetica" w:cs="Times New Roman"/>
-          <w:sz w:val="24"/>
-          <w:szCs w:val="24"/>
-        </w:rPr>
-      </w:pPr>
-    </w:p>
-    <w:p>
-      <w:pPr>
-        <w:rPr>
-          <w:rFonts w:ascii="Helvetica" w:hAnsi="Helvetica"/>
-        </w:rPr>
-      </w:pPr>
-    </w:p>
-    <w:p>
-      <w:pPr>
-        <w:rPr>
-          <w:rFonts w:ascii="Helvetica" w:hAnsi="Helvetica"/>
-          <w:b/>
-          <w:bCs/>
-          <w:u w:val="single"/>
-        </w:rPr>
-      </w:pPr>
-      <w:r>
-        <w:rPr>
-          <w:rFonts w:ascii="Helvetica" w:hAnsi="Helvetica"/>
-          <w:b/>
-          <w:bCs/>
-        </w:rPr>
-        <w:t xml:space="preserve">3: </w:t>
-      </w:r>
-      <w:r>
-        <w:rPr>
-          <w:rFonts w:ascii="Helvetica" w:hAnsi="Helvetica"/>
-          <w:b/>
-          <w:bCs/>
-          <w:u w:val="single"/>
-        </w:rPr>
-        <w:t xml:space="preserve">What </w:t>
-      </w:r>
-      <w:r>
-        <w:rPr>
-          <w:rFonts w:ascii="Helvetica" w:hAnsi="Helvetica"/>
-          <w:b/>
-          <w:bCs/>
-          <w:u w:val="single"/>
-        </w:rPr>
-        <w:t>regions</w:t>
-      </w:r>
-      <w:r>
-        <w:rPr>
-          <w:rFonts w:ascii="Helvetica" w:hAnsi="Helvetica"/>
-          <w:b/>
-          <w:bCs/>
-          <w:u w:val="single"/>
-        </w:rPr>
-        <w:t xml:space="preserve"> of the full spectrum best discriminate vegetation types? </w:t>
-      </w:r>
-      <w:r>
-        <w:rPr>
-          <w:rFonts w:ascii="Helvetica" w:hAnsi="Helvetica"/>
-          <w:b/>
-          <w:bCs/>
-          <w:u w:val="single"/>
-        </w:rPr>
-        <w:t xml:space="preserve">How does band selection </w:t>
-      </w:r>
-      <w:r>
-        <w:rPr>
-          <w:rFonts w:ascii="Helvetica" w:hAnsi="Helvetica"/>
-          <w:b/>
-          <w:bCs/>
-          <w:u w:val="single"/>
-        </w:rPr>
-        <w:t>alter the correspondence of spectral diversity to vegetation types and what regions of the full spectrum are best suited to discriminating vegetation types?</w:t>
-      </w:r>
-    </w:p>
-    <w:p>
-      <w:pPr>
-        <w:rPr>
-          <w:rFonts w:ascii="Helvetica" w:hAnsi="Helvetica"/>
-          <w:b/>
-          <w:bCs/>
-        </w:rPr>
-      </w:pPr>
-    </w:p>
-    <w:p>
-      <w:pPr>
-        <w:rPr>
-          <w:rFonts w:ascii="Helvetica" w:hAnsi="Helvetica"/>
-        </w:rPr>
-      </w:pPr>
-      <w:r>
-        <w:rPr>
-          <w:rFonts w:ascii="Helvetica" w:hAnsi="Helvetica"/>
-          <w:b/>
-          <w:bCs/>
-        </w:rPr>
-        <w:t>H</w:t>
-      </w:r>
-      <w:r>
-        <w:rPr>
-          <w:rFonts w:ascii="Helvetica" w:hAnsi="Helvetica"/>
-          <w:b/>
-          <w:bCs/>
-          <w:vertAlign w:val="subscript"/>
-        </w:rPr>
-        <w:t>3</w:t>
-      </w:r>
-      <w:r>
-        <w:rPr>
-          <w:rFonts w:ascii="Helvetica" w:hAnsi="Helvetica"/>
-          <w:b/>
-          <w:bCs/>
-        </w:rPr>
-        <w:t xml:space="preserve">. </w:t>
-      </w:r>
-      <w:r>
-        <w:rPr>
-          <w:rFonts w:ascii="Helvetica" w:hAnsi="Helvetica"/>
-        </w:rPr>
-        <w:t>Spectral zone unmixing will result in the selection of a small but spectrally diversity subset of bands (</w:t>
-      </w:r>
-      <w:r>
-        <w:rPr>
-          <w:rFonts w:ascii="Helvetica" w:hAnsi="Helvetica"/>
-        </w:rPr>
-        <w:t>H</w:t>
-      </w:r>
-      <w:r>
-        <w:rPr>
-          <w:rFonts w:ascii="Helvetica" w:hAnsi="Helvetica"/>
-          <w:vertAlign w:val="subscript"/>
-        </w:rPr>
-        <w:t>3</w:t>
-      </w:r>
-      <w:r>
-        <w:rPr>
-          <w:rFonts w:ascii="Helvetica" w:hAnsi="Helvetica"/>
-          <w:vertAlign w:val="subscript"/>
-        </w:rPr>
-        <w:t>a</w:t>
-      </w:r>
-      <w:r>
-        <w:rPr>
-          <w:rFonts w:ascii="Helvetica" w:hAnsi="Helvetica"/>
-        </w:rPr>
-        <w:t>)</w:t>
-      </w:r>
-      <w:r>
-        <w:rPr>
-          <w:rFonts w:ascii="Helvetica" w:hAnsi="Helvetica"/>
-        </w:rPr>
-        <w:t xml:space="preserve">, with </w:t>
-      </w:r>
-      <w:r>
-        <w:rPr>
-          <w:rFonts w:ascii="Helvetica" w:hAnsi="Helvetica"/>
-        </w:rPr>
-        <w:t xml:space="preserve">overall </w:t>
-      </w:r>
-      <w:r>
-        <w:rPr>
-          <w:rFonts w:ascii="Helvetica" w:hAnsi="Helvetica"/>
-        </w:rPr>
-        <w:t xml:space="preserve">regions </w:t>
-      </w:r>
-      <w:r>
-        <w:rPr>
-          <w:rFonts w:ascii="Helvetica" w:hAnsi="Helvetica"/>
-        </w:rPr>
-        <w:t>in</w:t>
-      </w:r>
-      <w:r>
-        <w:rPr>
-          <w:rFonts w:ascii="Helvetica" w:hAnsi="Helvetica"/>
-        </w:rPr>
-        <w:t xml:space="preserve"> </w:t>
-      </w:r>
-      <w:r>
-        <w:rPr>
-          <w:rFonts w:ascii="Helvetica" w:hAnsi="Helvetica"/>
-        </w:rPr>
-        <w:t>the visible part of the spectrum</w:t>
-      </w:r>
-      <w:r>
-        <w:rPr>
-          <w:rFonts w:ascii="Helvetica" w:hAnsi="Helvetica"/>
-        </w:rPr>
-        <w:t xml:space="preserve"> (</w:t>
-      </w:r>
-      <w:r>
-        <w:rPr>
-          <w:rFonts w:ascii="Helvetica" w:hAnsi="Helvetica"/>
-          <w:lang w:val="en-GB"/>
-        </w:rPr>
-        <w:t>400-700nm)</w:t>
-      </w:r>
-      <w:r>
-        <w:rPr>
-          <w:rFonts w:ascii="Helvetica" w:hAnsi="Helvetica"/>
-        </w:rPr>
-        <w:t xml:space="preserve"> ha</w:t>
-      </w:r>
-      <w:r>
-        <w:rPr>
-          <w:rFonts w:ascii="Helvetica" w:hAnsi="Helvetica"/>
-        </w:rPr>
-        <w:t>ving</w:t>
-      </w:r>
-      <w:r>
-        <w:rPr>
-          <w:rFonts w:ascii="Helvetica" w:hAnsi="Helvetica"/>
-        </w:rPr>
-        <w:t xml:space="preserve"> higher correspondence with vegetation type</w:t>
-      </w:r>
-      <w:r>
-        <w:rPr>
-          <w:rFonts w:ascii="Helvetica" w:hAnsi="Helvetica"/>
-        </w:rPr>
-        <w:t xml:space="preserve"> than bands in the near infrared range (700-100nm) (H</w:t>
-      </w:r>
-      <w:r>
-        <w:rPr>
-          <w:rFonts w:ascii="Helvetica" w:hAnsi="Helvetica"/>
-          <w:vertAlign w:val="subscript"/>
-        </w:rPr>
-        <w:t>3</w:t>
-      </w:r>
-      <w:r>
-        <w:rPr>
-          <w:rFonts w:ascii="Helvetica" w:hAnsi="Helvetica"/>
-          <w:vertAlign w:val="subscript"/>
-        </w:rPr>
-        <w:t>b</w:t>
-      </w:r>
-      <w:r>
-        <w:rPr>
-          <w:rFonts w:ascii="Helvetica" w:hAnsi="Helvetica"/>
-        </w:rPr>
-        <w:t>)</w:t>
-      </w:r>
-      <w:r>
-        <w:rPr>
-          <w:rFonts w:ascii="Helvetica" w:hAnsi="Helvetica"/>
-        </w:rPr>
-        <w:t>.</w:t>
-      </w:r>
-    </w:p>
-    <w:p>
-      <w:pPr>
-        <w:rPr>
-          <w:rFonts w:ascii="Helvetica" w:hAnsi="Helvetica"/>
-          <w:u w:val="single"/>
-        </w:rPr>
-      </w:pPr>
-    </w:p>
-    <w:p>
-      <w:pPr>
-        <w:rPr>
-          <w:rFonts w:ascii="Helvetica" w:hAnsi="Helvetica"/>
-          <w:u w:val="single"/>
-        </w:rPr>
-      </w:pPr>
-    </w:p>
-    <w:p>
-      <w:pPr>
-        <w:rPr>
-          <w:rFonts w:ascii="Helvetica" w:hAnsi="Helvetica"/>
-        </w:rPr>
-      </w:pPr>
-      <w:r>
-        <w:rPr>
-          <w:rFonts w:ascii="Helvetica" w:hAnsi="Helvetica"/>
-          <w:b/>
-          <w:bCs/>
-        </w:rPr>
-        <w:t>H</w:t>
-      </w:r>
-      <w:r>
-        <w:rPr>
-          <w:rFonts w:ascii="Helvetica" w:hAnsi="Helvetica"/>
-          <w:b/>
-          <w:bCs/>
-          <w:vertAlign w:val="subscript"/>
-        </w:rPr>
-        <w:t>3o</w:t>
-      </w:r>
-      <w:r>
-        <w:rPr>
-          <w:rFonts w:ascii="Helvetica" w:hAnsi="Helvetica"/>
-          <w:b/>
-          <w:bCs/>
-        </w:rPr>
-        <w:t xml:space="preserve">: </w:t>
-      </w:r>
-      <w:r>
-        <w:rPr>
-          <w:rFonts w:ascii="Helvetica" w:hAnsi="Helvetica"/>
-        </w:rPr>
-        <w:t>There is no visible difference</w:t>
-      </w:r>
-      <w:r>
-        <w:rPr>
-          <w:rFonts w:ascii="Helvetica" w:hAnsi="Helvetica"/>
-        </w:rPr>
-        <w:t xml:space="preserve"> in</w:t>
-      </w:r>
-      <w:r>
-        <w:rPr>
-          <w:rFonts w:ascii="Helvetica" w:hAnsi="Helvetica"/>
-        </w:rPr>
-        <w:t xml:space="preserve"> specific</w:t>
-      </w:r>
-      <w:r>
-        <w:rPr>
-          <w:rFonts w:ascii="Helvetica" w:hAnsi="Helvetica"/>
-        </w:rPr>
-        <w:t xml:space="preserve"> spectral regions </w:t>
-      </w:r>
-      <w:r>
-        <w:rPr>
-          <w:rFonts w:ascii="Helvetica" w:hAnsi="Helvetica"/>
-        </w:rPr>
-        <w:t xml:space="preserve">ability to discriminate vegetation types. </w:t>
-      </w:r>
-    </w:p>
-    <w:p>
-      <w:pPr>
-        <w:rPr>
-          <w:rFonts w:ascii="Helvetica" w:hAnsi="Helvetica"/>
-        </w:rPr>
-      </w:pPr>
-    </w:p>
-    <w:p>
-      <w:pPr>
-        <w:jc w:val="both"/>
-        <w:rPr>
-          <w:rFonts w:ascii="Helvetica" w:eastAsia="Times New Roman" w:hAnsi="Helvetica" w:cs="Times New Roman"/>
-          <w:sz w:val="24"/>
-          <w:szCs w:val="24"/>
-          <w:u w:val="single"/>
-          <w:lang w:val="en-US"/>
-        </w:rPr>
-      </w:pPr>
-      <w:r>
-        <w:rPr>
-          <w:rFonts w:ascii="Helvetica" w:eastAsia="Times New Roman" w:hAnsi="Helvetica" w:cs="Times New Roman"/>
-          <w:sz w:val="24"/>
-          <w:szCs w:val="24"/>
-          <w:u w:val="single"/>
-          <w:lang w:val="en-US"/>
-        </w:rPr>
-        <w:t>Predict</w:t>
-      </w:r>
-      <w:r>
-        <w:rPr>
-          <w:rFonts w:ascii="Helvetica" w:eastAsia="Times New Roman" w:hAnsi="Helvetica" w:cs="Times New Roman"/>
-          <w:sz w:val="24"/>
-          <w:szCs w:val="24"/>
-          <w:u w:val="single"/>
-          <w:lang w:val="en-US"/>
-        </w:rPr>
-        <w:t xml:space="preserve">ed results </w:t>
-      </w:r>
-    </w:p>
-    <w:p>
-      <w:pPr>
-        <w:rPr>
-          <w:rFonts w:ascii="Helvetica" w:hAnsi="Helvetica"/>
-          <w:u w:val="single"/>
-        </w:rPr>
-      </w:pPr>
-    </w:p>
-    <w:p>
-      <w:pPr>
-        <w:rPr>
-          <w:rFonts w:ascii="Helvetica" w:hAnsi="Helvetica"/>
-          <w:b/>
-          <w:bCs/>
-        </w:rPr>
-      </w:pPr>
-    </w:p>
-    <w:p>
-      <w:pPr>
-        <w:rPr>
-          <w:rFonts w:ascii="Helvetica" w:hAnsi="Helvetica"/>
-        </w:rPr>
-      </w:pPr>
-      <w:r>
-        <w:rPr>
-          <w:rFonts w:ascii="Helvetica" w:hAnsi="Helvetica"/>
-        </w:rPr>
-        <w:lastRenderedPageBreak/>
-        <w:t xml:space="preserve">Selecting a subset of bands will result in better discrimination of vegetation types, as reducing spectral dimensionality excludes variable and noisy regions of the spectrum. Spectral mixture analysis using spectral zone unmixing will result in finding what zones of the spectrum are best suited in differentiation vegetation types, by finding bands explain maximum between community variability while exhibiting the minimum within community variability. </w:t>
-      </w:r>
-    </w:p>
-    <w:p>
-      <w:pPr>
-        <w:rPr>
-          <w:rFonts w:ascii="Helvetica" w:hAnsi="Helvetica"/>
-          <w:u w:val="single"/>
-        </w:rPr>
-      </w:pPr>
-      <w:r>
-        <w:rPr>
-          <w:rFonts w:ascii="Helvetica" w:hAnsi="Helvetica"/>
-          <w:u w:val="single"/>
-        </w:rPr>
-        <w:t xml:space="preserve"> </w:t>
-      </w:r>
-    </w:p>
-    <w:p>
-      <w:pPr>
-        <w:rPr>
-          <w:rFonts w:ascii="Helvetica" w:hAnsi="Helvetica"/>
-        </w:rPr>
-      </w:pPr>
-      <w:r>
-        <w:rPr>
-          <w:rFonts w:ascii="Helvetica" w:hAnsi="Helvetica"/>
-        </w:rPr>
-        <w:t xml:space="preserve">If spectral zone unmixing </w:t>
-      </w:r>
-      <w:r>
-        <w:rPr>
-          <w:rFonts w:ascii="Helvetica" w:hAnsi="Helvetica"/>
-        </w:rPr>
-        <w:t xml:space="preserve">(SZU) </w:t>
-      </w:r>
-      <w:r>
-        <w:rPr>
-          <w:rFonts w:ascii="Helvetica" w:hAnsi="Helvetica"/>
-        </w:rPr>
-        <w:t>results in the selection of a small subsets of bands</w:t>
-      </w:r>
-      <w:r>
-        <w:rPr>
-          <w:rFonts w:ascii="Helvetica" w:hAnsi="Helvetica"/>
-        </w:rPr>
-        <w:t>,</w:t>
-      </w:r>
-      <w:r>
-        <w:rPr>
-          <w:rFonts w:ascii="Helvetica" w:hAnsi="Helvetica"/>
-        </w:rPr>
-        <w:t xml:space="preserve"> </w:t>
-      </w:r>
-      <w:r>
-        <w:rPr>
-          <w:rFonts w:ascii="Helvetica" w:hAnsi="Helvetica"/>
-        </w:rPr>
-        <w:t xml:space="preserve">this indicates that specific </w:t>
-      </w:r>
-      <w:r>
-        <w:rPr>
-          <w:rFonts w:ascii="Helvetica" w:hAnsi="Helvetica"/>
-        </w:rPr>
-        <w:t>structural</w:t>
-      </w:r>
-      <w:r>
-        <w:rPr>
-          <w:rFonts w:ascii="Helvetica" w:hAnsi="Helvetica"/>
-        </w:rPr>
-        <w:t xml:space="preserve"> or chemical difference explain most of the spectral variation between the two vegetation types. </w:t>
-      </w:r>
-      <w:r>
-        <w:rPr>
-          <w:rFonts w:ascii="Helvetica" w:hAnsi="Helvetica"/>
-        </w:rPr>
-        <w:t>D</w:t>
-      </w:r>
-      <w:r>
-        <w:rPr>
-          <w:rFonts w:ascii="Helvetica" w:hAnsi="Helvetica"/>
-        </w:rPr>
-        <w:t>ue to shared life histor</w:t>
-      </w:r>
-      <w:r>
-        <w:rPr>
-          <w:rFonts w:ascii="Helvetica" w:hAnsi="Helvetica"/>
-        </w:rPr>
-        <w:t>ies, the two vegetation types would have</w:t>
-      </w:r>
-      <w:r>
-        <w:rPr>
-          <w:rFonts w:ascii="Helvetica" w:hAnsi="Helvetica"/>
-        </w:rPr>
-        <w:t xml:space="preserve"> traits are similar, aside from key divergent adaptations</w:t>
-      </w:r>
-      <w:r>
-        <w:rPr>
-          <w:rFonts w:ascii="Helvetica" w:hAnsi="Helvetica"/>
-        </w:rPr>
-        <w:t>. These specific divergent traits would be most</w:t>
-      </w:r>
-      <w:r>
-        <w:rPr>
-          <w:rFonts w:ascii="Helvetica" w:hAnsi="Helvetica"/>
-        </w:rPr>
-        <w:t xml:space="preserve"> relevant for spectral discrimination. Furthermore,</w:t>
-      </w:r>
-      <w:r>
-        <w:rPr>
-          <w:rFonts w:ascii="Helvetica" w:hAnsi="Helvetica"/>
-        </w:rPr>
-        <w:t xml:space="preserve"> when collecting and disseminating </w:t>
-      </w:r>
-      <w:r>
-        <w:rPr>
-          <w:rFonts w:ascii="Helvetica" w:hAnsi="Helvetica"/>
-        </w:rPr>
-        <w:t xml:space="preserve">spectral </w:t>
-      </w:r>
-      <w:r>
-        <w:rPr>
-          <w:rFonts w:ascii="Helvetica" w:hAnsi="Helvetica"/>
-        </w:rPr>
-        <w:t xml:space="preserve">data, as well as </w:t>
-      </w:r>
-      <w:r>
-        <w:rPr>
-          <w:rFonts w:ascii="Helvetica" w:hAnsi="Helvetica"/>
-        </w:rPr>
-        <w:t>running</w:t>
-      </w:r>
-      <w:r>
-        <w:rPr>
-          <w:rFonts w:ascii="Helvetica" w:hAnsi="Helvetica"/>
-        </w:rPr>
-        <w:t xml:space="preserve"> spectral analysis,</w:t>
-      </w:r>
-      <w:r>
-        <w:rPr>
-          <w:rFonts w:ascii="Helvetica" w:hAnsi="Helvetica"/>
-        </w:rPr>
-        <w:t xml:space="preserve"> high resolution measurement spectral bands/regions are more important for vegetation identification than coarsely capturing reflectance across the full spectrum</w:t>
-      </w:r>
-      <w:r>
-        <w:rPr>
-          <w:rFonts w:ascii="Helvetica" w:hAnsi="Helvetica"/>
-        </w:rPr>
-        <w:t xml:space="preserve">. </w:t>
-      </w:r>
-    </w:p>
-    <w:p>
-      <w:pPr>
-        <w:rPr>
-          <w:rFonts w:ascii="Helvetica" w:hAnsi="Helvetica"/>
-        </w:rPr>
-      </w:pPr>
-    </w:p>
-    <w:p>
-      <w:pPr>
-        <w:rPr>
-          <w:rFonts w:ascii="Helvetica" w:hAnsi="Helvetica"/>
-        </w:rPr>
-      </w:pPr>
-      <w:r>
-        <w:rPr>
-          <w:rFonts w:ascii="Helvetica" w:hAnsi="Helvetica"/>
-        </w:rPr>
-        <w:t xml:space="preserve">If </w:t>
-      </w:r>
-      <w:r>
-        <w:rPr>
-          <w:rFonts w:ascii="Helvetica" w:hAnsi="Helvetica"/>
-        </w:rPr>
-        <w:t>SZU</w:t>
-      </w:r>
-      <w:r>
-        <w:rPr>
-          <w:rFonts w:ascii="Helvetica" w:hAnsi="Helvetica"/>
-        </w:rPr>
-        <w:t xml:space="preserve"> results in the selection of a large sub-set of bands, this indicates that the differences between the two </w:t>
-      </w:r>
-      <w:r>
-        <w:rPr>
-          <w:rFonts w:ascii="Helvetica" w:hAnsi="Helvetica"/>
-        </w:rPr>
-        <w:t>vegetation</w:t>
-      </w:r>
-      <w:r>
-        <w:rPr>
-          <w:rFonts w:ascii="Helvetica" w:hAnsi="Helvetica"/>
-        </w:rPr>
-        <w:t xml:space="preserve"> types are complex</w:t>
-      </w:r>
-      <w:r>
-        <w:rPr>
-          <w:rFonts w:ascii="Helvetica" w:hAnsi="Helvetica"/>
-        </w:rPr>
-        <w:t>, with many regions of the spectrum (aka structural and chemical traits) being relevant and important for vegetation type discrimination.</w:t>
-      </w:r>
-      <w:r>
-        <w:rPr>
-          <w:rFonts w:ascii="Helvetica" w:hAnsi="Helvetica"/>
-        </w:rPr>
-        <w:t xml:space="preserve"> </w:t>
-      </w:r>
-      <w:r>
-        <w:rPr>
-          <w:rFonts w:ascii="Helvetica" w:hAnsi="Helvetica"/>
-        </w:rPr>
-        <w:t>Furthermore,</w:t>
-      </w:r>
-      <w:r>
-        <w:rPr>
-          <w:rFonts w:ascii="Helvetica" w:hAnsi="Helvetica"/>
-        </w:rPr>
-        <w:t xml:space="preserve"> if SZU</w:t>
-      </w:r>
-      <w:r>
-        <w:rPr>
-          <w:rFonts w:ascii="Helvetica" w:hAnsi="Helvetica"/>
-        </w:rPr>
-        <w:t xml:space="preserve"> results in the selection of bands that correspond with </w:t>
-      </w:r>
-      <w:r>
-        <w:rPr>
-          <w:rFonts w:ascii="Helvetica" w:hAnsi="Helvetica"/>
-        </w:rPr>
-        <w:t>and/</w:t>
-      </w:r>
-      <w:r>
-        <w:rPr>
-          <w:rFonts w:ascii="Helvetica" w:hAnsi="Helvetica"/>
-        </w:rPr>
-        <w:t xml:space="preserve">or are not </w:t>
-      </w:r>
-      <w:r>
-        <w:rPr>
-          <w:rFonts w:ascii="Helvetica" w:hAnsi="Helvetica"/>
-        </w:rPr>
-        <w:t>visually</w:t>
-      </w:r>
-      <w:r>
-        <w:rPr>
-          <w:rFonts w:ascii="Helvetica" w:hAnsi="Helvetica"/>
-        </w:rPr>
-        <w:t xml:space="preserve"> better than </w:t>
-      </w:r>
-      <w:r>
-        <w:rPr>
-          <w:rFonts w:ascii="Helvetica" w:hAnsi="Helvetica"/>
-        </w:rPr>
-        <w:t>an informal literature derived selection</w:t>
-      </w:r>
-      <w:r>
-        <w:rPr>
-          <w:rFonts w:ascii="Helvetica" w:hAnsi="Helvetica"/>
-        </w:rPr>
-        <w:t xml:space="preserve"> of</w:t>
-      </w:r>
-      <w:r>
-        <w:rPr>
-          <w:rFonts w:ascii="Helvetica" w:hAnsi="Helvetica"/>
-        </w:rPr>
-        <w:t xml:space="preserve"> </w:t>
-      </w:r>
-      <w:r>
-        <w:rPr>
-          <w:rFonts w:ascii="Helvetica" w:hAnsi="Helvetica"/>
-        </w:rPr>
-        <w:t>spectral</w:t>
-      </w:r>
-      <w:r>
-        <w:rPr>
-          <w:rFonts w:ascii="Helvetica" w:hAnsi="Helvetica"/>
-        </w:rPr>
-        <w:t xml:space="preserve"> bands,</w:t>
-      </w:r>
-      <w:r>
-        <w:rPr>
-          <w:rFonts w:ascii="Helvetica" w:hAnsi="Helvetica"/>
-        </w:rPr>
-        <w:t xml:space="preserve"> </w:t>
-      </w:r>
-      <w:r>
-        <w:rPr>
-          <w:rFonts w:ascii="Helvetica" w:hAnsi="Helvetica"/>
-        </w:rPr>
-        <w:t xml:space="preserve">this indicates that structural </w:t>
-      </w:r>
-      <w:r>
-        <w:rPr>
-          <w:rFonts w:ascii="Helvetica" w:hAnsi="Helvetica"/>
-        </w:rPr>
-        <w:t>and chemical differences may be relatively convergent between different Arctic vegetation types.</w:t>
-      </w:r>
-      <w:r>
-        <w:rPr>
-          <w:rFonts w:ascii="Helvetica" w:hAnsi="Helvetica"/>
-        </w:rPr>
-        <w:t xml:space="preserve"> This implies that trends between biological traits and spectral diversity may be generalizable, and that future research </w:t>
-      </w:r>
-      <w:r>
-        <w:rPr>
-          <w:rFonts w:ascii="Helvetica" w:hAnsi="Helvetica"/>
-        </w:rPr>
-        <w:t>can aim to</w:t>
-      </w:r>
-      <w:r>
-        <w:rPr>
-          <w:rFonts w:ascii="Helvetica" w:hAnsi="Helvetica"/>
-        </w:rPr>
-        <w:t xml:space="preserve"> work at greater scales of observation</w:t>
-      </w:r>
-      <w:r>
-        <w:rPr>
-          <w:rFonts w:ascii="Helvetica" w:hAnsi="Helvetica"/>
-        </w:rPr>
-        <w:t>,</w:t>
-      </w:r>
-      <w:r>
-        <w:rPr>
-          <w:rFonts w:ascii="Helvetica" w:hAnsi="Helvetica"/>
-        </w:rPr>
-        <w:t xml:space="preserve"> </w:t>
-      </w:r>
-      <w:r>
-        <w:rPr>
-          <w:rFonts w:ascii="Helvetica" w:hAnsi="Helvetica"/>
-        </w:rPr>
-        <w:t xml:space="preserve">rather than synthesizing the findings at small sites. </w:t>
-      </w:r>
-      <w:r>
-        <w:rPr>
-          <w:rFonts w:ascii="Helvetica" w:hAnsi="Helvetica"/>
-        </w:rPr>
-        <w:t>Furthermore,</w:t>
-      </w:r>
-      <w:r>
-        <w:rPr>
-          <w:rFonts w:ascii="Helvetica" w:hAnsi="Helvetica"/>
-        </w:rPr>
-        <w:t xml:space="preserve"> this is promising for the development of future satellites, as potentially </w:t>
-      </w:r>
-      <w:r>
-        <w:rPr>
-          <w:rFonts w:ascii="Helvetica" w:hAnsi="Helvetica"/>
-        </w:rPr>
-        <w:t>selection</w:t>
-      </w:r>
-      <w:r>
-        <w:rPr>
-          <w:rFonts w:ascii="Helvetica" w:hAnsi="Helvetica"/>
-        </w:rPr>
-        <w:t xml:space="preserve"> of spectral regions may be </w:t>
-      </w:r>
-      <w:r>
-        <w:rPr>
-          <w:rFonts w:ascii="Helvetica" w:hAnsi="Helvetica"/>
-        </w:rPr>
-        <w:t>sufficient</w:t>
-      </w:r>
-      <w:r>
-        <w:rPr>
-          <w:rFonts w:ascii="Helvetica" w:hAnsi="Helvetica"/>
-        </w:rPr>
-        <w:t xml:space="preserve"> to discriminate vegetation types. </w:t>
-      </w:r>
-    </w:p>
-    <w:p>
-      <w:pPr>
-        <w:rPr>
-          <w:rFonts w:ascii="Helvetica" w:hAnsi="Helvetica"/>
-        </w:rPr>
-      </w:pPr>
-    </w:p>
-    <w:p>
-      <w:pPr>
-        <w:rPr>
-          <w:rFonts w:ascii="Helvetica" w:hAnsi="Helvetica"/>
-        </w:rPr>
-      </w:pPr>
-      <w:r>
-        <w:rPr>
-          <w:rFonts w:ascii="Helvetica" w:hAnsi="Helvetica"/>
-        </w:rPr>
-        <w:t xml:space="preserve">If spectral regions in the visible spectrum (~400-700 nm) are found to best discriminate vegetation types, then chemical traits are </w:t>
-      </w:r>
-      <w:r>
-        <w:rPr>
-          <w:rFonts w:ascii="Helvetica" w:hAnsi="Helvetica"/>
-        </w:rPr>
-        <w:t xml:space="preserve">primarily </w:t>
-      </w:r>
-      <w:r>
-        <w:rPr>
-          <w:rFonts w:ascii="Helvetica" w:hAnsi="Helvetica"/>
-        </w:rPr>
-        <w:t xml:space="preserve">responsible for the key spectral differences between vegetation types. This spectral region corresponds with wavelengths </w:t>
-      </w:r>
-      <w:r>
-        <w:rPr>
-          <w:rFonts w:ascii="Helvetica" w:hAnsi="Helvetica"/>
-        </w:rPr>
-        <w:t>carotenoid</w:t>
-      </w:r>
-      <w:r>
-        <w:rPr>
-          <w:rFonts w:ascii="Helvetica" w:hAnsi="Helvetica"/>
-        </w:rPr>
-        <w:t xml:space="preserve"> absorption (502-511 &amp; 533 nm) green light reflectance (</w:t>
-      </w:r>
-      <w:r>
-        <w:rPr>
-          <w:rFonts w:ascii="Helvetica" w:hAnsi="Helvetica"/>
-        </w:rPr>
-        <w:t>~</w:t>
-      </w:r>
-      <w:r>
-        <w:rPr>
-          <w:rFonts w:ascii="Helvetica" w:hAnsi="Helvetica"/>
-        </w:rPr>
-        <w:t>55</w:t>
-      </w:r>
-      <w:r>
-        <w:rPr>
-          <w:rFonts w:ascii="Helvetica" w:hAnsi="Helvetica"/>
-        </w:rPr>
-        <w:t>0</w:t>
-      </w:r>
-      <w:r>
-        <w:rPr>
-          <w:rFonts w:ascii="Helvetica" w:hAnsi="Helvetica"/>
-        </w:rPr>
-        <w:t xml:space="preserve"> nm), and chlorophyll absorption (644, 653, 672 nm). If spectral regions in the red-edge transition and near infra-red plateau (700-1000 nm) are found to best discriminate vegetation types, then physical structures </w:t>
-      </w:r>
-      <w:r>
-        <w:rPr>
-          <w:rFonts w:ascii="Helvetica" w:hAnsi="Helvetica"/>
-        </w:rPr>
-        <w:t xml:space="preserve">are primarily </w:t>
-      </w:r>
-      <w:r>
-        <w:rPr>
-          <w:rFonts w:ascii="Helvetica" w:hAnsi="Helvetica"/>
-        </w:rPr>
-        <w:t xml:space="preserve">responsible for the key spectral differences between vegetation types. </w:t>
-      </w:r>
-    </w:p>
-    <w:p>
-      <w:pPr>
-        <w:rPr>
-          <w:rFonts w:ascii="Helvetica" w:hAnsi="Helvetica"/>
-        </w:rPr>
-      </w:pPr>
-    </w:p>
-    <w:p>
-      <w:pPr>
-        <w:rPr>
-          <w:rFonts w:ascii="Helvetica" w:hAnsi="Helvetica"/>
-          <w:b/>
-          <w:bCs/>
-        </w:rPr>
-      </w:pPr>
-    </w:p>
-    <w:p>
-      <w:pPr>
-        <w:rPr>
-          <w:rFonts w:ascii="Helvetica" w:hAnsi="Helvetica"/>
-          <w:b/>
-          <w:bCs/>
-        </w:rPr>
-      </w:pPr>
-      <w:r>
-        <w:rPr>
-          <w:rFonts w:ascii="Helvetica" w:hAnsi="Helvetica"/>
-          <w:b/>
-          <w:bCs/>
-        </w:rPr>
-        <w:t>4:</w:t>
-      </w:r>
-      <w:r>
-        <w:rPr>
-          <w:rFonts w:ascii="Helvetica" w:hAnsi="Helvetica"/>
-          <w:b/>
-          <w:bCs/>
-        </w:rPr>
-        <w:t xml:space="preserve"> Are closer measurements more similar than more distant measurements? </w:t>
-      </w:r>
-    </w:p>
-    <w:p>
-      <w:pPr>
-        <w:rPr>
-          <w:rFonts w:ascii="Helvetica" w:hAnsi="Helvetica"/>
-          <w:b/>
-          <w:bCs/>
-        </w:rPr>
-      </w:pPr>
-    </w:p>
-    <w:p>
-      <w:pPr>
-        <w:rPr>
-          <w:rFonts w:ascii="Helvetica" w:hAnsi="Helvetica"/>
-        </w:rPr>
-      </w:pPr>
-      <w:r>
-        <w:rPr>
-          <w:rFonts w:ascii="Helvetica" w:hAnsi="Helvetica"/>
-          <w:b/>
-          <w:bCs/>
-        </w:rPr>
-        <w:t>H</w:t>
-      </w:r>
-      <w:r>
-        <w:rPr>
-          <w:rFonts w:ascii="Helvetica" w:hAnsi="Helvetica"/>
-          <w:b/>
-          <w:bCs/>
-          <w:vertAlign w:val="subscript"/>
-        </w:rPr>
         <w:t>4</w:t>
       </w:r>
       <w:r>
@@ -4060,17 +4161,61 @@
         <w:rPr>
           <w:rFonts w:ascii="Helvetica" w:hAnsi="Helvetica"/>
         </w:rPr>
-        <w:t>, and between vegetation types (</w:t>
-      </w:r>
-      <w:r>
-        <w:rPr>
-          <w:rFonts w:ascii="Helvetica" w:hAnsi="Helvetica"/>
+        <w:t>, and between vegetation types (H</w:t>
+      </w:r>
+      <w:r>
+        <w:rPr>
+          <w:rFonts w:ascii="Helvetica" w:hAnsi="Helvetica"/>
+          <w:vertAlign w:val="subscript"/>
+        </w:rPr>
+        <w:t>5</w:t>
+      </w:r>
+      <w:r>
+        <w:rPr>
+          <w:rFonts w:ascii="Helvetica" w:hAnsi="Helvetica"/>
+          <w:vertAlign w:val="subscript"/>
+        </w:rPr>
+        <w:t>c</w:t>
+      </w:r>
+      <w:r>
+        <w:rPr>
+          <w:rFonts w:ascii="Helvetica" w:hAnsi="Helvetica"/>
+        </w:rPr>
+        <w:t>)</w:t>
+      </w:r>
+      <w:r>
+        <w:rPr>
+          <w:rFonts w:ascii="Helvetica" w:hAnsi="Helvetica"/>
+        </w:rPr>
+        <w:t>.</w:t>
+      </w:r>
+    </w:p>
+    <w:p>
+      <w:pPr>
+        <w:rPr>
+          <w:rFonts w:ascii="Helvetica" w:hAnsi="Helvetica"/>
+        </w:rPr>
+      </w:pPr>
+    </w:p>
+    <w:p>
+      <w:pPr>
+        <w:rPr>
+          <w:rFonts w:ascii="Helvetica" w:hAnsi="Helvetica"/>
+        </w:rPr>
+      </w:pPr>
+      <w:r>
+        <w:rPr>
+          <w:rFonts w:ascii="Helvetica" w:hAnsi="Helvetica"/>
+          <w:b/>
+          <w:bCs/>
         </w:rPr>
         <w:t>H</w:t>
       </w:r>
       <w:r>
         <w:rPr>
           <w:rFonts w:ascii="Helvetica" w:hAnsi="Helvetica"/>
+          <w:b/>
+          <w:bCs/>
           <w:vertAlign w:val="subscript"/>
         </w:rPr>
         <w:t>5</w:t>
@@ -4078,60 +4223,10 @@
       <w:r>
         <w:rPr>
           <w:rFonts w:ascii="Helvetica" w:hAnsi="Helvetica"/>
+          <w:b/>
+          <w:bCs/>
           <w:vertAlign w:val="subscript"/>
         </w:rPr>
-        <w:t>c</w:t>
-      </w:r>
-      <w:r>
-        <w:rPr>
-          <w:rFonts w:ascii="Helvetica" w:hAnsi="Helvetica"/>
-        </w:rPr>
-        <w:t>)</w:t>
-      </w:r>
-      <w:r>
-        <w:rPr>
-          <w:rFonts w:ascii="Helvetica" w:hAnsi="Helvetica"/>
-        </w:rPr>
-        <w:t>.</w:t>
-      </w:r>
-    </w:p>
-    <w:p>
-      <w:pPr>
-        <w:rPr>
-          <w:rFonts w:ascii="Helvetica" w:hAnsi="Helvetica"/>
-        </w:rPr>
-      </w:pPr>
-    </w:p>
-    <w:p>
-      <w:pPr>
-        <w:rPr>
-          <w:rFonts w:ascii="Helvetica" w:hAnsi="Helvetica"/>
-        </w:rPr>
-      </w:pPr>
-      <w:r>
-        <w:rPr>
-          <w:rFonts w:ascii="Helvetica" w:hAnsi="Helvetica"/>
-          <w:b/>
-          <w:bCs/>
-        </w:rPr>
-        <w:t>H</w:t>
-      </w:r>
-      <w:r>
-        <w:rPr>
-          <w:rFonts w:ascii="Helvetica" w:hAnsi="Helvetica"/>
-          <w:b/>
-          <w:bCs/>
-          <w:vertAlign w:val="subscript"/>
-        </w:rPr>
-        <w:t>5</w:t>
-      </w:r>
-      <w:r>
-        <w:rPr>
-          <w:rFonts w:ascii="Helvetica" w:hAnsi="Helvetica"/>
-          <w:b/>
-          <w:bCs/>
-          <w:vertAlign w:val="subscript"/>
-        </w:rPr>
         <w:t>o</w:t>
       </w:r>
       <w:r>
@@ -4211,81 +4306,72 @@
       <w:pPr>
         <w:rPr>
           <w:rFonts w:ascii="Helvetica" w:hAnsi="Helvetica"/>
-          <w:b/>
-          <w:bCs/>
+        </w:rPr>
+      </w:pPr>
+    </w:p>
+    <w:p>
+      <w:pPr>
+        <w:rPr>
+          <w:rFonts w:ascii="Helvetica" w:hAnsi="Helvetica"/>
           <w:u w:val="single"/>
         </w:rPr>
       </w:pPr>
-    </w:p>
-    <w:p>
-      <w:pPr>
-        <w:rPr>
-          <w:rFonts w:ascii="Helvetica" w:hAnsi="Helvetica"/>
-          <w:b/>
-          <w:bCs/>
+      <w:r>
+        <w:rPr>
+          <w:rFonts w:ascii="Helvetica" w:hAnsi="Helvetica"/>
           <w:u w:val="single"/>
         </w:rPr>
-      </w:pPr>
-    </w:p>
-    <w:p>
-      <w:pPr>
-        <w:rPr>
-          <w:rFonts w:ascii="Helvetica" w:hAnsi="Helvetica"/>
-        </w:rPr>
-      </w:pPr>
-      <w:r>
-        <w:rPr>
-          <w:rFonts w:ascii="Helvetica" w:hAnsi="Helvetica"/>
-        </w:rPr>
-        <w:t xml:space="preserve">Larger variance between plot and airborne spectra will be seen in the </w:t>
-      </w:r>
-      <w:r>
-        <w:rPr>
-          <w:rFonts w:ascii="Helvetica" w:hAnsi="Helvetica"/>
-        </w:rPr>
-        <w:t>blue</w:t>
-      </w:r>
-      <w:r>
-        <w:rPr>
-          <w:rFonts w:ascii="Helvetica" w:hAnsi="Helvetica"/>
-        </w:rPr>
-        <w:t xml:space="preserve"> spectral region</w:t>
-      </w:r>
-      <w:r>
-        <w:rPr>
-          <w:rFonts w:ascii="Helvetica" w:hAnsi="Helvetica"/>
-        </w:rPr>
-        <w:t xml:space="preserve"> (500-540 nm) that correspond with carotenoid absorption</w:t>
-      </w:r>
-      <w:r>
-        <w:rPr>
-          <w:rFonts w:ascii="Helvetica" w:hAnsi="Helvetica"/>
-        </w:rPr>
-        <w:t xml:space="preserve"> and near infrared region (750-800 nm)</w:t>
-      </w:r>
-      <w:r>
-        <w:rPr>
-          <w:rFonts w:ascii="Helvetica" w:hAnsi="Helvetica"/>
-        </w:rPr>
-        <w:t>, the</w:t>
-      </w:r>
-      <w:r>
-        <w:rPr>
-          <w:rFonts w:ascii="Helvetica" w:hAnsi="Helvetica"/>
-        </w:rPr>
-        <w:t xml:space="preserve"> typical</w:t>
-      </w:r>
-      <w:r>
-        <w:rPr>
-          <w:rFonts w:ascii="Helvetica" w:hAnsi="Helvetica"/>
-        </w:rPr>
-        <w:t xml:space="preserve"> reflectance</w:t>
-      </w:r>
-      <w:r>
-        <w:rPr>
-          <w:rFonts w:ascii="Helvetica" w:hAnsi="Helvetica"/>
-        </w:rPr>
-        <w:t xml:space="preserve"> regions</w:t>
+        <w:t>If plot spectra show more variance within vegetation types than small scale compositional differences are captured. If plot spectra show more variance between vegetation types, then</w:t>
+      </w:r>
+    </w:p>
+    <w:p>
+      <w:pPr>
+        <w:rPr>
+          <w:rFonts w:ascii="Helvetica" w:hAnsi="Helvetica"/>
+          <w:u w:val="single"/>
+        </w:rPr>
+      </w:pPr>
+    </w:p>
+    <w:p>
+      <w:pPr>
+        <w:rPr>
+          <w:rFonts w:ascii="Helvetica" w:hAnsi="Helvetica"/>
+          <w:u w:val="single"/>
+        </w:rPr>
+      </w:pPr>
+      <w:r>
+        <w:rPr>
+          <w:rFonts w:ascii="Helvetica" w:hAnsi="Helvetica"/>
+          <w:u w:val="single"/>
+        </w:rPr>
+        <w:t xml:space="preserve">If airborne spectra show more variance within than external factors such as exposed soil are likely to play a larger effect. If plan spectra show more variance between vegetation types, then </w:t>
+      </w:r>
+    </w:p>
+    <w:p>
+      <w:pPr>
+        <w:rPr>
+          <w:rFonts w:ascii="Helvetica" w:hAnsi="Helvetica"/>
+          <w:u w:val="single"/>
+        </w:rPr>
+      </w:pPr>
+    </w:p>
+    <w:p>
+      <w:pPr>
+        <w:rPr>
+          <w:rFonts w:ascii="Helvetica" w:hAnsi="Helvetica"/>
+        </w:rPr>
+      </w:pPr>
+      <w:r>
+        <w:rPr>
+          <w:rFonts w:ascii="Helvetica" w:hAnsi="Helvetica"/>
+        </w:rPr>
+        <w:t>Plot spectra will capture variation</w:t>
+      </w:r>
+      <w:r>
+        <w:rPr>
+          <w:rFonts w:ascii="Helvetica" w:hAnsi="Helvetica"/>
+        </w:rPr>
+        <w:t xml:space="preserve"> within and</w:t>
       </w:r>
       <w:r>
         <w:rPr>
@@ -4297,182 +4383,87 @@
         <w:rPr>
           <w:rFonts w:ascii="Helvetica" w:hAnsi="Helvetica"/>
         </w:rPr>
-        <w:t>va</w:t>
-      </w:r>
-      <w:r>
-        <w:rPr>
-          <w:rFonts w:ascii="Helvetica" w:hAnsi="Helvetica"/>
-        </w:rPr>
-        <w:t>sc</w:t>
-      </w:r>
-      <w:r>
-        <w:rPr>
-          <w:rFonts w:ascii="Helvetica" w:hAnsi="Helvetica"/>
-        </w:rPr>
-        <w:t xml:space="preserve">ular structures. </w:t>
-      </w:r>
-      <w:r>
-        <w:rPr>
-          <w:rFonts w:ascii="Helvetica" w:hAnsi="Helvetica"/>
-        </w:rPr>
-        <w:t xml:space="preserve"> as at larger scales soil</w:t>
-      </w:r>
-      <w:r>
-        <w:rPr>
-          <w:rFonts w:ascii="Helvetica" w:hAnsi="Helvetica"/>
-        </w:rPr>
-        <w:t>-</w:t>
-      </w:r>
-      <w:r>
-        <w:rPr>
-          <w:rFonts w:ascii="Helvetica" w:hAnsi="Helvetica"/>
-        </w:rPr>
-        <w:t>background is more likely to be included in plots.</w:t>
-      </w:r>
-    </w:p>
-    <w:p>
-      <w:pPr>
-        <w:rPr>
-          <w:rFonts w:ascii="Helvetica" w:hAnsi="Helvetica"/>
-        </w:rPr>
-      </w:pPr>
-    </w:p>
-    <w:p>
-      <w:pPr>
-        <w:rPr>
-          <w:rFonts w:ascii="Helvetica" w:hAnsi="Helvetica"/>
+        <w:t>between</w:t>
+      </w:r>
+      <w:r>
+        <w:rPr>
+          <w:rFonts w:ascii="Helvetica" w:hAnsi="Helvetica"/>
+        </w:rPr>
+        <w:t xml:space="preserve"> vegetation types, due to plot spectra’s higher resolution.</w:t>
+      </w:r>
+      <w:r>
+        <w:rPr>
+          <w:rFonts w:ascii="Helvetica" w:hAnsi="Helvetica"/>
+        </w:rPr>
+        <w:t xml:space="preserve"> Higher resolution results in both the measurements within a plot to show  </w:t>
+      </w:r>
+      <w:r>
+        <w:rPr>
+          <w:rFonts w:ascii="Helvetica" w:hAnsi="Helvetica"/>
+        </w:rPr>
+        <w:t xml:space="preserve"> Plot spectra are also likely to correspond to more variable continuous variables such as species, richness, evenness, and environmental conditions, while airborne spectra are likely to correspond with courser categorical factors such as vegetation type and visibility of soil-background. </w:t>
+      </w:r>
+    </w:p>
+    <w:p>
+      <w:pPr>
+        <w:rPr>
+          <w:rFonts w:ascii="Helvetica" w:hAnsi="Helvetica"/>
+        </w:rPr>
+      </w:pPr>
+    </w:p>
+    <w:p>
+      <w:pPr>
+        <w:rPr>
+          <w:rFonts w:ascii="Helvetica" w:hAnsi="Helvetica"/>
+          <w:b/>
+          <w:bCs/>
           <w:u w:val="single"/>
         </w:rPr>
       </w:pPr>
-      <w:r>
-        <w:rPr>
-          <w:rFonts w:ascii="Helvetica" w:hAnsi="Helvetica"/>
-          <w:u w:val="single"/>
-        </w:rPr>
-        <w:t>If plot spectra show more variance within vegetation types than small scale compositional differences are captured. If plot spectra show more variance between vegetation types, then</w:t>
-      </w:r>
-    </w:p>
-    <w:p>
-      <w:pPr>
-        <w:rPr>
-          <w:rFonts w:ascii="Helvetica" w:hAnsi="Helvetica"/>
-          <w:u w:val="single"/>
-        </w:rPr>
-      </w:pPr>
-    </w:p>
-    <w:p>
-      <w:pPr>
-        <w:rPr>
-          <w:rFonts w:ascii="Helvetica" w:hAnsi="Helvetica"/>
-          <w:u w:val="single"/>
-        </w:rPr>
-      </w:pPr>
-      <w:r>
-        <w:rPr>
-          <w:rFonts w:ascii="Helvetica" w:hAnsi="Helvetica"/>
-          <w:u w:val="single"/>
-        </w:rPr>
-        <w:t xml:space="preserve">If airborne spectra show more variance within than external factors such as exposed soil are likely to play a larger effect. If plan spectra show more variance between vegetation types, then </w:t>
-      </w:r>
-    </w:p>
-    <w:p>
-      <w:pPr>
-        <w:rPr>
-          <w:rFonts w:ascii="Helvetica" w:hAnsi="Helvetica"/>
-          <w:u w:val="single"/>
-        </w:rPr>
-      </w:pPr>
-    </w:p>
-    <w:p>
-      <w:pPr>
-        <w:rPr>
-          <w:rFonts w:ascii="Helvetica" w:hAnsi="Helvetica"/>
-        </w:rPr>
-      </w:pPr>
-      <w:r>
-        <w:rPr>
-          <w:rFonts w:ascii="Helvetica" w:hAnsi="Helvetica"/>
-        </w:rPr>
-        <w:t>Plot spectra will capture variation</w:t>
-      </w:r>
-      <w:r>
-        <w:rPr>
-          <w:rFonts w:ascii="Helvetica" w:hAnsi="Helvetica"/>
-        </w:rPr>
-        <w:t xml:space="preserve"> within and</w:t>
-      </w:r>
-      <w:r>
-        <w:rPr>
-          <w:rFonts w:ascii="Helvetica" w:hAnsi="Helvetica"/>
-        </w:rPr>
-        <w:t xml:space="preserve"> </w:t>
-      </w:r>
-      <w:r>
-        <w:rPr>
-          <w:rFonts w:ascii="Helvetica" w:hAnsi="Helvetica"/>
-        </w:rPr>
-        <w:t>between</w:t>
-      </w:r>
-      <w:r>
-        <w:rPr>
-          <w:rFonts w:ascii="Helvetica" w:hAnsi="Helvetica"/>
-        </w:rPr>
-        <w:t xml:space="preserve"> vegetation types, due to plot spectra’s higher resolution.</w:t>
-      </w:r>
-      <w:r>
-        <w:rPr>
-          <w:rFonts w:ascii="Helvetica" w:hAnsi="Helvetica"/>
-        </w:rPr>
-        <w:t xml:space="preserve"> Higher resolution results in both the measurements within a plot to show  </w:t>
-      </w:r>
-      <w:r>
-        <w:rPr>
-          <w:rFonts w:ascii="Helvetica" w:hAnsi="Helvetica"/>
-        </w:rPr>
-        <w:t xml:space="preserve"> Plot spectra are also likely to correspond to more variable continuous variables such as species, richness, evenness, and environmental conditions, while airborne spectra are likely to correspond with courser categorical factors such as vegetation type and visibility of soil-background. </w:t>
-      </w:r>
-    </w:p>
-    <w:p>
-      <w:pPr>
-        <w:rPr>
-          <w:rFonts w:ascii="Helvetica" w:hAnsi="Helvetica"/>
-        </w:rPr>
-      </w:pPr>
-    </w:p>
-    <w:p>
-      <w:pPr>
-        <w:rPr>
-          <w:rFonts w:ascii="Helvetica" w:hAnsi="Helvetica"/>
-          <w:b/>
-          <w:bCs/>
-          <w:u w:val="single"/>
-        </w:rPr>
-      </w:pPr>
-    </w:p>
-    <w:p>
-      <w:pPr>
-        <w:rPr>
-          <w:rFonts w:ascii="Helvetica" w:hAnsi="Helvetica"/>
-          <w:b/>
-          <w:bCs/>
-        </w:rPr>
-      </w:pPr>
-    </w:p>
-    <w:p>
-      <w:pPr>
-        <w:rPr>
-          <w:rFonts w:ascii="Helvetica" w:hAnsi="Helvetica"/>
-          <w:b/>
-          <w:bCs/>
-        </w:rPr>
-      </w:pPr>
-      <w:r>
-        <w:rPr>
-          <w:rFonts w:ascii="Helvetica" w:hAnsi="Helvetica"/>
-          <w:b/>
-          <w:bCs/>
+    </w:p>
+    <w:p>
+      <w:pPr>
+        <w:rPr>
+          <w:rFonts w:ascii="Helvetica" w:hAnsi="Helvetica"/>
+        </w:rPr>
+      </w:pPr>
+      <w:r>
+        <w:rPr>
+          <w:rFonts w:ascii="Helvetica" w:hAnsi="Helvetica"/>
+        </w:rPr>
+        <w:t xml:space="preserve">Larger variance between plot and airborne spectra will be seen in the blue spectral region (500-540 nm) that correspond with carotenoid absorption and near infrared region (750-800 nm), the </w:t>
+      </w:r>
+      <w:r>
+        <w:rPr>
+          <w:rFonts w:ascii="Helvetica" w:hAnsi="Helvetica"/>
         </w:rPr>
         <w:lastRenderedPageBreak/>
+        <w:t>typical reflectance regions vascular structures.  as at larger scales soil-background is more likely to be included in plots.</w:t>
+      </w:r>
+    </w:p>
+    <w:p>
+      <w:pPr>
+        <w:rPr>
+          <w:rFonts w:ascii="Helvetica" w:hAnsi="Helvetica"/>
+          <w:b/>
+          <w:bCs/>
+        </w:rPr>
+      </w:pPr>
+    </w:p>
+    <w:p>
+      <w:pPr>
+        <w:rPr>
+          <w:rFonts w:ascii="Helvetica" w:hAnsi="Helvetica"/>
+          <w:b/>
+          <w:bCs/>
+        </w:rPr>
+      </w:pPr>
+      <w:r>
+        <w:rPr>
+          <w:rFonts w:ascii="Helvetica" w:hAnsi="Helvetica"/>
+          <w:b/>
+          <w:bCs/>
+        </w:rPr>
         <w:t>6</w:t>
       </w:r>
       <w:r>
@@ -4785,9 +4776,7 @@
         </w:rPr>
       </w:pPr>
       <w:bookmarkStart w:id="1" w:name="_4mzf79vx2q6j" w:colFirst="0" w:colLast="0"/>
-      <w:bookmarkStart w:id="2" w:name="_GoBack"/>
       <w:bookmarkEnd w:id="1"/>
-      <w:bookmarkEnd w:id="2"/>
     </w:p>
     <w:p>
       <w:pPr>
@@ -5040,6 +5029,7 @@
           <w:rFonts w:ascii="Helvetica" w:hAnsi="Helvetica"/>
           <w:lang w:val="en-US"/>
         </w:rPr>
+        <w:lastRenderedPageBreak/>
         <w:t xml:space="preserve">The analysis conducted will rely on plot level, as well as remotely sensed data collected team shrub in previous years of field work on Qikiqtaruk-Herschel Island. </w:t>
       </w:r>
       <w:r>
@@ -5047,15 +5037,7 @@
           <w:rFonts w:ascii="Helvetica" w:hAnsi="Helvetica"/>
           <w:lang w:val="en-GB"/>
         </w:rPr>
-        <w:t xml:space="preserve">The </w:t>
-      </w:r>
-      <w:r>
-        <w:rPr>
-          <w:rFonts w:ascii="Helvetica" w:hAnsi="Helvetica"/>
-          <w:lang w:val="en-GB"/>
-        </w:rPr>
-        <w:lastRenderedPageBreak/>
-        <w:t xml:space="preserve">hyperspectral signature of an individual or community is the unique expression of electromagnetic radiation interacting with physical plant structures </w:t>
+        <w:t xml:space="preserve">The hyperspectral signature of an individual or community is the unique expression of electromagnetic radiation interacting with physical plant structures </w:t>
       </w:r>
       <w:r>
         <w:rPr>
@@ -5298,8 +5280,8 @@
           <w:rFonts w:ascii="Helvetica" w:hAnsi="Helvetica"/>
         </w:rPr>
       </w:pPr>
-      <w:bookmarkStart w:id="3" w:name="_hu8o0vkz41nk" w:colFirst="0" w:colLast="0"/>
-      <w:bookmarkEnd w:id="3"/>
+      <w:bookmarkStart w:id="2" w:name="_hu8o0vkz41nk" w:colFirst="0" w:colLast="0"/>
+      <w:bookmarkEnd w:id="2"/>
       <w:r>
         <w:rPr>
           <w:rFonts w:ascii="Helvetica" w:hAnsi="Helvetica"/>
@@ -5367,6 +5349,7 @@
         <w:rPr>
           <w:rFonts w:ascii="Helvetica" w:hAnsi="Helvetica"/>
         </w:rPr>
+        <w:lastRenderedPageBreak/>
         <w:t>Registration prior to accessing the data: As of the date of submission, the data exist, but have not been accessed by you or your collaborators. Commonly, this includes data that has been collected by another researcher or institution.</w:t>
       </w:r>
     </w:p>
@@ -5396,7 +5379,6 @@
           <w:szCs w:val="24"/>
           <w:lang w:val="en-US"/>
         </w:rPr>
-        <w:lastRenderedPageBreak/>
         <w:t xml:space="preserve">My study relies on pre-existing data, that was compiled by other researches in previous years of field work and open access data </w:t>
       </w:r>
       <w:r>
@@ -5720,7 +5702,15 @@
           <w:rFonts w:ascii="Helvetica" w:eastAsiaTheme="minorHAnsi" w:hAnsi="Helvetica" w:cstheme="minorHAnsi"/>
           <w:lang w:val="en-GB"/>
         </w:rPr>
-        <w:t>. Plane scale hyperspectral imagery is available from a mission conducted last summer by NASA, which passed over</w:t>
+        <w:t xml:space="preserve">. </w:t>
+      </w:r>
+      <w:r>
+        <w:rPr>
+          <w:rFonts w:ascii="Helvetica" w:eastAsiaTheme="minorHAnsi" w:hAnsi="Helvetica" w:cstheme="minorHAnsi"/>
+          <w:lang w:val="en-GB"/>
+        </w:rPr>
+        <w:lastRenderedPageBreak/>
+        <w:t>Plane scale hyperspectral imagery is available from a mission conducted last summer by NASA, which passed over</w:t>
       </w:r>
       <w:r>
         <w:rPr>
@@ -6075,8 +6065,8 @@
           <w:rFonts w:ascii="Helvetica" w:hAnsi="Helvetica"/>
         </w:rPr>
       </w:pPr>
-      <w:bookmarkStart w:id="4" w:name="_pec3rgxfolor" w:colFirst="0" w:colLast="0"/>
-      <w:bookmarkEnd w:id="4"/>
+      <w:bookmarkStart w:id="3" w:name="_pec3rgxfolor" w:colFirst="0" w:colLast="0"/>
+      <w:bookmarkEnd w:id="3"/>
       <w:r>
         <w:rPr>
           <w:rFonts w:ascii="Helvetica" w:hAnsi="Helvetica"/>
@@ -6210,7 +6200,6 @@
         <w:rPr>
           <w:rFonts w:ascii="Helvetica" w:hAnsi="Helvetica"/>
         </w:rPr>
-        <w:lastRenderedPageBreak/>
         <w:t xml:space="preserve">Spectral reflectance (CV): </w:t>
       </w:r>
       <w:r>
@@ -6643,7 +6632,7 @@
           <m:f>
             <m:fPr>
               <m:ctrlPr>
-                <w:ins w:id="5" w:author="Unknown" w:date="2020-01-30T08:54:00Z">
+                <w:ins w:id="4" w:author="Unknown" w:date="2020-01-30T08:54:00Z">
                   <w:rPr>
                     <w:rFonts w:ascii="Cambria Math" w:hAnsi="Cambria Math" w:cstheme="minorHAnsi"/>
                     <w:i/>
@@ -6660,7 +6649,7 @@
                   <m:chr m:val="∑"/>
                   <m:limLoc m:val="undOvr"/>
                   <m:ctrlPr>
-                    <w:ins w:id="6" w:author="Unknown" w:date="2020-01-30T08:54:00Z">
+                    <w:ins w:id="5" w:author="Unknown" w:date="2020-01-30T08:54:00Z">
                       <w:rPr>
                         <w:rFonts w:ascii="Cambria Math" w:hAnsi="Cambria Math" w:cstheme="minorHAnsi"/>
                         <w:i/>
@@ -6757,20 +6746,20 @@
           <w:lang w:val="en-GB"/>
         </w:rPr>
       </w:pPr>
-      <w:commentRangeStart w:id="7"/>
+      <w:commentRangeStart w:id="6"/>
       <w:r>
         <w:rPr>
           <w:rFonts w:ascii="Helvetica" w:hAnsi="Helvetica"/>
         </w:rPr>
         <w:t>Spectral variance (band coefficient of variance</w:t>
       </w:r>
-      <w:commentRangeEnd w:id="7"/>
+      <w:commentRangeEnd w:id="6"/>
       <w:r>
         <w:rPr>
           <w:rStyle w:val="CommentReference"/>
           <w:rFonts w:ascii="Helvetica" w:hAnsi="Helvetica"/>
         </w:rPr>
-        <w:commentReference w:id="7"/>
+        <w:commentReference w:id="6"/>
       </w:r>
       <w:r>
         <w:rPr>
@@ -6881,7 +6870,7 @@
           <m:sSub>
             <m:sSubPr>
               <m:ctrlPr>
-                <w:ins w:id="8" w:author="Unknown" w:date="2020-01-30T08:54:00Z">
+                <w:ins w:id="7" w:author="Unknown" w:date="2020-01-30T08:54:00Z">
                   <w:rPr>
                     <w:rFonts w:ascii="Cambria Math" w:hAnsi="Cambria Math" w:cstheme="minorHAnsi"/>
                     <w:i/>
@@ -6927,7 +6916,7 @@
           <m:f>
             <m:fPr>
               <m:ctrlPr>
-                <w:ins w:id="9" w:author="Unknown" w:date="2020-01-30T08:54:00Z">
+                <w:ins w:id="8" w:author="Unknown" w:date="2020-01-30T08:54:00Z">
                   <w:rPr>
                     <w:rFonts w:ascii="Cambria Math" w:hAnsi="Cambria Math" w:cstheme="minorHAnsi"/>
                     <w:i/>
@@ -6944,7 +6933,7 @@
                   <m:chr m:val="∑"/>
                   <m:limLoc m:val="undOvr"/>
                   <m:ctrlPr>
-                    <w:ins w:id="10" w:author="Unknown" w:date="2020-01-30T08:54:00Z">
+                    <w:ins w:id="9" w:author="Unknown" w:date="2020-01-30T08:54:00Z">
                       <w:rPr>
                         <w:rFonts w:ascii="Cambria Math" w:hAnsi="Cambria Math" w:cstheme="minorHAnsi"/>
                         <w:i/>
@@ -6990,7 +6979,7 @@
                   <m:f>
                     <m:fPr>
                       <m:ctrlPr>
-                        <w:ins w:id="11" w:author="Unknown" w:date="2020-01-30T08:54:00Z">
+                        <w:ins w:id="10" w:author="Unknown" w:date="2020-01-30T08:54:00Z">
                           <w:rPr>
                             <w:rFonts w:ascii="Cambria Math" w:hAnsi="Cambria Math" w:cstheme="minorHAnsi"/>
                             <w:i/>
@@ -7101,7 +7090,6 @@
           <w:szCs w:val="20"/>
           <w:lang w:val="en-GB"/>
         </w:rPr>
-        <w:lastRenderedPageBreak/>
         <w:t>ρλ</w:t>
       </w:r>
       <w:proofErr w:type="spellEnd"/>
@@ -7370,7 +7358,7 @@
         </w:rPr>
       </w:pPr>
     </w:p>
-    <w:commentRangeStart w:id="12"/>
+    <w:commentRangeStart w:id="11"/>
     <w:p>
       <w:pPr>
         <w:spacing w:line="360" w:lineRule="auto"/>
@@ -7387,7 +7375,7 @@
           <m:sSub>
             <m:sSubPr>
               <m:ctrlPr>
-                <w:ins w:id="13" w:author="Unknown" w:date="2020-01-30T08:54:00Z">
+                <w:ins w:id="12" w:author="Unknown" w:date="2020-01-30T08:54:00Z">
                   <w:rPr>
                     <w:rFonts w:ascii="Cambria Math" w:hAnsi="Cambria Math" w:cstheme="minorHAnsi"/>
                     <w:i/>
@@ -7433,7 +7421,7 @@
           <m:f>
             <m:fPr>
               <m:ctrlPr>
-                <w:ins w:id="14" w:author="Unknown" w:date="2020-01-30T08:54:00Z">
+                <w:ins w:id="13" w:author="Unknown" w:date="2020-01-30T08:54:00Z">
                   <w:rPr>
                     <w:rFonts w:ascii="Cambria Math" w:hAnsi="Cambria Math" w:cstheme="minorHAnsi"/>
                     <w:i/>
@@ -7450,7 +7438,7 @@
                   <m:chr m:val="∑"/>
                   <m:limLoc m:val="undOvr"/>
                   <m:ctrlPr>
-                    <w:ins w:id="15" w:author="Unknown" w:date="2020-01-30T08:54:00Z">
+                    <w:ins w:id="14" w:author="Unknown" w:date="2020-01-30T08:54:00Z">
                       <w:rPr>
                         <w:rFonts w:ascii="Cambria Math" w:hAnsi="Cambria Math" w:cstheme="minorHAnsi"/>
                         <w:i/>
@@ -7496,7 +7484,7 @@
                   <m:f>
                     <m:fPr>
                       <m:ctrlPr>
-                        <w:ins w:id="16" w:author="Unknown" w:date="2020-01-30T08:54:00Z">
+                        <w:ins w:id="15" w:author="Unknown" w:date="2020-01-30T08:54:00Z">
                           <w:rPr>
                             <w:rFonts w:ascii="Cambria Math" w:hAnsi="Cambria Math" w:cstheme="minorHAnsi"/>
                             <w:i/>
@@ -7576,7 +7564,7 @@
               </m:r>
             </m:den>
           </m:f>
-          <w:commentRangeEnd w:id="12"/>
+          <w:commentRangeEnd w:id="11"/>
           <m:r>
             <m:rPr>
               <m:sty m:val="p"/>
@@ -7585,7 +7573,7 @@
               <w:rStyle w:val="CommentReference"/>
               <w:rFonts w:ascii="Cambria Math" w:hAnsi="Cambria Math"/>
             </w:rPr>
-            <w:commentReference w:id="12"/>
+            <w:commentReference w:id="11"/>
           </m:r>
         </m:oMath>
       </m:oMathPara>
@@ -8843,8 +8831,8 @@
           <w:rFonts w:ascii="Helvetica" w:hAnsi="Helvetica"/>
         </w:rPr>
       </w:pPr>
-      <w:bookmarkStart w:id="17" w:name="_3mtn7m44krsg" w:colFirst="0" w:colLast="0"/>
-      <w:bookmarkEnd w:id="17"/>
+      <w:bookmarkStart w:id="16" w:name="_3mtn7m44krsg" w:colFirst="0" w:colLast="0"/>
+      <w:bookmarkEnd w:id="16"/>
       <w:r>
         <w:rPr>
           <w:rFonts w:ascii="Helvetica" w:hAnsi="Helvetica"/>
@@ -8929,38 +8917,26 @@
           <w:rFonts w:ascii="Helvetica" w:hAnsi="Helvetica"/>
         </w:rPr>
       </w:pPr>
-    </w:p>
-    <w:p>
-      <w:pPr>
-        <w:rPr>
-          <w:rFonts w:ascii="Helvetica" w:hAnsi="Helvetica"/>
-        </w:rPr>
-      </w:pPr>
-      <w:r>
-        <w:rPr>
-          <w:rFonts w:ascii="Helvetica" w:hAnsi="Helvetica"/>
-        </w:rPr>
-        <w:t>I will use R (v 3.5.2) to conduct general linear modeling and ordinations</w:t>
-      </w:r>
-      <w:r>
-        <w:rPr>
-          <w:rFonts w:ascii="Helvetica" w:hAnsi="Helvetica"/>
-        </w:rPr>
-        <w:t xml:space="preserve"> (</w:t>
-      </w:r>
-      <w:proofErr w:type="spellStart"/>
-      <w:r>
-        <w:rPr>
-          <w:rFonts w:ascii="Helvetica" w:hAnsi="Helvetica"/>
-        </w:rPr>
-        <w:t>ggfortify</w:t>
-      </w:r>
-      <w:proofErr w:type="spellEnd"/>
-      <w:r>
-        <w:rPr>
-          <w:rFonts w:ascii="Helvetica" w:hAnsi="Helvetica"/>
-        </w:rPr>
-        <w:t>)</w:t>
+      <w:bookmarkStart w:id="17" w:name="_GoBack"/>
+      <w:bookmarkEnd w:id="17"/>
+    </w:p>
+    <w:p>
+      <w:pPr>
+        <w:rPr>
+          <w:rFonts w:ascii="Helvetica" w:hAnsi="Helvetica"/>
+        </w:rPr>
+      </w:pPr>
+      <w:r>
+        <w:rPr>
+          <w:rFonts w:ascii="Helvetica" w:hAnsi="Helvetica"/>
+        </w:rPr>
+        <w:t>I will use R (v 3.5.2) to conduct general linear modeling and ordination</w:t>
+      </w:r>
+      <w:r>
+        <w:rPr>
+          <w:rFonts w:ascii="Helvetica" w:hAnsi="Helvetica"/>
+        </w:rPr>
+        <w:t>s</w:t>
       </w:r>
       <w:r>
         <w:rPr>
@@ -9264,17 +9240,22 @@
     </w:p>
     <w:p>
       <w:pPr>
+        <w:ind w:firstLine="720"/>
         <w:jc w:val="both"/>
         <w:rPr>
           <w:rFonts w:ascii="Helvetica" w:eastAsia="Times New Roman" w:hAnsi="Helvetica" w:cs="Times New Roman"/>
-          <w:sz w:val="24"/>
-          <w:szCs w:val="24"/>
-          <w:lang w:val="en-US"/>
-        </w:rPr>
-      </w:pPr>
-      <w:r>
-        <w:rPr>
-          <w:rFonts w:ascii="Helvetica" w:eastAsia="Times New Roman" w:hAnsi="Helvetica" w:cs="Times New Roman"/>
+          <w:i/>
+          <w:iCs/>
+          <w:sz w:val="24"/>
+          <w:szCs w:val="24"/>
+          <w:lang w:val="en-US"/>
+        </w:rPr>
+      </w:pPr>
+      <w:r>
+        <w:rPr>
+          <w:rFonts w:ascii="Helvetica" w:eastAsia="Times New Roman" w:hAnsi="Helvetica" w:cs="Times New Roman"/>
+          <w:i/>
+          <w:iCs/>
           <w:sz w:val="24"/>
           <w:szCs w:val="24"/>
           <w:lang w:val="en-US"/>
@@ -9284,6 +9265,8 @@
       <w:r>
         <w:rPr>
           <w:rFonts w:ascii="Helvetica" w:eastAsia="Times New Roman" w:hAnsi="Helvetica" w:cs="Times New Roman"/>
+          <w:i/>
+          <w:iCs/>
           <w:sz w:val="24"/>
           <w:szCs w:val="24"/>
           <w:lang w:val="en-US"/>
@@ -9293,6 +9276,8 @@
       <w:r>
         <w:rPr>
           <w:rFonts w:ascii="Helvetica" w:eastAsia="Times New Roman" w:hAnsi="Helvetica" w:cs="Times New Roman"/>
+          <w:i/>
+          <w:iCs/>
           <w:sz w:val="24"/>
           <w:szCs w:val="24"/>
           <w:lang w:val="en-US"/>
@@ -9442,21 +9427,45 @@
         <w:jc w:val="both"/>
         <w:rPr>
           <w:rFonts w:ascii="Helvetica" w:eastAsia="Times New Roman" w:hAnsi="Helvetica" w:cs="Times New Roman"/>
-          <w:b/>
-          <w:bCs/>
-          <w:sz w:val="24"/>
-          <w:szCs w:val="24"/>
-          <w:lang w:val="en-US"/>
-        </w:rPr>
-      </w:pPr>
+          <w:sz w:val="24"/>
+          <w:szCs w:val="24"/>
+          <w:lang w:val="en-US"/>
+        </w:rPr>
+      </w:pPr>
+      <w:r>
+        <w:rPr>
+          <w:rFonts w:ascii="Helvetica" w:eastAsia="Times New Roman" w:hAnsi="Helvetica" w:cs="Times New Roman"/>
+          <w:sz w:val="24"/>
+          <w:szCs w:val="24"/>
+          <w:lang w:val="en-US"/>
+        </w:rPr>
+        <w:t xml:space="preserve">The band selection methods of using a </w:t>
+      </w:r>
+      <w:r>
+        <w:rPr>
+          <w:rFonts w:ascii="Helvetica" w:eastAsia="Times New Roman" w:hAnsi="Helvetica" w:cs="Times New Roman"/>
+          <w:sz w:val="24"/>
+          <w:szCs w:val="24"/>
+          <w:u w:val="single"/>
+          <w:lang w:val="en-US"/>
+        </w:rPr>
+        <w:t>defined subset of spectral bands</w:t>
+      </w:r>
+      <w:r>
+        <w:rPr>
+          <w:rFonts w:ascii="Helvetica" w:eastAsia="Times New Roman" w:hAnsi="Helvetica" w:cs="Times New Roman"/>
+          <w:sz w:val="24"/>
+          <w:szCs w:val="24"/>
+          <w:lang w:val="en-US"/>
+        </w:rPr>
+        <w:t xml:space="preserve"> and spectral band unmixing will be used to reduce dimensionality of spectral data. Spectral variance will be re-calculated, based on these new subsets and spectral data, the same model as question 1 will be used to assess how band selection affects correspondence between spectral variance and vegetation type. </w:t>
+      </w:r>
     </w:p>
     <w:p>
       <w:pPr>
         <w:jc w:val="both"/>
         <w:rPr>
           <w:rFonts w:ascii="Helvetica" w:eastAsia="Times New Roman" w:hAnsi="Helvetica" w:cs="Times New Roman"/>
-          <w:b/>
-          <w:bCs/>
           <w:sz w:val="24"/>
           <w:szCs w:val="24"/>
           <w:lang w:val="en-US"/>
@@ -9475,6 +9484,119 @@
           <w:lang w:val="en-US"/>
         </w:rPr>
       </w:pPr>
+    </w:p>
+    <w:p>
+      <w:pPr>
+        <w:ind w:left="720"/>
+        <w:jc w:val="both"/>
+        <w:rPr>
+          <w:rFonts w:ascii="Helvetica" w:eastAsia="Times New Roman" w:hAnsi="Helvetica" w:cs="Times New Roman"/>
+          <w:i/>
+          <w:iCs/>
+          <w:sz w:val="24"/>
+          <w:szCs w:val="24"/>
+          <w:lang w:val="en-US"/>
+        </w:rPr>
+      </w:pPr>
+      <w:r>
+        <w:rPr>
+          <w:rFonts w:ascii="Helvetica" w:eastAsia="Times New Roman" w:hAnsi="Helvetica" w:cs="Times New Roman"/>
+          <w:i/>
+          <w:iCs/>
+          <w:sz w:val="24"/>
+          <w:szCs w:val="24"/>
+          <w:lang w:val="en-US"/>
+        </w:rPr>
+        <w:t>Spectral variance (</w:t>
+      </w:r>
+      <w:proofErr w:type="spellStart"/>
+      <w:r>
+        <w:rPr>
+          <w:rFonts w:ascii="Helvetica" w:eastAsia="Times New Roman" w:hAnsi="Helvetica" w:cs="Times New Roman"/>
+          <w:i/>
+          <w:iCs/>
+          <w:sz w:val="24"/>
+          <w:szCs w:val="24"/>
+          <w:lang w:val="en-US"/>
+        </w:rPr>
+        <w:t>CV</w:t>
+      </w:r>
+      <w:r>
+        <w:rPr>
+          <w:rFonts w:ascii="Helvetica" w:eastAsia="Times New Roman" w:hAnsi="Helvetica" w:cs="Times New Roman"/>
+          <w:i/>
+          <w:iCs/>
+          <w:sz w:val="24"/>
+          <w:szCs w:val="24"/>
+          <w:vertAlign w:val="subscript"/>
+          <w:lang w:val="en-US"/>
+        </w:rPr>
+        <w:t>b</w:t>
+      </w:r>
+      <w:proofErr w:type="spellEnd"/>
+      <w:r>
+        <w:rPr>
+          <w:rFonts w:ascii="Helvetica" w:eastAsia="Times New Roman" w:hAnsi="Helvetica" w:cs="Times New Roman"/>
+          <w:i/>
+          <w:iCs/>
+          <w:sz w:val="24"/>
+          <w:szCs w:val="24"/>
+          <w:lang w:val="en-US"/>
+        </w:rPr>
+        <w:t>) ~ vegetation type + plot + year</w:t>
+      </w:r>
+    </w:p>
+    <w:p>
+      <w:pPr>
+        <w:jc w:val="both"/>
+        <w:rPr>
+          <w:rFonts w:ascii="Helvetica" w:eastAsia="Times New Roman" w:hAnsi="Helvetica" w:cs="Times New Roman"/>
+          <w:b/>
+          <w:bCs/>
+          <w:sz w:val="24"/>
+          <w:szCs w:val="24"/>
+          <w:lang w:val="en-US"/>
+        </w:rPr>
+      </w:pPr>
+    </w:p>
+    <w:p>
+      <w:pPr>
+        <w:jc w:val="both"/>
+        <w:rPr>
+          <w:rFonts w:ascii="Helvetica" w:eastAsia="Times New Roman" w:hAnsi="Helvetica" w:cs="Times New Roman"/>
+          <w:b/>
+          <w:bCs/>
+          <w:sz w:val="24"/>
+          <w:szCs w:val="24"/>
+          <w:lang w:val="en-US"/>
+        </w:rPr>
+      </w:pPr>
+    </w:p>
+    <w:p>
+      <w:pPr>
+        <w:jc w:val="both"/>
+        <w:rPr>
+          <w:rFonts w:ascii="Helvetica" w:eastAsia="Times New Roman" w:hAnsi="Helvetica" w:cs="Times New Roman"/>
+          <w:b/>
+          <w:bCs/>
+          <w:sz w:val="24"/>
+          <w:szCs w:val="24"/>
+          <w:lang w:val="en-US"/>
+        </w:rPr>
+      </w:pPr>
+    </w:p>
+    <w:p>
+      <w:pPr>
+        <w:jc w:val="both"/>
+        <w:rPr>
+          <w:rFonts w:ascii="Helvetica" w:eastAsia="Times New Roman" w:hAnsi="Helvetica" w:cs="Times New Roman"/>
+          <w:b/>
+          <w:bCs/>
+          <w:sz w:val="24"/>
+          <w:szCs w:val="24"/>
+          <w:lang w:val="en-US"/>
+        </w:rPr>
+      </w:pPr>
       <w:r>
         <w:rPr>
           <w:rFonts w:ascii="Helvetica" w:eastAsia="Times New Roman" w:hAnsi="Helvetica" w:cs="Times New Roman"/>
@@ -9485,6 +9607,39 @@
           <w:lang w:val="en-US"/>
         </w:rPr>
         <w:t xml:space="preserve">4: Are closer measurements more similar than more distant measurements? </w:t>
+      </w:r>
+    </w:p>
+    <w:p>
+      <w:pPr>
+        <w:jc w:val="both"/>
+        <w:rPr>
+          <w:rFonts w:ascii="Helvetica" w:eastAsia="Times New Roman" w:hAnsi="Helvetica" w:cs="Times New Roman"/>
+          <w:b/>
+          <w:bCs/>
+          <w:sz w:val="24"/>
+          <w:szCs w:val="24"/>
+          <w:lang w:val="en-US"/>
+        </w:rPr>
+      </w:pPr>
+    </w:p>
+    <w:p>
+      <w:pPr>
+        <w:jc w:val="both"/>
+        <w:rPr>
+          <w:rFonts w:ascii="Helvetica" w:eastAsia="Times New Roman" w:hAnsi="Helvetica" w:cs="Times New Roman"/>
+          <w:sz w:val="24"/>
+          <w:szCs w:val="24"/>
+          <w:lang w:val="en-US"/>
+        </w:rPr>
+      </w:pPr>
+      <w:r>
+        <w:rPr>
+          <w:rFonts w:ascii="Helvetica" w:eastAsia="Times New Roman" w:hAnsi="Helvetica" w:cs="Times New Roman"/>
+          <w:sz w:val="24"/>
+          <w:szCs w:val="24"/>
+          <w:lang w:val="en-US"/>
+        </w:rPr>
+        <w:t xml:space="preserve">This will be assessed </w:t>
       </w:r>
     </w:p>
     <w:p>
@@ -9719,6 +9874,7 @@
         <w:rPr>
           <w:rFonts w:ascii="Helvetica" w:hAnsi="Helvetica"/>
         </w:rPr>
+        <w:lastRenderedPageBreak/>
         <w:t>Variables in linear models</w:t>
       </w:r>
       <w:r>
@@ -9809,6 +9965,30 @@
         </w:rPr>
         <w:t xml:space="preserve">All relevant available field data will we used in data analysis, with additional meta-data such as year being used when appropriate. </w:t>
       </w:r>
+      <w:r>
+        <w:rPr>
+          <w:rFonts w:ascii="Helvetica" w:hAnsi="Helvetica"/>
+        </w:rPr>
+        <w:t>Extreme outlier</w:t>
+      </w:r>
+      <w:r>
+        <w:rPr>
+          <w:rFonts w:ascii="Helvetica" w:hAnsi="Helvetica"/>
+        </w:rPr>
+        <w:t xml:space="preserve">s in measurement data, that are resultant of </w:t>
+      </w:r>
+      <w:r>
+        <w:rPr>
+          <w:rFonts w:ascii="Helvetica" w:hAnsi="Helvetica"/>
+        </w:rPr>
+        <w:t xml:space="preserve">spectrometer </w:t>
+      </w:r>
+      <w:r>
+        <w:rPr>
+          <w:rFonts w:ascii="Helvetica" w:hAnsi="Helvetica"/>
+        </w:rPr>
+        <w:t xml:space="preserve">malfunctioning will be excluded. </w:t>
+      </w:r>
     </w:p>
     <w:p>
       <w:pPr>
@@ -9838,7 +10018,6 @@
         <w:rPr>
           <w:rFonts w:ascii="Helvetica" w:hAnsi="Helvetica"/>
         </w:rPr>
-        <w:lastRenderedPageBreak/>
         <w:t>Missing data (optional)</w:t>
       </w:r>
     </w:p>
@@ -10077,23 +10256,6 @@
     </w:p>
     <w:p>
       <w:pPr>
-        <w:pStyle w:val="NormalWeb"/>
-        <w:spacing w:line="276" w:lineRule="auto"/>
-        <w:rPr>
-          <w:rFonts w:ascii="Helvetica" w:hAnsi="Helvetica"/>
-          <w:lang w:val="en-US"/>
-        </w:rPr>
-      </w:pPr>
-      <w:r>
-        <w:rPr>
-          <w:rFonts w:ascii="Helvetica" w:hAnsi="Helvetica"/>
-          <w:lang w:val="en-US"/>
-        </w:rPr>
-        <w:t xml:space="preserve">Data may be checked for spatial autocorrelation using the INLA package for R. </w:t>
-      </w:r>
-    </w:p>
-    <w:p>
-      <w:pPr>
         <w:rPr>
           <w:rFonts w:ascii="Helvetica" w:hAnsi="Helvetica"/>
         </w:rPr>
@@ -10351,7 +10513,6 @@
           <w:sz w:val="24"/>
           <w:szCs w:val="24"/>
         </w:rPr>
-        <w:lastRenderedPageBreak/>
         <w:t xml:space="preserve">and Townsend, P.A. (2017), “Harnessing plant spectra to integrate the biodiversity sciences across biological and spatial scales”, </w:t>
       </w:r>
       <w:r>
@@ -11052,6 +11213,7 @@
           <w:szCs w:val="24"/>
           <w:lang w:val="de-DE"/>
         </w:rPr>
+        <w:lastRenderedPageBreak/>
         <w:t xml:space="preserve">Wang, R., Gamon, J.A., Schweiger, A.K., </w:t>
       </w:r>
       <w:proofErr w:type="spellStart"/>
@@ -11181,14 +11343,7 @@
         <w:rPr>
           <w:rFonts w:ascii="Helvetica" w:hAnsi="Helvetica"/>
         </w:rPr>
-        <w:t xml:space="preserve">If there is any additional information that you feel needs to be included in your preregistration, please enter it here. Literature cited, disclosures of any related </w:t>
-      </w:r>
-      <w:r>
-        <w:rPr>
-          <w:rFonts w:ascii="Helvetica" w:hAnsi="Helvetica"/>
-        </w:rPr>
-        <w:lastRenderedPageBreak/>
-        <w:t xml:space="preserve">work such as replications or work that uses the same data, or other context that will be helpful for future readers would be appropriate here. </w:t>
+        <w:t xml:space="preserve">If there is any additional information that you feel needs to be included in your preregistration, please enter it here. Literature cited, disclosures of any related work such as replications or work that uses the same data, or other context that will be helpful for future readers would be appropriate here. </w:t>
       </w:r>
     </w:p>
     <w:p>
@@ -11463,7 +11618,7 @@
 
 <file path=word/comments.xml><?xml version="1.0" encoding="utf-8"?>
 <w:comments xmlns:wpc="http://schemas.microsoft.com/office/word/2010/wordprocessingCanvas" xmlns:cx="http://schemas.microsoft.com/office/drawing/2014/chartex" xmlns:cx1="http://schemas.microsoft.com/office/drawing/2015/9/8/chartex" xmlns:cx2="http://schemas.microsoft.com/office/drawing/2015/10/21/chartex" xmlns:cx3="http://schemas.microsoft.com/office/drawing/2016/5/9/chartex" xmlns:cx4="http://schemas.microsoft.com/office/drawing/2016/5/10/chartex" xmlns:cx5="http://schemas.microsoft.com/office/drawing/2016/5/11/chartex" xmlns:cx6="http://schemas.microsoft.com/office/drawing/2016/5/12/chartex" xmlns:cx7="http://schemas.microsoft.com/office/drawing/2016/5/13/chartex" xmlns:cx8="http://schemas.microsoft.com/office/drawing/2016/5/14/chartex" xmlns:mc="http://schemas.openxmlformats.org/markup-compatibility/2006" xmlns:aink="http://schemas.microsoft.com/office/drawing/2016/ink" xmlns:am3d="http://schemas.microsoft.com/office/drawing/2017/model3d" xmlns:o="urn:schemas-microsoft-com:office:office" xmlns:r="http://schemas.openxmlformats.org/officeDocument/2006/relationships" xmlns:m="http://schemas.openxmlformats.org/officeDocument/2006/math" xmlns:v="urn:schemas-microsoft-com:vml" xmlns:wp14="http://schemas.microsoft.com/office/word/2010/wordprocessingDrawing" xmlns:wp="http://schemas.openxmlformats.org/drawingml/2006/wordprocessingDrawing" xmlns:w10="urn:schemas-microsoft-com:office:word" xmlns:w="http://schemas.openxmlformats.org/wordprocessingml/2006/main" xmlns:w14="http://schemas.microsoft.com/office/word/2010/wordml" xmlns:w15="http://schemas.microsoft.com/office/word/2012/wordml" xmlns:w16cid="http://schemas.microsoft.com/office/word/2016/wordml/cid" xmlns:w16se="http://schemas.microsoft.com/office/word/2015/wordml/symex" xmlns:wpg="http://schemas.microsoft.com/office/word/2010/wordprocessingGroup" xmlns:wpi="http://schemas.microsoft.com/office/word/2010/wordprocessingInk" xmlns:wne="http://schemas.microsoft.com/office/word/2006/wordml" xmlns:wps="http://schemas.microsoft.com/office/word/2010/wordprocessingShape" mc:Ignorable="w14 w15 w16se w16cid wp14">
-  <w:comment w:id="7" w:author="SCHNEIDEREIT Shawn" w:date="2020-02-12T17:01:00Z" w:initials="SS">
+  <w:comment w:id="6" w:author="SCHNEIDEREIT Shawn" w:date="2020-02-12T17:01:00Z" w:initials="SS">
     <w:p>
       <w:pPr>
         <w:pStyle w:val="CommentText"/>
@@ -11519,7 +11674,7 @@
       </w:r>
     </w:p>
   </w:comment>
-  <w:comment w:id="12" w:author="SCHNEIDEREIT Shawn" w:date="2020-02-12T17:14:00Z" w:initials="SS">
+  <w:comment w:id="11" w:author="SCHNEIDEREIT Shawn" w:date="2020-02-12T17:14:00Z" w:initials="SS">
     <w:p>
       <w:pPr>
         <w:pStyle w:val="CommentText"/>

</xml_diff>

<commit_message>
updated fieldspec code, savde figs
</commit_message>
<xml_diff>
--- a/documents/OSF Prereg Template_SAS_edit.docx
+++ b/documents/OSF Prereg Template_SAS_edit.docx
@@ -20,7 +20,6 @@
           <w:docPartUnique/>
         </w:docPartObj>
       </w:sdtPr>
-      <w:sdtEndPr/>
       <w:sdtContent>
         <w:p>
           <w:pPr>
@@ -2441,7 +2440,25 @@
           <w:szCs w:val="24"/>
           <w:lang w:val="en-US"/>
         </w:rPr>
-        <w:t xml:space="preserve"> 1) sensor resolution is adequate to detect additional species, (potentially</w:t>
+        <w:t xml:space="preserve"> 1) sensor resolution is </w:t>
+      </w:r>
+      <w:r>
+        <w:rPr>
+          <w:rFonts w:ascii="Helvetica" w:eastAsia="Times New Roman" w:hAnsi="Helvetica" w:cs="Times New Roman"/>
+          <w:sz w:val="24"/>
+          <w:szCs w:val="24"/>
+          <w:lang w:val="en-US"/>
+        </w:rPr>
+        <w:t>sensitive enough for the</w:t>
+      </w:r>
+      <w:r>
+        <w:rPr>
+          <w:rFonts w:ascii="Helvetica" w:eastAsia="Times New Roman" w:hAnsi="Helvetica" w:cs="Times New Roman"/>
+          <w:sz w:val="24"/>
+          <w:szCs w:val="24"/>
+          <w:lang w:val="en-US"/>
+        </w:rPr>
+        <w:t xml:space="preserve"> detect additional species, (potentially</w:t>
       </w:r>
       <w:r>
         <w:rPr>
@@ -4321,38 +4338,336 @@
           <w:rFonts w:ascii="Helvetica" w:hAnsi="Helvetica"/>
           <w:u w:val="single"/>
         </w:rPr>
-        <w:t>If plot spectra show more variance within vegetation types than small scale compositional differences are captured. If plot spectra show more variance between vegetation types, then</w:t>
-      </w:r>
-    </w:p>
-    <w:p>
-      <w:pPr>
+        <w:t>P</w:t>
+      </w:r>
+      <w:r>
         <w:rPr>
           <w:rFonts w:ascii="Helvetica" w:hAnsi="Helvetica"/>
           <w:u w:val="single"/>
         </w:rPr>
-      </w:pPr>
-    </w:p>
-    <w:p>
-      <w:pPr>
+        <w:t>lot spectra show more variance within vegetation types</w:t>
+      </w:r>
+      <w:r>
         <w:rPr>
           <w:rFonts w:ascii="Helvetica" w:hAnsi="Helvetica"/>
           <w:u w:val="single"/>
         </w:rPr>
-      </w:pPr>
+        <w:t xml:space="preserve">, as higher sensor resolution captures more </w:t>
+      </w:r>
       <w:r>
         <w:rPr>
           <w:rFonts w:ascii="Helvetica" w:hAnsi="Helvetica"/>
           <w:u w:val="single"/>
         </w:rPr>
-        <w:t xml:space="preserve">If airborne spectra show more variance within than external factors such as exposed soil are likely to play a larger effect. If plan spectra show more variance between vegetation types, then </w:t>
-      </w:r>
-    </w:p>
-    <w:p>
-      <w:pPr>
+        <w:t>small scale compositional</w:t>
+      </w:r>
+      <w:r>
         <w:rPr>
           <w:rFonts w:ascii="Helvetica" w:hAnsi="Helvetica"/>
           <w:u w:val="single"/>
         </w:rPr>
+        <w:t xml:space="preserve"> </w:t>
+      </w:r>
+      <w:r>
+        <w:rPr>
+          <w:rFonts w:ascii="Helvetica" w:hAnsi="Helvetica"/>
+          <w:u w:val="single"/>
+        </w:rPr>
+        <w:t xml:space="preserve">in each individual </w:t>
+      </w:r>
+      <w:proofErr w:type="gramStart"/>
+      <w:r>
+        <w:rPr>
+          <w:rFonts w:ascii="Helvetica" w:hAnsi="Helvetica"/>
+          <w:u w:val="single"/>
+        </w:rPr>
+        <w:t>measurements</w:t>
+      </w:r>
+      <w:proofErr w:type="gramEnd"/>
+      <w:r>
+        <w:rPr>
+          <w:rFonts w:ascii="Helvetica" w:hAnsi="Helvetica"/>
+          <w:u w:val="single"/>
+        </w:rPr>
+        <w:t>.</w:t>
+      </w:r>
+      <w:r>
+        <w:rPr>
+          <w:rFonts w:ascii="Helvetica" w:hAnsi="Helvetica"/>
+          <w:u w:val="single"/>
+        </w:rPr>
+        <w:t xml:space="preserve"> </w:t>
+      </w:r>
+      <w:r>
+        <w:rPr>
+          <w:rFonts w:ascii="Helvetica" w:hAnsi="Helvetica"/>
+          <w:u w:val="single"/>
+        </w:rPr>
+        <w:t xml:space="preserve">Furthermore, the smaller measured spatial area results in </w:t>
+      </w:r>
+      <w:r>
+        <w:rPr>
+          <w:rFonts w:ascii="Helvetica" w:hAnsi="Helvetica"/>
+          <w:u w:val="single"/>
+        </w:rPr>
+        <w:t xml:space="preserve">only subsets of the full </w:t>
+      </w:r>
+      <w:r>
+        <w:rPr>
+          <w:rFonts w:ascii="Helvetica" w:hAnsi="Helvetica"/>
+          <w:u w:val="single"/>
+        </w:rPr>
+        <w:t>variation</w:t>
+      </w:r>
+      <w:r>
+        <w:rPr>
+          <w:rFonts w:ascii="Helvetica" w:hAnsi="Helvetica"/>
+          <w:u w:val="single"/>
+        </w:rPr>
+        <w:t xml:space="preserve"> present in a vegetation type</w:t>
+      </w:r>
+      <w:r>
+        <w:rPr>
+          <w:rFonts w:ascii="Helvetica" w:hAnsi="Helvetica"/>
+          <w:u w:val="single"/>
+        </w:rPr>
+        <w:t xml:space="preserve"> to be observed</w:t>
+      </w:r>
+      <w:r>
+        <w:rPr>
+          <w:rFonts w:ascii="Helvetica" w:hAnsi="Helvetica"/>
+          <w:u w:val="single"/>
+        </w:rPr>
+        <w:t>. If plot spectra show more variance between vegetation types, then</w:t>
+      </w:r>
+      <w:r>
+        <w:rPr>
+          <w:rFonts w:ascii="Helvetica" w:hAnsi="Helvetica"/>
+          <w:u w:val="single"/>
+        </w:rPr>
+        <w:t xml:space="preserve"> th</w:t>
+      </w:r>
+      <w:r>
+        <w:rPr>
+          <w:rFonts w:ascii="Helvetica" w:hAnsi="Helvetica"/>
+          <w:u w:val="single"/>
+        </w:rPr>
+        <w:t xml:space="preserve">ese </w:t>
+      </w:r>
+      <w:r>
+        <w:rPr>
+          <w:rFonts w:ascii="Helvetica" w:hAnsi="Helvetica"/>
+          <w:u w:val="single"/>
+        </w:rPr>
+        <w:t xml:space="preserve">captured compositional differences are important factors </w:t>
+      </w:r>
+      <w:r>
+        <w:rPr>
+          <w:rFonts w:ascii="Helvetica" w:hAnsi="Helvetica"/>
+          <w:u w:val="single"/>
+        </w:rPr>
+        <w:t>for</w:t>
+      </w:r>
+      <w:r>
+        <w:rPr>
+          <w:rFonts w:ascii="Helvetica" w:hAnsi="Helvetica"/>
+          <w:u w:val="single"/>
+        </w:rPr>
+        <w:t xml:space="preserve"> discriminating vegetation types.  </w:t>
+      </w:r>
+    </w:p>
+    <w:p>
+      <w:pPr>
+        <w:rPr>
+          <w:rFonts w:ascii="Helvetica" w:hAnsi="Helvetica"/>
+          <w:u w:val="single"/>
+        </w:rPr>
+      </w:pPr>
+    </w:p>
+    <w:p>
+      <w:pPr>
+        <w:rPr>
+          <w:rFonts w:ascii="Helvetica" w:hAnsi="Helvetica"/>
+          <w:u w:val="single"/>
+        </w:rPr>
+      </w:pPr>
+      <w:r>
+        <w:rPr>
+          <w:rFonts w:ascii="Helvetica" w:hAnsi="Helvetica"/>
+          <w:u w:val="single"/>
+        </w:rPr>
+        <w:t>If airborne spectra show more variance within</w:t>
+      </w:r>
+      <w:r>
+        <w:rPr>
+          <w:rFonts w:ascii="Helvetica" w:hAnsi="Helvetica"/>
+          <w:u w:val="single"/>
+        </w:rPr>
+        <w:t xml:space="preserve"> vegetation types,</w:t>
+      </w:r>
+      <w:r>
+        <w:rPr>
+          <w:rFonts w:ascii="Helvetica" w:hAnsi="Helvetica"/>
+          <w:u w:val="single"/>
+        </w:rPr>
+        <w:t xml:space="preserve"> th</w:t>
+      </w:r>
+      <w:r>
+        <w:rPr>
+          <w:rFonts w:ascii="Helvetica" w:hAnsi="Helvetica"/>
+          <w:u w:val="single"/>
+        </w:rPr>
+        <w:t>en</w:t>
+      </w:r>
+      <w:r>
+        <w:rPr>
+          <w:rFonts w:ascii="Helvetica" w:hAnsi="Helvetica"/>
+          <w:u w:val="single"/>
+        </w:rPr>
+        <w:t xml:space="preserve"> external </w:t>
+      </w:r>
+      <w:r>
+        <w:rPr>
+          <w:rFonts w:ascii="Helvetica" w:hAnsi="Helvetica"/>
+          <w:u w:val="single"/>
+        </w:rPr>
+        <w:t xml:space="preserve">factors </w:t>
+      </w:r>
+      <w:r>
+        <w:rPr>
+          <w:rFonts w:ascii="Helvetica" w:hAnsi="Helvetica"/>
+          <w:u w:val="single"/>
+        </w:rPr>
+        <w:t xml:space="preserve">such as exposed soil </w:t>
+      </w:r>
+      <w:r>
+        <w:rPr>
+          <w:rFonts w:ascii="Helvetica" w:hAnsi="Helvetica"/>
+          <w:u w:val="single"/>
+        </w:rPr>
+        <w:t xml:space="preserve">or canopy structure </w:t>
+      </w:r>
+      <w:r>
+        <w:rPr>
+          <w:rFonts w:ascii="Helvetica" w:hAnsi="Helvetica"/>
+          <w:u w:val="single"/>
+        </w:rPr>
+        <w:t xml:space="preserve">are likely </w:t>
+      </w:r>
+      <w:r>
+        <w:rPr>
+          <w:rFonts w:ascii="Helvetica" w:hAnsi="Helvetica"/>
+          <w:u w:val="single"/>
+        </w:rPr>
+        <w:t>adding noise to the measured spectra</w:t>
+      </w:r>
+      <w:r>
+        <w:rPr>
+          <w:rFonts w:ascii="Helvetica" w:hAnsi="Helvetica"/>
+          <w:u w:val="single"/>
+        </w:rPr>
+        <w:t xml:space="preserve">. If </w:t>
+      </w:r>
+      <w:proofErr w:type="gramStart"/>
+      <w:r>
+        <w:rPr>
+          <w:rFonts w:ascii="Helvetica" w:hAnsi="Helvetica"/>
+          <w:u w:val="single"/>
+        </w:rPr>
+        <w:t xml:space="preserve">airborne </w:t>
+      </w:r>
+      <w:r>
+        <w:rPr>
+          <w:rFonts w:ascii="Helvetica" w:hAnsi="Helvetica"/>
+          <w:u w:val="single"/>
+        </w:rPr>
+        <w:t xml:space="preserve"> spectra</w:t>
+      </w:r>
+      <w:proofErr w:type="gramEnd"/>
+      <w:r>
+        <w:rPr>
+          <w:rFonts w:ascii="Helvetica" w:hAnsi="Helvetica"/>
+          <w:u w:val="single"/>
+        </w:rPr>
+        <w:t xml:space="preserve"> show more variance between vegetation types, </w:t>
+      </w:r>
+      <w:r>
+        <w:rPr>
+          <w:rFonts w:ascii="Helvetica" w:hAnsi="Helvetica"/>
+          <w:u w:val="single"/>
+        </w:rPr>
+        <w:t xml:space="preserve">then course optical differences and capturing the full potential compositional variation in each measurement </w:t>
+      </w:r>
+      <w:r>
+        <w:rPr>
+          <w:rFonts w:ascii="Helvetica" w:hAnsi="Helvetica"/>
+          <w:u w:val="single"/>
+        </w:rPr>
+        <w:t>are</w:t>
+      </w:r>
+      <w:r>
+        <w:rPr>
+          <w:rFonts w:ascii="Helvetica" w:hAnsi="Helvetica"/>
+          <w:u w:val="single"/>
+        </w:rPr>
+        <w:t xml:space="preserve"> more important for discriminating vegetation types. </w:t>
+      </w:r>
+      <w:r>
+        <w:rPr>
+          <w:rFonts w:ascii="Helvetica" w:hAnsi="Helvetica"/>
+          <w:u w:val="single"/>
+        </w:rPr>
+        <w:t>Alternatively,</w:t>
+      </w:r>
+      <w:r>
+        <w:rPr>
+          <w:rFonts w:ascii="Helvetica" w:hAnsi="Helvetica"/>
+          <w:u w:val="single"/>
+        </w:rPr>
+        <w:t xml:space="preserve"> there might be a correlation </w:t>
+      </w:r>
+      <w:r>
+        <w:rPr>
+          <w:rFonts w:ascii="Helvetica" w:hAnsi="Helvetica"/>
+          <w:u w:val="single"/>
+        </w:rPr>
+        <w:t xml:space="preserve">between </w:t>
+      </w:r>
+      <w:r>
+        <w:rPr>
+          <w:rFonts w:ascii="Helvetica" w:hAnsi="Helvetica"/>
+          <w:u w:val="single"/>
+        </w:rPr>
+        <w:t>vegetation type and a</w:t>
+      </w:r>
+      <w:r>
+        <w:rPr>
+          <w:rFonts w:ascii="Helvetica" w:hAnsi="Helvetica"/>
+          <w:u w:val="single"/>
+        </w:rPr>
+        <w:t>n</w:t>
+      </w:r>
+      <w:r>
+        <w:rPr>
+          <w:rFonts w:ascii="Helvetica" w:hAnsi="Helvetica"/>
+          <w:u w:val="single"/>
+        </w:rPr>
+        <w:t xml:space="preserve"> environmental factor that alters </w:t>
+      </w:r>
+      <w:r>
+        <w:rPr>
+          <w:rFonts w:ascii="Helvetica" w:hAnsi="Helvetica"/>
+          <w:u w:val="single"/>
+        </w:rPr>
+        <w:t xml:space="preserve">the airborne spectral signatures, resulting in greater spectral variation among the vegetation types. </w:t>
+      </w:r>
+    </w:p>
+    <w:p>
+      <w:pPr>
+        <w:rPr>
+          <w:rFonts w:ascii="Helvetica" w:hAnsi="Helvetica"/>
+          <w:u w:val="single"/>
+        </w:rPr>
       </w:pPr>
     </w:p>
     <w:p>
@@ -4401,352 +4716,331 @@
         <w:rPr>
           <w:rFonts w:ascii="Helvetica" w:hAnsi="Helvetica"/>
         </w:rPr>
-        <w:t xml:space="preserve"> Plot spectra are also likely to correspond to more variable continuous variables such as species, richness, evenness, and environmental conditions, while airborne spectra are likely to correspond with courser categorical factors such as vegetation type and visibility of soil-background. </w:t>
-      </w:r>
-    </w:p>
-    <w:p>
-      <w:pPr>
-        <w:rPr>
-          <w:rFonts w:ascii="Helvetica" w:hAnsi="Helvetica"/>
-        </w:rPr>
-      </w:pPr>
-    </w:p>
-    <w:p>
-      <w:pPr>
-        <w:rPr>
-          <w:rFonts w:ascii="Helvetica" w:hAnsi="Helvetica"/>
-          <w:b/>
-          <w:bCs/>
+        <w:t xml:space="preserve"> Plot spectra are also likely to correspond to more variable continuous variables such as species, </w:t>
+      </w:r>
+      <w:r>
+        <w:rPr>
+          <w:rFonts w:ascii="Helvetica" w:hAnsi="Helvetica"/>
+        </w:rPr>
+        <w:lastRenderedPageBreak/>
+        <w:t xml:space="preserve">richness, evenness, and environmental conditions, while airborne spectra are likely to correspond with courser categorical factors such as vegetation type and visibility of soil-background. </w:t>
+      </w:r>
+    </w:p>
+    <w:p>
+      <w:pPr>
+        <w:rPr>
+          <w:rFonts w:ascii="Helvetica" w:hAnsi="Helvetica"/>
+          <w:b/>
+          <w:bCs/>
+        </w:rPr>
+      </w:pPr>
+    </w:p>
+    <w:p>
+      <w:pPr>
+        <w:rPr>
+          <w:rFonts w:ascii="Helvetica" w:hAnsi="Helvetica"/>
+          <w:b/>
+          <w:bCs/>
+        </w:rPr>
+      </w:pPr>
+      <w:r>
+        <w:rPr>
+          <w:rFonts w:ascii="Helvetica" w:hAnsi="Helvetica"/>
+          <w:b/>
+          <w:bCs/>
+        </w:rPr>
+        <w:t>6</w:t>
+      </w:r>
+      <w:r>
+        <w:rPr>
+          <w:rFonts w:ascii="Helvetica" w:hAnsi="Helvetica"/>
+          <w:b/>
+          <w:bCs/>
+        </w:rPr>
+        <w:t>:</w:t>
+      </w:r>
+      <w:r>
+        <w:rPr>
+          <w:rFonts w:ascii="Helvetica" w:hAnsi="Helvetica"/>
+          <w:b/>
+          <w:bCs/>
+        </w:rPr>
+        <w:t xml:space="preserve"> </w:t>
+      </w:r>
+      <w:r>
+        <w:rPr>
+          <w:rFonts w:ascii="Helvetica" w:hAnsi="Helvetica"/>
+          <w:b/>
+          <w:bCs/>
+        </w:rPr>
+        <w:t>Can</w:t>
+      </w:r>
+      <w:r>
+        <w:rPr>
+          <w:rFonts w:ascii="Helvetica" w:hAnsi="Helvetica"/>
+          <w:b/>
+          <w:bCs/>
+        </w:rPr>
+        <w:t xml:space="preserve"> airborne</w:t>
+      </w:r>
+      <w:r>
+        <w:rPr>
+          <w:rFonts w:ascii="Helvetica" w:hAnsi="Helvetica"/>
+          <w:b/>
+          <w:bCs/>
+        </w:rPr>
+        <w:t xml:space="preserve"> </w:t>
+      </w:r>
+      <w:proofErr w:type="gramStart"/>
+      <w:r>
+        <w:rPr>
+          <w:rFonts w:ascii="Helvetica" w:hAnsi="Helvetica"/>
+          <w:b/>
+          <w:bCs/>
+        </w:rPr>
+        <w:t>remotely</w:t>
+      </w:r>
+      <w:r>
+        <w:rPr>
+          <w:rFonts w:ascii="Helvetica" w:hAnsi="Helvetica"/>
+          <w:b/>
+          <w:bCs/>
+        </w:rPr>
+        <w:t>-</w:t>
+      </w:r>
+      <w:r>
+        <w:rPr>
+          <w:rFonts w:ascii="Helvetica" w:hAnsi="Helvetica"/>
+          <w:b/>
+          <w:bCs/>
+        </w:rPr>
+        <w:t>sensed</w:t>
+      </w:r>
+      <w:proofErr w:type="gramEnd"/>
+      <w:r>
+        <w:rPr>
+          <w:rFonts w:ascii="Helvetica" w:hAnsi="Helvetica"/>
+          <w:b/>
+          <w:bCs/>
+        </w:rPr>
+        <w:t xml:space="preserve"> spectral diversity be used to identify vegetation types</w:t>
+      </w:r>
+      <w:r>
+        <w:rPr>
+          <w:rFonts w:ascii="Helvetica" w:hAnsi="Helvetica"/>
+          <w:b/>
+          <w:bCs/>
+        </w:rPr>
+        <w:t xml:space="preserve"> at the island scale</w:t>
+      </w:r>
+      <w:r>
+        <w:rPr>
+          <w:rFonts w:ascii="Helvetica" w:hAnsi="Helvetica"/>
+          <w:b/>
+          <w:bCs/>
+        </w:rPr>
+        <w:t>?</w:t>
+      </w:r>
+    </w:p>
+    <w:p>
+      <w:pPr>
+        <w:rPr>
+          <w:rFonts w:ascii="Helvetica" w:hAnsi="Helvetica"/>
+          <w:b/>
+          <w:bCs/>
+        </w:rPr>
+      </w:pPr>
+    </w:p>
+    <w:p>
+      <w:pPr>
+        <w:rPr>
+          <w:rFonts w:ascii="Helvetica" w:hAnsi="Helvetica"/>
+        </w:rPr>
+      </w:pPr>
+      <w:r>
+        <w:rPr>
+          <w:rFonts w:ascii="Helvetica" w:hAnsi="Helvetica"/>
+          <w:b/>
+          <w:bCs/>
+        </w:rPr>
+        <w:t>H</w:t>
+      </w:r>
+      <w:r>
+        <w:rPr>
+          <w:rFonts w:ascii="Helvetica" w:hAnsi="Helvetica"/>
+          <w:b/>
+          <w:bCs/>
+          <w:vertAlign w:val="subscript"/>
+        </w:rPr>
+        <w:t>6</w:t>
+      </w:r>
+      <w:r>
+        <w:rPr>
+          <w:rFonts w:ascii="Helvetica" w:hAnsi="Helvetica"/>
+          <w:b/>
+          <w:bCs/>
+        </w:rPr>
+        <w:t>:</w:t>
+      </w:r>
+      <w:r>
+        <w:rPr>
+          <w:rFonts w:ascii="Helvetica" w:hAnsi="Helvetica"/>
+          <w:b/>
+          <w:bCs/>
+        </w:rPr>
+        <w:t xml:space="preserve"> </w:t>
+      </w:r>
+      <w:r>
+        <w:rPr>
+          <w:rFonts w:ascii="Helvetica" w:hAnsi="Helvetica"/>
+        </w:rPr>
+        <w:t xml:space="preserve">Airborne </w:t>
+      </w:r>
+      <w:proofErr w:type="gramStart"/>
+      <w:r>
+        <w:rPr>
+          <w:rFonts w:ascii="Helvetica" w:hAnsi="Helvetica"/>
+        </w:rPr>
+        <w:t>remotely-sensed</w:t>
+      </w:r>
+      <w:proofErr w:type="gramEnd"/>
+      <w:r>
+        <w:rPr>
+          <w:rFonts w:ascii="Helvetica" w:hAnsi="Helvetica"/>
+        </w:rPr>
+        <w:t xml:space="preserve"> spectral diversity can be used to identify vegetation types at an island scale (H</w:t>
+      </w:r>
+      <w:r>
+        <w:rPr>
+          <w:rFonts w:ascii="Helvetica" w:hAnsi="Helvetica"/>
+          <w:vertAlign w:val="subscript"/>
+        </w:rPr>
+        <w:t>6a</w:t>
+      </w:r>
+      <w:r>
+        <w:rPr>
+          <w:rFonts w:ascii="Helvetica" w:hAnsi="Helvetica"/>
+        </w:rPr>
+        <w:t xml:space="preserve">), and when visually compared, will correspond with </w:t>
+      </w:r>
+      <w:r>
+        <w:rPr>
+          <w:rFonts w:ascii="Helvetica" w:hAnsi="Helvetica"/>
+        </w:rPr>
+        <w:t xml:space="preserve">an </w:t>
+      </w:r>
+      <w:r>
+        <w:rPr>
+          <w:rFonts w:ascii="Helvetica" w:hAnsi="Helvetica"/>
+        </w:rPr>
+        <w:t>existent map</w:t>
+      </w:r>
+      <w:r>
+        <w:rPr>
+          <w:rFonts w:ascii="Helvetica" w:hAnsi="Helvetica"/>
+        </w:rPr>
+        <w:t xml:space="preserve">ping </w:t>
+      </w:r>
+      <w:r>
+        <w:rPr>
+          <w:rFonts w:ascii="Helvetica" w:hAnsi="Helvetica"/>
+        </w:rPr>
+        <w:t>vegetation type (H</w:t>
+      </w:r>
+      <w:r>
+        <w:rPr>
+          <w:rFonts w:ascii="Helvetica" w:hAnsi="Helvetica"/>
+          <w:vertAlign w:val="subscript"/>
+        </w:rPr>
+        <w:t>6b</w:t>
+      </w:r>
+      <w:r>
+        <w:rPr>
+          <w:rFonts w:ascii="Helvetica" w:hAnsi="Helvetica"/>
+        </w:rPr>
+        <w:t xml:space="preserve">).  </w:t>
+      </w:r>
+    </w:p>
+    <w:p>
+      <w:pPr>
+        <w:rPr>
+          <w:rFonts w:ascii="Helvetica" w:hAnsi="Helvetica"/>
+        </w:rPr>
+      </w:pPr>
+    </w:p>
+    <w:p>
+      <w:pPr>
+        <w:rPr>
+          <w:rFonts w:ascii="Helvetica" w:hAnsi="Helvetica"/>
+        </w:rPr>
+      </w:pPr>
+      <w:r>
+        <w:rPr>
+          <w:rFonts w:ascii="Helvetica" w:hAnsi="Helvetica"/>
+          <w:b/>
+          <w:bCs/>
+        </w:rPr>
+        <w:t>H</w:t>
+      </w:r>
+      <w:r>
+        <w:rPr>
+          <w:rFonts w:ascii="Helvetica" w:hAnsi="Helvetica"/>
+          <w:b/>
+          <w:bCs/>
+          <w:vertAlign w:val="subscript"/>
+        </w:rPr>
+        <w:t>6o</w:t>
+      </w:r>
+      <w:r>
+        <w:rPr>
+          <w:rFonts w:ascii="Helvetica" w:hAnsi="Helvetica"/>
+          <w:b/>
+          <w:bCs/>
+        </w:rPr>
+        <w:t xml:space="preserve">: </w:t>
+      </w:r>
+      <w:r>
+        <w:rPr>
+          <w:rFonts w:ascii="Helvetica" w:hAnsi="Helvetica"/>
+        </w:rPr>
+        <w:t xml:space="preserve">Airborne </w:t>
+      </w:r>
+      <w:proofErr w:type="gramStart"/>
+      <w:r>
+        <w:rPr>
+          <w:rFonts w:ascii="Helvetica" w:hAnsi="Helvetica"/>
+        </w:rPr>
+        <w:t>remotely-sensed</w:t>
+      </w:r>
+      <w:proofErr w:type="gramEnd"/>
+      <w:r>
+        <w:rPr>
+          <w:rFonts w:ascii="Helvetica" w:hAnsi="Helvetica"/>
+        </w:rPr>
+        <w:t xml:space="preserve"> spectral diversity cannot be used to identify vegetation types at an island scale, and when visually compared does not correspond with an existent mapping of vegetation types. </w:t>
+      </w:r>
+    </w:p>
+    <w:p>
+      <w:pPr>
+        <w:rPr>
+          <w:rFonts w:ascii="Helvetica" w:eastAsia="Times New Roman" w:hAnsi="Helvetica" w:cs="Times New Roman"/>
+          <w:sz w:val="24"/>
+          <w:szCs w:val="24"/>
+          <w:lang w:val="en-US"/>
+        </w:rPr>
+      </w:pPr>
+    </w:p>
+    <w:p>
+      <w:pPr>
+        <w:rPr>
+          <w:rFonts w:ascii="Helvetica" w:eastAsia="Times New Roman" w:hAnsi="Helvetica" w:cs="Times New Roman"/>
+          <w:sz w:val="24"/>
+          <w:szCs w:val="24"/>
           <w:u w:val="single"/>
-        </w:rPr>
-      </w:pPr>
-    </w:p>
-    <w:p>
-      <w:pPr>
-        <w:rPr>
-          <w:rFonts w:ascii="Helvetica" w:hAnsi="Helvetica"/>
-        </w:rPr>
-      </w:pPr>
-      <w:r>
-        <w:rPr>
-          <w:rFonts w:ascii="Helvetica" w:hAnsi="Helvetica"/>
-        </w:rPr>
-        <w:t xml:space="preserve">Larger variance between plot and airborne spectra will be seen in the blue spectral region (500-540 nm) that correspond with carotenoid absorption and near infrared region (750-800 nm), the </w:t>
-      </w:r>
-      <w:r>
-        <w:rPr>
-          <w:rFonts w:ascii="Helvetica" w:hAnsi="Helvetica"/>
-        </w:rPr>
-        <w:lastRenderedPageBreak/>
-        <w:t>typical reflectance regions vascular structures.  as at larger scales soil-background is more likely to be included in plots.</w:t>
-      </w:r>
-    </w:p>
-    <w:p>
-      <w:pPr>
-        <w:rPr>
-          <w:rFonts w:ascii="Helvetica" w:hAnsi="Helvetica"/>
-          <w:b/>
-          <w:bCs/>
-        </w:rPr>
-      </w:pPr>
-    </w:p>
-    <w:p>
-      <w:pPr>
-        <w:rPr>
-          <w:rFonts w:ascii="Helvetica" w:hAnsi="Helvetica"/>
-          <w:b/>
-          <w:bCs/>
-        </w:rPr>
-      </w:pPr>
-      <w:r>
-        <w:rPr>
-          <w:rFonts w:ascii="Helvetica" w:hAnsi="Helvetica"/>
-          <w:b/>
-          <w:bCs/>
-        </w:rPr>
-        <w:t>6</w:t>
-      </w:r>
-      <w:r>
-        <w:rPr>
-          <w:rFonts w:ascii="Helvetica" w:hAnsi="Helvetica"/>
-          <w:b/>
-          <w:bCs/>
-        </w:rPr>
-        <w:t>:</w:t>
-      </w:r>
-      <w:r>
-        <w:rPr>
-          <w:rFonts w:ascii="Helvetica" w:hAnsi="Helvetica"/>
-          <w:b/>
-          <w:bCs/>
-        </w:rPr>
-        <w:t xml:space="preserve"> </w:t>
-      </w:r>
-      <w:r>
-        <w:rPr>
-          <w:rFonts w:ascii="Helvetica" w:hAnsi="Helvetica"/>
-          <w:b/>
-          <w:bCs/>
-        </w:rPr>
-        <w:t>Can</w:t>
-      </w:r>
-      <w:r>
-        <w:rPr>
-          <w:rFonts w:ascii="Helvetica" w:hAnsi="Helvetica"/>
-          <w:b/>
-          <w:bCs/>
-        </w:rPr>
-        <w:t xml:space="preserve"> airborne</w:t>
-      </w:r>
-      <w:r>
-        <w:rPr>
-          <w:rFonts w:ascii="Helvetica" w:hAnsi="Helvetica"/>
-          <w:b/>
-          <w:bCs/>
-        </w:rPr>
-        <w:t xml:space="preserve"> </w:t>
-      </w:r>
-      <w:proofErr w:type="gramStart"/>
-      <w:r>
-        <w:rPr>
-          <w:rFonts w:ascii="Helvetica" w:hAnsi="Helvetica"/>
-          <w:b/>
-          <w:bCs/>
-        </w:rPr>
-        <w:t>remotely</w:t>
-      </w:r>
-      <w:r>
-        <w:rPr>
-          <w:rFonts w:ascii="Helvetica" w:hAnsi="Helvetica"/>
-          <w:b/>
-          <w:bCs/>
-        </w:rPr>
-        <w:t>-</w:t>
-      </w:r>
-      <w:r>
-        <w:rPr>
-          <w:rFonts w:ascii="Helvetica" w:hAnsi="Helvetica"/>
-          <w:b/>
-          <w:bCs/>
-        </w:rPr>
-        <w:t>sensed</w:t>
-      </w:r>
-      <w:proofErr w:type="gramEnd"/>
-      <w:r>
-        <w:rPr>
-          <w:rFonts w:ascii="Helvetica" w:hAnsi="Helvetica"/>
-          <w:b/>
-          <w:bCs/>
-        </w:rPr>
-        <w:t xml:space="preserve"> spectral diversity be used to identify vegetation types</w:t>
-      </w:r>
-      <w:r>
-        <w:rPr>
-          <w:rFonts w:ascii="Helvetica" w:hAnsi="Helvetica"/>
-          <w:b/>
-          <w:bCs/>
-        </w:rPr>
-        <w:t xml:space="preserve"> at the island scale</w:t>
-      </w:r>
-      <w:r>
-        <w:rPr>
-          <w:rFonts w:ascii="Helvetica" w:hAnsi="Helvetica"/>
-          <w:b/>
-          <w:bCs/>
-        </w:rPr>
-        <w:t>?</w:t>
-      </w:r>
-    </w:p>
-    <w:p>
-      <w:pPr>
-        <w:rPr>
-          <w:rFonts w:ascii="Helvetica" w:hAnsi="Helvetica"/>
-          <w:b/>
-          <w:bCs/>
-        </w:rPr>
-      </w:pPr>
-    </w:p>
-    <w:p>
-      <w:pPr>
-        <w:rPr>
-          <w:rFonts w:ascii="Helvetica" w:hAnsi="Helvetica"/>
-        </w:rPr>
-      </w:pPr>
-      <w:r>
-        <w:rPr>
-          <w:rFonts w:ascii="Helvetica" w:hAnsi="Helvetica"/>
-          <w:b/>
-          <w:bCs/>
-        </w:rPr>
-        <w:t>H</w:t>
-      </w:r>
-      <w:r>
-        <w:rPr>
-          <w:rFonts w:ascii="Helvetica" w:hAnsi="Helvetica"/>
-          <w:b/>
-          <w:bCs/>
-          <w:vertAlign w:val="subscript"/>
-        </w:rPr>
-        <w:t>6</w:t>
-      </w:r>
-      <w:r>
-        <w:rPr>
-          <w:rFonts w:ascii="Helvetica" w:hAnsi="Helvetica"/>
-          <w:b/>
-          <w:bCs/>
-        </w:rPr>
-        <w:t>:</w:t>
-      </w:r>
-      <w:r>
-        <w:rPr>
-          <w:rFonts w:ascii="Helvetica" w:hAnsi="Helvetica"/>
-          <w:b/>
-          <w:bCs/>
-        </w:rPr>
-        <w:t xml:space="preserve"> </w:t>
-      </w:r>
-      <w:r>
-        <w:rPr>
-          <w:rFonts w:ascii="Helvetica" w:hAnsi="Helvetica"/>
-        </w:rPr>
-        <w:t xml:space="preserve">Airborne </w:t>
-      </w:r>
-      <w:proofErr w:type="gramStart"/>
-      <w:r>
-        <w:rPr>
-          <w:rFonts w:ascii="Helvetica" w:hAnsi="Helvetica"/>
-        </w:rPr>
-        <w:t>remotely-sensed</w:t>
-      </w:r>
-      <w:proofErr w:type="gramEnd"/>
-      <w:r>
-        <w:rPr>
-          <w:rFonts w:ascii="Helvetica" w:hAnsi="Helvetica"/>
-        </w:rPr>
-        <w:t xml:space="preserve"> spectral diversity can be used to identify vegetation types at an island scale (H</w:t>
-      </w:r>
-      <w:r>
-        <w:rPr>
-          <w:rFonts w:ascii="Helvetica" w:hAnsi="Helvetica"/>
-          <w:vertAlign w:val="subscript"/>
-        </w:rPr>
-        <w:t>6a</w:t>
-      </w:r>
-      <w:r>
-        <w:rPr>
-          <w:rFonts w:ascii="Helvetica" w:hAnsi="Helvetica"/>
-        </w:rPr>
-        <w:t xml:space="preserve">), and when visually compared, will correspond with </w:t>
-      </w:r>
-      <w:r>
-        <w:rPr>
-          <w:rFonts w:ascii="Helvetica" w:hAnsi="Helvetica"/>
-        </w:rPr>
-        <w:t xml:space="preserve">an </w:t>
-      </w:r>
-      <w:r>
-        <w:rPr>
-          <w:rFonts w:ascii="Helvetica" w:hAnsi="Helvetica"/>
-        </w:rPr>
-        <w:t>existent map</w:t>
-      </w:r>
-      <w:r>
-        <w:rPr>
-          <w:rFonts w:ascii="Helvetica" w:hAnsi="Helvetica"/>
-        </w:rPr>
-        <w:t xml:space="preserve">ping </w:t>
-      </w:r>
-      <w:r>
-        <w:rPr>
-          <w:rFonts w:ascii="Helvetica" w:hAnsi="Helvetica"/>
-        </w:rPr>
-        <w:t>vegetation type (H</w:t>
-      </w:r>
-      <w:r>
-        <w:rPr>
-          <w:rFonts w:ascii="Helvetica" w:hAnsi="Helvetica"/>
-          <w:vertAlign w:val="subscript"/>
-        </w:rPr>
-        <w:t>6b</w:t>
-      </w:r>
-      <w:r>
-        <w:rPr>
-          <w:rFonts w:ascii="Helvetica" w:hAnsi="Helvetica"/>
-        </w:rPr>
-        <w:t xml:space="preserve">).  </w:t>
-      </w:r>
-    </w:p>
-    <w:p>
-      <w:pPr>
-        <w:rPr>
-          <w:rFonts w:ascii="Helvetica" w:hAnsi="Helvetica"/>
-        </w:rPr>
-      </w:pPr>
-    </w:p>
-    <w:p>
-      <w:pPr>
-        <w:rPr>
-          <w:rFonts w:ascii="Helvetica" w:hAnsi="Helvetica"/>
-        </w:rPr>
-      </w:pPr>
-      <w:r>
-        <w:rPr>
-          <w:rFonts w:ascii="Helvetica" w:hAnsi="Helvetica"/>
-          <w:b/>
-          <w:bCs/>
-        </w:rPr>
-        <w:t>H</w:t>
-      </w:r>
-      <w:r>
-        <w:rPr>
-          <w:rFonts w:ascii="Helvetica" w:hAnsi="Helvetica"/>
-          <w:b/>
-          <w:bCs/>
-          <w:vertAlign w:val="subscript"/>
-        </w:rPr>
-        <w:t>6o</w:t>
-      </w:r>
-      <w:r>
-        <w:rPr>
-          <w:rFonts w:ascii="Helvetica" w:hAnsi="Helvetica"/>
-          <w:b/>
-          <w:bCs/>
-        </w:rPr>
-        <w:t xml:space="preserve">: </w:t>
-      </w:r>
-      <w:r>
-        <w:rPr>
-          <w:rFonts w:ascii="Helvetica" w:hAnsi="Helvetica"/>
-        </w:rPr>
-        <w:t xml:space="preserve">Airborne </w:t>
-      </w:r>
-      <w:proofErr w:type="gramStart"/>
-      <w:r>
-        <w:rPr>
-          <w:rFonts w:ascii="Helvetica" w:hAnsi="Helvetica"/>
-        </w:rPr>
-        <w:t>remotely-sensed</w:t>
-      </w:r>
-      <w:proofErr w:type="gramEnd"/>
-      <w:r>
-        <w:rPr>
-          <w:rFonts w:ascii="Helvetica" w:hAnsi="Helvetica"/>
-        </w:rPr>
-        <w:t xml:space="preserve"> spectral diversity cannot be used to identify vegetation types at an island scale, and when visually compared does not correspond with an existent mapping of vegetation types. </w:t>
-      </w:r>
-    </w:p>
-    <w:p>
-      <w:pPr>
-        <w:rPr>
-          <w:rFonts w:ascii="Helvetica" w:eastAsia="Times New Roman" w:hAnsi="Helvetica" w:cs="Times New Roman"/>
-          <w:sz w:val="24"/>
-          <w:szCs w:val="24"/>
-          <w:lang w:val="en-US"/>
-        </w:rPr>
-      </w:pPr>
-    </w:p>
-    <w:p>
-      <w:pPr>
+          <w:lang w:val="en-US"/>
+        </w:rPr>
+      </w:pPr>
+      <w:r>
         <w:rPr>
           <w:rFonts w:ascii="Helvetica" w:eastAsia="Times New Roman" w:hAnsi="Helvetica" w:cs="Times New Roman"/>
           <w:sz w:val="24"/>
@@ -4754,8 +5048,11 @@
           <w:u w:val="single"/>
           <w:lang w:val="en-US"/>
         </w:rPr>
-      </w:pPr>
-      <w:r>
+        <w:t xml:space="preserve">Predictions </w:t>
+      </w:r>
+    </w:p>
+    <w:p>
+      <w:pPr>
         <w:rPr>
           <w:rFonts w:ascii="Helvetica" w:eastAsia="Times New Roman" w:hAnsi="Helvetica" w:cs="Times New Roman"/>
           <w:sz w:val="24"/>
@@ -4763,76 +5060,113 @@
           <w:u w:val="single"/>
           <w:lang w:val="en-US"/>
         </w:rPr>
-        <w:t xml:space="preserve">Predictions </w:t>
-      </w:r>
-    </w:p>
-    <w:p>
-      <w:pPr>
-        <w:pStyle w:val="NormalWeb"/>
-        <w:spacing w:line="276" w:lineRule="auto"/>
-        <w:rPr>
-          <w:rFonts w:ascii="Helvetica" w:hAnsi="Helvetica"/>
-          <w:lang w:val="en-US"/>
+      </w:pPr>
+    </w:p>
+    <w:p>
+      <w:pPr>
+        <w:rPr>
+          <w:rFonts w:ascii="Helvetica" w:hAnsi="Helvetica"/>
         </w:rPr>
       </w:pPr>
       <w:bookmarkStart w:id="1" w:name="_4mzf79vx2q6j" w:colFirst="0" w:colLast="0"/>
       <w:bookmarkEnd w:id="1"/>
-    </w:p>
-    <w:p>
-      <w:pPr>
-        <w:pStyle w:val="NormalWeb"/>
-        <w:spacing w:line="276" w:lineRule="auto"/>
-        <w:rPr>
-          <w:rFonts w:ascii="Helvetica" w:hAnsi="Helvetica"/>
-          <w:lang w:val="en-US"/>
-        </w:rPr>
-      </w:pPr>
-      <w:r>
-        <w:rPr>
-          <w:rFonts w:ascii="Helvetica" w:hAnsi="Helvetica"/>
-          <w:lang w:val="en-US"/>
-        </w:rPr>
-        <w:t xml:space="preserve">This should correspond to an existent mapping of vegetation types </w:t>
-      </w:r>
-      <w:r>
-        <w:rPr>
-          <w:rFonts w:ascii="Helvetica" w:hAnsi="Helvetica"/>
-          <w:lang w:val="en-US"/>
+      <w:r>
+        <w:rPr>
+          <w:rFonts w:ascii="Helvetica" w:hAnsi="Helvetica"/>
+        </w:rPr>
+        <w:t xml:space="preserve">Airborne remotely sensed spectra diversity should be able to identify vegetation types, based on Categorical spectral classifications. Through isolating the most discriminative areas of the spectrum </w:t>
+      </w:r>
+      <w:r>
+        <w:rPr>
+          <w:rFonts w:ascii="Helvetica" w:hAnsi="Helvetica"/>
+        </w:rPr>
+        <w:t xml:space="preserve"> new spatial classified </w:t>
+      </w:r>
+      <w:r>
+        <w:rPr>
+          <w:rFonts w:ascii="Helvetica" w:hAnsi="Helvetica"/>
+        </w:rPr>
+        <w:t>vegetation type</w:t>
+      </w:r>
+      <w:r>
+        <w:rPr>
+          <w:rFonts w:ascii="Helvetica" w:hAnsi="Helvetica"/>
+        </w:rPr>
+        <w:t xml:space="preserve">s when mapped should visually correspond with an </w:t>
+      </w:r>
+      <w:r>
+        <w:rPr>
+          <w:rFonts w:ascii="Helvetica" w:hAnsi="Helvetica"/>
+        </w:rPr>
+        <w:t xml:space="preserve">existent </w:t>
+      </w:r>
+      <w:r>
+        <w:rPr>
+          <w:rFonts w:ascii="Helvetica" w:hAnsi="Helvetica"/>
+        </w:rPr>
+        <w:t xml:space="preserve">vegetation classification on </w:t>
+      </w:r>
+      <w:proofErr w:type="spellStart"/>
+      <w:r>
+        <w:rPr>
+          <w:rFonts w:ascii="Helvetica" w:hAnsi="Helvetica"/>
+        </w:rPr>
+        <w:t>Qikiqtaruk</w:t>
+      </w:r>
+      <w:proofErr w:type="spellEnd"/>
+      <w:r>
+        <w:rPr>
+          <w:rFonts w:ascii="Helvetica" w:hAnsi="Helvetica"/>
+        </w:rPr>
+        <w:t xml:space="preserve"> </w:t>
+      </w:r>
+      <w:r>
+        <w:rPr>
+          <w:rFonts w:ascii="Helvetica" w:hAnsi="Helvetica"/>
         </w:rPr>
         <w:fldChar w:fldCharType="begin"/>
       </w:r>
       <w:r>
         <w:rPr>
           <w:rFonts w:ascii="Helvetica" w:hAnsi="Helvetica"/>
-          <w:lang w:val="en-US"/>
         </w:rPr>
         <w:instrText xml:space="preserve"> ADDIN ZOTERO_ITEM CSL_CITATION {"citationID":"TukThWOZ","properties":{"formattedCitation":"(Obu et al., 2017)","plainCitation":"(Obu et al., 2017)","noteIndex":0},"citationItems":[{"id":456,"uris":["http://zotero.org/users/local/8RirLiuI/items/HRXNI3E6"],"uri":["http://zotero.org/users/local/8RirLiuI/items/HRXNI3E6"],"itemData":{"id":456,"type":"article-journal","container-title":"Permafrost and Periglacial Processes","DOI":"10.1002/ppp.1881","ISSN":"10456740","issue":"1","journalAbbreviation":"Permafrost and Periglac. Process.","language":"en","page":"92-107","source":"DOI.org (Crossref)","title":"Effect of Terrain Characteristics on Soil Organic Carbon and Total Nitrogen Stocks in Soils of Herschel Island, Western Canadian Arctic: Geomorphic Disturbance, SOC and TN","title-short":"Effect of Terrain Characteristics on Soil Organic Carbon and Total Nitrogen Stocks in Soils of Herschel Island, Western Canadian Arctic","volume":"28","author":[{"family":"Obu","given":"J."},{"family":"Lantuit","given":"H."},{"family":"Myers-Smith","given":"I."},{"family":"Heim","given":"B."},{"family":"Wolter","given":"J."},{"family":"Fritz","given":"M."}],"issued":{"date-parts":[["2017",1]]}}}],"schema":"https://github.com/citation-style-language/schema/raw/master/csl-citation.json"} </w:instrText>
       </w:r>
       <w:r>
         <w:rPr>
           <w:rFonts w:ascii="Helvetica" w:hAnsi="Helvetica"/>
-          <w:lang w:val="en-US"/>
         </w:rPr>
         <w:fldChar w:fldCharType="separate"/>
       </w:r>
       <w:r>
         <w:rPr>
           <w:rFonts w:ascii="Helvetica" w:hAnsi="Helvetica"/>
-          <w:lang w:val="en-US"/>
-        </w:rPr>
-        <w:t>(Obu et al., 2017)</w:t>
-      </w:r>
-      <w:r>
-        <w:rPr>
-          <w:rFonts w:ascii="Helvetica" w:hAnsi="Helvetica"/>
-          <w:lang w:val="en-US"/>
+        </w:rPr>
+        <w:t>(</w:t>
+      </w:r>
+      <w:proofErr w:type="spellStart"/>
+      <w:r>
+        <w:rPr>
+          <w:rFonts w:ascii="Helvetica" w:hAnsi="Helvetica"/>
+        </w:rPr>
+        <w:t>Obu</w:t>
+      </w:r>
+      <w:proofErr w:type="spellEnd"/>
+      <w:r>
+        <w:rPr>
+          <w:rFonts w:ascii="Helvetica" w:hAnsi="Helvetica"/>
+        </w:rPr>
+        <w:t xml:space="preserve"> et al., 2017)</w:t>
+      </w:r>
+      <w:r>
+        <w:rPr>
+          <w:rFonts w:ascii="Helvetica" w:hAnsi="Helvetica"/>
         </w:rPr>
         <w:fldChar w:fldCharType="end"/>
       </w:r>
       <w:r>
         <w:rPr>
           <w:rFonts w:ascii="Helvetica" w:hAnsi="Helvetica"/>
-          <w:lang w:val="en-US"/>
         </w:rPr>
         <w:t xml:space="preserve">. </w:t>
       </w:r>
@@ -4997,6 +5331,7 @@
           <w:rFonts w:ascii="Helvetica" w:hAnsi="Helvetica"/>
           <w:lang w:val="en-US"/>
         </w:rPr>
+        <w:lastRenderedPageBreak/>
         <w:t xml:space="preserve">My study aims to discriminate, and map vegetation types based on their hyperspectral signatures, as well as test the relationship between spectral diversity 1) species richness 2) species evenness 3) soil background </w:t>
       </w:r>
       <w:r>
@@ -5029,7 +5364,6 @@
           <w:rFonts w:ascii="Helvetica" w:hAnsi="Helvetica"/>
           <w:lang w:val="en-US"/>
         </w:rPr>
-        <w:lastRenderedPageBreak/>
         <w:t xml:space="preserve">The analysis conducted will rely on plot level, as well as remotely sensed data collected team shrub in previous years of field work on Qikiqtaruk-Herschel Island. </w:t>
       </w:r>
       <w:r>
@@ -5307,7 +5641,14 @@
         <w:rPr>
           <w:rFonts w:ascii="Helvetica" w:hAnsi="Helvetica"/>
         </w:rPr>
-        <w:t>In this section we’ll ask you to describe how you plan to collect samples, as well as the number of samples you plan to collect and your rationale for this decision. Please keep in mind that the data described in this section should be the actual data used for analysis, so if you are using a subset of a larger dataset, please describe the subset that will actually be used in your study.</w:t>
+        <w:t xml:space="preserve">In this section we’ll ask you to describe how you plan to collect samples, as well as the number of samples you plan to collect and your rationale for this decision. Please keep in mind that the </w:t>
+      </w:r>
+      <w:r>
+        <w:rPr>
+          <w:rFonts w:ascii="Helvetica" w:hAnsi="Helvetica"/>
+        </w:rPr>
+        <w:lastRenderedPageBreak/>
+        <w:t>data described in this section should be the actual data used for analysis, so if you are using a subset of a larger dataset, please describe the subset that will actually be used in your study.</w:t>
       </w:r>
     </w:p>
     <w:p>
@@ -5349,7 +5690,6 @@
         <w:rPr>
           <w:rFonts w:ascii="Helvetica" w:hAnsi="Helvetica"/>
         </w:rPr>
-        <w:lastRenderedPageBreak/>
         <w:t>Registration prior to accessing the data: As of the date of submission, the data exist, but have not been accessed by you or your collaborators. Commonly, this includes data that has been collected by another researcher or institution.</w:t>
       </w:r>
     </w:p>
@@ -5397,7 +5737,7 @@
           <w:szCs w:val="24"/>
           <w:lang w:val="en-US"/>
         </w:rPr>
-        <w:instrText xml:space="preserve"> ADDIN ZOTERO_ITEM CSL_CITATION {"citationID":"JM6yVzyn","properties":{"formattedCitation":"(\\uc0\\u8220{}ArcticDEM\\uc0\\u8221{}, 2018; \\uc0\\u8220{}JPL | AVIRIS-NG Data Portal\\uc0\\u8221{}, n.d.; Obu et al., 2016)","plainCitation":"(“ArcticDEM”, 2018; “JPL | AVIRIS-NG Data Portal”, n.d.; Obu et al., 2016)","noteIndex":0},"citationItems":[{"id":527,"uris":["http://zotero.org/users/local/8RirLiuI/items/Q6HLXUYF"],"uri":["http://zotero.org/users/local/8RirLiuI/items/Q6HLXUYF"],"itemData":{"id":527,"type":"webpage","title":"ArcticDEM","URL":"https://www.arcgis.com/apps/webappviewer/index.html?id=aff5fa8f5d5548c6bff44cc8be385f61","accessed":{"date-parts":[["2020",1,22]]},"issued":{"date-parts":[["2018"]]}}},{"id":624,"uris":["http://zotero.org/users/local/8RirLiuI/items/5WUNLBMV"],"uri":["http://zotero.org/users/local/8RirLiuI/items/5WUNLBMV"],"itemData":{"id":624,"type":"webpage","title":"JPL | AVIRIS-NG Data Portal","URL":"https://avirisng.jpl.nasa.gov/dataportal/","accessed":{"date-parts":[["2020",3,5]]}}},{"id":625,"uris":["http://zotero.org/users/local/8RirLiuI/items/ZVLRWSHE"],"uri":["http://zotero.org/users/local/8RirLiuI/items/ZVLRWSHE"],"itemData":{"id":625,"type":"article-journal","abstract":"Obu, Jaroslav; Lantuit, Hugues; Myers-Smith, Isla H; Heim, Birgit; Wolter, Juliane; Fritz, Michael (2016): Ecological classification of Herschel Island based on supervised classification of multispectral satellite imagery. PANGAEA, https://doi.org/10.1594/PANGAEA.858786, Supplement to: Obu, J et al. (2017): Effect of Terrain Characteristics on Soil Organic Carbon and Total Nitrogen Stocks in Soils of Herschel Island, Western Canadian Arctic. Permafrost and Periglacial Processes, 28(1), 92-107, https://doi.org/10.1002/ppp.1881","container-title":"Supplement to: Obu, J et al. (2017): Effect of Terrain Characteristics on Soil Organic Carbon and Total Nitrogen Stocks in Soils of Herschel Island, Western Canadian Arctic. Permafrost and Periglacial Processes, 28(1), 92-107, https://doi.org/10.1002/ppp.1881","DOI":"https://doi.org/10.1594/PANGAEA.858786","language":"en","note":"publisher: PANGAEA\ntype: dataset","source":"doi.pangaea.de","title":"Ecological classification of Herschel Island based on supervised classification of multispectral satellite imagery","URL":"https://doi.pangaea.de/10.1594/PANGAEA.858786","author":[{"family":"Obu","given":"Jaroslav"},{"family":"Lantuit","given":"Hugues"},{"family":"Myers-Smith","given":"Isla H."},{"family":"Heim","given":"Birgit"},{"family":"Wolter","given":"Juliane"},{"family":"Fritz","given":"Michael"}],"accessed":{"date-parts":[["2020",3,5]]},"issued":{"date-parts":[["2016",3,14]]}}}],"schema":"https://github.com/citation-style-language/schema/raw/master/csl-citation.json"} </w:instrText>
+        <w:instrText xml:space="preserve"> ADDIN ZOTERO_ITEM CSL_CITATION {"citationID":"JM6yVzyn","properties":{"formattedCitation":"(\\uc0\\u8220{}ArcticDEM\\uc0\\u8221{}, 2018; \\uc0\\u8220{}JPL | AVIRIS-NG Data Portal\\uc0\\u8221{}, n.d.; Obu et al., 2016)","plainCitation":"(“ArcticDEM”, 2018; “JPL | AVIRIS-NG Data Portal”, n.d.; Obu et al., 2016)","dontUpdate":true,"noteIndex":0},"citationItems":[{"id":527,"uris":["http://zotero.org/users/local/8RirLiuI/items/Q6HLXUYF"],"uri":["http://zotero.org/users/local/8RirLiuI/items/Q6HLXUYF"],"itemData":{"id":527,"type":"webpage","title":"ArcticDEM","URL":"https://www.arcgis.com/apps/webappviewer/index.html?id=aff5fa8f5d5548c6bff44cc8be385f61","accessed":{"date-parts":[["2020",1,22]]},"issued":{"date-parts":[["2018"]]}}},{"id":624,"uris":["http://zotero.org/users/local/8RirLiuI/items/5WUNLBMV"],"uri":["http://zotero.org/users/local/8RirLiuI/items/5WUNLBMV"],"itemData":{"id":624,"type":"webpage","title":"JPL | AVIRIS-NG Data Portal","URL":"https://avirisng.jpl.nasa.gov/dataportal/","accessed":{"date-parts":[["2020",3,5]]}}},{"id":625,"uris":["http://zotero.org/users/local/8RirLiuI/items/ZVLRWSHE"],"uri":["http://zotero.org/users/local/8RirLiuI/items/ZVLRWSHE"],"itemData":{"id":625,"type":"article-journal","abstract":"Obu, Jaroslav; Lantuit, Hugues; Myers-Smith, Isla H; Heim, Birgit; Wolter, Juliane; Fritz, Michael (2016): Ecological classification of Herschel Island based on supervised classification of multispectral satellite imagery. PANGAEA, https://doi.org/10.1594/PANGAEA.858786, Supplement to: Obu, J et al. (2017): Effect of Terrain Characteristics on Soil Organic Carbon and Total Nitrogen Stocks in Soils of Herschel Island, Western Canadian Arctic. Permafrost and Periglacial Processes, 28(1), 92-107, https://doi.org/10.1002/ppp.1881","container-title":"Supplement to: Obu, J et al. (2017): Effect of Terrain Characteristics on Soil Organic Carbon and Total Nitrogen Stocks in Soils of Herschel Island, Western Canadian Arctic. Permafrost and Periglacial Processes, 28(1), 92-107, https://doi.org/10.1002/ppp.1881","DOI":"https://doi.org/10.1594/PANGAEA.858786","language":"en","note":"publisher: PANGAEA\ntype: dataset","source":"doi.pangaea.de","title":"Ecological classification of Herschel Island based on supervised classification of multispectral satellite imagery","URL":"https://doi.pangaea.de/10.1594/PANGAEA.858786","author":[{"family":"Obu","given":"Jaroslav"},{"family":"Lantuit","given":"Hugues"},{"family":"Myers-Smith","given":"Isla H."},{"family":"Heim","given":"Birgit"},{"family":"Wolter","given":"Juliane"},{"family":"Fritz","given":"Michael"}],"accessed":{"date-parts":[["2020",3,5]]},"issued":{"date-parts":[["2016",3,14]]}}}],"schema":"https://github.com/citation-style-language/schema/raw/master/csl-citation.json"} </w:instrText>
       </w:r>
       <w:r>
         <w:rPr>
@@ -5468,35 +5808,15 @@
         </w:rPr>
         <w:t xml:space="preserve">given by one of my supervisors, I have been made aware that the variability within spectral </w:t>
       </w:r>
-      <w:proofErr w:type="gramStart"/>
-      <w:r>
-        <w:rPr>
-          <w:rFonts w:ascii="Helvetica" w:eastAsia="Times New Roman" w:hAnsi="Helvetica" w:cs="Times New Roman"/>
-          <w:sz w:val="24"/>
-          <w:szCs w:val="24"/>
-          <w:lang w:val="en-US"/>
-        </w:rPr>
-        <w:t>signatures</w:t>
-      </w:r>
-      <w:r>
-        <w:rPr>
-          <w:rFonts w:ascii="Helvetica" w:eastAsia="Times New Roman" w:hAnsi="Helvetica" w:cs="Times New Roman"/>
-          <w:sz w:val="24"/>
-          <w:szCs w:val="24"/>
-          <w:lang w:val="en-US"/>
-        </w:rPr>
-        <w:t xml:space="preserve"> </w:t>
-      </w:r>
-      <w:r>
-        <w:rPr>
-          <w:rFonts w:ascii="Helvetica" w:eastAsia="Times New Roman" w:hAnsi="Helvetica" w:cs="Times New Roman"/>
-          <w:sz w:val="24"/>
-          <w:szCs w:val="24"/>
-          <w:lang w:val="en-US"/>
-        </w:rPr>
-        <w:t xml:space="preserve"> tend</w:t>
-      </w:r>
-      <w:proofErr w:type="gramEnd"/>
+      <w:r>
+        <w:rPr>
+          <w:rFonts w:ascii="Helvetica" w:eastAsia="Times New Roman" w:hAnsi="Helvetica" w:cs="Times New Roman"/>
+          <w:sz w:val="24"/>
+          <w:szCs w:val="24"/>
+          <w:lang w:val="en-US"/>
+        </w:rPr>
+        <w:t>signatures tend</w:t>
+      </w:r>
       <w:r>
         <w:rPr>
           <w:rFonts w:ascii="Helvetica" w:eastAsia="Times New Roman" w:hAnsi="Helvetica" w:cs="Times New Roman"/>
@@ -5637,7 +5957,15 @@
           <w:rFonts w:ascii="Helvetica" w:hAnsi="Helvetica"/>
           <w:lang w:val="en-US"/>
         </w:rPr>
-        <w:t xml:space="preserve"> can be obtained. During point-framing sampling, present species are also recorded, which can be used to calculate the species biodiversity metrics of species richness and evenness. Regional plot scale hyperspectral data exists for both vegetation types. Vegetation type A is partitioned into plots and has data from both 2018 &amp; 2019, while vegetation type B only has data available for 2019, obtained from a greater region without plot subdivision. </w:t>
+        <w:t xml:space="preserve"> can be obtained. During point-framing sampling, present species are also recorded, which can be used to calculate the species biodiversity metrics of species richness and evenness. Regional plot scale hyperspectral data exists for both vegetation types. Vegetation type </w:t>
+      </w:r>
+      <w:r>
+        <w:rPr>
+          <w:rFonts w:ascii="Helvetica" w:hAnsi="Helvetica"/>
+          <w:lang w:val="en-US"/>
+        </w:rPr>
+        <w:lastRenderedPageBreak/>
+        <w:t xml:space="preserve">A is partitioned into plots and has data from both 2018 &amp; 2019, while vegetation type B only has data available for 2019, obtained from a greater region without plot subdivision. </w:t>
       </w:r>
       <w:r>
         <w:rPr>
@@ -5702,15 +6030,7 @@
           <w:rFonts w:ascii="Helvetica" w:eastAsiaTheme="minorHAnsi" w:hAnsi="Helvetica" w:cstheme="minorHAnsi"/>
           <w:lang w:val="en-GB"/>
         </w:rPr>
-        <w:t xml:space="preserve">. </w:t>
-      </w:r>
-      <w:r>
-        <w:rPr>
-          <w:rFonts w:ascii="Helvetica" w:eastAsiaTheme="minorHAnsi" w:hAnsi="Helvetica" w:cstheme="minorHAnsi"/>
-          <w:lang w:val="en-GB"/>
-        </w:rPr>
-        <w:lastRenderedPageBreak/>
-        <w:t>Plane scale hyperspectral imagery is available from a mission conducted last summer by NASA, which passed over</w:t>
+        <w:t>. Plane scale hyperspectral imagery is available from a mission conducted last summer by NASA, which passed over</w:t>
       </w:r>
       <w:r>
         <w:rPr>
@@ -5828,6 +6148,51 @@
           <w:szCs w:val="24"/>
           <w:lang w:val="en-US"/>
         </w:rPr>
+        <w:t xml:space="preserve"> using a </w:t>
+      </w:r>
+      <w:r>
+        <w:rPr>
+          <w:rFonts w:ascii="Helvetica" w:eastAsia="Times New Roman" w:hAnsi="Helvetica" w:cs="Times New Roman"/>
+          <w:sz w:val="24"/>
+          <w:szCs w:val="24"/>
+          <w:lang w:val="en-US"/>
+        </w:rPr>
+        <w:t>GER 1500 field spectrometer (350–1050 nm; 512 bands, spectral resolution 3 nm, spectral sampling 1.</w:t>
+      </w:r>
+      <w:r>
+        <w:rPr>
+          <w:rFonts w:ascii="Helvetica" w:eastAsia="Times New Roman" w:hAnsi="Helvetica" w:cs="Times New Roman"/>
+          <w:sz w:val="24"/>
+          <w:szCs w:val="24"/>
+          <w:lang w:val="en-US"/>
+        </w:rPr>
+        <w:t>5</w:t>
+      </w:r>
+      <w:r>
+        <w:rPr>
+          <w:rFonts w:ascii="Helvetica" w:eastAsia="Times New Roman" w:hAnsi="Helvetica" w:cs="Times New Roman"/>
+          <w:sz w:val="24"/>
+          <w:szCs w:val="24"/>
+          <w:lang w:val="en-US"/>
+        </w:rPr>
+        <w:t xml:space="preserve"> nm</w:t>
+      </w:r>
+      <w:r>
+        <w:rPr>
+          <w:rFonts w:ascii="Helvetica" w:eastAsia="Times New Roman" w:hAnsi="Helvetica" w:cs="Times New Roman"/>
+          <w:sz w:val="24"/>
+          <w:szCs w:val="24"/>
+          <w:lang w:val="en-US"/>
+        </w:rPr>
+        <w:t>)</w:t>
+      </w:r>
+      <w:r>
+        <w:rPr>
+          <w:rFonts w:ascii="Helvetica" w:eastAsia="Times New Roman" w:hAnsi="Helvetica" w:cs="Times New Roman"/>
+          <w:sz w:val="24"/>
+          <w:szCs w:val="24"/>
+          <w:lang w:val="en-US"/>
+        </w:rPr>
         <w:t>.</w:t>
       </w:r>
       <w:r>
@@ -6091,7 +6456,14 @@
         <w:rPr>
           <w:rFonts w:ascii="Helvetica" w:hAnsi="Helvetica"/>
         </w:rPr>
-        <w:t>In this section you can describe all variables (both manipulated and measured variables) that will later be used in your confirmatory analysis plan. In your analysis plan, you will have the opportunity to describe how each variable will be used. If you have variables which you are measuring for exploratory analyses, you are not required to list them, though you are permitted to do so.</w:t>
+        <w:t xml:space="preserve">In this section you can describe all variables (both manipulated and measured variables) that will later be used in your confirmatory analysis plan. In your analysis plan, you will have the opportunity to describe how each variable will be used. If you have variables which you are </w:t>
+      </w:r>
+      <w:r>
+        <w:rPr>
+          <w:rFonts w:ascii="Helvetica" w:hAnsi="Helvetica"/>
+        </w:rPr>
+        <w:lastRenderedPageBreak/>
+        <w:t>measuring for exploratory analyses, you are not required to list them, though you are permitted to do so.</w:t>
       </w:r>
     </w:p>
     <w:p>
@@ -6751,6 +7123,7 @@
         <w:rPr>
           <w:rFonts w:ascii="Helvetica" w:hAnsi="Helvetica"/>
         </w:rPr>
+        <w:lastRenderedPageBreak/>
         <w:t>Spectral variance (band coefficient of variance</w:t>
       </w:r>
       <w:commentRangeEnd w:id="6"/>
@@ -6803,7 +7176,7 @@
           <w:rFonts w:ascii="Helvetica" w:hAnsi="Helvetica" w:cstheme="minorHAnsi"/>
           <w:lang w:val="en-GB"/>
         </w:rPr>
-        <w:instrText xml:space="preserve"> ADDIN ZOTERO_ITEM CSL_CITATION {"citationID":"QetmdzRR","properties":{"formattedCitation":"(Wang, Gamon, Cavender-Bares, et al., 2018)","plainCitation":"(Wang, Gamon, Cavender-Bares, et al., 2018)","dontUpdate":true,"noteIndex":0},"citationItems":[{"id":"7ZtYeXZ8/4tt8ve1h","uris":["http://zotero.org/users/local/8RirLiuI/items/PFHUP97H"],"uri":["http://zotero.org/users/local/8RirLiuI/items/PFHUP97H"],"itemData":{"id":410,"type":"article-journal","container-title":"Ecological Applications","DOI":"10.1002/eap.1669","ISSN":"10510761","issue":"2","journalAbbreviation":"Ecol Appl","language":"en","page":"541-556","source":"DOI.org (Crossref)","title":"The spatial sensitivity of the spectral diversity-biodiversity relationship: an experimental test in a prairie grassland","title-short":"The spatial sensitivity of the spectral diversity-biodiversity relationship","volume":"28","author":[{"family":"Wang","given":"Ran"},{"family":"Gamon","given":"John A."},{"family":"Cavender-Bares","given":"Jeannine"},{"family":"Townsend","given":"Philip A."},{"family":"Zygielbaum","given":"Arthur I."}],"issued":{"date-parts":[["2018",3]]}}}],"schema":"https://github.com/citation-style-language/schema/raw/master/csl-citation.json"} </w:instrText>
+        <w:instrText xml:space="preserve"> ADDIN ZOTERO_ITEM CSL_CITATION {"citationID":"QetmdzRR","properties":{"formattedCitation":"(Wang, Gamon, Cavender-Bares, et al., 2018)","plainCitation":"(Wang, Gamon, Cavender-Bares, et al., 2018)","dontUpdate":true,"noteIndex":0},"citationItems":[{"id":"MbMLk4dk/x3NFOZ4f","uris":["http://zotero.org/users/local/8RirLiuI/items/PFHUP97H"],"uri":["http://zotero.org/users/local/8RirLiuI/items/PFHUP97H"],"itemData":{"id":410,"type":"article-journal","container-title":"Ecological Applications","DOI":"10.1002/eap.1669","ISSN":"10510761","issue":"2","journalAbbreviation":"Ecol Appl","language":"en","page":"541-556","source":"DOI.org (Crossref)","title":"The spatial sensitivity of the spectral diversity-biodiversity relationship: an experimental test in a prairie grassland","title-short":"The spatial sensitivity of the spectral diversity-biodiversity relationship","volume":"28","author":[{"family":"Wang","given":"Ran"},{"family":"Gamon","given":"John A."},{"family":"Cavender-Bares","given":"Jeannine"},{"family":"Townsend","given":"Philip A."},{"family":"Zygielbaum","given":"Arthur I."}],"issued":{"date-parts":[["2018",3]]}}}],"schema":"https://github.com/citation-style-language/schema/raw/master/csl-citation.json"} </w:instrText>
       </w:r>
       <w:r>
         <w:rPr>
@@ -7193,7 +7566,7 @@
           <w:szCs w:val="20"/>
           <w:lang w:val="en-GB"/>
         </w:rPr>
-        <w:instrText xml:space="preserve"> ADDIN ZOTERO_ITEM CSL_CITATION {"citationID":"DUHVWgOm","properties":{"formattedCitation":"(Wang, Gamon, Cavender-Bares, et al., 2018b)","plainCitation":"(Wang, Gamon, Cavender-Bares, et al., 2018b)","noteIndex":0},"citationItems":[{"id":"7ZtYeXZ8/4tt8ve1h","uris":["http://zotero.org/users/local/8RirLiuI/items/PFHUP97H"],"uri":["http://zotero.org/users/local/8RirLiuI/items/PFHUP97H"],"itemData":{"id":410,"type":"article-journal","container-title":"Ecological Applications","DOI":"10.1002/eap.1669","ISSN":"10510761","issue":"2","journalAbbreviation":"Ecol Appl","language":"en","page":"541-556","source":"DOI.org (Crossref)","title":"The spatial sensitivity of the spectral diversity-biodiversity relationship: an experimental test in a prairie grassland","title-short":"The spatial sensitivity of the spectral diversity-biodiversity relationship","volume":"28","author":[{"family":"Wang","given":"Ran"},{"family":"Gamon","given":"John A."},{"family":"Cavender-Bares","given":"Jeannine"},{"family":"Townsend","given":"Philip A."},{"family":"Zygielbaum","given":"Arthur I."}],"issued":{"date-parts":[["2018",3]]}}}],"schema":"https://github.com/citation-style-language/schema/raw/master/csl-citation.json"} </w:instrText>
+        <w:instrText xml:space="preserve"> ADDIN ZOTERO_ITEM CSL_CITATION {"citationID":"DUHVWgOm","properties":{"formattedCitation":"(Wang, Gamon, Cavender-Bares, et al., 2018b)","plainCitation":"(Wang, Gamon, Cavender-Bares, et al., 2018b)","noteIndex":0},"citationItems":[{"id":"MbMLk4dk/x3NFOZ4f","uris":["http://zotero.org/users/local/8RirLiuI/items/PFHUP97H"],"uri":["http://zotero.org/users/local/8RirLiuI/items/PFHUP97H"],"itemData":{"id":410,"type":"article-journal","container-title":"Ecological Applications","DOI":"10.1002/eap.1669","ISSN":"10510761","issue":"2","journalAbbreviation":"Ecol Appl","language":"en","page":"541-556","source":"DOI.org (Crossref)","title":"The spatial sensitivity of the spectral diversity-biodiversity relationship: an experimental test in a prairie grassland","title-short":"The spatial sensitivity of the spectral diversity-biodiversity relationship","volume":"28","author":[{"family":"Wang","given":"Ran"},{"family":"Gamon","given":"John A."},{"family":"Cavender-Bares","given":"Jeannine"},{"family":"Townsend","given":"Philip A."},{"family":"Zygielbaum","given":"Arthur I."}],"issued":{"date-parts":[["2018",3]]}}}],"schema":"https://github.com/citation-style-language/schema/raw/master/csl-citation.json"} </w:instrText>
       </w:r>
       <w:r>
         <w:rPr>
@@ -7215,8 +7588,9 @@
           <w:szCs w:val="20"/>
           <w:lang w:val="en-GB"/>
         </w:rPr>
-        <w:t>(Wang, Gamon, Cavender-Bares, et al., 2018b)</w:t>
-      </w:r>
+        <w:t xml:space="preserve">(Wang, </w:t>
+      </w:r>
+      <w:proofErr w:type="spellStart"/>
       <w:r>
         <w:rPr>
           <w:rFonts w:ascii="Helvetica" w:hAnsi="Helvetica" w:cstheme="minorHAnsi"/>
@@ -7226,6 +7600,29 @@
           <w:szCs w:val="20"/>
           <w:lang w:val="en-GB"/>
         </w:rPr>
+        <w:t>Gamon</w:t>
+      </w:r>
+      <w:proofErr w:type="spellEnd"/>
+      <w:r>
+        <w:rPr>
+          <w:rFonts w:ascii="Helvetica" w:hAnsi="Helvetica" w:cstheme="minorHAnsi"/>
+          <w:i/>
+          <w:iCs/>
+          <w:sz w:val="20"/>
+          <w:szCs w:val="20"/>
+          <w:lang w:val="en-GB"/>
+        </w:rPr>
+        <w:t>, Cavender-Bares, et al., 2018b)</w:t>
+      </w:r>
+      <w:r>
+        <w:rPr>
+          <w:rFonts w:ascii="Helvetica" w:hAnsi="Helvetica" w:cstheme="minorHAnsi"/>
+          <w:i/>
+          <w:iCs/>
+          <w:sz w:val="20"/>
+          <w:szCs w:val="20"/>
+          <w:lang w:val="en-GB"/>
+        </w:rPr>
         <w:fldChar w:fldCharType="end"/>
       </w:r>
     </w:p>
@@ -7287,7 +7684,7 @@
           <w:rFonts w:ascii="Helvetica" w:hAnsi="Helvetica" w:cstheme="minorHAnsi"/>
           <w:lang w:val="en-GB"/>
         </w:rPr>
-        <w:instrText xml:space="preserve"> ADDIN ZOTERO_ITEM CSL_CITATION {"citationID":"PejKJyQ7","properties":{"formattedCitation":"(Wang, Gamon, Cavender-Bares, et al., 2018)","plainCitation":"(Wang, Gamon, Cavender-Bares, et al., 2018)","dontUpdate":true,"noteIndex":0},"citationItems":[{"id":"7ZtYeXZ8/4tt8ve1h","uris":["http://zotero.org/users/local/8RirLiuI/items/PFHUP97H"],"uri":["http://zotero.org/users/local/8RirLiuI/items/PFHUP97H"],"itemData":{"id":410,"type":"article-journal","container-title":"Ecological Applications","DOI":"10.1002/eap.1669","ISSN":"10510761","issue":"2","journalAbbreviation":"Ecol Appl","language":"en","page":"541-556","source":"DOI.org (Crossref)","title":"The spatial sensitivity of the spectral diversity-biodiversity relationship: an experimental test in a prairie grassland","title-short":"The spatial sensitivity of the spectral diversity-biodiversity relationship","volume":"28","author":[{"family":"Wang","given":"Ran"},{"family":"Gamon","given":"John A."},{"family":"Cavender-Bares","given":"Jeannine"},{"family":"Townsend","given":"Philip A."},{"family":"Zygielbaum","given":"Arthur I."}],"issued":{"date-parts":[["2018",3]]}}}],"schema":"https://github.com/citation-style-language/schema/raw/master/csl-citation.json"} </w:instrText>
+        <w:instrText xml:space="preserve"> ADDIN ZOTERO_ITEM CSL_CITATION {"citationID":"PejKJyQ7","properties":{"formattedCitation":"(Wang, Gamon, Cavender-Bares, et al., 2018)","plainCitation":"(Wang, Gamon, Cavender-Bares, et al., 2018)","dontUpdate":true,"noteIndex":0},"citationItems":[{"id":"MbMLk4dk/x3NFOZ4f","uris":["http://zotero.org/users/local/8RirLiuI/items/PFHUP97H"],"uri":["http://zotero.org/users/local/8RirLiuI/items/PFHUP97H"],"itemData":{"id":410,"type":"article-journal","container-title":"Ecological Applications","DOI":"10.1002/eap.1669","ISSN":"10510761","issue":"2","journalAbbreviation":"Ecol Appl","language":"en","page":"541-556","source":"DOI.org (Crossref)","title":"The spatial sensitivity of the spectral diversity-biodiversity relationship: an experimental test in a prairie grassland","title-short":"The spatial sensitivity of the spectral diversity-biodiversity relationship","volume":"28","author":[{"family":"Wang","given":"Ran"},{"family":"Gamon","given":"John A."},{"family":"Cavender-Bares","given":"Jeannine"},{"family":"Townsend","given":"Philip A."},{"family":"Zygielbaum","given":"Arthur I."}],"issued":{"date-parts":[["2018",3]]}}}],"schema":"https://github.com/citation-style-language/schema/raw/master/csl-citation.json"} </w:instrText>
       </w:r>
       <w:r>
         <w:rPr>
@@ -7697,7 +8094,7 @@
           <w:szCs w:val="20"/>
           <w:lang w:val="en-GB"/>
         </w:rPr>
-        <w:instrText xml:space="preserve"> ADDIN ZOTERO_ITEM CSL_CITATION {"citationID":"pGRpGAyX","properties":{"formattedCitation":"(Wang, Gamon, Cavender-Bares, et al., 2018b)","plainCitation":"(Wang, Gamon, Cavender-Bares, et al., 2018b)","noteIndex":0},"citationItems":[{"id":"oSkVcXYv/Lf9ZrqB1","uris":["http://zotero.org/users/local/8RirLiuI/items/PFHUP97H"],"uri":["http://zotero.org/users/local/8RirLiuI/items/PFHUP97H"],"itemData":{"id":410,"type":"article-journal","container-title":"Ecological Applications","DOI":"10.1002/eap.1669","ISSN":"10510761","issue":"2","journalAbbreviation":"Ecol Appl","language":"en","page":"541-556","source":"DOI.org (Crossref)","title":"The spatial sensitivity of the spectral diversity-biodiversity relationship: an experimental test in a prairie grassland","title-short":"The spatial sensitivity of the spectral diversity-biodiversity relationship","volume":"28","author":[{"family":"Wang","given":"Ran"},{"family":"Gamon","given":"John A."},{"family":"Cavender-Bares","given":"Jeannine"},{"family":"Townsend","given":"Philip A."},{"family":"Zygielbaum","given":"Arthur I."}],"issued":{"date-parts":[["2018",3]]}}}],"schema":"https://github.com/citation-style-language/schema/raw/master/csl-citation.json"} </w:instrText>
+        <w:instrText xml:space="preserve"> ADDIN ZOTERO_ITEM CSL_CITATION {"citationID":"pGRpGAyX","properties":{"formattedCitation":"(Wang, Gamon, Cavender-Bares, et al., 2018b)","plainCitation":"(Wang, Gamon, Cavender-Bares, et al., 2018b)","noteIndex":0},"citationItems":[{"id":"MbMLk4dk/x3NFOZ4f","uris":["http://zotero.org/users/local/8RirLiuI/items/PFHUP97H"],"uri":["http://zotero.org/users/local/8RirLiuI/items/PFHUP97H"],"itemData":{"id":410,"type":"article-journal","container-title":"Ecological Applications","DOI":"10.1002/eap.1669","ISSN":"10510761","issue":"2","journalAbbreviation":"Ecol Appl","language":"en","page":"541-556","source":"DOI.org (Crossref)","title":"The spatial sensitivity of the spectral diversity-biodiversity relationship: an experimental test in a prairie grassland","title-short":"The spatial sensitivity of the spectral diversity-biodiversity relationship","volume":"28","author":[{"family":"Wang","given":"Ran"},{"family":"Gamon","given":"John A."},{"family":"Cavender-Bares","given":"Jeannine"},{"family":"Townsend","given":"Philip A."},{"family":"Zygielbaum","given":"Arthur I."}],"issued":{"date-parts":[["2018",3]]}}}],"schema":"https://github.com/citation-style-language/schema/raw/master/csl-citation.json"} </w:instrText>
       </w:r>
       <w:r>
         <w:rPr>
@@ -7719,7 +8116,31 @@
           <w:szCs w:val="20"/>
           <w:lang w:val="en-GB"/>
         </w:rPr>
-        <w:t>(Wang, Gamon, Cavender-Bares, et al., 2018b)</w:t>
+        <w:t xml:space="preserve">(Wang, </w:t>
+      </w:r>
+      <w:proofErr w:type="spellStart"/>
+      <w:r>
+        <w:rPr>
+          <w:rFonts w:ascii="Helvetica" w:hAnsi="Helvetica" w:cstheme="minorHAnsi"/>
+          <w:i/>
+          <w:iCs/>
+          <w:sz w:val="20"/>
+          <w:szCs w:val="20"/>
+          <w:lang w:val="en-GB"/>
+        </w:rPr>
+        <w:t>Gamon</w:t>
+      </w:r>
+      <w:proofErr w:type="spellEnd"/>
+      <w:r>
+        <w:rPr>
+          <w:rFonts w:ascii="Helvetica" w:hAnsi="Helvetica" w:cstheme="minorHAnsi"/>
+          <w:i/>
+          <w:iCs/>
+          <w:sz w:val="20"/>
+          <w:szCs w:val="20"/>
+          <w:lang w:val="en-GB"/>
+        </w:rPr>
+        <w:t>, Cavender-Bares, et al., 2018b)</w:t>
       </w:r>
       <w:r>
         <w:rPr>
@@ -8617,7 +9038,6 @@
           <w:sz w:val="20"/>
           <w:szCs w:val="20"/>
         </w:rPr>
-        <w:lastRenderedPageBreak/>
         <w:t>R</w:t>
       </w:r>
       <w:r>
@@ -8917,8 +9337,6 @@
           <w:rFonts w:ascii="Helvetica" w:hAnsi="Helvetica"/>
         </w:rPr>
       </w:pPr>
-      <w:bookmarkStart w:id="17" w:name="_GoBack"/>
-      <w:bookmarkEnd w:id="17"/>
     </w:p>
     <w:p>
       <w:pPr>
@@ -9446,7 +9864,6 @@
           <w:rFonts w:ascii="Helvetica" w:eastAsia="Times New Roman" w:hAnsi="Helvetica" w:cs="Times New Roman"/>
           <w:sz w:val="24"/>
           <w:szCs w:val="24"/>
-          <w:u w:val="single"/>
           <w:lang w:val="en-US"/>
         </w:rPr>
         <w:t>defined subset of spectral bands</w:t>
@@ -9548,222 +9965,15 @@
     </w:p>
     <w:p>
       <w:pPr>
+        <w:ind w:left="720"/>
         <w:jc w:val="both"/>
         <w:rPr>
           <w:rFonts w:ascii="Helvetica" w:eastAsia="Times New Roman" w:hAnsi="Helvetica" w:cs="Times New Roman"/>
-          <w:b/>
-          <w:bCs/>
-          <w:sz w:val="24"/>
-          <w:szCs w:val="24"/>
-          <w:lang w:val="en-US"/>
-        </w:rPr>
-      </w:pPr>
-    </w:p>
-    <w:p>
-      <w:pPr>
-        <w:jc w:val="both"/>
-        <w:rPr>
-          <w:rFonts w:ascii="Helvetica" w:eastAsia="Times New Roman" w:hAnsi="Helvetica" w:cs="Times New Roman"/>
-          <w:b/>
-          <w:bCs/>
-          <w:sz w:val="24"/>
-          <w:szCs w:val="24"/>
-          <w:lang w:val="en-US"/>
-        </w:rPr>
-      </w:pPr>
-    </w:p>
-    <w:p>
-      <w:pPr>
-        <w:jc w:val="both"/>
-        <w:rPr>
-          <w:rFonts w:ascii="Helvetica" w:eastAsia="Times New Roman" w:hAnsi="Helvetica" w:cs="Times New Roman"/>
-          <w:b/>
-          <w:bCs/>
-          <w:sz w:val="24"/>
-          <w:szCs w:val="24"/>
-          <w:lang w:val="en-US"/>
-        </w:rPr>
-      </w:pPr>
-    </w:p>
-    <w:p>
-      <w:pPr>
-        <w:jc w:val="both"/>
-        <w:rPr>
-          <w:rFonts w:ascii="Helvetica" w:eastAsia="Times New Roman" w:hAnsi="Helvetica" w:cs="Times New Roman"/>
-          <w:b/>
-          <w:bCs/>
-          <w:sz w:val="24"/>
-          <w:szCs w:val="24"/>
-          <w:lang w:val="en-US"/>
-        </w:rPr>
-      </w:pPr>
-      <w:r>
-        <w:rPr>
-          <w:rFonts w:ascii="Helvetica" w:eastAsia="Times New Roman" w:hAnsi="Helvetica" w:cs="Times New Roman"/>
-          <w:b/>
-          <w:bCs/>
-          <w:sz w:val="24"/>
-          <w:szCs w:val="24"/>
-          <w:lang w:val="en-US"/>
-        </w:rPr>
-        <w:t xml:space="preserve">4: Are closer measurements more similar than more distant measurements? </w:t>
-      </w:r>
-    </w:p>
-    <w:p>
-      <w:pPr>
-        <w:jc w:val="both"/>
-        <w:rPr>
-          <w:rFonts w:ascii="Helvetica" w:eastAsia="Times New Roman" w:hAnsi="Helvetica" w:cs="Times New Roman"/>
-          <w:b/>
-          <w:bCs/>
-          <w:sz w:val="24"/>
-          <w:szCs w:val="24"/>
-          <w:lang w:val="en-US"/>
-        </w:rPr>
-      </w:pPr>
-    </w:p>
-    <w:p>
-      <w:pPr>
-        <w:jc w:val="both"/>
-        <w:rPr>
-          <w:rFonts w:ascii="Helvetica" w:eastAsia="Times New Roman" w:hAnsi="Helvetica" w:cs="Times New Roman"/>
-          <w:sz w:val="24"/>
-          <w:szCs w:val="24"/>
-          <w:lang w:val="en-US"/>
-        </w:rPr>
-      </w:pPr>
-      <w:r>
-        <w:rPr>
-          <w:rFonts w:ascii="Helvetica" w:eastAsia="Times New Roman" w:hAnsi="Helvetica" w:cs="Times New Roman"/>
-          <w:sz w:val="24"/>
-          <w:szCs w:val="24"/>
-          <w:lang w:val="en-US"/>
-        </w:rPr>
-        <w:t xml:space="preserve">This will be assessed </w:t>
-      </w:r>
-    </w:p>
-    <w:p>
-      <w:pPr>
-        <w:jc w:val="both"/>
-        <w:rPr>
-          <w:rFonts w:ascii="Helvetica" w:eastAsia="Times New Roman" w:hAnsi="Helvetica" w:cs="Times New Roman"/>
-          <w:b/>
-          <w:bCs/>
-          <w:sz w:val="24"/>
-          <w:szCs w:val="24"/>
-          <w:lang w:val="en-US"/>
-        </w:rPr>
-      </w:pPr>
-    </w:p>
-    <w:p>
-      <w:pPr>
-        <w:jc w:val="both"/>
-        <w:rPr>
-          <w:rFonts w:ascii="Helvetica" w:eastAsia="Times New Roman" w:hAnsi="Helvetica" w:cs="Times New Roman"/>
-          <w:b/>
-          <w:bCs/>
-          <w:sz w:val="24"/>
-          <w:szCs w:val="24"/>
-          <w:lang w:val="en-US"/>
-        </w:rPr>
-      </w:pPr>
-      <w:r>
-        <w:rPr>
-          <w:rFonts w:ascii="Helvetica" w:eastAsia="Times New Roman" w:hAnsi="Helvetica" w:cs="Times New Roman"/>
-          <w:b/>
-          <w:bCs/>
-          <w:sz w:val="24"/>
-          <w:szCs w:val="24"/>
-          <w:lang w:val="en-US"/>
-        </w:rPr>
-        <w:t>5: Do plot and airborne spectra differ?  Do plot or airborne spectra show more variation among vegetation types?</w:t>
-      </w:r>
-    </w:p>
-    <w:p>
-      <w:pPr>
-        <w:jc w:val="both"/>
-        <w:rPr>
-          <w:rFonts w:ascii="Helvetica" w:eastAsia="Times New Roman" w:hAnsi="Helvetica" w:cs="Times New Roman"/>
-          <w:b/>
-          <w:bCs/>
-          <w:sz w:val="24"/>
-          <w:szCs w:val="24"/>
-          <w:lang w:val="en-US"/>
-        </w:rPr>
-      </w:pPr>
-    </w:p>
-    <w:p>
-      <w:pPr>
-        <w:jc w:val="both"/>
-        <w:rPr>
-          <w:rFonts w:ascii="Helvetica" w:eastAsia="Times New Roman" w:hAnsi="Helvetica" w:cs="Times New Roman"/>
-          <w:b/>
-          <w:bCs/>
-          <w:sz w:val="24"/>
-          <w:szCs w:val="24"/>
-          <w:lang w:val="en-US"/>
-        </w:rPr>
-      </w:pPr>
-      <w:r>
-        <w:rPr>
-          <w:rFonts w:ascii="Helvetica" w:eastAsia="Times New Roman" w:hAnsi="Helvetica" w:cs="Times New Roman"/>
-          <w:b/>
-          <w:bCs/>
-          <w:sz w:val="24"/>
-          <w:szCs w:val="24"/>
-          <w:lang w:val="en-US"/>
-        </w:rPr>
-        <w:t xml:space="preserve">6: Can airborne </w:t>
-      </w:r>
-      <w:proofErr w:type="gramStart"/>
-      <w:r>
-        <w:rPr>
-          <w:rFonts w:ascii="Helvetica" w:eastAsia="Times New Roman" w:hAnsi="Helvetica" w:cs="Times New Roman"/>
-          <w:b/>
-          <w:bCs/>
-          <w:sz w:val="24"/>
-          <w:szCs w:val="24"/>
-          <w:lang w:val="en-US"/>
-        </w:rPr>
-        <w:t>remotely-sensed</w:t>
-      </w:r>
-      <w:proofErr w:type="gramEnd"/>
-      <w:r>
-        <w:rPr>
-          <w:rFonts w:ascii="Helvetica" w:eastAsia="Times New Roman" w:hAnsi="Helvetica" w:cs="Times New Roman"/>
-          <w:b/>
-          <w:bCs/>
-          <w:sz w:val="24"/>
-          <w:szCs w:val="24"/>
-          <w:lang w:val="en-US"/>
-        </w:rPr>
-        <w:t xml:space="preserve"> spectral diversity be used to identify vegetation types at the island scale?</w:t>
-      </w:r>
-    </w:p>
-    <w:p>
-      <w:pPr>
-        <w:ind w:left="1440"/>
-        <w:rPr>
-          <w:rFonts w:ascii="Helvetica" w:eastAsia="Times New Roman" w:hAnsi="Helvetica" w:cs="Times New Roman"/>
-          <w:sz w:val="24"/>
-          <w:szCs w:val="24"/>
-        </w:rPr>
-      </w:pPr>
-    </w:p>
-    <w:p>
-      <w:pPr>
-        <w:jc w:val="both"/>
-        <w:rPr>
-          <w:rFonts w:ascii="Helvetica" w:eastAsia="Times New Roman" w:hAnsi="Helvetica" w:cs="Times New Roman"/>
-          <w:sz w:val="24"/>
-          <w:szCs w:val="24"/>
-        </w:rPr>
-      </w:pPr>
-    </w:p>
-    <w:p>
-      <w:pPr>
-        <w:rPr>
-          <w:rFonts w:ascii="Helvetica" w:hAnsi="Helvetica"/>
+          <w:i/>
+          <w:iCs/>
+          <w:sz w:val="24"/>
+          <w:szCs w:val="24"/>
+          <w:lang w:val="en-US"/>
         </w:rPr>
       </w:pPr>
     </w:p>
@@ -9874,7 +10084,6 @@
         <w:rPr>
           <w:rFonts w:ascii="Helvetica" w:hAnsi="Helvetica"/>
         </w:rPr>
-        <w:lastRenderedPageBreak/>
         <w:t>Variables in linear models</w:t>
       </w:r>
       <w:r>
@@ -9943,6 +10152,7 @@
         <w:rPr>
           <w:rFonts w:ascii="Helvetica" w:hAnsi="Helvetica"/>
         </w:rPr>
+        <w:lastRenderedPageBreak/>
         <w:t>Data exclusion (optional)</w:t>
       </w:r>
     </w:p>
@@ -9957,6 +10167,7 @@
       <w:pPr>
         <w:rPr>
           <w:rFonts w:ascii="Helvetica" w:hAnsi="Helvetica"/>
+          <w:lang w:val="en-DE"/>
         </w:rPr>
       </w:pPr>
       <w:r>
@@ -9988,6 +10199,36 @@
           <w:rFonts w:ascii="Helvetica" w:hAnsi="Helvetica"/>
         </w:rPr>
         <w:t xml:space="preserve">malfunctioning will be excluded. </w:t>
+      </w:r>
+      <w:r>
+        <w:rPr>
+          <w:rFonts w:ascii="Helvetica" w:hAnsi="Helvetica"/>
+        </w:rPr>
+        <w:t xml:space="preserve">Field reflectance spectra will be subset from 287-1094 nm </w:t>
+      </w:r>
+      <w:r>
+        <w:rPr>
+          <w:rFonts w:ascii="Helvetica" w:hAnsi="Helvetica"/>
+        </w:rPr>
+        <w:t xml:space="preserve">to 400–985 nm </w:t>
+      </w:r>
+      <w:r>
+        <w:rPr>
+          <w:rFonts w:ascii="Helvetica" w:hAnsi="Helvetica"/>
+        </w:rPr>
+        <w:t xml:space="preserve">due to the </w:t>
+      </w:r>
+      <w:r>
+        <w:rPr>
+          <w:rFonts w:ascii="Helvetica" w:hAnsi="Helvetica"/>
+        </w:rPr>
+        <w:t xml:space="preserve">radiometer sensor noise at the edges of the </w:t>
+      </w:r>
+      <w:r>
+        <w:rPr>
+          <w:rFonts w:ascii="Helvetica" w:hAnsi="Helvetica"/>
+        </w:rPr>
+        <w:t>detection range.</w:t>
       </w:r>
     </w:p>
     <w:p>
@@ -10148,86 +10389,239 @@
     </w:p>
     <w:p>
       <w:pPr>
-        <w:rPr>
-          <w:rFonts w:ascii="Helvetica" w:hAnsi="Helvetica"/>
-        </w:rPr>
-      </w:pPr>
-      <w:r>
-        <w:rPr>
-          <w:rFonts w:ascii="Helvetica" w:hAnsi="Helvetica"/>
-        </w:rPr>
-        <w:t>A spectral comparison of normalized plot and plane data will be conducted to check the variance between plot level and remotely sensed data.</w:t>
-      </w:r>
-    </w:p>
-    <w:p>
-      <w:pPr>
-        <w:rPr>
-          <w:rFonts w:ascii="Helvetica" w:hAnsi="Helvetica"/>
-        </w:rPr>
-      </w:pPr>
-    </w:p>
-    <w:p>
-      <w:pPr>
-        <w:rPr>
-          <w:rFonts w:ascii="Helvetica" w:hAnsi="Helvetica"/>
-        </w:rPr>
-      </w:pPr>
-      <w:r>
-        <w:rPr>
-          <w:rFonts w:ascii="Helvetica" w:hAnsi="Helvetica"/>
-        </w:rPr>
-        <w:t xml:space="preserve">Band selection using spectral zone unmixing (SZU) will be conducted to identify which wavelength bands are the most discriminative for differentiating vegetation types/soil cover. This will be done using a </w:t>
-      </w:r>
-      <w:proofErr w:type="spellStart"/>
-      <w:r>
-        <w:rPr>
-          <w:rFonts w:ascii="Helvetica" w:hAnsi="Helvetica"/>
-        </w:rPr>
-        <w:t>inStability</w:t>
-      </w:r>
-      <w:proofErr w:type="spellEnd"/>
-      <w:r>
-        <w:rPr>
-          <w:rFonts w:ascii="Helvetica" w:hAnsi="Helvetica"/>
-        </w:rPr>
-        <w:t xml:space="preserve"> index (ISI) </w:t>
-      </w:r>
-      <w:r>
-        <w:rPr>
-          <w:rFonts w:ascii="Helvetica" w:hAnsi="Helvetica"/>
-        </w:rPr>
-        <w:fldChar w:fldCharType="begin"/>
-      </w:r>
-      <w:r>
-        <w:rPr>
-          <w:rFonts w:ascii="Helvetica" w:hAnsi="Helvetica"/>
-        </w:rPr>
-        <w:instrText xml:space="preserve"> ADDIN ZOTERO_ITEM CSL_CITATION {"citationID":"7WkEYXDn","properties":{"formattedCitation":"(Beamish et al., 2017; Somers et al., 2010)","plainCitation":"(Beamish et al., 2017; Somers et al., 2010)","noteIndex":0},"citationItems":[{"id":627,"uris":["http://zotero.org/users/local/8RirLiuI/items/GS736TSU"],"uri":["http://zotero.org/users/local/8RirLiuI/items/GS736TSU"],"itemData":{"id":627,"type":"article-journal","abstract":"Arctic tundra ecosystems exhibit small-scale variations in species composition, micro-topography as well as significant spatial and temporal variations in moisture. These attributes result in similar spectral characteristics between distinct vegetation communities. In this study we examine spectral variability at three phenological phases of leaf-out, maximum canopy, and senescence of ground-based spectroscopy, as well as a simulated Environmental Mapping and Analysis Program (EnMAP) and simulated Sentinel-2 reflectance spectra, from five dominant low-Arctic tundra vegetation communities in the Toolik Lake Research Area, Alaska, in order to inform spectral differentiation and subsequent vegetation classification at both the ground and satellite scale. We used the InStability Index (ISI), a ratio of between endmember and within endmember variability, to determine the most discriminative phenophase and wavelength regions for identification of each vegetation community. Our results show that the senescent phase was the most discriminative phenophase for the identification of the majority of communities when using both ground-based and simulated EnMAP reflectance spectra. Maximum canopy was the most discriminative phenophase for the majority of simulated Sentinel-2 reflectance data. As with previous ground-based spectral characterization of Alaskan low-Arctic tundra, the blue, red, and red-edge parts of the spectrum were most discriminative for all three reflectance datasets. Differences in vegetation colour driven by pigment dynamics appear to be the optimal areas of the spectrum for differentiation using high spectral resolution field spectroscopy and simulated hyperspectral EnMAP and multispectral Sentinel-2 reflectance spectra. The phenological aspect of this study highlights the potential exploitation of more extreme colour differences in vegetation observed during senescence when hyperspectral data is available. The results provide insight into both the community and seasonal dynamics of spectral variability to better understand and interpret currently used broadband vegetation indices and also for improved spectral unmixing of hyperspectral aerial and satellite data which is useful for a wide range of applications from fine-scale monitoring of shifting vegetation composition to the identification of vegetation vigor.","container-title":"Remote Sensing","DOI":"10.3390/rs9111200","issue":"11","language":"en","note":"number: 11\npublisher: Multidisciplinary Digital Publishing Institute","page":"1200","source":"www.mdpi.com","title":"A Phenological Approach to Spectral Differentiation of Low-Arctic Tundra Vegetation Communities, North Slope, Alaska","volume":"9","author":[{"family":"Beamish","given":"Alison Leslie"},{"family":"Coops","given":"Nicholas"},{"family":"Chabrillat","given":"Sabine"},{"family":"Heim","given":"Birgit"}],"issued":{"date-parts":[["2017",11]]}}},{"id":533,"uris":["http://zotero.org/users/local/8RirLiuI/items/E2BXLZ8R"],"uri":["http://zotero.org/users/local/8RirLiuI/items/E2BXLZ8R"],"itemData":{"id":533,"type":"article-journal","container-title":"International Journal of Remote Sensing","DOI":"10.1080/01431160903311305","ISSN":"0143-1161, 1366-5901","issue":"20","journalAbbreviation":"International Journal of Remote Sensing","language":"en","page":"5549-5568","source":"DOI.org (Crossref)","title":"An automated waveband selection technique for optimized hyperspectral mixture analysis","volume":"31","author":[{"family":"Somers","given":"B."},{"family":"Delalieux","given":"S."},{"family":"Verstraeten","given":"W. W."},{"family":"Aardt","given":"J. A. N.","non-dropping-particle":"van"},{"family":"Albrigo","given":"G. L."},{"family":"Coppin","given":"P."}],"issued":{"date-parts":[["2010",10,20]]}}}],"schema":"https://github.com/citation-style-language/schema/raw/master/csl-citation.json"} </w:instrText>
-      </w:r>
-      <w:r>
-        <w:rPr>
-          <w:rFonts w:ascii="Helvetica" w:hAnsi="Helvetica"/>
-        </w:rPr>
-        <w:fldChar w:fldCharType="separate"/>
-      </w:r>
-      <w:r>
-        <w:rPr>
-          <w:rFonts w:ascii="Helvetica" w:hAnsi="Helvetica"/>
-          <w:noProof/>
-        </w:rPr>
-        <w:t>(Beamish et al., 2017; Somers et al., 2010)</w:t>
-      </w:r>
-      <w:r>
-        <w:rPr>
-          <w:rFonts w:ascii="Helvetica" w:hAnsi="Helvetica"/>
-        </w:rPr>
-        <w:fldChar w:fldCharType="end"/>
-      </w:r>
-      <w:r>
-        <w:rPr>
-          <w:rFonts w:ascii="Helvetica" w:hAnsi="Helvetica"/>
-        </w:rPr>
-        <w:t>.</w:t>
+        <w:jc w:val="both"/>
+        <w:rPr>
+          <w:rFonts w:ascii="Helvetica" w:eastAsia="Times New Roman" w:hAnsi="Helvetica" w:cs="Times New Roman"/>
+          <w:b/>
+          <w:bCs/>
+          <w:sz w:val="24"/>
+          <w:szCs w:val="24"/>
+          <w:lang w:val="en-US"/>
+        </w:rPr>
+      </w:pPr>
+      <w:r>
+        <w:rPr>
+          <w:rFonts w:ascii="Helvetica" w:eastAsia="Times New Roman" w:hAnsi="Helvetica" w:cs="Times New Roman"/>
+          <w:b/>
+          <w:bCs/>
+          <w:sz w:val="24"/>
+          <w:szCs w:val="24"/>
+          <w:lang w:val="en-US"/>
+        </w:rPr>
+        <w:t xml:space="preserve">4: Are closer measurements more similar than more distant measurements? </w:t>
+      </w:r>
+    </w:p>
+    <w:p>
+      <w:pPr>
+        <w:jc w:val="both"/>
+        <w:rPr>
+          <w:rFonts w:ascii="Helvetica" w:eastAsia="Times New Roman" w:hAnsi="Helvetica" w:cs="Times New Roman"/>
+          <w:b/>
+          <w:bCs/>
+          <w:sz w:val="24"/>
+          <w:szCs w:val="24"/>
+          <w:lang w:val="en-US"/>
+        </w:rPr>
+      </w:pPr>
+    </w:p>
+    <w:p>
+      <w:pPr>
+        <w:jc w:val="both"/>
+        <w:rPr>
+          <w:rFonts w:ascii="Helvetica" w:eastAsia="Times New Roman" w:hAnsi="Helvetica" w:cs="Times New Roman"/>
+          <w:sz w:val="24"/>
+          <w:szCs w:val="24"/>
+          <w:lang w:val="en-US"/>
+        </w:rPr>
+      </w:pPr>
+      <w:r>
+        <w:rPr>
+          <w:rFonts w:ascii="Helvetica" w:eastAsia="Times New Roman" w:hAnsi="Helvetica" w:cs="Times New Roman"/>
+          <w:sz w:val="24"/>
+          <w:szCs w:val="24"/>
+          <w:lang w:val="en-US"/>
+        </w:rPr>
+        <w:t xml:space="preserve">This will be assessed using spatial autocorrelation analysis </w:t>
+      </w:r>
+      <w:r>
+        <w:rPr>
+          <w:rFonts w:ascii="Helvetica" w:eastAsia="Times New Roman" w:hAnsi="Helvetica" w:cs="Times New Roman"/>
+          <w:sz w:val="24"/>
+          <w:szCs w:val="24"/>
+          <w:lang w:val="en-US"/>
+        </w:rPr>
+        <w:t xml:space="preserve">conducted in R </w:t>
+      </w:r>
+      <w:r>
+        <w:rPr>
+          <w:rFonts w:ascii="Helvetica" w:eastAsia="Times New Roman" w:hAnsi="Helvetica" w:cs="Times New Roman"/>
+          <w:sz w:val="24"/>
+          <w:szCs w:val="24"/>
+          <w:lang w:val="en-US"/>
+        </w:rPr>
+        <w:t xml:space="preserve">and a </w:t>
+      </w:r>
+      <w:bookmarkStart w:id="17" w:name="_GoBack"/>
+      <w:bookmarkEnd w:id="17"/>
+      <w:r>
+        <w:rPr>
+          <w:rFonts w:ascii="Helvetica" w:eastAsia="Times New Roman" w:hAnsi="Helvetica" w:cs="Times New Roman"/>
+          <w:sz w:val="24"/>
+          <w:szCs w:val="24"/>
+          <w:lang w:val="en-US"/>
+        </w:rPr>
+        <w:t xml:space="preserve">variogram. </w:t>
+      </w:r>
+    </w:p>
+    <w:p>
+      <w:pPr>
+        <w:jc w:val="both"/>
+        <w:rPr>
+          <w:rFonts w:ascii="Helvetica" w:eastAsia="Times New Roman" w:hAnsi="Helvetica" w:cs="Times New Roman"/>
+          <w:b/>
+          <w:bCs/>
+          <w:sz w:val="24"/>
+          <w:szCs w:val="24"/>
+          <w:lang w:val="en-US"/>
+        </w:rPr>
+      </w:pPr>
+    </w:p>
+    <w:p>
+      <w:pPr>
+        <w:jc w:val="both"/>
+        <w:rPr>
+          <w:rFonts w:ascii="Helvetica" w:eastAsia="Times New Roman" w:hAnsi="Helvetica" w:cs="Times New Roman"/>
+          <w:b/>
+          <w:bCs/>
+          <w:sz w:val="24"/>
+          <w:szCs w:val="24"/>
+          <w:lang w:val="en-US"/>
+        </w:rPr>
+      </w:pPr>
+      <w:r>
+        <w:rPr>
+          <w:rFonts w:ascii="Helvetica" w:eastAsia="Times New Roman" w:hAnsi="Helvetica" w:cs="Times New Roman"/>
+          <w:b/>
+          <w:bCs/>
+          <w:sz w:val="24"/>
+          <w:szCs w:val="24"/>
+          <w:lang w:val="en-US"/>
+        </w:rPr>
+        <w:t>5: Do plot and airborne spectra differ?  Do plot or airborne spectra show more variation among vegetation types?</w:t>
+      </w:r>
+    </w:p>
+    <w:p>
+      <w:pPr>
+        <w:jc w:val="both"/>
+        <w:rPr>
+          <w:rFonts w:ascii="Helvetica" w:eastAsia="Times New Roman" w:hAnsi="Helvetica" w:cs="Times New Roman"/>
+          <w:b/>
+          <w:bCs/>
+          <w:sz w:val="24"/>
+          <w:szCs w:val="24"/>
+          <w:lang w:val="en-US"/>
+        </w:rPr>
+      </w:pPr>
+    </w:p>
+    <w:p>
+      <w:pPr>
+        <w:jc w:val="both"/>
+        <w:rPr>
+          <w:rFonts w:ascii="Helvetica" w:eastAsia="Times New Roman" w:hAnsi="Helvetica" w:cs="Times New Roman"/>
+          <w:sz w:val="24"/>
+          <w:szCs w:val="24"/>
+          <w:lang w:val="en-US"/>
+        </w:rPr>
+      </w:pPr>
+      <w:r>
+        <w:rPr>
+          <w:rFonts w:ascii="Helvetica" w:eastAsia="Times New Roman" w:hAnsi="Helvetica" w:cs="Times New Roman"/>
+          <w:sz w:val="24"/>
+          <w:szCs w:val="24"/>
+          <w:lang w:val="en-US"/>
+        </w:rPr>
+        <w:t>This will be assessed by visual comparison of the spectrally normalized differences between plot and airborne spectra</w:t>
+      </w:r>
+      <w:r>
+        <w:rPr>
+          <w:rFonts w:ascii="Helvetica" w:eastAsia="Times New Roman" w:hAnsi="Helvetica" w:cs="Times New Roman"/>
+          <w:sz w:val="24"/>
+          <w:szCs w:val="24"/>
+          <w:lang w:val="en-US"/>
+        </w:rPr>
+        <w:t xml:space="preserve">, using the previously described equation for spectral normalization (equation 5) </w:t>
+      </w:r>
+    </w:p>
+    <w:p>
+      <w:pPr>
+        <w:jc w:val="both"/>
+        <w:rPr>
+          <w:rFonts w:ascii="Helvetica" w:eastAsia="Times New Roman" w:hAnsi="Helvetica" w:cs="Times New Roman"/>
+          <w:sz w:val="24"/>
+          <w:szCs w:val="24"/>
+          <w:lang w:val="en-US"/>
+        </w:rPr>
+      </w:pPr>
+    </w:p>
+    <w:p>
+      <w:pPr>
+        <w:jc w:val="both"/>
+        <w:rPr>
+          <w:rFonts w:ascii="Helvetica" w:eastAsia="Times New Roman" w:hAnsi="Helvetica" w:cs="Times New Roman"/>
+          <w:b/>
+          <w:bCs/>
+          <w:sz w:val="24"/>
+          <w:szCs w:val="24"/>
+          <w:lang w:val="en-US"/>
+        </w:rPr>
+      </w:pPr>
+    </w:p>
+    <w:p>
+      <w:pPr>
+        <w:jc w:val="both"/>
+        <w:rPr>
+          <w:rFonts w:ascii="Helvetica" w:eastAsia="Times New Roman" w:hAnsi="Helvetica" w:cs="Times New Roman"/>
+          <w:b/>
+          <w:bCs/>
+          <w:sz w:val="24"/>
+          <w:szCs w:val="24"/>
+          <w:lang w:val="en-US"/>
+        </w:rPr>
+      </w:pPr>
+      <w:r>
+        <w:rPr>
+          <w:rFonts w:ascii="Helvetica" w:eastAsia="Times New Roman" w:hAnsi="Helvetica" w:cs="Times New Roman"/>
+          <w:b/>
+          <w:bCs/>
+          <w:sz w:val="24"/>
+          <w:szCs w:val="24"/>
+          <w:lang w:val="en-US"/>
+        </w:rPr>
+        <w:t xml:space="preserve">6: Can airborne </w:t>
+      </w:r>
+      <w:proofErr w:type="gramStart"/>
+      <w:r>
+        <w:rPr>
+          <w:rFonts w:ascii="Helvetica" w:eastAsia="Times New Roman" w:hAnsi="Helvetica" w:cs="Times New Roman"/>
+          <w:b/>
+          <w:bCs/>
+          <w:sz w:val="24"/>
+          <w:szCs w:val="24"/>
+          <w:lang w:val="en-US"/>
+        </w:rPr>
+        <w:t>remotely-sensed</w:t>
+      </w:r>
+      <w:proofErr w:type="gramEnd"/>
+      <w:r>
+        <w:rPr>
+          <w:rFonts w:ascii="Helvetica" w:eastAsia="Times New Roman" w:hAnsi="Helvetica" w:cs="Times New Roman"/>
+          <w:b/>
+          <w:bCs/>
+          <w:sz w:val="24"/>
+          <w:szCs w:val="24"/>
+          <w:lang w:val="en-US"/>
+        </w:rPr>
+        <w:t xml:space="preserve"> spectral diversity be used to identify vegetation types at the island scale?</w:t>
       </w:r>
     </w:p>
     <w:p>
@@ -10244,14 +10638,147 @@
           <w:rFonts w:ascii="Helvetica" w:hAnsi="Helvetica"/>
           <w:lang w:val="en-US"/>
         </w:rPr>
-        <w:t xml:space="preserve"> Categorical spectral classifications will be created and applied to remotely sensed spectral data to create a predictive map of the spatial distributions of vegetation types across Qikiqtaruk- Herschel Island.</w:t>
-      </w:r>
-      <w:r>
-        <w:rPr>
-          <w:rFonts w:ascii="Helvetica" w:hAnsi="Helvetica"/>
-          <w:lang w:val="en-US"/>
-        </w:rPr>
-        <w:t xml:space="preserve"> </w:t>
+        <w:t xml:space="preserve">Categorical spectral classifications will be created and applied to remotely sensed spectral data to create a predictive map of the spatial distributions of vegetation types </w:t>
+      </w:r>
+      <w:r>
+        <w:rPr>
+          <w:rFonts w:ascii="Helvetica" w:hAnsi="Helvetica"/>
+          <w:lang w:val="en-US"/>
+        </w:rPr>
+        <w:lastRenderedPageBreak/>
+        <w:t xml:space="preserve">across </w:t>
+      </w:r>
+      <w:proofErr w:type="spellStart"/>
+      <w:r>
+        <w:rPr>
+          <w:rFonts w:ascii="Helvetica" w:hAnsi="Helvetica"/>
+          <w:lang w:val="en-US"/>
+        </w:rPr>
+        <w:t>Qikiqtaruk</w:t>
+      </w:r>
+      <w:proofErr w:type="spellEnd"/>
+      <w:r>
+        <w:rPr>
+          <w:rFonts w:ascii="Helvetica" w:hAnsi="Helvetica"/>
+          <w:lang w:val="en-US"/>
+        </w:rPr>
+        <w:t>- Herschel Island.</w:t>
+      </w:r>
+      <w:r>
+        <w:rPr>
+          <w:rFonts w:ascii="Helvetica" w:hAnsi="Helvetica"/>
+          <w:lang w:val="en-US"/>
+        </w:rPr>
+        <w:t xml:space="preserve"> This created map will be visually </w:t>
+      </w:r>
+      <w:proofErr w:type="spellStart"/>
+      <w:r>
+        <w:rPr>
+          <w:rFonts w:ascii="Helvetica" w:hAnsi="Helvetica"/>
+          <w:lang w:val="en-US"/>
+        </w:rPr>
+        <w:t>comapired</w:t>
+      </w:r>
+      <w:proofErr w:type="spellEnd"/>
+      <w:r>
+        <w:rPr>
+          <w:rFonts w:ascii="Helvetica" w:hAnsi="Helvetica"/>
+          <w:lang w:val="en-US"/>
+        </w:rPr>
+        <w:t xml:space="preserve"> to an </w:t>
+      </w:r>
+      <w:proofErr w:type="spellStart"/>
+      <w:r>
+        <w:rPr>
+          <w:rFonts w:ascii="Helvetica" w:hAnsi="Helvetica"/>
+          <w:lang w:val="en-US"/>
+        </w:rPr>
+        <w:t>existant</w:t>
+      </w:r>
+      <w:proofErr w:type="spellEnd"/>
+      <w:r>
+        <w:rPr>
+          <w:rFonts w:ascii="Helvetica" w:hAnsi="Helvetica"/>
+          <w:lang w:val="en-US"/>
+        </w:rPr>
+        <w:t xml:space="preserve"> mapping of vegetation types across </w:t>
+      </w:r>
+      <w:proofErr w:type="spellStart"/>
+      <w:r>
+        <w:rPr>
+          <w:rFonts w:ascii="Helvetica" w:hAnsi="Helvetica"/>
+          <w:lang w:val="en-US"/>
+        </w:rPr>
+        <w:t>Qikiqtaruk</w:t>
+      </w:r>
+      <w:proofErr w:type="spellEnd"/>
+      <w:r>
+        <w:rPr>
+          <w:rFonts w:ascii="Helvetica" w:hAnsi="Helvetica"/>
+          <w:lang w:val="en-US"/>
+        </w:rPr>
+        <w:t xml:space="preserve"> (</w:t>
+      </w:r>
+      <w:r>
+        <w:rPr>
+          <w:rFonts w:ascii="Helvetica" w:hAnsi="Helvetica"/>
+          <w:lang w:val="en-US"/>
+        </w:rPr>
+        <w:fldChar w:fldCharType="begin"/>
+      </w:r>
+      <w:r>
+        <w:rPr>
+          <w:rFonts w:ascii="Helvetica" w:hAnsi="Helvetica"/>
+          <w:lang w:val="en-US"/>
+        </w:rPr>
+        <w:instrText xml:space="preserve"> ADDIN ZOTERO_ITEM CSL_CITATION {"citationID":"n3i7EJgA","properties":{"formattedCitation":"(Obu et al., 2016)","plainCitation":"(Obu et al., 2016)","noteIndex":0},"citationItems":[{"id":625,"uris":["http://zotero.org/users/local/8RirLiuI/items/ZVLRWSHE"],"uri":["http://zotero.org/users/local/8RirLiuI/items/ZVLRWSHE"],"itemData":{"id":625,"type":"article-journal","abstract":"Obu, Jaroslav; Lantuit, Hugues; Myers-Smith, Isla H; Heim, Birgit; Wolter, Juliane; Fritz, Michael (2016): Ecological classification of Herschel Island based on supervised classification of multispectral satellite imagery. PANGAEA, https://doi.org/10.1594/PANGAEA.858786, Supplement to: Obu, J et al. (2017): Effect of Terrain Characteristics on Soil Organic Carbon and Total Nitrogen Stocks in Soils of Herschel Island, Western Canadian Arctic. Permafrost and Periglacial Processes, 28(1), 92-107, https://doi.org/10.1002/ppp.1881","container-title":"Supplement to: Obu, J et al. (2017): Effect of Terrain Characteristics on Soil Organic Carbon and Total Nitrogen Stocks in Soils of Herschel Island, Western Canadian Arctic. Permafrost and Periglacial Processes, 28(1), 92-107, https://doi.org/10.1002/ppp.1881","DOI":"https://doi.org/10.1594/PANGAEA.858786","language":"en","note":"publisher: PANGAEA\ntype: dataset","source":"doi.pangaea.de","title":"Ecological classification of Herschel Island based on supervised classification of multispectral satellite imagery","URL":"https://doi.pangaea.de/10.1594/PANGAEA.858786","author":[{"family":"Obu","given":"Jaroslav"},{"family":"Lantuit","given":"Hugues"},{"family":"Myers-Smith","given":"Isla H."},{"family":"Heim","given":"Birgit"},{"family":"Wolter","given":"Juliane"},{"family":"Fritz","given":"Michael"}],"accessed":{"date-parts":[["2020",3,5]]},"issued":{"date-parts":[["2016",3,14]]}}}],"schema":"https://github.com/citation-style-language/schema/raw/master/csl-citation.json"} </w:instrText>
+      </w:r>
+      <w:r>
+        <w:rPr>
+          <w:rFonts w:ascii="Helvetica" w:hAnsi="Helvetica"/>
+          <w:lang w:val="en-US"/>
+        </w:rPr>
+        <w:fldChar w:fldCharType="separate"/>
+      </w:r>
+      <w:r>
+        <w:rPr>
+          <w:rFonts w:ascii="Helvetica" w:hAnsi="Helvetica"/>
+          <w:noProof/>
+          <w:lang w:val="en-US"/>
+        </w:rPr>
+        <w:t>(</w:t>
+      </w:r>
+      <w:proofErr w:type="spellStart"/>
+      <w:r>
+        <w:rPr>
+          <w:rFonts w:ascii="Helvetica" w:hAnsi="Helvetica"/>
+          <w:noProof/>
+          <w:lang w:val="en-US"/>
+        </w:rPr>
+        <w:t>Obu</w:t>
+      </w:r>
+      <w:proofErr w:type="spellEnd"/>
+      <w:r>
+        <w:rPr>
+          <w:rFonts w:ascii="Helvetica" w:hAnsi="Helvetica"/>
+          <w:noProof/>
+          <w:lang w:val="en-US"/>
+        </w:rPr>
+        <w:t xml:space="preserve"> et al., 2016)</w:t>
+      </w:r>
+      <w:r>
+        <w:rPr>
+          <w:rFonts w:ascii="Helvetica" w:hAnsi="Helvetica"/>
+          <w:lang w:val="en-US"/>
+        </w:rPr>
+        <w:fldChar w:fldCharType="end"/>
+      </w:r>
+      <w:r>
+        <w:rPr>
+          <w:rFonts w:ascii="Helvetica" w:hAnsi="Helvetica"/>
+          <w:lang w:val="en-US"/>
+        </w:rPr>
+        <w:t>.</w:t>
       </w:r>
     </w:p>
     <w:p>
@@ -11032,6 +11559,7 @@
           <w:sz w:val="24"/>
           <w:szCs w:val="24"/>
         </w:rPr>
+        <w:lastRenderedPageBreak/>
         <w:t xml:space="preserve">(2017), “How to predict plant functional types using imaging spectroscopy: linking vegetation community traits, plant functional types and spectral response”, edited by Chisholm, </w:t>
       </w:r>
       <w:proofErr w:type="gramStart"/>
@@ -11213,7 +11741,6 @@
           <w:szCs w:val="24"/>
           <w:lang w:val="de-DE"/>
         </w:rPr>
-        <w:lastRenderedPageBreak/>
         <w:t xml:space="preserve">Wang, R., Gamon, J.A., Schweiger, A.K., </w:t>
       </w:r>
       <w:proofErr w:type="spellStart"/>
@@ -12344,6 +12871,95 @@
     </w:lvl>
   </w:abstractNum>
   <w:abstractNum w:abstractNumId="6" w15:restartNumberingAfterBreak="0">
+    <w:nsid w:val="61E27072"/>
+    <w:multiLevelType w:val="hybridMultilevel"/>
+    <w:tmpl w:val="47589160"/>
+    <w:lvl w:ilvl="0" w:tplc="08090011">
+      <w:start w:val="1"/>
+      <w:numFmt w:val="decimal"/>
+      <w:lvlText w:val="%1)"/>
+      <w:lvlJc w:val="left"/>
+      <w:pPr>
+        <w:ind w:left="720" w:hanging="360"/>
+      </w:pPr>
+      <w:rPr>
+        <w:rFonts w:hint="default"/>
+      </w:rPr>
+    </w:lvl>
+    <w:lvl w:ilvl="1" w:tplc="08090019" w:tentative="1">
+      <w:start w:val="1"/>
+      <w:numFmt w:val="lowerLetter"/>
+      <w:lvlText w:val="%2."/>
+      <w:lvlJc w:val="left"/>
+      <w:pPr>
+        <w:ind w:left="1440" w:hanging="360"/>
+      </w:pPr>
+    </w:lvl>
+    <w:lvl w:ilvl="2" w:tplc="0809001B" w:tentative="1">
+      <w:start w:val="1"/>
+      <w:numFmt w:val="lowerRoman"/>
+      <w:lvlText w:val="%3."/>
+      <w:lvlJc w:val="right"/>
+      <w:pPr>
+        <w:ind w:left="2160" w:hanging="180"/>
+      </w:pPr>
+    </w:lvl>
+    <w:lvl w:ilvl="3" w:tplc="0809000F" w:tentative="1">
+      <w:start w:val="1"/>
+      <w:numFmt w:val="decimal"/>
+      <w:lvlText w:val="%4."/>
+      <w:lvlJc w:val="left"/>
+      <w:pPr>
+        <w:ind w:left="2880" w:hanging="360"/>
+      </w:pPr>
+    </w:lvl>
+    <w:lvl w:ilvl="4" w:tplc="08090019" w:tentative="1">
+      <w:start w:val="1"/>
+      <w:numFmt w:val="lowerLetter"/>
+      <w:lvlText w:val="%5."/>
+      <w:lvlJc w:val="left"/>
+      <w:pPr>
+        <w:ind w:left="3600" w:hanging="360"/>
+      </w:pPr>
+    </w:lvl>
+    <w:lvl w:ilvl="5" w:tplc="0809001B" w:tentative="1">
+      <w:start w:val="1"/>
+      <w:numFmt w:val="lowerRoman"/>
+      <w:lvlText w:val="%6."/>
+      <w:lvlJc w:val="right"/>
+      <w:pPr>
+        <w:ind w:left="4320" w:hanging="180"/>
+      </w:pPr>
+    </w:lvl>
+    <w:lvl w:ilvl="6" w:tplc="0809000F" w:tentative="1">
+      <w:start w:val="1"/>
+      <w:numFmt w:val="decimal"/>
+      <w:lvlText w:val="%7."/>
+      <w:lvlJc w:val="left"/>
+      <w:pPr>
+        <w:ind w:left="5040" w:hanging="360"/>
+      </w:pPr>
+    </w:lvl>
+    <w:lvl w:ilvl="7" w:tplc="08090019" w:tentative="1">
+      <w:start w:val="1"/>
+      <w:numFmt w:val="lowerLetter"/>
+      <w:lvlText w:val="%8."/>
+      <w:lvlJc w:val="left"/>
+      <w:pPr>
+        <w:ind w:left="5760" w:hanging="360"/>
+      </w:pPr>
+    </w:lvl>
+    <w:lvl w:ilvl="8" w:tplc="0809001B" w:tentative="1">
+      <w:start w:val="1"/>
+      <w:numFmt w:val="lowerRoman"/>
+      <w:lvlText w:val="%9."/>
+      <w:lvlJc w:val="right"/>
+      <w:pPr>
+        <w:ind w:left="6480" w:hanging="180"/>
+      </w:pPr>
+    </w:lvl>
+  </w:abstractNum>
+  <w:abstractNum w:abstractNumId="7" w15:restartNumberingAfterBreak="0">
     <w:nsid w:val="655D71D4"/>
     <w:multiLevelType w:val="hybridMultilevel"/>
     <w:tmpl w:val="9C6ECCD8"/>
@@ -12469,13 +13085,16 @@
     <w:abstractNumId w:val="5"/>
   </w:num>
   <w:num w:numId="5">
-    <w:abstractNumId w:val="6"/>
+    <w:abstractNumId w:val="7"/>
   </w:num>
   <w:num w:numId="6">
     <w:abstractNumId w:val="2"/>
   </w:num>
   <w:num w:numId="7">
     <w:abstractNumId w:val="1"/>
+  </w:num>
+  <w:num w:numId="8">
+    <w:abstractNumId w:val="6"/>
   </w:num>
 </w:numbering>
 </file>

</xml_diff>